<commit_message>
AVL_ST: Always allow that the data_array word size is either the symbol width or the data bus width. Updated documentation.
</commit_message>
<xml_diff>
--- a/bitvis_vip_avalon_st/doc/avalon_st_vvc_QuickRef.docx
+++ b/bitvis_vip_avalon_st/doc/avalon_st_vvc_QuickRef.docx
@@ -846,6 +846,7 @@
               </w:rPr>
               <w:t>valon_st_</w:t>
             </w:r>
+            <w:proofErr w:type="gramStart"/>
             <w:r>
               <w:rPr>
                 <w:rFonts w:cs="Helvetica"/>
@@ -865,7 +866,18 @@
                 <w:sz w:val="15"/>
                 <w:szCs w:val="28"/>
               </w:rPr>
-              <w:t>(A</w:t>
+              <w:t>(</w:t>
+            </w:r>
+            <w:proofErr w:type="gramEnd"/>
+            <w:r>
+              <w:rPr>
+                <w:rFonts w:cs="Helvetica"/>
+                <w:b w:val="0"/>
+                <w:bCs w:val="0"/>
+                <w:sz w:val="15"/>
+                <w:szCs w:val="28"/>
+              </w:rPr>
+              <w:t>A</w:t>
             </w:r>
             <w:r>
               <w:rPr>
@@ -1131,9 +1143,9 @@
                 <w:sz w:val="15"/>
                 <w:szCs w:val="28"/>
               </w:rPr>
-              <w:t>_transmit</w:t>
-            </w:r>
-            <w:proofErr w:type="spellEnd"/>
+              <w:t>_</w:t>
+            </w:r>
+            <w:proofErr w:type="gramStart"/>
             <w:r>
               <w:rPr>
                 <w:rFonts w:cs="Helvetica"/>
@@ -1142,7 +1154,29 @@
                 <w:sz w:val="15"/>
                 <w:szCs w:val="28"/>
               </w:rPr>
-              <w:t>(A</w:t>
+              <w:t>transmit</w:t>
+            </w:r>
+            <w:proofErr w:type="spellEnd"/>
+            <w:r>
+              <w:rPr>
+                <w:rFonts w:cs="Helvetica"/>
+                <w:b w:val="0"/>
+                <w:bCs w:val="0"/>
+                <w:sz w:val="15"/>
+                <w:szCs w:val="28"/>
+              </w:rPr>
+              <w:t>(</w:t>
+            </w:r>
+            <w:proofErr w:type="gramEnd"/>
+            <w:r>
+              <w:rPr>
+                <w:rFonts w:cs="Helvetica"/>
+                <w:b w:val="0"/>
+                <w:bCs w:val="0"/>
+                <w:sz w:val="15"/>
+                <w:szCs w:val="28"/>
+              </w:rPr>
+              <w:t>A</w:t>
             </w:r>
             <w:r>
               <w:rPr>
@@ -3233,17 +3267,7 @@
                 <w:sz w:val="15"/>
                 <w:szCs w:val="28"/>
               </w:rPr>
-              <w:t>1, (</w:t>
-            </w:r>
-            <w:r>
-              <w:rPr>
-                <w:rFonts w:cs="Helvetica"/>
-                <w:b w:val="0"/>
-                <w:bCs w:val="0"/>
-                <w:sz w:val="15"/>
-                <w:szCs w:val="28"/>
-              </w:rPr>
-              <w:t>x”01”, x”02”, x”03”, x”04”</w:t>
+              <w:t>1, (x”01”, x”02”, x”03”, x”04”</w:t>
             </w:r>
             <w:r>
               <w:rPr>
@@ -3913,12 +3937,21 @@
               <w:t>vvc_config</w:t>
             </w:r>
             <w:proofErr w:type="spellEnd"/>
+            <w:proofErr w:type="gramStart"/>
             <w:r>
               <w:rPr>
                 <w:b/>
                 <w:szCs w:val="16"/>
               </w:rPr>
-              <w:t xml:space="preserve">´  -- </w:t>
+              <w:t>´  --</w:t>
+            </w:r>
+            <w:proofErr w:type="gramEnd"/>
+            <w:r>
+              <w:rPr>
+                <w:b/>
+                <w:szCs w:val="16"/>
+              </w:rPr>
+              <w:t xml:space="preserve"> </w:t>
             </w:r>
             <w:r>
               <w:rPr>
@@ -5470,6 +5503,7 @@
               </w:rPr>
               <w:t>[any]</w:t>
             </w:r>
+            <w:proofErr w:type="gramStart"/>
             <w:r>
               <w:rPr>
                 <w:rFonts w:cs="Verdana"/>
@@ -5486,7 +5520,16 @@
                 <w:sz w:val="15"/>
                 <w:szCs w:val="11"/>
               </w:rPr>
-              <w:t>()</w:t>
+              <w:t>(</w:t>
+            </w:r>
+            <w:proofErr w:type="gramEnd"/>
+            <w:r>
+              <w:rPr>
+                <w:rFonts w:cs="Verdana"/>
+                <w:sz w:val="15"/>
+                <w:szCs w:val="11"/>
+              </w:rPr>
+              <w:t>)</w:t>
             </w:r>
             <w:r>
               <w:rPr>
@@ -5581,7 +5624,18 @@
                 <w:sz w:val="15"/>
                 <w:szCs w:val="12"/>
               </w:rPr>
-              <w:t>fetch_result</w:t>
+              <w:t>fetch_</w:t>
+            </w:r>
+            <w:proofErr w:type="gramStart"/>
+            <w:r>
+              <w:rPr>
+                <w:rFonts w:cs="Verdana"/>
+                <w:b/>
+                <w:bCs/>
+                <w:sz w:val="15"/>
+                <w:szCs w:val="12"/>
+              </w:rPr>
+              <w:t>result</w:t>
             </w:r>
             <w:proofErr w:type="spellEnd"/>
             <w:r>
@@ -5591,7 +5645,17 @@
                 <w:sz w:val="15"/>
                 <w:szCs w:val="12"/>
               </w:rPr>
-              <w:t>()</w:t>
+              <w:t>(</w:t>
+            </w:r>
+            <w:proofErr w:type="gramEnd"/>
+            <w:r>
+              <w:rPr>
+                <w:rFonts w:cs="Verdana"/>
+                <w:bCs/>
+                <w:sz w:val="15"/>
+                <w:szCs w:val="12"/>
+              </w:rPr>
+              <w:t>)</w:t>
             </w:r>
           </w:p>
           <w:p>
@@ -5704,7 +5768,18 @@
                 <w:sz w:val="15"/>
                 <w:szCs w:val="12"/>
               </w:rPr>
-              <w:t>insert_delay</w:t>
+              <w:t>insert_</w:t>
+            </w:r>
+            <w:proofErr w:type="gramStart"/>
+            <w:r>
+              <w:rPr>
+                <w:rFonts w:cs="Verdana"/>
+                <w:b/>
+                <w:bCs/>
+                <w:sz w:val="15"/>
+                <w:szCs w:val="12"/>
+              </w:rPr>
+              <w:t>delay</w:t>
             </w:r>
             <w:proofErr w:type="spellEnd"/>
             <w:r>
@@ -5713,7 +5788,16 @@
                 <w:sz w:val="15"/>
                 <w:szCs w:val="11"/>
               </w:rPr>
-              <w:t>()</w:t>
+              <w:t>(</w:t>
+            </w:r>
+            <w:proofErr w:type="gramEnd"/>
+            <w:r>
+              <w:rPr>
+                <w:rFonts w:cs="Verdana"/>
+                <w:sz w:val="15"/>
+                <w:szCs w:val="11"/>
+              </w:rPr>
+              <w:t>)</w:t>
             </w:r>
           </w:p>
           <w:p>
@@ -5740,9 +5824,9 @@
                 <w:sz w:val="15"/>
                 <w:szCs w:val="12"/>
               </w:rPr>
-              <w:t>get_last_received_cmd_idx</w:t>
-            </w:r>
-            <w:proofErr w:type="spellEnd"/>
+              <w:t>get_last_received_cmd_</w:t>
+            </w:r>
+            <w:proofErr w:type="gramStart"/>
             <w:r>
               <w:rPr>
                 <w:rFonts w:cs="Verdana"/>
@@ -5751,7 +5835,29 @@
                 <w:sz w:val="15"/>
                 <w:szCs w:val="12"/>
               </w:rPr>
-              <w:t>()</w:t>
+              <w:t>idx</w:t>
+            </w:r>
+            <w:proofErr w:type="spellEnd"/>
+            <w:r>
+              <w:rPr>
+                <w:rFonts w:cs="Verdana"/>
+                <w:b/>
+                <w:bCs/>
+                <w:sz w:val="15"/>
+                <w:szCs w:val="12"/>
+              </w:rPr>
+              <w:t>(</w:t>
+            </w:r>
+            <w:proofErr w:type="gramEnd"/>
+            <w:r>
+              <w:rPr>
+                <w:rFonts w:cs="Verdana"/>
+                <w:b/>
+                <w:bCs/>
+                <w:sz w:val="15"/>
+                <w:szCs w:val="12"/>
+              </w:rPr>
+              <w:t>)</w:t>
             </w:r>
           </w:p>
           <w:p>
@@ -5839,6 +5945,7 @@
               <w:t>vvc_status</w:t>
             </w:r>
             <w:proofErr w:type="spellEnd"/>
+            <w:proofErr w:type="gramStart"/>
             <w:r>
               <w:rPr>
                 <w:b/>
@@ -5851,7 +5958,15 @@
                 <w:b/>
                 <w:szCs w:val="16"/>
               </w:rPr>
-              <w:t xml:space="preserve">  -- </w:t>
+              <w:t xml:space="preserve">  --</w:t>
+            </w:r>
+            <w:proofErr w:type="gramEnd"/>
+            <w:r>
+              <w:rPr>
+                <w:b/>
+                <w:szCs w:val="16"/>
+              </w:rPr>
+              <w:t xml:space="preserve"> </w:t>
             </w:r>
             <w:r>
               <w:rPr>
@@ -7377,12 +7492,14 @@
               </w:rPr>
               <w:t>(</w:t>
             </w:r>
+            <w:proofErr w:type="gramStart"/>
             <w:r>
               <w:rPr>
                 <w:sz w:val="15"/>
               </w:rPr>
               <w:t>x“</w:t>
             </w:r>
+            <w:proofErr w:type="gramEnd"/>
             <w:r>
               <w:rPr>
                 <w:sz w:val="15"/>
@@ -7498,14 +7615,28 @@
               <w:rPr>
                 <w:sz w:val="15"/>
               </w:rPr>
-              <w:t>data_array</w:t>
+              <w:t>data_</w:t>
+            </w:r>
+            <w:proofErr w:type="gramStart"/>
+            <w:r>
+              <w:rPr>
+                <w:sz w:val="15"/>
+              </w:rPr>
+              <w:t>array</w:t>
             </w:r>
             <w:proofErr w:type="spellEnd"/>
             <w:r>
               <w:rPr>
                 <w:sz w:val="15"/>
               </w:rPr>
-              <w:t xml:space="preserve">(0) is sent/received first, while </w:t>
+              <w:t>(</w:t>
+            </w:r>
+            <w:proofErr w:type="gramEnd"/>
+            <w:r>
+              <w:rPr>
+                <w:sz w:val="15"/>
+              </w:rPr>
+              <w:t xml:space="preserve">0) is sent/received first, while </w:t>
             </w:r>
             <w:proofErr w:type="spellStart"/>
             <w:r>
@@ -7576,6 +7707,230 @@
               <w:rPr>
                 <w:rFonts w:ascii="Courier New" w:hAnsi="Courier New" w:cs="Courier New"/>
                 <w:sz w:val="15"/>
+              </w:rPr>
+            </w:pPr>
+            <w:r>
+              <w:rPr>
+                <w:rFonts w:ascii="Courier New" w:hAnsi="Courier New" w:cs="Courier New"/>
+                <w:sz w:val="15"/>
+              </w:rPr>
+              <w:t xml:space="preserve">  </w:t>
+            </w:r>
+            <w:r>
+              <w:rPr>
+                <w:rFonts w:ascii="Courier New" w:hAnsi="Courier New" w:cs="Courier New"/>
+                <w:sz w:val="15"/>
+              </w:rPr>
+              <w:t xml:space="preserve">variable </w:t>
+            </w:r>
+            <w:proofErr w:type="spellStart"/>
+            <w:r>
+              <w:rPr>
+                <w:rFonts w:ascii="Courier New" w:hAnsi="Courier New" w:cs="Courier New"/>
+                <w:sz w:val="15"/>
+              </w:rPr>
+              <w:t>v_data_</w:t>
+            </w:r>
+            <w:proofErr w:type="gramStart"/>
+            <w:r>
+              <w:rPr>
+                <w:rFonts w:ascii="Courier New" w:hAnsi="Courier New" w:cs="Courier New"/>
+                <w:sz w:val="15"/>
+              </w:rPr>
+              <w:t>array</w:t>
+            </w:r>
+            <w:proofErr w:type="spellEnd"/>
+            <w:r>
+              <w:rPr>
+                <w:rFonts w:ascii="Courier New" w:hAnsi="Courier New" w:cs="Courier New"/>
+                <w:sz w:val="15"/>
+              </w:rPr>
+              <w:t xml:space="preserve"> :</w:t>
+            </w:r>
+            <w:proofErr w:type="gramEnd"/>
+            <w:r>
+              <w:rPr>
+                <w:rFonts w:ascii="Courier New" w:hAnsi="Courier New" w:cs="Courier New"/>
+                <w:sz w:val="15"/>
+              </w:rPr>
+              <w:t xml:space="preserve"> </w:t>
+            </w:r>
+            <w:proofErr w:type="spellStart"/>
+            <w:r>
+              <w:rPr>
+                <w:rFonts w:ascii="Courier New" w:hAnsi="Courier New" w:cs="Courier New"/>
+                <w:sz w:val="15"/>
+              </w:rPr>
+              <w:t>t_slv_array</w:t>
+            </w:r>
+            <w:proofErr w:type="spellEnd"/>
+            <w:r>
+              <w:rPr>
+                <w:rFonts w:ascii="Courier New" w:hAnsi="Courier New" w:cs="Courier New"/>
+                <w:sz w:val="15"/>
+              </w:rPr>
+              <w:t xml:space="preserve">(0 to C_MAX_WORDS-1)(C_MAX_WORD_LENGTH-1 </w:t>
+            </w:r>
+            <w:proofErr w:type="spellStart"/>
+            <w:r>
+              <w:rPr>
+                <w:rFonts w:ascii="Courier New" w:hAnsi="Courier New" w:cs="Courier New"/>
+                <w:sz w:val="15"/>
+              </w:rPr>
+              <w:t>downto</w:t>
+            </w:r>
+            <w:proofErr w:type="spellEnd"/>
+            <w:r>
+              <w:rPr>
+                <w:rFonts w:ascii="Courier New" w:hAnsi="Courier New" w:cs="Courier New"/>
+                <w:sz w:val="15"/>
+              </w:rPr>
+              <w:t xml:space="preserve"> 0);</w:t>
+            </w:r>
+          </w:p>
+          <w:p>
+            <w:pPr>
+              <w:tabs>
+                <w:tab w:val="left" w:pos="4820"/>
+              </w:tabs>
+              <w:spacing w:line="276" w:lineRule="auto"/>
+              <w:rPr>
+                <w:sz w:val="15"/>
+              </w:rPr>
+            </w:pPr>
+            <w:r>
+              <w:rPr>
+                <w:sz w:val="15"/>
+              </w:rPr>
+              <w:t xml:space="preserve">For simplicity, the </w:t>
+            </w:r>
+            <w:proofErr w:type="spellStart"/>
+            <w:r>
+              <w:rPr>
+                <w:sz w:val="15"/>
+              </w:rPr>
+              <w:t>word_length</w:t>
+            </w:r>
+            <w:proofErr w:type="spellEnd"/>
+            <w:r>
+              <w:rPr>
+                <w:sz w:val="15"/>
+              </w:rPr>
+              <w:t xml:space="preserve"> can only be the size of the configured symbol or the size of the data bus.</w:t>
+            </w:r>
+          </w:p>
+          <w:p>
+            <w:pPr>
+              <w:tabs>
+                <w:tab w:val="left" w:pos="4820"/>
+              </w:tabs>
+              <w:spacing w:line="276" w:lineRule="auto"/>
+              <w:rPr>
+                <w:rFonts w:ascii="Courier New" w:hAnsi="Courier New" w:cs="Courier New"/>
+                <w:sz w:val="15"/>
+                <w:szCs w:val="15"/>
+              </w:rPr>
+            </w:pPr>
+            <w:r>
+              <w:rPr>
+                <w:rFonts w:ascii="Courier New" w:hAnsi="Courier New" w:cs="Courier New"/>
+                <w:sz w:val="15"/>
+                <w:szCs w:val="15"/>
+              </w:rPr>
+              <w:t xml:space="preserve">  variable </w:t>
+            </w:r>
+            <w:proofErr w:type="spellStart"/>
+            <w:r>
+              <w:rPr>
+                <w:rFonts w:ascii="Courier New" w:hAnsi="Courier New" w:cs="Courier New"/>
+                <w:sz w:val="15"/>
+                <w:szCs w:val="15"/>
+              </w:rPr>
+              <w:t>v_data_</w:t>
+            </w:r>
+            <w:proofErr w:type="gramStart"/>
+            <w:r>
+              <w:rPr>
+                <w:rFonts w:ascii="Courier New" w:hAnsi="Courier New" w:cs="Courier New"/>
+                <w:sz w:val="15"/>
+                <w:szCs w:val="15"/>
+              </w:rPr>
+              <w:t>array</w:t>
+            </w:r>
+            <w:proofErr w:type="spellEnd"/>
+            <w:r>
+              <w:rPr>
+                <w:rFonts w:ascii="Courier New" w:hAnsi="Courier New" w:cs="Courier New"/>
+                <w:sz w:val="15"/>
+                <w:szCs w:val="15"/>
+              </w:rPr>
+              <w:t xml:space="preserve"> :</w:t>
+            </w:r>
+            <w:proofErr w:type="gramEnd"/>
+            <w:r>
+              <w:rPr>
+                <w:rFonts w:ascii="Courier New" w:hAnsi="Courier New" w:cs="Courier New"/>
+                <w:sz w:val="15"/>
+                <w:szCs w:val="15"/>
+              </w:rPr>
+              <w:t xml:space="preserve"> </w:t>
+            </w:r>
+            <w:proofErr w:type="spellStart"/>
+            <w:r>
+              <w:rPr>
+                <w:rFonts w:ascii="Courier New" w:hAnsi="Courier New" w:cs="Courier New"/>
+                <w:sz w:val="15"/>
+                <w:szCs w:val="15"/>
+              </w:rPr>
+              <w:t>t_slv_array</w:t>
+            </w:r>
+            <w:proofErr w:type="spellEnd"/>
+            <w:r>
+              <w:rPr>
+                <w:rFonts w:ascii="Courier New" w:hAnsi="Courier New" w:cs="Courier New"/>
+                <w:sz w:val="15"/>
+                <w:szCs w:val="15"/>
+              </w:rPr>
+              <w:t>(0 to C_MAX_WORDS-1)(C_SYMBO</w:t>
+            </w:r>
+            <w:bookmarkStart w:id="1" w:name="_GoBack"/>
+            <w:bookmarkEnd w:id="1"/>
+            <w:r>
+              <w:rPr>
+                <w:rFonts w:ascii="Courier New" w:hAnsi="Courier New" w:cs="Courier New"/>
+                <w:sz w:val="15"/>
+                <w:szCs w:val="15"/>
+              </w:rPr>
+              <w:t xml:space="preserve">L_WIDTH-1 </w:t>
+            </w:r>
+            <w:proofErr w:type="spellStart"/>
+            <w:r>
+              <w:rPr>
+                <w:rFonts w:ascii="Courier New" w:hAnsi="Courier New" w:cs="Courier New"/>
+                <w:sz w:val="15"/>
+                <w:szCs w:val="15"/>
+              </w:rPr>
+              <w:t>downto</w:t>
+            </w:r>
+            <w:proofErr w:type="spellEnd"/>
+            <w:r>
+              <w:rPr>
+                <w:rFonts w:ascii="Courier New" w:hAnsi="Courier New" w:cs="Courier New"/>
+                <w:sz w:val="15"/>
+                <w:szCs w:val="15"/>
+              </w:rPr>
+              <w:t xml:space="preserve"> 0);</w:t>
+            </w:r>
+          </w:p>
+          <w:p>
+            <w:pPr>
+              <w:tabs>
+                <w:tab w:val="left" w:pos="4820"/>
+              </w:tabs>
+              <w:spacing w:line="276" w:lineRule="auto"/>
+              <w:rPr>
+                <w:rFonts w:ascii="Courier New" w:hAnsi="Courier New" w:cs="Courier New"/>
+                <w:sz w:val="15"/>
                 <w:lang w:val="en-US"/>
               </w:rPr>
             </w:pPr>
@@ -7583,61 +7938,79 @@
               <w:rPr>
                 <w:rFonts w:ascii="Courier New" w:hAnsi="Courier New" w:cs="Courier New"/>
                 <w:sz w:val="15"/>
-              </w:rPr>
-              <w:t xml:space="preserve">  </w:t>
-            </w:r>
+                <w:szCs w:val="15"/>
+              </w:rPr>
+              <w:t xml:space="preserve">  variable </w:t>
+            </w:r>
+            <w:proofErr w:type="spellStart"/>
             <w:r>
               <w:rPr>
                 <w:rFonts w:ascii="Courier New" w:hAnsi="Courier New" w:cs="Courier New"/>
                 <w:sz w:val="15"/>
-              </w:rPr>
-              <w:t xml:space="preserve">variable </w:t>
+                <w:szCs w:val="15"/>
+              </w:rPr>
+              <w:t>v_data_</w:t>
+            </w:r>
+            <w:proofErr w:type="gramStart"/>
+            <w:r>
+              <w:rPr>
+                <w:rFonts w:ascii="Courier New" w:hAnsi="Courier New" w:cs="Courier New"/>
+                <w:sz w:val="15"/>
+                <w:szCs w:val="15"/>
+              </w:rPr>
+              <w:t>array</w:t>
+            </w:r>
+            <w:proofErr w:type="spellEnd"/>
+            <w:r>
+              <w:rPr>
+                <w:rFonts w:ascii="Courier New" w:hAnsi="Courier New" w:cs="Courier New"/>
+                <w:sz w:val="15"/>
+                <w:szCs w:val="15"/>
+              </w:rPr>
+              <w:t xml:space="preserve"> :</w:t>
+            </w:r>
+            <w:proofErr w:type="gramEnd"/>
+            <w:r>
+              <w:rPr>
+                <w:rFonts w:ascii="Courier New" w:hAnsi="Courier New" w:cs="Courier New"/>
+                <w:sz w:val="15"/>
+                <w:szCs w:val="15"/>
+              </w:rPr>
+              <w:t xml:space="preserve"> </w:t>
             </w:r>
             <w:proofErr w:type="spellStart"/>
             <w:r>
               <w:rPr>
                 <w:rFonts w:ascii="Courier New" w:hAnsi="Courier New" w:cs="Courier New"/>
                 <w:sz w:val="15"/>
-              </w:rPr>
-              <w:t>v_data_array</w:t>
+                <w:szCs w:val="15"/>
+              </w:rPr>
+              <w:t>t_slv_array</w:t>
             </w:r>
             <w:proofErr w:type="spellEnd"/>
             <w:r>
               <w:rPr>
                 <w:rFonts w:ascii="Courier New" w:hAnsi="Courier New" w:cs="Courier New"/>
                 <w:sz w:val="15"/>
-              </w:rPr>
-              <w:t xml:space="preserve"> : </w:t>
+                <w:szCs w:val="15"/>
+              </w:rPr>
+              <w:t xml:space="preserve">(0 to C_MAX_WORDS-1)(C_DATA_BUS_LENGTH-1 </w:t>
             </w:r>
             <w:proofErr w:type="spellStart"/>
             <w:r>
               <w:rPr>
                 <w:rFonts w:ascii="Courier New" w:hAnsi="Courier New" w:cs="Courier New"/>
                 <w:sz w:val="15"/>
-              </w:rPr>
-              <w:t>t_slv_array</w:t>
+                <w:szCs w:val="15"/>
+              </w:rPr>
+              <w:t>downto</w:t>
             </w:r>
             <w:proofErr w:type="spellEnd"/>
             <w:r>
               <w:rPr>
                 <w:rFonts w:ascii="Courier New" w:hAnsi="Courier New" w:cs="Courier New"/>
                 <w:sz w:val="15"/>
-              </w:rPr>
-              <w:t xml:space="preserve">(0 to C_MAX_WORDS-1)(C_MAX_WORD_LENGTH-1 </w:t>
-            </w:r>
-            <w:proofErr w:type="spellStart"/>
-            <w:r>
-              <w:rPr>
-                <w:rFonts w:ascii="Courier New" w:hAnsi="Courier New" w:cs="Courier New"/>
-                <w:sz w:val="15"/>
-              </w:rPr>
-              <w:t>downto</w:t>
-            </w:r>
-            <w:proofErr w:type="spellEnd"/>
-            <w:r>
-              <w:rPr>
-                <w:rFonts w:ascii="Courier New" w:hAnsi="Courier New" w:cs="Courier New"/>
-                <w:sz w:val="15"/>
+                <w:szCs w:val="15"/>
               </w:rPr>
               <w:t xml:space="preserve"> 0);</w:t>
             </w:r>
@@ -8437,12 +8810,6 @@
         </w:tc>
       </w:tr>
     </w:tbl>
-    <w:p>
-      <w:pPr>
-        <w:pStyle w:val="Subtitle"/>
-        <w:spacing w:before="200" w:after="40"/>
-      </w:pPr>
-    </w:p>
     <w:p>
       <w:pPr>
         <w:pStyle w:val="Subtitle"/>
@@ -9586,28 +9953,7 @@
                 <w:rFonts w:cs="Helvetica"/>
                 <w:sz w:val="15"/>
               </w:rPr>
-              <w:t xml:space="preserve">: If the </w:t>
-            </w:r>
-            <w:r>
-              <w:rPr>
-                <w:rFonts w:cs="Helvetica"/>
-                <w:sz w:val="15"/>
-              </w:rPr>
-              <w:t>CHANNEL</w:t>
-            </w:r>
-            <w:r>
-              <w:rPr>
-                <w:rFonts w:cs="Helvetica"/>
-                <w:sz w:val="15"/>
-              </w:rPr>
-              <w:t xml:space="preserve"> signal is not used, refer to description in Section </w:t>
-            </w:r>
-            <w:r>
-              <w:rPr>
-                <w:rFonts w:cs="Helvetica"/>
-                <w:sz w:val="15"/>
-              </w:rPr>
-              <w:t>5.</w:t>
+              <w:t>: If the CHANNEL signal is not used, refer to description in Section 5.</w:t>
             </w:r>
           </w:p>
         </w:tc>
@@ -9827,14 +10173,7 @@
                 <w:sz w:val="15"/>
                 <w:szCs w:val="15"/>
               </w:rPr>
-              <w:t xml:space="preserve">if </w:t>
-            </w:r>
-            <w:r>
-              <w:rPr>
-                <w:sz w:val="15"/>
-                <w:szCs w:val="15"/>
-              </w:rPr>
-              <w:t>DATA</w:t>
+              <w:t>if DATA</w:t>
             </w:r>
             <w:r>
               <w:rPr>
@@ -9849,35 +10188,7 @@
                 <w:sz w:val="15"/>
                 <w:szCs w:val="15"/>
               </w:rPr>
-              <w:t xml:space="preserve">wider than </w:t>
-            </w:r>
-            <w:r>
-              <w:rPr>
-                <w:sz w:val="15"/>
-                <w:szCs w:val="15"/>
-              </w:rPr>
-              <w:t>512</w:t>
-            </w:r>
-            <w:r>
-              <w:rPr>
-                <w:sz w:val="15"/>
-                <w:szCs w:val="15"/>
-              </w:rPr>
-              <w:t>, increase the value of the constant C_VVC_CMD</w:t>
-            </w:r>
-            <w:r>
-              <w:rPr>
-                <w:sz w:val="15"/>
-                <w:szCs w:val="15"/>
-              </w:rPr>
-              <w:t>_WORD</w:t>
-            </w:r>
-            <w:r>
-              <w:rPr>
-                <w:sz w:val="15"/>
-                <w:szCs w:val="15"/>
-              </w:rPr>
-              <w:t xml:space="preserve">_MAX_LENGTH in </w:t>
+              <w:t xml:space="preserve">wider than 512, increase the value of the constant C_VVC_CMD_WORD_MAX_LENGTH in </w:t>
             </w:r>
             <w:proofErr w:type="spellStart"/>
             <w:r>
@@ -10129,21 +10440,7 @@
                 <w:rFonts w:cs="Helvetica"/>
                 <w:sz w:val="15"/>
               </w:rPr>
-              <w:t xml:space="preserve">: If the </w:t>
-            </w:r>
-            <w:r>
-              <w:rPr>
-                <w:rFonts w:cs="Helvetica"/>
-                <w:sz w:val="15"/>
-              </w:rPr>
-              <w:t xml:space="preserve">DATA_ERROR </w:t>
-            </w:r>
-            <w:r>
-              <w:rPr>
-                <w:rFonts w:cs="Helvetica"/>
-                <w:sz w:val="15"/>
-              </w:rPr>
-              <w:t>signal is not used, refer to description in Section 5.</w:t>
+              <w:t>: If the DATA_ERROR signal is not used, refer to description in Section 5.</w:t>
             </w:r>
           </w:p>
         </w:tc>
@@ -10363,21 +10660,7 @@
                 <w:rFonts w:cs="Helvetica"/>
                 <w:sz w:val="15"/>
               </w:rPr>
-              <w:t xml:space="preserve">: If the </w:t>
-            </w:r>
-            <w:r>
-              <w:rPr>
-                <w:rFonts w:cs="Helvetica"/>
-                <w:sz w:val="15"/>
-              </w:rPr>
-              <w:t xml:space="preserve">EMPTY </w:t>
-            </w:r>
-            <w:r>
-              <w:rPr>
-                <w:rFonts w:cs="Helvetica"/>
-                <w:sz w:val="15"/>
-              </w:rPr>
-              <w:t>signal is not used, refer to description in Section 5.</w:t>
+              <w:t>: If the EMPTY signal is not used, refer to description in Section 5.</w:t>
             </w:r>
           </w:p>
         </w:tc>
@@ -11727,7 +12010,23 @@
           <w:i/>
           <w:lang w:val="en-US"/>
         </w:rPr>
-        <w:t>Note: Every procedure here can be called without the optional parameters enclosed in [ ].</w:t>
+        <w:t xml:space="preserve">Note: Every procedure here can be called without the optional parameters enclosed in </w:t>
+      </w:r>
+      <w:proofErr w:type="gramStart"/>
+      <w:r>
+        <w:rPr>
+          <w:i/>
+          <w:lang w:val="en-US"/>
+        </w:rPr>
+        <w:t>[ ]</w:t>
+      </w:r>
+      <w:proofErr w:type="gramEnd"/>
+      <w:r>
+        <w:rPr>
+          <w:i/>
+          <w:lang w:val="en-US"/>
+        </w:rPr>
+        <w:t>.</w:t>
       </w:r>
     </w:p>
     <w:p>
@@ -11872,16 +12171,34 @@
                 <w:b/>
                 <w:szCs w:val="16"/>
               </w:rPr>
-              <w:t>_transmit</w:t>
-            </w:r>
-            <w:proofErr w:type="spellEnd"/>
+              <w:t>_</w:t>
+            </w:r>
+            <w:proofErr w:type="gramStart"/>
             <w:r>
               <w:rPr>
                 <w:rFonts w:cs="Helvetica"/>
                 <w:b/>
                 <w:szCs w:val="16"/>
               </w:rPr>
-              <w:t>()</w:t>
+              <w:t>transmit</w:t>
+            </w:r>
+            <w:proofErr w:type="spellEnd"/>
+            <w:r>
+              <w:rPr>
+                <w:rFonts w:cs="Helvetica"/>
+                <w:b/>
+                <w:szCs w:val="16"/>
+              </w:rPr>
+              <w:t>(</w:t>
+            </w:r>
+            <w:proofErr w:type="gramEnd"/>
+            <w:r>
+              <w:rPr>
+                <w:rFonts w:cs="Helvetica"/>
+                <w:b/>
+                <w:szCs w:val="16"/>
+              </w:rPr>
+              <w:t>)</w:t>
             </w:r>
           </w:p>
         </w:tc>
@@ -12100,7 +12417,16 @@
                 <w:sz w:val="15"/>
                 <w:szCs w:val="15"/>
               </w:rPr>
-              <w:t>_transmit</w:t>
+              <w:t>_</w:t>
+            </w:r>
+            <w:proofErr w:type="gramStart"/>
+            <w:r>
+              <w:rPr>
+                <w:rFonts w:cs="Helvetica"/>
+                <w:sz w:val="15"/>
+                <w:szCs w:val="15"/>
+              </w:rPr>
+              <w:t>transmit</w:t>
             </w:r>
             <w:proofErr w:type="spellEnd"/>
             <w:r>
@@ -12109,7 +12435,16 @@
                 <w:sz w:val="15"/>
                 <w:szCs w:val="15"/>
               </w:rPr>
-              <w:t xml:space="preserve">() VVC procedure adds a </w:t>
+              <w:t>(</w:t>
+            </w:r>
+            <w:proofErr w:type="gramEnd"/>
+            <w:r>
+              <w:rPr>
+                <w:rFonts w:cs="Helvetica"/>
+                <w:sz w:val="15"/>
+                <w:szCs w:val="15"/>
+              </w:rPr>
+              <w:t xml:space="preserve">) VVC procedure adds a </w:t>
             </w:r>
             <w:r>
               <w:rPr>
@@ -12214,7 +12549,16 @@
                 <w:sz w:val="15"/>
                 <w:szCs w:val="15"/>
               </w:rPr>
-              <w:t>_transmit</w:t>
+              <w:t>_</w:t>
+            </w:r>
+            <w:proofErr w:type="gramStart"/>
+            <w:r>
+              <w:rPr>
+                <w:rFonts w:cs="Helvetica"/>
+                <w:sz w:val="15"/>
+                <w:szCs w:val="15"/>
+              </w:rPr>
+              <w:t>transmit</w:t>
             </w:r>
             <w:proofErr w:type="spellEnd"/>
             <w:r>
@@ -12223,7 +12567,16 @@
                 <w:sz w:val="15"/>
                 <w:szCs w:val="15"/>
               </w:rPr>
-              <w:t>() procedure, described in the A</w:t>
+              <w:t>(</w:t>
+            </w:r>
+            <w:proofErr w:type="gramEnd"/>
+            <w:r>
+              <w:rPr>
+                <w:rFonts w:cs="Helvetica"/>
+                <w:sz w:val="15"/>
+                <w:szCs w:val="15"/>
+              </w:rPr>
+              <w:t>) procedure, described in the A</w:t>
             </w:r>
             <w:r>
               <w:rPr>
@@ -12307,7 +12660,16 @@
                 <w:sz w:val="15"/>
                 <w:szCs w:val="15"/>
               </w:rPr>
-              <w:t>_transmit</w:t>
+              <w:t>_</w:t>
+            </w:r>
+            <w:proofErr w:type="gramStart"/>
+            <w:r>
+              <w:rPr>
+                <w:rFonts w:cs="Helvetica"/>
+                <w:sz w:val="15"/>
+                <w:szCs w:val="15"/>
+              </w:rPr>
+              <w:t>transmit</w:t>
             </w:r>
             <w:proofErr w:type="spellEnd"/>
             <w:r>
@@ -12316,7 +12678,16 @@
                 <w:sz w:val="15"/>
                 <w:szCs w:val="15"/>
               </w:rPr>
-              <w:t>() procedure can only be called when the A</w:t>
+              <w:t>(</w:t>
+            </w:r>
+            <w:proofErr w:type="gramEnd"/>
+            <w:r>
+              <w:rPr>
+                <w:rFonts w:cs="Helvetica"/>
+                <w:sz w:val="15"/>
+                <w:szCs w:val="15"/>
+              </w:rPr>
+              <w:t>) procedure can only be called when the A</w:t>
             </w:r>
             <w:r>
               <w:rPr>
@@ -12404,16 +12775,34 @@
                 <w:b/>
                 <w:szCs w:val="14"/>
               </w:rPr>
-              <w:t>st_receive</w:t>
-            </w:r>
-            <w:proofErr w:type="spellEnd"/>
+              <w:t>st_</w:t>
+            </w:r>
+            <w:proofErr w:type="gramStart"/>
             <w:r>
               <w:rPr>
                 <w:rFonts w:cs="Helvetica"/>
                 <w:b/>
                 <w:szCs w:val="14"/>
               </w:rPr>
-              <w:t>()</w:t>
+              <w:t>receive</w:t>
+            </w:r>
+            <w:proofErr w:type="spellEnd"/>
+            <w:r>
+              <w:rPr>
+                <w:rFonts w:cs="Helvetica"/>
+                <w:b/>
+                <w:szCs w:val="14"/>
+              </w:rPr>
+              <w:t>(</w:t>
+            </w:r>
+            <w:proofErr w:type="gramEnd"/>
+            <w:r>
+              <w:rPr>
+                <w:rFonts w:cs="Helvetica"/>
+                <w:b/>
+                <w:szCs w:val="14"/>
+              </w:rPr>
+              <w:t>)</w:t>
             </w:r>
           </w:p>
         </w:tc>
@@ -12636,6 +13025,7 @@
               </w:rPr>
               <w:t>valon_st_</w:t>
             </w:r>
+            <w:proofErr w:type="gramStart"/>
             <w:r>
               <w:rPr>
                 <w:rFonts w:cs="Helvetica"/>
@@ -12651,7 +13041,16 @@
                 <w:sz w:val="15"/>
                 <w:szCs w:val="15"/>
               </w:rPr>
-              <w:t xml:space="preserve">() VVC procedure adds a </w:t>
+              <w:t>(</w:t>
+            </w:r>
+            <w:proofErr w:type="gramEnd"/>
+            <w:r>
+              <w:rPr>
+                <w:rFonts w:cs="Helvetica"/>
+                <w:sz w:val="15"/>
+                <w:szCs w:val="15"/>
+              </w:rPr>
+              <w:t xml:space="preserve">) VVC procedure adds a </w:t>
             </w:r>
             <w:r>
               <w:rPr>
@@ -12750,6 +13149,7 @@
               </w:rPr>
               <w:t>valon_st_</w:t>
             </w:r>
+            <w:proofErr w:type="gramStart"/>
             <w:r>
               <w:rPr>
                 <w:rFonts w:cs="Helvetica"/>
@@ -12765,7 +13165,16 @@
                 <w:sz w:val="15"/>
                 <w:szCs w:val="15"/>
               </w:rPr>
-              <w:t>() procedure, described in the A</w:t>
+              <w:t>(</w:t>
+            </w:r>
+            <w:proofErr w:type="gramEnd"/>
+            <w:r>
+              <w:rPr>
+                <w:rFonts w:cs="Helvetica"/>
+                <w:sz w:val="15"/>
+                <w:szCs w:val="15"/>
+              </w:rPr>
+              <w:t>) procedure, described in the A</w:t>
             </w:r>
             <w:r>
               <w:rPr>
@@ -12835,6 +13244,7 @@
               </w:rPr>
               <w:t>avalon_</w:t>
             </w:r>
+            <w:proofErr w:type="gramStart"/>
             <w:r>
               <w:rPr>
                 <w:rFonts w:cs="Helvetica"/>
@@ -12850,39 +13260,16 @@
                 <w:sz w:val="15"/>
                 <w:szCs w:val="15"/>
               </w:rPr>
-              <w:t xml:space="preserve">() procedure can only be called when the AVALON VVC is instantiated in </w:t>
-            </w:r>
-            <w:r>
-              <w:rPr>
-                <w:rFonts w:cs="Helvetica"/>
-                <w:sz w:val="15"/>
-                <w:szCs w:val="15"/>
-              </w:rPr>
-              <w:t xml:space="preserve">slave </w:t>
-            </w:r>
-            <w:r>
-              <w:rPr>
-                <w:rFonts w:cs="Helvetica"/>
-                <w:sz w:val="15"/>
-                <w:szCs w:val="15"/>
-              </w:rPr>
-              <w:t xml:space="preserve">mode, i.e. setting the generic constant ‘GC_MASTER_MODE’ to </w:t>
-            </w:r>
-            <w:r>
-              <w:rPr>
-                <w:rFonts w:cs="Helvetica"/>
-                <w:sz w:val="15"/>
-                <w:szCs w:val="15"/>
-              </w:rPr>
-              <w:t>false</w:t>
-            </w:r>
-            <w:r>
-              <w:rPr>
-                <w:rFonts w:cs="Helvetica"/>
-                <w:sz w:val="15"/>
-                <w:szCs w:val="15"/>
-              </w:rPr>
-              <w:t>.</w:t>
+              <w:t>(</w:t>
+            </w:r>
+            <w:proofErr w:type="gramEnd"/>
+            <w:r>
+              <w:rPr>
+                <w:rFonts w:cs="Helvetica"/>
+                <w:sz w:val="15"/>
+                <w:szCs w:val="15"/>
+              </w:rPr>
+              <w:t>) procedure can only be called when the AVALON VVC is instantiated in slave mode, i.e. setting the generic constant ‘GC_MASTER_MODE’ to false.</w:t>
             </w:r>
           </w:p>
           <w:p>
@@ -12911,39 +13298,7 @@
                 <w:sz w:val="15"/>
                 <w:szCs w:val="15"/>
               </w:rPr>
-              <w:t>receive</w:t>
-            </w:r>
-            <w:r>
-              <w:rPr>
-                <w:rFonts w:cs="Helvetica"/>
-                <w:sz w:val="15"/>
-                <w:szCs w:val="15"/>
-              </w:rPr>
-              <w:t>d</w:t>
-            </w:r>
-            <w:r>
-              <w:rPr>
-                <w:rFonts w:cs="Helvetica"/>
-                <w:sz w:val="15"/>
-                <w:szCs w:val="15"/>
-              </w:rPr>
-              <w:t xml:space="preserve"> from </w:t>
-            </w:r>
-            <w:r>
-              <w:rPr>
-                <w:rFonts w:cs="Helvetica"/>
-                <w:sz w:val="15"/>
-                <w:szCs w:val="15"/>
-              </w:rPr>
-              <w:t xml:space="preserve">the </w:t>
-            </w:r>
-            <w:r>
-              <w:rPr>
-                <w:rFonts w:cs="Helvetica"/>
-                <w:sz w:val="15"/>
-                <w:szCs w:val="15"/>
-              </w:rPr>
-              <w:t xml:space="preserve">DUT </w:t>
+              <w:t xml:space="preserve">received from the DUT </w:t>
             </w:r>
             <w:r>
               <w:rPr>
@@ -13063,7 +13418,17 @@
                 <w:sz w:val="15"/>
                 <w:szCs w:val="15"/>
               </w:rPr>
-              <w:t>fetch_result</w:t>
+              <w:t>fetch_</w:t>
+            </w:r>
+            <w:proofErr w:type="gramStart"/>
+            <w:r>
+              <w:rPr>
+                <w:rFonts w:cs="Helvetica"/>
+                <w:b/>
+                <w:sz w:val="15"/>
+                <w:szCs w:val="15"/>
+              </w:rPr>
+              <w:t>result</w:t>
             </w:r>
             <w:proofErr w:type="spellEnd"/>
             <w:r>
@@ -13073,7 +13438,17 @@
                 <w:sz w:val="15"/>
                 <w:szCs w:val="15"/>
               </w:rPr>
-              <w:t>() call</w:t>
+              <w:t>(</w:t>
+            </w:r>
+            <w:proofErr w:type="gramEnd"/>
+            <w:r>
+              <w:rPr>
+                <w:rFonts w:cs="Helvetica"/>
+                <w:b/>
+                <w:sz w:val="15"/>
+                <w:szCs w:val="15"/>
+              </w:rPr>
+              <w:t>) call</w:t>
             </w:r>
             <w:r>
               <w:rPr>
@@ -13147,7 +13522,16 @@
                 <w:sz w:val="15"/>
                 <w:szCs w:val="15"/>
               </w:rPr>
-              <w:t>v_cmd_idx</w:t>
+              <w:t>v_cmd_</w:t>
+            </w:r>
+            <w:proofErr w:type="gramStart"/>
+            <w:r>
+              <w:rPr>
+                <w:rFonts w:ascii="Courier New" w:hAnsi="Courier New" w:cs="Courier New"/>
+                <w:sz w:val="15"/>
+                <w:szCs w:val="15"/>
+              </w:rPr>
+              <w:t>idx</w:t>
             </w:r>
             <w:proofErr w:type="spellEnd"/>
             <w:r>
@@ -13166,6 +13550,7 @@
               </w:rPr>
               <w:t>:</w:t>
             </w:r>
+            <w:proofErr w:type="gramEnd"/>
             <w:r>
               <w:rPr>
                 <w:rFonts w:ascii="Courier New" w:hAnsi="Courier New" w:cs="Courier New"/>
@@ -13248,6 +13633,7 @@
               </w:rPr>
               <w:t>v_</w:t>
             </w:r>
+            <w:proofErr w:type="gramStart"/>
             <w:r>
               <w:rPr>
                 <w:rFonts w:ascii="Courier New" w:hAnsi="Courier New" w:cs="Courier New"/>
@@ -13279,7 +13665,16 @@
                 <w:sz w:val="15"/>
                 <w:szCs w:val="15"/>
               </w:rPr>
-              <w:t xml:space="preserve">: </w:t>
+              <w:t>:</w:t>
+            </w:r>
+            <w:proofErr w:type="gramEnd"/>
+            <w:r>
+              <w:rPr>
+                <w:rFonts w:ascii="Courier New" w:hAnsi="Courier New" w:cs="Courier New"/>
+                <w:sz w:val="15"/>
+                <w:szCs w:val="15"/>
+              </w:rPr>
+              <w:t xml:space="preserve"> </w:t>
             </w:r>
             <w:proofErr w:type="spellStart"/>
             <w:r>
@@ -13374,56 +13769,34 @@
                 <w:sz w:val="15"/>
                 <w:szCs w:val="15"/>
               </w:rPr>
-              <w:t>a</w:t>
-            </w:r>
+              <w:t>avalon_st_</w:t>
+            </w:r>
+            <w:proofErr w:type="gramStart"/>
             <w:r>
               <w:rPr>
                 <w:rFonts w:ascii="Courier New" w:hAnsi="Courier New" w:cs="Courier New"/>
                 <w:sz w:val="15"/>
                 <w:szCs w:val="15"/>
               </w:rPr>
-              <w:t>valon_st</w:t>
-            </w:r>
+              <w:t>receive</w:t>
+            </w:r>
+            <w:proofErr w:type="spellEnd"/>
             <w:r>
               <w:rPr>
                 <w:rFonts w:ascii="Courier New" w:hAnsi="Courier New" w:cs="Courier New"/>
                 <w:sz w:val="15"/>
                 <w:szCs w:val="15"/>
               </w:rPr>
-              <w:t>_receive</w:t>
-            </w:r>
-            <w:proofErr w:type="spellEnd"/>
+              <w:t>(</w:t>
+            </w:r>
+            <w:proofErr w:type="gramEnd"/>
             <w:r>
               <w:rPr>
                 <w:rFonts w:ascii="Courier New" w:hAnsi="Courier New" w:cs="Courier New"/>
                 <w:sz w:val="15"/>
                 <w:szCs w:val="15"/>
               </w:rPr>
-              <w:t>(</w:t>
-            </w:r>
-            <w:r>
-              <w:rPr>
-                <w:rFonts w:ascii="Courier New" w:hAnsi="Courier New" w:cs="Courier New"/>
-                <w:sz w:val="15"/>
-                <w:szCs w:val="15"/>
-              </w:rPr>
-              <w:t>A</w:t>
-            </w:r>
-            <w:r>
-              <w:rPr>
-                <w:rFonts w:ascii="Courier New" w:hAnsi="Courier New" w:cs="Courier New"/>
-                <w:sz w:val="15"/>
-                <w:szCs w:val="15"/>
-              </w:rPr>
-              <w:t>VALON_ST</w:t>
-            </w:r>
-            <w:r>
-              <w:rPr>
-                <w:rFonts w:ascii="Courier New" w:hAnsi="Courier New" w:cs="Courier New"/>
-                <w:sz w:val="15"/>
-                <w:szCs w:val="15"/>
-              </w:rPr>
-              <w:t>_</w:t>
+              <w:t>AVALON_ST_</w:t>
             </w:r>
             <w:r>
               <w:rPr>
@@ -13487,16 +13860,7 @@
                 <w:sz w:val="15"/>
                 <w:szCs w:val="28"/>
               </w:rPr>
-              <w:t>(0)’length</w:t>
-            </w:r>
-            <w:r>
-              <w:rPr>
-                <w:rFonts w:ascii="Courier New" w:hAnsi="Courier New" w:cs="Courier New"/>
-                <w:bCs/>
-                <w:sz w:val="15"/>
-                <w:szCs w:val="28"/>
-              </w:rPr>
-              <w:t>,</w:t>
+              <w:t>(0)’length,</w:t>
             </w:r>
             <w:r>
               <w:rPr>
@@ -13599,7 +13963,16 @@
                 <w:sz w:val="15"/>
                 <w:szCs w:val="15"/>
               </w:rPr>
-              <w:t>v_cmd_idx</w:t>
+              <w:t>v_cmd_</w:t>
+            </w:r>
+            <w:proofErr w:type="gramStart"/>
+            <w:r>
+              <w:rPr>
+                <w:rFonts w:ascii="Courier New" w:hAnsi="Courier New" w:cs="Courier New"/>
+                <w:sz w:val="15"/>
+                <w:szCs w:val="15"/>
+              </w:rPr>
+              <w:t>idx</w:t>
             </w:r>
             <w:proofErr w:type="spellEnd"/>
             <w:r>
@@ -13608,7 +13981,16 @@
                 <w:sz w:val="15"/>
                 <w:szCs w:val="15"/>
               </w:rPr>
-              <w:t xml:space="preserve"> := </w:t>
+              <w:t xml:space="preserve"> :</w:t>
+            </w:r>
+            <w:proofErr w:type="gramEnd"/>
+            <w:r>
+              <w:rPr>
+                <w:rFonts w:ascii="Courier New" w:hAnsi="Courier New" w:cs="Courier New"/>
+                <w:sz w:val="15"/>
+                <w:szCs w:val="15"/>
+              </w:rPr>
+              <w:t xml:space="preserve">= </w:t>
             </w:r>
             <w:proofErr w:type="spellStart"/>
             <w:r>
@@ -13704,7 +14086,16 @@
                 <w:sz w:val="15"/>
                 <w:szCs w:val="15"/>
               </w:rPr>
-              <w:t>await_completion</w:t>
+              <w:t>await_</w:t>
+            </w:r>
+            <w:proofErr w:type="gramStart"/>
+            <w:r>
+              <w:rPr>
+                <w:rFonts w:ascii="Courier New" w:hAnsi="Courier New" w:cs="Courier New"/>
+                <w:sz w:val="15"/>
+                <w:szCs w:val="15"/>
+              </w:rPr>
+              <w:t>completion</w:t>
             </w:r>
             <w:proofErr w:type="spellEnd"/>
             <w:r>
@@ -13715,6 +14106,7 @@
               </w:rPr>
               <w:t>(</w:t>
             </w:r>
+            <w:proofErr w:type="gramEnd"/>
             <w:r>
               <w:rPr>
                 <w:rFonts w:ascii="Courier New" w:hAnsi="Courier New" w:cs="Courier New"/>
@@ -13873,7 +14265,16 @@
                 <w:sz w:val="15"/>
                 <w:szCs w:val="15"/>
               </w:rPr>
-              <w:t>fetch_result</w:t>
+              <w:t>fetch_</w:t>
+            </w:r>
+            <w:proofErr w:type="gramStart"/>
+            <w:r>
+              <w:rPr>
+                <w:rFonts w:ascii="Courier New" w:hAnsi="Courier New" w:cs="Courier New"/>
+                <w:sz w:val="15"/>
+                <w:szCs w:val="15"/>
+              </w:rPr>
+              <w:t>result</w:t>
             </w:r>
             <w:proofErr w:type="spellEnd"/>
             <w:r>
@@ -13884,6 +14285,7 @@
               </w:rPr>
               <w:t>(</w:t>
             </w:r>
+            <w:proofErr w:type="gramEnd"/>
             <w:r>
               <w:rPr>
                 <w:rFonts w:ascii="Courier New" w:hAnsi="Courier New" w:cs="Courier New"/>
@@ -14090,6 +14492,7 @@
               </w:rPr>
               <w:t>_</w:t>
             </w:r>
+            <w:proofErr w:type="gramStart"/>
             <w:r>
               <w:rPr>
                 <w:rFonts w:cs="Helvetica"/>
@@ -14105,7 +14508,16 @@
                 <w:b/>
                 <w:szCs w:val="14"/>
               </w:rPr>
-              <w:t>()</w:t>
+              <w:t>(</w:t>
+            </w:r>
+            <w:proofErr w:type="gramEnd"/>
+            <w:r>
+              <w:rPr>
+                <w:rFonts w:cs="Helvetica"/>
+                <w:b/>
+                <w:szCs w:val="14"/>
+              </w:rPr>
+              <w:t>)</w:t>
             </w:r>
           </w:p>
         </w:tc>
@@ -14376,6 +14788,7 @@
               </w:rPr>
               <w:t>valon_st_</w:t>
             </w:r>
+            <w:proofErr w:type="gramStart"/>
             <w:r>
               <w:rPr>
                 <w:rFonts w:cs="Helvetica"/>
@@ -14391,7 +14804,16 @@
                 <w:sz w:val="15"/>
                 <w:szCs w:val="15"/>
               </w:rPr>
-              <w:t>() VVC procedure adds a</w:t>
+              <w:t>(</w:t>
+            </w:r>
+            <w:proofErr w:type="gramEnd"/>
+            <w:r>
+              <w:rPr>
+                <w:rFonts w:cs="Helvetica"/>
+                <w:sz w:val="15"/>
+                <w:szCs w:val="15"/>
+              </w:rPr>
+              <w:t>) VVC procedure adds a</w:t>
             </w:r>
             <w:r>
               <w:rPr>
@@ -14490,6 +14912,7 @@
               </w:rPr>
               <w:t>valon_st_</w:t>
             </w:r>
+            <w:proofErr w:type="gramStart"/>
             <w:r>
               <w:rPr>
                 <w:rFonts w:cs="Helvetica"/>
@@ -14505,7 +14928,16 @@
                 <w:sz w:val="15"/>
                 <w:szCs w:val="15"/>
               </w:rPr>
-              <w:t>() procedure, described in the A</w:t>
+              <w:t>(</w:t>
+            </w:r>
+            <w:proofErr w:type="gramEnd"/>
+            <w:r>
+              <w:rPr>
+                <w:rFonts w:cs="Helvetica"/>
+                <w:sz w:val="15"/>
+                <w:szCs w:val="15"/>
+              </w:rPr>
+              <w:t>) procedure, described in the A</w:t>
             </w:r>
             <w:r>
               <w:rPr>
@@ -14575,6 +15007,7 @@
               </w:rPr>
               <w:t>avalon_</w:t>
             </w:r>
+            <w:proofErr w:type="gramStart"/>
             <w:r>
               <w:rPr>
                 <w:rFonts w:cs="Helvetica"/>
@@ -14590,7 +15023,16 @@
                 <w:sz w:val="15"/>
                 <w:szCs w:val="15"/>
               </w:rPr>
-              <w:t>() procedure can only be called when the AVALON VVC is instantiated in slave mode, i.e. setting the generic constant ‘GC_MASTER_MODE’ to false.</w:t>
+              <w:t>(</w:t>
+            </w:r>
+            <w:proofErr w:type="gramEnd"/>
+            <w:r>
+              <w:rPr>
+                <w:rFonts w:cs="Helvetica"/>
+                <w:sz w:val="15"/>
+                <w:szCs w:val="15"/>
+              </w:rPr>
+              <w:t>) procedure can only be called when the AVALON VVC is instantiated in slave mode, i.e. setting the generic constant ‘GC_MASTER_MODE’ to false.</w:t>
             </w:r>
           </w:p>
           <w:p>
@@ -15001,7 +15443,7 @@
                 <w:szCs w:val="18"/>
               </w:rPr>
             </w:pPr>
-            <w:bookmarkStart w:id="1" w:name="_Hlk494267197"/>
+            <w:bookmarkStart w:id="2" w:name="_Hlk494267197"/>
             <w:r>
               <w:rPr>
                 <w:rFonts w:cs="Helvetica"/>
@@ -15018,7 +15460,7 @@
               </w:rPr>
               <w:br/>
             </w:r>
-            <w:bookmarkEnd w:id="1"/>
+            <w:bookmarkEnd w:id="2"/>
             <w:r>
               <w:rPr>
                 <w:rFonts w:cs="Helvetica"/>
@@ -15034,7 +15476,25 @@
                 <w:szCs w:val="18"/>
               </w:rPr>
               <w:br/>
-              <w:t xml:space="preserve">                                        (A TB_WARNING will be issued if access </w:t>
+              <w:t xml:space="preserve">                                     </w:t>
+            </w:r>
+            <w:proofErr w:type="gramStart"/>
+            <w:r>
+              <w:rPr>
+                <w:rFonts w:cs="Helvetica"/>
+                <w:sz w:val="15"/>
+                <w:szCs w:val="18"/>
+              </w:rPr>
+              <w:t xml:space="preserve">   (</w:t>
+            </w:r>
+            <w:proofErr w:type="gramEnd"/>
+            <w:r>
+              <w:rPr>
+                <w:rFonts w:cs="Helvetica"/>
+                <w:sz w:val="15"/>
+                <w:szCs w:val="18"/>
+              </w:rPr>
+              <w:t xml:space="preserve">A TB_WARNING will be issued if access </w:t>
             </w:r>
             <w:r>
               <w:rPr>
@@ -15082,7 +15542,16 @@
                 <w:sz w:val="15"/>
                 <w:szCs w:val="18"/>
               </w:rPr>
-              <w:t>insert_delay</w:t>
+              <w:t>insert_</w:t>
+            </w:r>
+            <w:proofErr w:type="gramStart"/>
+            <w:r>
+              <w:rPr>
+                <w:rFonts w:cs="Helvetica"/>
+                <w:sz w:val="15"/>
+                <w:szCs w:val="18"/>
+              </w:rPr>
+              <w:t>delay</w:t>
             </w:r>
             <w:proofErr w:type="spellEnd"/>
             <w:r>
@@ -15091,7 +15560,16 @@
                 <w:sz w:val="15"/>
                 <w:szCs w:val="18"/>
               </w:rPr>
-              <w:t>() command will add to the above minimum delays, giving for instance the ability to skew the BFM starting time.</w:t>
+              <w:t>(</w:t>
+            </w:r>
+            <w:proofErr w:type="gramEnd"/>
+            <w:r>
+              <w:rPr>
+                <w:rFonts w:cs="Helvetica"/>
+                <w:sz w:val="15"/>
+                <w:szCs w:val="18"/>
+              </w:rPr>
+              <w:t>) command will add to the above minimum delays, giving for instance the ability to skew the BFM starting time.</w:t>
             </w:r>
           </w:p>
         </w:tc>
@@ -16561,11 +17039,19 @@
         <w:t>avalon_st</w:t>
       </w:r>
       <w:r>
-        <w:t>_vvc_config</w:t>
+        <w:t>_vvc_</w:t>
+      </w:r>
+      <w:proofErr w:type="gramStart"/>
+      <w:r>
+        <w:t>config</w:t>
       </w:r>
       <w:proofErr w:type="spellEnd"/>
       <w:r>
-        <w:t>(1).</w:t>
+        <w:t>(</w:t>
+      </w:r>
+      <w:proofErr w:type="gramEnd"/>
+      <w:r>
+        <w:t>1).</w:t>
       </w:r>
       <w:proofErr w:type="spellStart"/>
       <w:r>
@@ -16588,11 +17074,19 @@
         <w:t>valon_st</w:t>
       </w:r>
       <w:r>
-        <w:t>_vvc_config</w:t>
+        <w:t>_vvc_</w:t>
+      </w:r>
+      <w:proofErr w:type="gramStart"/>
+      <w:r>
+        <w:t>config</w:t>
       </w:r>
       <w:proofErr w:type="spellEnd"/>
       <w:r>
-        <w:t>(1).</w:t>
+        <w:t>(</w:t>
+      </w:r>
+      <w:proofErr w:type="gramEnd"/>
+      <w:r>
+        <w:t>1).</w:t>
       </w:r>
       <w:proofErr w:type="spellStart"/>
       <w:r>
@@ -17072,7 +17566,7 @@
           <w:rFonts w:ascii="Helvetica" w:hAnsi="Helvetica" w:cs="Helvetica"/>
         </w:rPr>
       </w:pPr>
-      <w:bookmarkStart w:id="2" w:name="_Ref456942654"/>
+      <w:bookmarkStart w:id="3" w:name="_Ref456942654"/>
       <w:r>
         <w:rPr>
           <w:rFonts w:ascii="Helvetica" w:hAnsi="Helvetica" w:cs="Helvetica"/>
@@ -17131,7 +17625,14 @@
         <w:rPr>
           <w:rFonts w:ascii="Consolas" w:hAnsi="Consolas"/>
         </w:rPr>
-        <w:t>activity_watchdog</w:t>
+        <w:t>activity_</w:t>
+      </w:r>
+      <w:proofErr w:type="gramStart"/>
+      <w:r>
+        <w:rPr>
+          <w:rFonts w:ascii="Consolas" w:hAnsi="Consolas"/>
+        </w:rPr>
+        <w:t>watchdog</w:t>
       </w:r>
       <w:proofErr w:type="spellEnd"/>
       <w:r>
@@ -17141,6 +17642,7 @@
         <w:t>(</w:t>
       </w:r>
       <w:proofErr w:type="spellStart"/>
+      <w:proofErr w:type="gramEnd"/>
       <w:r>
         <w:rPr>
           <w:rFonts w:ascii="Consolas" w:hAnsi="Consolas"/>
@@ -17230,7 +17732,7 @@
         </w:rPr>
         <w:t>VVC Interface</w:t>
       </w:r>
-      <w:bookmarkEnd w:id="2"/>
+      <w:bookmarkEnd w:id="3"/>
     </w:p>
     <w:p>
       <w:pPr>
@@ -17313,11 +17815,19 @@
         <w:t>valon_st</w:t>
       </w:r>
       <w:r>
-        <w:t>_if</w:t>
+        <w:t>_</w:t>
+      </w:r>
+      <w:proofErr w:type="gramStart"/>
+      <w:r>
+        <w:t>if</w:t>
       </w:r>
       <w:proofErr w:type="spellEnd"/>
       <w:r>
-        <w:t xml:space="preserve"> : </w:t>
+        <w:t xml:space="preserve"> :</w:t>
+      </w:r>
+      <w:proofErr w:type="gramEnd"/>
+      <w:r>
+        <w:t xml:space="preserve"> </w:t>
       </w:r>
       <w:proofErr w:type="spellStart"/>
       <w:r>
@@ -17342,11 +17852,16 @@
         <w:pStyle w:val="List2"/>
       </w:pPr>
       <w:r>
-        <w:t xml:space="preserve">   channel</w:t>
+        <w:t xml:space="preserve">   </w:t>
+      </w:r>
+      <w:proofErr w:type="gramStart"/>
+      <w:r>
+        <w:t>channel</w:t>
       </w:r>
       <w:r>
         <w:t>(</w:t>
       </w:r>
+      <w:proofErr w:type="gramEnd"/>
       <w:r>
         <w:t>C_</w:t>
       </w:r>
@@ -17373,11 +17888,16 @@
         <w:pStyle w:val="List2"/>
       </w:pPr>
       <w:r>
-        <w:t xml:space="preserve">   data</w:t>
+        <w:t xml:space="preserve">   </w:t>
+      </w:r>
+      <w:proofErr w:type="gramStart"/>
+      <w:r>
+        <w:t>data</w:t>
       </w:r>
       <w:r>
         <w:t>(</w:t>
       </w:r>
+      <w:proofErr w:type="gramEnd"/>
       <w:r>
         <w:t xml:space="preserve">C_DATA_WIDTH-1 </w:t>
       </w:r>
@@ -17399,12 +17919,17 @@
       </w:r>
       <w:proofErr w:type="spellStart"/>
       <w:r>
-        <w:t>data_error</w:t>
+        <w:t>data_</w:t>
+      </w:r>
+      <w:proofErr w:type="gramStart"/>
+      <w:r>
+        <w:t>error</w:t>
       </w:r>
       <w:proofErr w:type="spellEnd"/>
       <w:r>
         <w:t>(</w:t>
       </w:r>
+      <w:proofErr w:type="gramEnd"/>
       <w:r>
         <w:t>C_</w:t>
       </w:r>
@@ -17467,8 +17992,6 @@
       <w:pPr>
         <w:keepNext/>
       </w:pPr>
-      <w:bookmarkStart w:id="3" w:name="_GoBack"/>
-      <w:bookmarkEnd w:id="3"/>
     </w:p>
     <w:p>
       <w:pPr>
@@ -20271,7 +20794,7 @@
               <w:sz w:val="14"/>
               <w:lang w:val="en-US"/>
             </w:rPr>
-            <w:t>2020-01-07</w:t>
+            <w:t>2020-01-08</w:t>
           </w:r>
           <w:r>
             <w:rPr>
@@ -20304,18 +20827,38 @@
               <w:lang w:val="sq-AL"/>
             </w:rPr>
           </w:pPr>
-          <w:hyperlink r:id="rId1" w:history="1">
-            <w:r>
-              <w:rPr>
-                <w:rStyle w:val="Hyperlink"/>
-                <w:rFonts w:ascii="Helvetica" w:hAnsi="Helvetica" w:cs="Arial"/>
-                <w:color w:val="1381C4"/>
-                <w:sz w:val="14"/>
-                <w:lang w:val="sq-AL"/>
-              </w:rPr>
-              <w:t>support@bitvis.no</w:t>
-            </w:r>
-          </w:hyperlink>
+          <w:r>
+            <w:fldChar w:fldCharType="begin"/>
+          </w:r>
+          <w:r>
+            <w:rPr>
+              <w:lang w:val="sq-AL"/>
+            </w:rPr>
+            <w:instrText xml:space="preserve"> HYPERLINK "mailto:support@bitvis.no" </w:instrText>
+          </w:r>
+          <w:r>
+            <w:fldChar w:fldCharType="separate"/>
+          </w:r>
+          <w:r>
+            <w:rPr>
+              <w:rStyle w:val="Hyperlink"/>
+              <w:rFonts w:ascii="Helvetica" w:hAnsi="Helvetica" w:cs="Arial"/>
+              <w:color w:val="1381C4"/>
+              <w:sz w:val="14"/>
+              <w:lang w:val="sq-AL"/>
+            </w:rPr>
+            <w:t>support@bitvis.no</w:t>
+          </w:r>
+          <w:r>
+            <w:rPr>
+              <w:rStyle w:val="Hyperlink"/>
+              <w:rFonts w:ascii="Helvetica" w:hAnsi="Helvetica" w:cs="Arial"/>
+              <w:color w:val="1381C4"/>
+              <w:sz w:val="14"/>
+              <w:lang w:val="sq-AL"/>
+            </w:rPr>
+            <w:fldChar w:fldCharType="end"/>
+          </w:r>
           <w:r>
             <w:rPr>
               <w:rFonts w:ascii="Helvetica" w:hAnsi="Helvetica" w:cs="Arial"/>
@@ -27966,7 +28509,7 @@
 </file>
 
 <file path=customXml/itemProps1.xml><?xml version="1.0" encoding="utf-8"?>
-<ds:datastoreItem xmlns:ds="http://schemas.openxmlformats.org/officeDocument/2006/customXml" ds:itemID="{1C68D2E3-E720-423A-A573-096228F65CFD}">
+<ds:datastoreItem xmlns:ds="http://schemas.openxmlformats.org/officeDocument/2006/customXml" ds:itemID="{46D74183-C5A4-4F34-8C93-39F1F3C22F5E}">
   <ds:schemaRefs>
     <ds:schemaRef ds:uri="http://schemas.openxmlformats.org/officeDocument/2006/bibliography"/>
   </ds:schemaRefs>

</xml_diff>

<commit_message>
BV_UVVM-882: added reference to EssMech sec 16 - verbosity control - in VVC and SB QRs
</commit_message>
<xml_diff>
--- a/bitvis_vip_avalon_st/doc/avalon_st_vvc_QuickRef.docx
+++ b/bitvis_vip_avalon_st/doc/avalon_st_vvc_QuickRef.docx
@@ -14217,6 +14217,8 @@
     <w:p>
       <w:pPr>
         <w:rPr>
+          <w:sz w:val="10"/>
+          <w:szCs w:val="10"/>
           <w:lang w:val="en-US"/>
         </w:rPr>
       </w:pPr>
@@ -14687,7 +14689,27 @@
                 <w:sz w:val="14"/>
                 <w:szCs w:val="12"/>
               </w:rPr>
-              <w:t xml:space="preserve">      GC_INSTANCE_IDX     =&gt; 0</w:t>
+              <w:t xml:space="preserve">      </w:t>
+            </w:r>
+            <w:proofErr w:type="spellStart"/>
+            <w:r>
+              <w:rPr>
+                <w:rFonts w:ascii="Courier New" w:hAnsi="Courier New" w:cs="Courier New"/>
+                <w:bCs/>
+                <w:sz w:val="14"/>
+                <w:szCs w:val="12"/>
+              </w:rPr>
+              <w:t>GC_INSTANCE_IDX</w:t>
+            </w:r>
+            <w:proofErr w:type="spellEnd"/>
+            <w:r>
+              <w:rPr>
+                <w:rFonts w:ascii="Courier New" w:hAnsi="Courier New" w:cs="Courier New"/>
+                <w:bCs/>
+                <w:sz w:val="14"/>
+                <w:szCs w:val="12"/>
+              </w:rPr>
+              <w:t xml:space="preserve">     =&gt; 0)</w:t>
             </w:r>
           </w:p>
           <w:p>
@@ -14710,7 +14732,25 @@
                 <w:sz w:val="14"/>
                 <w:szCs w:val="12"/>
               </w:rPr>
-              <w:t xml:space="preserve">      )</w:t>
+              <w:t xml:space="preserve">    </w:t>
+            </w:r>
+            <w:r>
+              <w:rPr>
+                <w:rFonts w:ascii="Courier New" w:hAnsi="Courier New" w:cs="Courier New"/>
+                <w:b/>
+                <w:sz w:val="14"/>
+                <w:szCs w:val="12"/>
+              </w:rPr>
+              <w:t>port map</w:t>
+            </w:r>
+            <w:r>
+              <w:rPr>
+                <w:rFonts w:ascii="Courier New" w:hAnsi="Courier New" w:cs="Courier New"/>
+                <w:bCs/>
+                <w:sz w:val="14"/>
+                <w:szCs w:val="12"/>
+              </w:rPr>
+              <w:t>(</w:t>
             </w:r>
           </w:p>
           <w:p>
@@ -14733,17 +14773,22 @@
                 <w:sz w:val="14"/>
                 <w:szCs w:val="12"/>
               </w:rPr>
-              <w:t xml:space="preserve">    </w:t>
-            </w:r>
-            <w:r>
-              <w:rPr>
-                <w:rFonts w:ascii="Courier New" w:hAnsi="Courier New" w:cs="Courier New"/>
-                <w:b/>
+              <w:t xml:space="preserve">      clk               =&gt; clk,</w:t>
+            </w:r>
+          </w:p>
+          <w:p>
+            <w:pPr>
+              <w:tabs>
+                <w:tab w:val="left" w:pos="4820"/>
+              </w:tabs>
+              <w:spacing w:line="276" w:lineRule="auto"/>
+              <w:rPr>
+                <w:rFonts w:cs="Helvetica"/>
                 <w:sz w:val="14"/>
-                <w:szCs w:val="12"/>
-              </w:rPr>
-              <w:t>port map</w:t>
-            </w:r>
+                <w:szCs w:val="14"/>
+                <w:lang w:val="en-US"/>
+              </w:rPr>
+            </w:pPr>
             <w:r>
               <w:rPr>
                 <w:rFonts w:ascii="Courier New" w:hAnsi="Courier New" w:cs="Courier New"/>
@@ -14751,22 +14796,19 @@
                 <w:sz w:val="14"/>
                 <w:szCs w:val="12"/>
               </w:rPr>
-              <w:t>(</w:t>
-            </w:r>
-          </w:p>
-          <w:p>
-            <w:pPr>
-              <w:tabs>
-                <w:tab w:val="left" w:pos="4820"/>
-              </w:tabs>
-              <w:spacing w:line="276" w:lineRule="auto"/>
+              <w:t xml:space="preserve">      </w:t>
+            </w:r>
+            <w:proofErr w:type="spellStart"/>
+            <w:r>
               <w:rPr>
                 <w:rFonts w:ascii="Courier New" w:hAnsi="Courier New" w:cs="Courier New"/>
                 <w:bCs/>
                 <w:sz w:val="14"/>
                 <w:szCs w:val="12"/>
               </w:rPr>
-            </w:pPr>
+              <w:t>avalon_st_vvc_</w:t>
+            </w:r>
+            <w:proofErr w:type="gramStart"/>
             <w:r>
               <w:rPr>
                 <w:rFonts w:ascii="Courier New" w:hAnsi="Courier New" w:cs="Courier New"/>
@@ -14774,22 +14816,19 @@
                 <w:sz w:val="14"/>
                 <w:szCs w:val="12"/>
               </w:rPr>
-              <w:t xml:space="preserve">      clk               =&gt; clk,</w:t>
-            </w:r>
-          </w:p>
-          <w:p>
-            <w:pPr>
-              <w:tabs>
-                <w:tab w:val="left" w:pos="4820"/>
-              </w:tabs>
-              <w:spacing w:line="276" w:lineRule="auto"/>
+              <w:t>if</w:t>
+            </w:r>
+            <w:proofErr w:type="spellEnd"/>
+            <w:r>
               <w:rPr>
                 <w:rFonts w:ascii="Courier New" w:hAnsi="Courier New" w:cs="Courier New"/>
                 <w:bCs/>
                 <w:sz w:val="14"/>
                 <w:szCs w:val="12"/>
               </w:rPr>
-            </w:pPr>
+              <w:t xml:space="preserve">  =</w:t>
+            </w:r>
+            <w:proofErr w:type="gramEnd"/>
             <w:r>
               <w:rPr>
                 <w:rFonts w:ascii="Courier New" w:hAnsi="Courier New" w:cs="Courier New"/>
@@ -14797,22 +14836,9 @@
                 <w:sz w:val="14"/>
                 <w:szCs w:val="12"/>
               </w:rPr>
-              <w:t xml:space="preserve">      avalon_st_vvc_if  =&gt; avalon_st_master_if</w:t>
-            </w:r>
-          </w:p>
-          <w:p>
-            <w:pPr>
-              <w:tabs>
-                <w:tab w:val="left" w:pos="4820"/>
-              </w:tabs>
-              <w:spacing w:line="276" w:lineRule="auto"/>
-              <w:rPr>
-                <w:rFonts w:cs="Helvetica"/>
-                <w:sz w:val="14"/>
-                <w:szCs w:val="14"/>
-                <w:lang w:val="en-US"/>
-              </w:rPr>
-            </w:pPr>
+              <w:t xml:space="preserve">&gt; </w:t>
+            </w:r>
+            <w:proofErr w:type="spellStart"/>
             <w:r>
               <w:rPr>
                 <w:rFonts w:ascii="Courier New" w:hAnsi="Courier New" w:cs="Courier New"/>
@@ -14820,7 +14846,17 @@
                 <w:sz w:val="14"/>
                 <w:szCs w:val="12"/>
               </w:rPr>
-              <w:t xml:space="preserve">    );</w:t>
+              <w:t>avalon_st_master_if</w:t>
+            </w:r>
+            <w:proofErr w:type="spellEnd"/>
+            <w:r>
+              <w:rPr>
+                <w:rFonts w:ascii="Courier New" w:hAnsi="Courier New" w:cs="Courier New"/>
+                <w:bCs/>
+                <w:sz w:val="14"/>
+                <w:szCs w:val="12"/>
+              </w:rPr>
+              <w:t>);</w:t>
             </w:r>
           </w:p>
         </w:tc>
@@ -15172,22 +15208,19 @@
                 <w:szCs w:val="14"/>
                 <w:lang w:val="en-US"/>
               </w:rPr>
-              <w:t xml:space="preserve">      GC_INSTANCE_IDX     =&gt; 1</w:t>
-            </w:r>
-          </w:p>
-          <w:p>
-            <w:pPr>
-              <w:tabs>
-                <w:tab w:val="left" w:pos="4820"/>
-              </w:tabs>
-              <w:spacing w:line="276" w:lineRule="auto"/>
+              <w:t xml:space="preserve">      </w:t>
+            </w:r>
+            <w:proofErr w:type="spellStart"/>
+            <w:r>
               <w:rPr>
                 <w:rFonts w:ascii="Courier New" w:hAnsi="Courier New" w:cs="Courier New"/>
                 <w:sz w:val="14"/>
                 <w:szCs w:val="14"/>
                 <w:lang w:val="en-US"/>
               </w:rPr>
-            </w:pPr>
+              <w:t>GC_INSTANCE_IDX</w:t>
+            </w:r>
+            <w:proofErr w:type="spellEnd"/>
             <w:r>
               <w:rPr>
                 <w:rFonts w:ascii="Courier New" w:hAnsi="Courier New" w:cs="Courier New"/>
@@ -15195,7 +15228,7 @@
                 <w:szCs w:val="14"/>
                 <w:lang w:val="en-US"/>
               </w:rPr>
-              <w:t xml:space="preserve">      )</w:t>
+              <w:t xml:space="preserve">     =&gt; 1)</w:t>
             </w:r>
           </w:p>
           <w:p>
@@ -15272,9 +15305,9 @@
               <w:spacing w:line="276" w:lineRule="auto"/>
               <w:rPr>
                 <w:rFonts w:ascii="Courier New" w:hAnsi="Courier New" w:cs="Courier New"/>
+                <w:bCs/>
                 <w:sz w:val="14"/>
-                <w:szCs w:val="14"/>
-                <w:lang w:val="en-US"/>
+                <w:szCs w:val="12"/>
               </w:rPr>
             </w:pPr>
             <w:r>
@@ -15294,9 +15327,9 @@
                 <w:szCs w:val="14"/>
                 <w:lang w:val="en-US"/>
               </w:rPr>
-              <w:t>avalon_st_vvc_if</w:t>
-            </w:r>
-            <w:proofErr w:type="spellEnd"/>
+              <w:t>avalon_st_vvc_</w:t>
+            </w:r>
+            <w:proofErr w:type="gramStart"/>
             <w:r>
               <w:rPr>
                 <w:rFonts w:ascii="Courier New" w:hAnsi="Courier New" w:cs="Courier New"/>
@@ -15304,9 +15337,9 @@
                 <w:szCs w:val="14"/>
                 <w:lang w:val="en-US"/>
               </w:rPr>
-              <w:t xml:space="preserve">  =&gt; </w:t>
-            </w:r>
-            <w:proofErr w:type="spellStart"/>
+              <w:t>if</w:t>
+            </w:r>
+            <w:proofErr w:type="spellEnd"/>
             <w:r>
               <w:rPr>
                 <w:rFonts w:ascii="Courier New" w:hAnsi="Courier New" w:cs="Courier New"/>
@@ -15314,23 +15347,9 @@
                 <w:szCs w:val="14"/>
                 <w:lang w:val="en-US"/>
               </w:rPr>
-              <w:t>avalon_st_slave_if</w:t>
-            </w:r>
-            <w:proofErr w:type="spellEnd"/>
-          </w:p>
-          <w:p>
-            <w:pPr>
-              <w:tabs>
-                <w:tab w:val="left" w:pos="4820"/>
-              </w:tabs>
-              <w:spacing w:line="276" w:lineRule="auto"/>
-              <w:rPr>
-                <w:rFonts w:ascii="Courier New" w:hAnsi="Courier New" w:cs="Courier New"/>
-                <w:bCs/>
-                <w:sz w:val="14"/>
-                <w:szCs w:val="12"/>
-              </w:rPr>
-            </w:pPr>
+              <w:t xml:space="preserve">  =</w:t>
+            </w:r>
+            <w:proofErr w:type="gramEnd"/>
             <w:r>
               <w:rPr>
                 <w:rFonts w:ascii="Courier New" w:hAnsi="Courier New" w:cs="Courier New"/>
@@ -15338,7 +15357,27 @@
                 <w:szCs w:val="14"/>
                 <w:lang w:val="en-US"/>
               </w:rPr>
-              <w:t xml:space="preserve">    );</w:t>
+              <w:t xml:space="preserve">&gt; </w:t>
+            </w:r>
+            <w:proofErr w:type="spellStart"/>
+            <w:r>
+              <w:rPr>
+                <w:rFonts w:ascii="Courier New" w:hAnsi="Courier New" w:cs="Courier New"/>
+                <w:sz w:val="14"/>
+                <w:szCs w:val="14"/>
+                <w:lang w:val="en-US"/>
+              </w:rPr>
+              <w:t>avalon_st_slave_if</w:t>
+            </w:r>
+            <w:proofErr w:type="spellEnd"/>
+            <w:r>
+              <w:rPr>
+                <w:rFonts w:ascii="Courier New" w:hAnsi="Courier New" w:cs="Courier New"/>
+                <w:sz w:val="14"/>
+                <w:szCs w:val="14"/>
+                <w:lang w:val="en-US"/>
+              </w:rPr>
+              <w:t>);</w:t>
             </w:r>
           </w:p>
         </w:tc>
@@ -17253,11 +17292,19 @@
         <w:t>valon_st</w:t>
       </w:r>
       <w:r>
-        <w:t>_vvc_config</w:t>
+        <w:t>_vvc_</w:t>
+      </w:r>
+      <w:proofErr w:type="gramStart"/>
+      <w:r>
+        <w:t>config</w:t>
       </w:r>
       <w:proofErr w:type="spellEnd"/>
       <w:r>
-        <w:t>(1).</w:t>
+        <w:t>(</w:t>
+      </w:r>
+      <w:proofErr w:type="gramEnd"/>
+      <w:r>
+        <w:t>1).</w:t>
       </w:r>
       <w:proofErr w:type="spellStart"/>
       <w:r>
@@ -17269,6 +17316,22 @@
       <w:proofErr w:type="spellEnd"/>
       <w:r>
         <w:t xml:space="preserve"> := 10 ns;</w:t>
+      </w:r>
+    </w:p>
+    <w:p>
+      <w:pPr>
+        <w:pStyle w:val="Liste2"/>
+      </w:pPr>
+    </w:p>
+    <w:p>
+      <w:pPr>
+        <w:rPr>
+          <w:rFonts w:ascii="Courier New" w:hAnsi="Courier New" w:cs="Courier New"/>
+          <w:szCs w:val="18"/>
+        </w:rPr>
+      </w:pPr>
+      <w:r>
+        <w:t>See section 16 of uvvm_vvc_framework/doc/UVVM_VVC_Framework_Essential_Mechanisms.pdf for how to use verbosity control when debugging simulations.</w:t>
       </w:r>
     </w:p>
     <w:p>
@@ -19761,12 +19824,21 @@
           <w:i/>
         </w:rPr>
       </w:pPr>
+      <w:proofErr w:type="spellStart"/>
       <w:r>
         <w:rPr>
           <w:b/>
           <w:i/>
         </w:rPr>
-        <w:t xml:space="preserve">UVVM </w:t>
+        <w:t>UVVM</w:t>
+      </w:r>
+      <w:proofErr w:type="spellEnd"/>
+      <w:r>
+        <w:rPr>
+          <w:b/>
+          <w:i/>
+        </w:rPr>
+        <w:t xml:space="preserve"> </w:t>
       </w:r>
       <w:proofErr w:type="spellStart"/>
       <w:r>
@@ -22337,7 +22409,7 @@
               <w:sz w:val="14"/>
               <w:lang w:val="en-US"/>
             </w:rPr>
-            <w:t>2020-03-29</w:t>
+            <w:t>2020-04-03</w:t>
           </w:r>
           <w:r>
             <w:rPr>

</xml_diff>

<commit_message>
BV_UVVM-892: Updated all VVC Quickrefs with the verbosity control message moved to msg_id_panel description.
</commit_message>
<xml_diff>
--- a/bitvis_vip_avalon_st/doc/avalon_st_vvc_QuickRef.docx
+++ b/bitvis_vip_avalon_st/doc/avalon_st_vvc_QuickRef.docx
@@ -1,10 +1,10 @@
 
 <file path=word/document.xml><?xml version="1.0" encoding="utf-8"?>
-<w:document xmlns:wpc="http://schemas.microsoft.com/office/word/2010/wordprocessingCanvas" xmlns:cx="http://schemas.microsoft.com/office/drawing/2014/chartex" xmlns:cx1="http://schemas.microsoft.com/office/drawing/2015/9/8/chartex" xmlns:cx2="http://schemas.microsoft.com/office/drawing/2015/10/21/chartex" xmlns:cx3="http://schemas.microsoft.com/office/drawing/2016/5/9/chartex" xmlns:cx4="http://schemas.microsoft.com/office/drawing/2016/5/10/chartex" xmlns:cx5="http://schemas.microsoft.com/office/drawing/2016/5/11/chartex" xmlns:cx6="http://schemas.microsoft.com/office/drawing/2016/5/12/chartex" xmlns:cx7="http://schemas.microsoft.com/office/drawing/2016/5/13/chartex" xmlns:cx8="http://schemas.microsoft.com/office/drawing/2016/5/14/chartex" xmlns:mc="http://schemas.openxmlformats.org/markup-compatibility/2006" xmlns:aink="http://schemas.microsoft.com/office/drawing/2016/ink" xmlns:am3d="http://schemas.microsoft.com/office/drawing/2017/model3d" xmlns:o="urn:schemas-microsoft-com:office:office" xmlns:r="http://schemas.openxmlformats.org/officeDocument/2006/relationships" xmlns:m="http://schemas.openxmlformats.org/officeDocument/2006/math" xmlns:v="urn:schemas-microsoft-com:vml" xmlns:wp14="http://schemas.microsoft.com/office/word/2010/wordprocessingDrawing" xmlns:wp="http://schemas.openxmlformats.org/drawingml/2006/wordprocessingDrawing" xmlns:w10="urn:schemas-microsoft-com:office:word" xmlns:w="http://schemas.openxmlformats.org/wordprocessingml/2006/main" xmlns:w14="http://schemas.microsoft.com/office/word/2010/wordml" xmlns:w15="http://schemas.microsoft.com/office/word/2012/wordml" xmlns:w16cid="http://schemas.microsoft.com/office/word/2016/wordml/cid" xmlns:w16se="http://schemas.microsoft.com/office/word/2015/wordml/symex" xmlns:wpg="http://schemas.microsoft.com/office/word/2010/wordprocessingGroup" xmlns:wpi="http://schemas.microsoft.com/office/word/2010/wordprocessingInk" xmlns:wne="http://schemas.microsoft.com/office/word/2006/wordml" xmlns:wps="http://schemas.microsoft.com/office/word/2010/wordprocessingShape" mc:Ignorable="w14 w15 w16se w16cid wp14">
+<w:document xmlns:wpc="http://schemas.microsoft.com/office/word/2010/wordprocessingCanvas" xmlns:cx="http://schemas.microsoft.com/office/drawing/2014/chartex" xmlns:cx1="http://schemas.microsoft.com/office/drawing/2015/9/8/chartex" xmlns:cx2="http://schemas.microsoft.com/office/drawing/2015/10/21/chartex" xmlns:cx3="http://schemas.microsoft.com/office/drawing/2016/5/9/chartex" xmlns:cx4="http://schemas.microsoft.com/office/drawing/2016/5/10/chartex" xmlns:cx5="http://schemas.microsoft.com/office/drawing/2016/5/11/chartex" xmlns:cx6="http://schemas.microsoft.com/office/drawing/2016/5/12/chartex" xmlns:cx7="http://schemas.microsoft.com/office/drawing/2016/5/13/chartex" xmlns:cx8="http://schemas.microsoft.com/office/drawing/2016/5/14/chartex" xmlns:mc="http://schemas.openxmlformats.org/markup-compatibility/2006" xmlns:aink="http://schemas.microsoft.com/office/drawing/2016/ink" xmlns:am3d="http://schemas.microsoft.com/office/drawing/2017/model3d" xmlns:o="urn:schemas-microsoft-com:office:office" xmlns:r="http://schemas.openxmlformats.org/officeDocument/2006/relationships" xmlns:m="http://schemas.openxmlformats.org/officeDocument/2006/math" xmlns:v="urn:schemas-microsoft-com:vml" xmlns:wp14="http://schemas.microsoft.com/office/word/2010/wordprocessingDrawing" xmlns:wp="http://schemas.openxmlformats.org/drawingml/2006/wordprocessingDrawing" xmlns:w10="urn:schemas-microsoft-com:office:word" xmlns:w="http://schemas.openxmlformats.org/wordprocessingml/2006/main" xmlns:w14="http://schemas.microsoft.com/office/word/2010/wordml" xmlns:w15="http://schemas.microsoft.com/office/word/2012/wordml" xmlns:w16cex="http://schemas.microsoft.com/office/word/2018/wordml/cex" xmlns:w16cid="http://schemas.microsoft.com/office/word/2016/wordml/cid" xmlns:w16="http://schemas.microsoft.com/office/word/2018/wordml" xmlns:w16se="http://schemas.microsoft.com/office/word/2015/wordml/symex" xmlns:wpg="http://schemas.microsoft.com/office/word/2010/wordprocessingGroup" xmlns:wpi="http://schemas.microsoft.com/office/word/2010/wordprocessingInk" xmlns:wne="http://schemas.microsoft.com/office/word/2006/wordml" xmlns:wps="http://schemas.microsoft.com/office/word/2010/wordprocessingShape" mc:Ignorable="w14 w15 w16se w16cid w16 w16cex wp14">
   <w:body>
     <w:p>
       <w:pPr>
-        <w:pStyle w:val="Brdtekst"/>
+        <w:pStyle w:val="BodyText"/>
         <w:rPr>
           <w:sz w:val="40"/>
           <w:szCs w:val="40"/>
@@ -267,7 +267,7 @@
     </w:p>
     <w:p>
       <w:pPr>
-        <w:pStyle w:val="Brdtekst"/>
+        <w:pStyle w:val="BodyText"/>
       </w:pPr>
       <w:r>
         <w:t xml:space="preserve">For general information see UVVM </w:t>
@@ -317,7 +317,7 @@
     </w:p>
     <w:p>
       <w:pPr>
-        <w:pStyle w:val="Brdtekst"/>
+        <w:pStyle w:val="BodyText"/>
         <w:rPr>
           <w:b/>
           <w:bCs/>
@@ -645,26 +645,16 @@
                 <w:color w:val="FFFFFF"/>
                 <w:szCs w:val="30"/>
               </w:rPr>
-              <w:t>(</w:t>
-            </w:r>
-            <w:proofErr w:type="spellStart"/>
+              <w:t>(VVC</w:t>
+            </w:r>
             <w:r>
               <w:rPr>
                 <w:rFonts w:cs="Helvetica"/>
                 <w:color w:val="FFFFFF"/>
                 <w:szCs w:val="30"/>
               </w:rPr>
-              <w:t>VVC</w:t>
-            </w:r>
-            <w:r>
-              <w:rPr>
-                <w:rFonts w:cs="Helvetica"/>
-                <w:color w:val="FFFFFF"/>
-                <w:szCs w:val="30"/>
-              </w:rPr>
               <w:t>T</w:t>
             </w:r>
-            <w:proofErr w:type="spellEnd"/>
             <w:r>
               <w:rPr>
                 <w:rFonts w:cs="Helvetica"/>
@@ -889,9 +879,8 @@
                 <w:sz w:val="15"/>
                 <w:szCs w:val="28"/>
               </w:rPr>
-              <w:t>(</w:t>
-            </w:r>
-            <w:proofErr w:type="spellStart"/>
+              <w:t>(A</w:t>
+            </w:r>
             <w:r>
               <w:rPr>
                 <w:rFonts w:cs="Helvetica"/>
@@ -900,7 +889,7 @@
                 <w:sz w:val="15"/>
                 <w:szCs w:val="28"/>
               </w:rPr>
-              <w:t>A</w:t>
+              <w:t>VALON_ST</w:t>
             </w:r>
             <w:r>
               <w:rPr>
@@ -910,8 +899,9 @@
                 <w:sz w:val="15"/>
                 <w:szCs w:val="28"/>
               </w:rPr>
-              <w:t>VALON_ST</w:t>
-            </w:r>
+              <w:t xml:space="preserve">_VVCT, 0, </w:t>
+            </w:r>
+            <w:proofErr w:type="spellStart"/>
             <w:r>
               <w:rPr>
                 <w:rFonts w:cs="Helvetica"/>
@@ -920,7 +910,7 @@
                 <w:sz w:val="15"/>
                 <w:szCs w:val="28"/>
               </w:rPr>
-              <w:t>_VVCT</w:t>
+              <w:t>v_channel</w:t>
             </w:r>
             <w:proofErr w:type="spellEnd"/>
             <w:r>
@@ -931,7 +921,7 @@
                 <w:sz w:val="15"/>
                 <w:szCs w:val="28"/>
               </w:rPr>
-              <w:t xml:space="preserve">, 0, </w:t>
+              <w:t xml:space="preserve">, </w:t>
             </w:r>
             <w:proofErr w:type="spellStart"/>
             <w:r>
@@ -942,7 +932,7 @@
                 <w:sz w:val="15"/>
                 <w:szCs w:val="28"/>
               </w:rPr>
-              <w:t>v_channel</w:t>
+              <w:t>v_data_array</w:t>
             </w:r>
             <w:proofErr w:type="spellEnd"/>
             <w:r>
@@ -953,9 +943,8 @@
                 <w:sz w:val="15"/>
                 <w:szCs w:val="28"/>
               </w:rPr>
-              <w:t xml:space="preserve">, </w:t>
-            </w:r>
-            <w:proofErr w:type="spellStart"/>
+              <w:t>(0 to v_num</w:t>
+            </w:r>
             <w:r>
               <w:rPr>
                 <w:rFonts w:cs="Helvetica"/>
@@ -964,9 +953,8 @@
                 <w:sz w:val="15"/>
                 <w:szCs w:val="28"/>
               </w:rPr>
-              <w:t>v_data_array</w:t>
-            </w:r>
-            <w:proofErr w:type="spellEnd"/>
+              <w:t>Words</w:t>
+            </w:r>
             <w:r>
               <w:rPr>
                 <w:rFonts w:cs="Helvetica"/>
@@ -975,7 +963,7 @@
                 <w:sz w:val="15"/>
                 <w:szCs w:val="28"/>
               </w:rPr>
-              <w:t>(0 to v_num</w:t>
+              <w:t xml:space="preserve">-1), </w:t>
             </w:r>
             <w:r>
               <w:rPr>
@@ -985,7 +973,7 @@
                 <w:sz w:val="15"/>
                 <w:szCs w:val="28"/>
               </w:rPr>
-              <w:t>Words</w:t>
+              <w:t>“</w:t>
             </w:r>
             <w:r>
               <w:rPr>
@@ -995,8 +983,9 @@
                 <w:sz w:val="15"/>
                 <w:szCs w:val="28"/>
               </w:rPr>
-              <w:t xml:space="preserve">-1), </w:t>
-            </w:r>
+              <w:t xml:space="preserve">Send </w:t>
+            </w:r>
+            <w:proofErr w:type="spellStart"/>
             <w:r>
               <w:rPr>
                 <w:rFonts w:cs="Helvetica"/>
@@ -1005,8 +994,9 @@
                 <w:sz w:val="15"/>
                 <w:szCs w:val="28"/>
               </w:rPr>
-              <w:t>“</w:t>
-            </w:r>
+              <w:t>v_numWords</w:t>
+            </w:r>
+            <w:proofErr w:type="spellEnd"/>
             <w:r>
               <w:rPr>
                 <w:rFonts w:cs="Helvetica"/>
@@ -1015,7 +1005,7 @@
                 <w:sz w:val="15"/>
                 <w:szCs w:val="28"/>
               </w:rPr>
-              <w:t xml:space="preserve">Send </w:t>
+              <w:t xml:space="preserve"> on </w:t>
             </w:r>
             <w:proofErr w:type="spellStart"/>
             <w:r>
@@ -1026,7 +1016,7 @@
                 <w:sz w:val="15"/>
                 <w:szCs w:val="28"/>
               </w:rPr>
-              <w:t>v_numWords</w:t>
+              <w:t>v_channel</w:t>
             </w:r>
             <w:proofErr w:type="spellEnd"/>
             <w:r>
@@ -1037,9 +1027,8 @@
                 <w:sz w:val="15"/>
                 <w:szCs w:val="28"/>
               </w:rPr>
-              <w:t xml:space="preserve"> on </w:t>
-            </w:r>
-            <w:proofErr w:type="spellStart"/>
+              <w:t xml:space="preserve"> to </w:t>
+            </w:r>
             <w:r>
               <w:rPr>
                 <w:rFonts w:cs="Helvetica"/>
@@ -1048,9 +1037,8 @@
                 <w:sz w:val="15"/>
                 <w:szCs w:val="28"/>
               </w:rPr>
-              <w:t>v_channel</w:t>
-            </w:r>
-            <w:proofErr w:type="spellEnd"/>
+              <w:t>DUT</w:t>
+            </w:r>
             <w:r>
               <w:rPr>
                 <w:rFonts w:cs="Helvetica"/>
@@ -1059,9 +1047,8 @@
                 <w:sz w:val="15"/>
                 <w:szCs w:val="28"/>
               </w:rPr>
-              <w:t xml:space="preserve"> to </w:t>
-            </w:r>
-            <w:proofErr w:type="spellStart"/>
+              <w:t>”</w:t>
+            </w:r>
             <w:r>
               <w:rPr>
                 <w:rFonts w:cs="Helvetica"/>
@@ -1070,9 +1057,8 @@
                 <w:sz w:val="15"/>
                 <w:szCs w:val="28"/>
               </w:rPr>
-              <w:t>DUT</w:t>
-            </w:r>
-            <w:proofErr w:type="spellEnd"/>
+              <w:t>, C_SCOPE</w:t>
+            </w:r>
             <w:r>
               <w:rPr>
                 <w:rFonts w:cs="Helvetica"/>
@@ -1081,7 +1067,7 @@
                 <w:sz w:val="15"/>
                 <w:szCs w:val="28"/>
               </w:rPr>
-              <w:t>”</w:t>
+              <w:t>);</w:t>
             </w:r>
             <w:r>
               <w:rPr>
@@ -1091,7 +1077,16 @@
                 <w:sz w:val="15"/>
                 <w:szCs w:val="28"/>
               </w:rPr>
-              <w:t xml:space="preserve">, </w:t>
+              <w:br/>
+            </w:r>
+            <w:r>
+              <w:rPr>
+                <w:rFonts w:cs="Helvetica"/>
+                <w:bCs w:val="0"/>
+                <w:sz w:val="15"/>
+                <w:szCs w:val="28"/>
+              </w:rPr>
+              <w:t xml:space="preserve">                 </w:t>
             </w:r>
             <w:proofErr w:type="spellStart"/>
             <w:r>
@@ -1102,9 +1097,8 @@
                 <w:sz w:val="15"/>
                 <w:szCs w:val="28"/>
               </w:rPr>
-              <w:t>C_SCOPE</w:t>
-            </w:r>
-            <w:proofErr w:type="spellEnd"/>
+              <w:t>a</w:t>
+            </w:r>
             <w:r>
               <w:rPr>
                 <w:rFonts w:cs="Helvetica"/>
@@ -1113,7 +1107,7 @@
                 <w:sz w:val="15"/>
                 <w:szCs w:val="28"/>
               </w:rPr>
-              <w:t>);</w:t>
+              <w:t>valon_st</w:t>
             </w:r>
             <w:r>
               <w:rPr>
@@ -1123,18 +1117,9 @@
                 <w:sz w:val="15"/>
                 <w:szCs w:val="28"/>
               </w:rPr>
-              <w:br/>
-            </w:r>
-            <w:r>
-              <w:rPr>
-                <w:rFonts w:cs="Helvetica"/>
-                <w:bCs w:val="0"/>
-                <w:sz w:val="15"/>
-                <w:szCs w:val="28"/>
-              </w:rPr>
-              <w:t xml:space="preserve">                 </w:t>
-            </w:r>
-            <w:proofErr w:type="spellStart"/>
+              <w:t>_transmit</w:t>
+            </w:r>
+            <w:proofErr w:type="spellEnd"/>
             <w:r>
               <w:rPr>
                 <w:rFonts w:cs="Helvetica"/>
@@ -1143,7 +1128,7 @@
                 <w:sz w:val="15"/>
                 <w:szCs w:val="28"/>
               </w:rPr>
-              <w:t>a</w:t>
+              <w:t>(A</w:t>
             </w:r>
             <w:r>
               <w:rPr>
@@ -1153,7 +1138,7 @@
                 <w:sz w:val="15"/>
                 <w:szCs w:val="28"/>
               </w:rPr>
-              <w:t>valon_st</w:t>
+              <w:t>VALON_ST</w:t>
             </w:r>
             <w:r>
               <w:rPr>
@@ -1163,60 +1148,7 @@
                 <w:sz w:val="15"/>
                 <w:szCs w:val="28"/>
               </w:rPr>
-              <w:t>_transmit</w:t>
-            </w:r>
-            <w:proofErr w:type="spellEnd"/>
-            <w:r>
-              <w:rPr>
-                <w:rFonts w:cs="Helvetica"/>
-                <w:b w:val="0"/>
-                <w:bCs w:val="0"/>
-                <w:sz w:val="15"/>
-                <w:szCs w:val="28"/>
-              </w:rPr>
-              <w:t>(</w:t>
-            </w:r>
-            <w:proofErr w:type="spellStart"/>
-            <w:r>
-              <w:rPr>
-                <w:rFonts w:cs="Helvetica"/>
-                <w:b w:val="0"/>
-                <w:bCs w:val="0"/>
-                <w:sz w:val="15"/>
-                <w:szCs w:val="28"/>
-              </w:rPr>
-              <w:t>A</w:t>
-            </w:r>
-            <w:r>
-              <w:rPr>
-                <w:rFonts w:cs="Helvetica"/>
-                <w:b w:val="0"/>
-                <w:bCs w:val="0"/>
-                <w:sz w:val="15"/>
-                <w:szCs w:val="28"/>
-              </w:rPr>
-              <w:t>VALON_ST</w:t>
-            </w:r>
-            <w:r>
-              <w:rPr>
-                <w:rFonts w:cs="Helvetica"/>
-                <w:b w:val="0"/>
-                <w:bCs w:val="0"/>
-                <w:sz w:val="15"/>
-                <w:szCs w:val="28"/>
-              </w:rPr>
-              <w:t>_VVCT</w:t>
-            </w:r>
-            <w:proofErr w:type="spellEnd"/>
-            <w:r>
-              <w:rPr>
-                <w:rFonts w:cs="Helvetica"/>
-                <w:b w:val="0"/>
-                <w:bCs w:val="0"/>
-                <w:sz w:val="15"/>
-                <w:szCs w:val="28"/>
-              </w:rPr>
-              <w:t>, 0,</w:t>
+              <w:t>_VVCT, 0,</w:t>
             </w:r>
             <w:r>
               <w:rPr>
@@ -1400,7 +1332,7 @@
     </w:tbl>
     <w:p>
       <w:pPr>
-        <w:pStyle w:val="Overskrift2"/>
+        <w:pStyle w:val="Heading2"/>
         <w:numPr>
           <w:ilvl w:val="0"/>
           <w:numId w:val="0"/>
@@ -1643,26 +1575,16 @@
                 <w:color w:val="FFFFFF"/>
                 <w:szCs w:val="30"/>
               </w:rPr>
-              <w:t>(</w:t>
-            </w:r>
-            <w:proofErr w:type="spellStart"/>
+              <w:t>(VVC</w:t>
+            </w:r>
             <w:r>
               <w:rPr>
                 <w:rFonts w:cs="Helvetica"/>
                 <w:color w:val="FFFFFF"/>
                 <w:szCs w:val="30"/>
               </w:rPr>
-              <w:t>VVC</w:t>
-            </w:r>
-            <w:r>
-              <w:rPr>
-                <w:rFonts w:cs="Helvetica"/>
-                <w:color w:val="FFFFFF"/>
-                <w:szCs w:val="30"/>
-              </w:rPr>
               <w:t>T</w:t>
             </w:r>
-            <w:proofErr w:type="spellEnd"/>
             <w:r>
               <w:rPr>
                 <w:rFonts w:cs="Helvetica"/>
@@ -1866,9 +1788,8 @@
                 <w:sz w:val="15"/>
                 <w:szCs w:val="28"/>
               </w:rPr>
-              <w:t>(</w:t>
-            </w:r>
-            <w:proofErr w:type="spellStart"/>
+              <w:t>(A</w:t>
+            </w:r>
             <w:r>
               <w:rPr>
                 <w:rFonts w:cs="Helvetica"/>
@@ -1877,7 +1798,7 @@
                 <w:sz w:val="15"/>
                 <w:szCs w:val="28"/>
               </w:rPr>
-              <w:t>A</w:t>
+              <w:t>VALON_ST</w:t>
             </w:r>
             <w:r>
               <w:rPr>
@@ -1887,28 +1808,7 @@
                 <w:sz w:val="15"/>
                 <w:szCs w:val="28"/>
               </w:rPr>
-              <w:t>VALON_ST</w:t>
-            </w:r>
-            <w:r>
-              <w:rPr>
-                <w:rFonts w:cs="Helvetica"/>
-                <w:b w:val="0"/>
-                <w:bCs w:val="0"/>
-                <w:sz w:val="15"/>
-                <w:szCs w:val="28"/>
-              </w:rPr>
-              <w:t>_VVCT</w:t>
-            </w:r>
-            <w:proofErr w:type="spellEnd"/>
-            <w:r>
-              <w:rPr>
-                <w:rFonts w:cs="Helvetica"/>
-                <w:b w:val="0"/>
-                <w:bCs w:val="0"/>
-                <w:sz w:val="15"/>
-                <w:szCs w:val="28"/>
-              </w:rPr>
-              <w:t>, 1,</w:t>
+              <w:t>_VVCT, 1,</w:t>
             </w:r>
             <w:r>
               <w:rPr>
@@ -2195,7 +2095,6 @@
               </w:rPr>
               <w:t>(</w:t>
             </w:r>
-            <w:proofErr w:type="spellStart"/>
             <w:proofErr w:type="gramEnd"/>
             <w:r>
               <w:rPr>
@@ -2206,19 +2105,7 @@
                 <w:sz w:val="15"/>
                 <w:szCs w:val="28"/>
               </w:rPr>
-              <w:t>AVALON_ST_VVCT</w:t>
-            </w:r>
-            <w:proofErr w:type="spellEnd"/>
-            <w:r>
-              <w:rPr>
-                <w:rFonts w:cs="Helvetica"/>
-                <w:b w:val="0"/>
-                <w:bCs w:val="0"/>
-                <w:color w:val="000000" w:themeColor="text1"/>
-                <w:sz w:val="15"/>
-                <w:szCs w:val="28"/>
-              </w:rPr>
-              <w:t xml:space="preserve">, 1, </w:t>
+              <w:t xml:space="preserve">AVALON_ST_VVCT, 1, </w:t>
             </w:r>
             <w:proofErr w:type="spellStart"/>
             <w:r>
@@ -2401,26 +2288,16 @@
                 <w:color w:val="FFFFFF"/>
                 <w:szCs w:val="30"/>
               </w:rPr>
-              <w:t>(</w:t>
-            </w:r>
-            <w:proofErr w:type="spellStart"/>
+              <w:t>(VVC</w:t>
+            </w:r>
             <w:r>
               <w:rPr>
                 <w:rFonts w:cs="Helvetica"/>
                 <w:color w:val="FFFFFF"/>
                 <w:szCs w:val="30"/>
               </w:rPr>
-              <w:t>VVC</w:t>
-            </w:r>
-            <w:r>
-              <w:rPr>
-                <w:rFonts w:cs="Helvetica"/>
-                <w:color w:val="FFFFFF"/>
-                <w:szCs w:val="30"/>
-              </w:rPr>
               <w:t>T</w:t>
             </w:r>
-            <w:proofErr w:type="spellEnd"/>
             <w:r>
               <w:rPr>
                 <w:rFonts w:cs="Helvetica"/>
@@ -2676,7 +2553,6 @@
               </w:rPr>
               <w:t>(</w:t>
             </w:r>
-            <w:proofErr w:type="spellStart"/>
             <w:proofErr w:type="gramEnd"/>
             <w:r>
               <w:rPr>
@@ -2706,18 +2582,7 @@
                 <w:sz w:val="15"/>
                 <w:szCs w:val="28"/>
               </w:rPr>
-              <w:t>_VVCT</w:t>
-            </w:r>
-            <w:proofErr w:type="spellEnd"/>
-            <w:r>
-              <w:rPr>
-                <w:rFonts w:cs="Helvetica"/>
-                <w:b w:val="0"/>
-                <w:bCs w:val="0"/>
-                <w:sz w:val="15"/>
-                <w:szCs w:val="28"/>
-              </w:rPr>
-              <w:t xml:space="preserve">, </w:t>
+              <w:t xml:space="preserve">_VVCT, </w:t>
             </w:r>
             <w:r>
               <w:rPr>
@@ -2893,7 +2758,6 @@
               </w:rPr>
               <w:t xml:space="preserve">ERROR, </w:t>
             </w:r>
-            <w:proofErr w:type="spellStart"/>
             <w:r>
               <w:rPr>
                 <w:rFonts w:cs="Verdana"/>
@@ -2904,7 +2768,6 @@
               </w:rPr>
               <w:t>C_SCOPE</w:t>
             </w:r>
-            <w:proofErr w:type="spellEnd"/>
             <w:r>
               <w:rPr>
                 <w:rFonts w:cs="Helvetica"/>
@@ -2963,29 +2826,7 @@
                 <w:sz w:val="15"/>
                 <w:szCs w:val="28"/>
               </w:rPr>
-              <w:t>(</w:t>
-            </w:r>
-            <w:proofErr w:type="spellStart"/>
-            <w:r>
-              <w:rPr>
-                <w:rFonts w:cs="Helvetica"/>
-                <w:b w:val="0"/>
-                <w:bCs w:val="0"/>
-                <w:sz w:val="15"/>
-                <w:szCs w:val="28"/>
-              </w:rPr>
-              <w:t>AVALON_ST_VVCT</w:t>
-            </w:r>
-            <w:proofErr w:type="spellEnd"/>
-            <w:r>
-              <w:rPr>
-                <w:rFonts w:cs="Helvetica"/>
-                <w:b w:val="0"/>
-                <w:bCs w:val="0"/>
-                <w:sz w:val="15"/>
-                <w:szCs w:val="28"/>
-              </w:rPr>
-              <w:t>, 1, (x”01”, x”02”, x”03”, x”04”), “Expect 4 bytes”);</w:t>
+              <w:t>(AVALON_ST_VVCT, 1, (x”01”, x”02”, x”03”, x”04”), “Expect 4 bytes”);</w:t>
             </w:r>
             <w:r>
               <w:rPr>
@@ -3162,7 +3003,7 @@
     </w:p>
     <w:tbl>
       <w:tblPr>
-        <w:tblStyle w:val="Tabellrutenett"/>
+        <w:tblStyle w:val="TableGrid"/>
         <w:tblpPr w:leftFromText="141" w:rightFromText="141" w:vertAnchor="text" w:horzAnchor="margin" w:tblpY="-42"/>
         <w:tblW w:w="13948" w:type="dxa"/>
         <w:tblBorders>
@@ -3223,21 +3064,7 @@
               <w:rPr>
                 <w:szCs w:val="16"/>
               </w:rPr>
-              <w:t xml:space="preserve">-Stream </w:t>
-            </w:r>
-            <w:proofErr w:type="spellStart"/>
-            <w:r>
-              <w:rPr>
-                <w:szCs w:val="16"/>
-              </w:rPr>
-              <w:t>VVC</w:t>
-            </w:r>
-            <w:proofErr w:type="spellEnd"/>
-            <w:r>
-              <w:rPr>
-                <w:szCs w:val="16"/>
-              </w:rPr>
-              <w:t xml:space="preserve"> Configuration record </w:t>
+              <w:t xml:space="preserve">-Stream VVC Configuration record </w:t>
             </w:r>
             <w:r>
               <w:rPr>
@@ -4728,25 +4555,7 @@
                 <w:sz w:val="15"/>
                 <w:szCs w:val="15"/>
               </w:rPr>
-              <w:t xml:space="preserve">- See </w:t>
-            </w:r>
-            <w:proofErr w:type="spellStart"/>
-            <w:r>
-              <w:rPr>
-                <w:rFonts w:cs="Helvetica"/>
-                <w:sz w:val="15"/>
-                <w:szCs w:val="15"/>
-              </w:rPr>
-              <w:t>UVVM</w:t>
-            </w:r>
-            <w:proofErr w:type="spellEnd"/>
-            <w:r>
-              <w:rPr>
-                <w:rFonts w:cs="Helvetica"/>
-                <w:sz w:val="15"/>
-                <w:szCs w:val="15"/>
-              </w:rPr>
-              <w:t xml:space="preserve"> Methods </w:t>
+              <w:t xml:space="preserve">- See UVVM Methods </w:t>
             </w:r>
             <w:proofErr w:type="spellStart"/>
             <w:r>
@@ -5738,19 +5547,19 @@
     </w:tbl>
     <w:p>
       <w:pPr>
-        <w:pStyle w:val="Undertittel"/>
+        <w:pStyle w:val="Subtitle"/>
         <w:spacing w:after="40"/>
       </w:pPr>
     </w:p>
     <w:p>
       <w:pPr>
-        <w:pStyle w:val="Undertittel"/>
+        <w:pStyle w:val="Subtitle"/>
         <w:spacing w:after="40"/>
       </w:pPr>
     </w:p>
     <w:p>
       <w:pPr>
-        <w:pStyle w:val="Undertittel"/>
+        <w:pStyle w:val="Subtitle"/>
         <w:spacing w:after="40"/>
       </w:pPr>
     </w:p>
@@ -5770,13 +5579,13 @@
     <w:p/>
     <w:p>
       <w:pPr>
-        <w:pStyle w:val="Undertittel"/>
+        <w:pStyle w:val="Subtitle"/>
         <w:spacing w:after="40"/>
       </w:pPr>
     </w:p>
     <w:p>
       <w:pPr>
-        <w:pStyle w:val="Undertittel"/>
+        <w:pStyle w:val="Subtitle"/>
         <w:spacing w:after="40"/>
         <w:rPr>
           <w:b/>
@@ -6227,7 +6036,7 @@
     <w:bookmarkEnd w:id="0"/>
     <w:p>
       <w:pPr>
-        <w:pStyle w:val="Undertittel"/>
+        <w:pStyle w:val="Subtitle"/>
         <w:spacing w:before="200" w:after="40"/>
         <w:rPr>
           <w:b/>
@@ -7889,13 +7698,13 @@
     </w:tbl>
     <w:p>
       <w:pPr>
-        <w:pStyle w:val="Undertittel"/>
+        <w:pStyle w:val="Subtitle"/>
         <w:spacing w:before="200" w:after="40"/>
       </w:pPr>
     </w:p>
     <w:p>
       <w:pPr>
-        <w:pStyle w:val="Undertittel"/>
+        <w:pStyle w:val="Subtitle"/>
         <w:spacing w:before="200" w:after="40"/>
         <w:rPr>
           <w:b/>
@@ -8304,14 +8113,14 @@
     </w:tbl>
     <w:p>
       <w:pPr>
-        <w:pStyle w:val="Undertittel"/>
+        <w:pStyle w:val="Subtitle"/>
         <w:keepNext/>
         <w:spacing w:before="200" w:after="40"/>
       </w:pPr>
     </w:p>
     <w:p>
       <w:pPr>
-        <w:pStyle w:val="Undertittel"/>
+        <w:pStyle w:val="Subtitle"/>
         <w:keepNext/>
         <w:spacing w:before="200" w:after="40"/>
         <w:rPr>
@@ -10619,7 +10428,7 @@
           </w:tcPr>
           <w:p>
             <w:pPr>
-              <w:pStyle w:val="Undertittel"/>
+              <w:pStyle w:val="Subtitle"/>
               <w:keepNext/>
               <w:tabs>
                 <w:tab w:val="left" w:pos="8181"/>
@@ -11022,7 +10831,7 @@
     </w:tbl>
     <w:p>
       <w:pPr>
-        <w:pStyle w:val="Undertittel"/>
+        <w:pStyle w:val="Subtitle"/>
         <w:rPr>
           <w:sz w:val="40"/>
           <w:szCs w:val="40"/>
@@ -11042,7 +10851,7 @@
     </w:p>
     <w:p>
       <w:pPr>
-        <w:pStyle w:val="Ingenmellomrom"/>
+        <w:pStyle w:val="NoSpacing"/>
         <w:rPr>
           <w:i/>
           <w:lang w:val="en-US"/>
@@ -11057,34 +10866,18 @@
       </w:r>
       <w:proofErr w:type="spellEnd"/>
       <w:r>
-        <w:t xml:space="preserve"> (dedicated this </w:t>
+        <w:t xml:space="preserve"> (dedicated this VVC), and </w:t>
       </w:r>
       <w:proofErr w:type="spellStart"/>
       <w:r>
-        <w:t>VVC</w:t>
+        <w:t>uvvm_vvc_framework.</w:t>
+      </w:r>
+      <w:r>
+        <w:t>td_vvc_framework_common_methods_pkg</w:t>
       </w:r>
       <w:proofErr w:type="spellEnd"/>
       <w:r>
-        <w:t xml:space="preserve">), and </w:t>
-      </w:r>
-      <w:proofErr w:type="spellStart"/>
-      <w:r>
-        <w:t>uvvm_vvc_framework.</w:t>
-      </w:r>
-      <w:r>
-        <w:t>td_vvc_framework_common_methods_pkg</w:t>
-      </w:r>
-      <w:proofErr w:type="spellEnd"/>
-      <w:r>
-        <w:t xml:space="preserve"> (common </w:t>
-      </w:r>
-      <w:proofErr w:type="spellStart"/>
-      <w:r>
-        <w:t>VVC</w:t>
-      </w:r>
-      <w:proofErr w:type="spellEnd"/>
-      <w:r>
-        <w:t xml:space="preserve"> procedures)</w:t>
+        <w:t xml:space="preserve"> (common VVC procedures)</w:t>
       </w:r>
       <w:r>
         <w:t xml:space="preserve">. </w:t>
@@ -11106,7 +10899,7 @@
     </w:p>
     <w:p>
       <w:pPr>
-        <w:pStyle w:val="Overskrift1"/>
+        <w:pStyle w:val="Heading1"/>
         <w:rPr>
           <w:rFonts w:ascii="Helvetica" w:hAnsi="Helvetica" w:cs="Helvetica"/>
         </w:rPr>
@@ -11133,16 +10926,16 @@
         <w:tblLook w:val="04A0" w:firstRow="1" w:lastRow="0" w:firstColumn="1" w:lastColumn="0" w:noHBand="0" w:noVBand="1"/>
       </w:tblPr>
       <w:tblGrid>
-        <w:gridCol w:w="2807"/>
-        <w:gridCol w:w="12246"/>
+        <w:gridCol w:w="2832"/>
+        <w:gridCol w:w="12355"/>
       </w:tblGrid>
       <w:tr>
         <w:trPr>
-          <w:trHeight w:val="156"/>
+          <w:trHeight w:val="140"/>
         </w:trPr>
         <w:tc>
           <w:tcPr>
-            <w:tcW w:w="2807" w:type="dxa"/>
+            <w:tcW w:w="2832" w:type="dxa"/>
             <w:tcBorders>
               <w:bottom w:val="single" w:sz="4" w:space="0" w:color="auto"/>
             </w:tcBorders>
@@ -11171,7 +10964,7 @@
         </w:tc>
         <w:tc>
           <w:tcPr>
-            <w:tcW w:w="12246" w:type="dxa"/>
+            <w:tcW w:w="12355" w:type="dxa"/>
             <w:tcBorders>
               <w:bottom w:val="single" w:sz="4" w:space="0" w:color="auto"/>
             </w:tcBorders>
@@ -11200,11 +10993,11 @@
       </w:tr>
       <w:tr>
         <w:trPr>
-          <w:trHeight w:val="20"/>
+          <w:trHeight w:val="17"/>
         </w:trPr>
         <w:tc>
           <w:tcPr>
-            <w:tcW w:w="2807" w:type="dxa"/>
+            <w:tcW w:w="2832" w:type="dxa"/>
             <w:tcBorders>
               <w:left w:val="nil"/>
               <w:right w:val="nil"/>
@@ -11261,7 +11054,7 @@
         </w:tc>
         <w:tc>
           <w:tcPr>
-            <w:tcW w:w="12246" w:type="dxa"/>
+            <w:tcW w:w="12355" w:type="dxa"/>
             <w:tcBorders>
               <w:left w:val="nil"/>
               <w:right w:val="nil"/>
@@ -11326,27 +11119,7 @@
                 <w:sz w:val="15"/>
                 <w:szCs w:val="15"/>
               </w:rPr>
-              <w:t>(</w:t>
-            </w:r>
-            <w:proofErr w:type="spellStart"/>
-            <w:r>
-              <w:rPr>
-                <w:rFonts w:cs="Helvetica"/>
-                <w:b/>
-                <w:sz w:val="15"/>
-                <w:szCs w:val="15"/>
-              </w:rPr>
-              <w:t>VVCT</w:t>
-            </w:r>
-            <w:proofErr w:type="spellEnd"/>
-            <w:r>
-              <w:rPr>
-                <w:rFonts w:cs="Helvetica"/>
-                <w:b/>
-                <w:sz w:val="15"/>
-                <w:szCs w:val="15"/>
-              </w:rPr>
-              <w:t xml:space="preserve">, </w:t>
+              <w:t xml:space="preserve">(VVCT, </w:t>
             </w:r>
             <w:proofErr w:type="spellStart"/>
             <w:r>
@@ -11481,7 +11254,87 @@
                 <w:sz w:val="15"/>
                 <w:szCs w:val="15"/>
               </w:rPr>
-              <w:t xml:space="preserve">() </w:t>
+              <w:t xml:space="preserve">() VVC procedure adds a </w:t>
+            </w:r>
+            <w:r>
+              <w:rPr>
+                <w:rFonts w:cs="Helvetica"/>
+                <w:sz w:val="15"/>
+                <w:szCs w:val="15"/>
+              </w:rPr>
+              <w:t>transmit</w:t>
+            </w:r>
+            <w:r>
+              <w:rPr>
+                <w:rFonts w:cs="Helvetica"/>
+                <w:sz w:val="15"/>
+                <w:szCs w:val="15"/>
+              </w:rPr>
+              <w:t xml:space="preserve"> command to the A</w:t>
+            </w:r>
+            <w:r>
+              <w:rPr>
+                <w:rFonts w:cs="Helvetica"/>
+                <w:sz w:val="15"/>
+                <w:szCs w:val="15"/>
+              </w:rPr>
+              <w:t>valon</w:t>
+            </w:r>
+            <w:r>
+              <w:rPr>
+                <w:rFonts w:cs="Helvetica"/>
+                <w:sz w:val="15"/>
+                <w:szCs w:val="15"/>
+              </w:rPr>
+              <w:t>-</w:t>
+            </w:r>
+            <w:r>
+              <w:rPr>
+                <w:rFonts w:cs="Helvetica"/>
+                <w:sz w:val="15"/>
+                <w:szCs w:val="15"/>
+              </w:rPr>
+              <w:t>Stream</w:t>
+            </w:r>
+            <w:r>
+              <w:rPr>
+                <w:rFonts w:cs="Helvetica"/>
+                <w:sz w:val="15"/>
+                <w:szCs w:val="15"/>
+              </w:rPr>
+              <w:t xml:space="preserve"> VVC executor queue, which will run as soon as all preceding commands have completed. When the command is scheduled to run, the executor calls the A</w:t>
+            </w:r>
+            <w:r>
+              <w:rPr>
+                <w:rFonts w:cs="Helvetica"/>
+                <w:sz w:val="15"/>
+                <w:szCs w:val="15"/>
+              </w:rPr>
+              <w:t>valon</w:t>
+            </w:r>
+            <w:r>
+              <w:rPr>
+                <w:rFonts w:cs="Helvetica"/>
+                <w:sz w:val="15"/>
+                <w:szCs w:val="15"/>
+              </w:rPr>
+              <w:t>-</w:t>
+            </w:r>
+            <w:r>
+              <w:rPr>
+                <w:rFonts w:cs="Helvetica"/>
+                <w:sz w:val="15"/>
+                <w:szCs w:val="15"/>
+              </w:rPr>
+              <w:t>Stream</w:t>
+            </w:r>
+            <w:r>
+              <w:rPr>
+                <w:rFonts w:cs="Helvetica"/>
+                <w:sz w:val="15"/>
+                <w:szCs w:val="15"/>
+              </w:rPr>
+              <w:t xml:space="preserve"> BFM </w:t>
             </w:r>
             <w:proofErr w:type="spellStart"/>
             <w:r>
@@ -11490,7 +11343,23 @@
                 <w:sz w:val="15"/>
                 <w:szCs w:val="15"/>
               </w:rPr>
-              <w:t>VVC</w:t>
+              <w:t>a</w:t>
+            </w:r>
+            <w:r>
+              <w:rPr>
+                <w:rFonts w:cs="Helvetica"/>
+                <w:sz w:val="15"/>
+                <w:szCs w:val="15"/>
+              </w:rPr>
+              <w:t>valon_st</w:t>
+            </w:r>
+            <w:r>
+              <w:rPr>
+                <w:rFonts w:cs="Helvetica"/>
+                <w:sz w:val="15"/>
+                <w:szCs w:val="15"/>
+              </w:rPr>
+              <w:t>_transmit</w:t>
             </w:r>
             <w:proofErr w:type="spellEnd"/>
             <w:r>
@@ -11499,23 +11368,7 @@
                 <w:sz w:val="15"/>
                 <w:szCs w:val="15"/>
               </w:rPr>
-              <w:t xml:space="preserve"> procedure adds a </w:t>
-            </w:r>
-            <w:r>
-              <w:rPr>
-                <w:rFonts w:cs="Helvetica"/>
-                <w:sz w:val="15"/>
-                <w:szCs w:val="15"/>
-              </w:rPr>
-              <w:t>transmit</w:t>
-            </w:r>
-            <w:r>
-              <w:rPr>
-                <w:rFonts w:cs="Helvetica"/>
-                <w:sz w:val="15"/>
-                <w:szCs w:val="15"/>
-              </w:rPr>
-              <w:t xml:space="preserve"> command to the A</w:t>
+              <w:t>() procedure, described in the A</w:t>
             </w:r>
             <w:r>
               <w:rPr>
@@ -11547,141 +11400,7 @@
                 <w:sz w:val="15"/>
                 <w:szCs w:val="15"/>
               </w:rPr>
-              <w:t xml:space="preserve"> VVC executor queue, which will run as soon as all preceding commands have completed. When the command is scheduled to run, the executor calls the A</w:t>
-            </w:r>
-            <w:r>
-              <w:rPr>
-                <w:rFonts w:cs="Helvetica"/>
-                <w:sz w:val="15"/>
-                <w:szCs w:val="15"/>
-              </w:rPr>
-              <w:t>valon</w:t>
-            </w:r>
-            <w:r>
-              <w:rPr>
-                <w:rFonts w:cs="Helvetica"/>
-                <w:sz w:val="15"/>
-                <w:szCs w:val="15"/>
-              </w:rPr>
-              <w:t>-</w:t>
-            </w:r>
-            <w:r>
-              <w:rPr>
-                <w:rFonts w:cs="Helvetica"/>
-                <w:sz w:val="15"/>
-                <w:szCs w:val="15"/>
-              </w:rPr>
-              <w:t>Stream</w:t>
-            </w:r>
-            <w:r>
-              <w:rPr>
-                <w:rFonts w:cs="Helvetica"/>
-                <w:sz w:val="15"/>
-                <w:szCs w:val="15"/>
-              </w:rPr>
-              <w:t xml:space="preserve"> </w:t>
-            </w:r>
-            <w:proofErr w:type="spellStart"/>
-            <w:r>
-              <w:rPr>
-                <w:rFonts w:cs="Helvetica"/>
-                <w:sz w:val="15"/>
-                <w:szCs w:val="15"/>
-              </w:rPr>
-              <w:t>BFM</w:t>
-            </w:r>
-            <w:proofErr w:type="spellEnd"/>
-            <w:r>
-              <w:rPr>
-                <w:rFonts w:cs="Helvetica"/>
-                <w:sz w:val="15"/>
-                <w:szCs w:val="15"/>
-              </w:rPr>
-              <w:t xml:space="preserve"> </w:t>
-            </w:r>
-            <w:proofErr w:type="spellStart"/>
-            <w:r>
-              <w:rPr>
-                <w:rFonts w:cs="Helvetica"/>
-                <w:sz w:val="15"/>
-                <w:szCs w:val="15"/>
-              </w:rPr>
-              <w:t>a</w:t>
-            </w:r>
-            <w:r>
-              <w:rPr>
-                <w:rFonts w:cs="Helvetica"/>
-                <w:sz w:val="15"/>
-                <w:szCs w:val="15"/>
-              </w:rPr>
-              <w:t>valon_st</w:t>
-            </w:r>
-            <w:r>
-              <w:rPr>
-                <w:rFonts w:cs="Helvetica"/>
-                <w:sz w:val="15"/>
-                <w:szCs w:val="15"/>
-              </w:rPr>
-              <w:t>_transmit</w:t>
-            </w:r>
-            <w:proofErr w:type="spellEnd"/>
-            <w:r>
-              <w:rPr>
-                <w:rFonts w:cs="Helvetica"/>
-                <w:sz w:val="15"/>
-                <w:szCs w:val="15"/>
-              </w:rPr>
-              <w:t>() procedure, described in the A</w:t>
-            </w:r>
-            <w:r>
-              <w:rPr>
-                <w:rFonts w:cs="Helvetica"/>
-                <w:sz w:val="15"/>
-                <w:szCs w:val="15"/>
-              </w:rPr>
-              <w:t>valon</w:t>
-            </w:r>
-            <w:r>
-              <w:rPr>
-                <w:rFonts w:cs="Helvetica"/>
-                <w:sz w:val="15"/>
-                <w:szCs w:val="15"/>
-              </w:rPr>
-              <w:t>-</w:t>
-            </w:r>
-            <w:r>
-              <w:rPr>
-                <w:rFonts w:cs="Helvetica"/>
-                <w:sz w:val="15"/>
-                <w:szCs w:val="15"/>
-              </w:rPr>
-              <w:t>Stream</w:t>
-            </w:r>
-            <w:r>
-              <w:rPr>
-                <w:rFonts w:cs="Helvetica"/>
-                <w:sz w:val="15"/>
-                <w:szCs w:val="15"/>
-              </w:rPr>
-              <w:t xml:space="preserve"> </w:t>
-            </w:r>
-            <w:proofErr w:type="spellStart"/>
-            <w:r>
-              <w:rPr>
-                <w:rFonts w:cs="Helvetica"/>
-                <w:sz w:val="15"/>
-                <w:szCs w:val="15"/>
-              </w:rPr>
-              <w:t>BFM</w:t>
-            </w:r>
-            <w:proofErr w:type="spellEnd"/>
-            <w:r>
-              <w:rPr>
-                <w:rFonts w:cs="Helvetica"/>
-                <w:sz w:val="15"/>
-                <w:szCs w:val="15"/>
-              </w:rPr>
-              <w:t xml:space="preserve"> </w:t>
+              <w:t xml:space="preserve"> BFM </w:t>
             </w:r>
             <w:proofErr w:type="spellStart"/>
             <w:r>
@@ -11778,9 +11497,12 @@
         </w:tc>
       </w:tr>
       <w:tr>
+        <w:trPr>
+          <w:trHeight w:val="3022"/>
+        </w:trPr>
         <w:tc>
           <w:tcPr>
-            <w:tcW w:w="2807" w:type="dxa"/>
+            <w:tcW w:w="2832" w:type="dxa"/>
             <w:tcBorders>
               <w:left w:val="nil"/>
               <w:right w:val="nil"/>
@@ -11845,7 +11567,7 @@
         </w:tc>
         <w:tc>
           <w:tcPr>
-            <w:tcW w:w="12246" w:type="dxa"/>
+            <w:tcW w:w="12355" w:type="dxa"/>
             <w:tcBorders>
               <w:left w:val="nil"/>
               <w:right w:val="nil"/>
@@ -11902,27 +11624,7 @@
                 <w:sz w:val="15"/>
                 <w:szCs w:val="15"/>
               </w:rPr>
-              <w:t>(</w:t>
-            </w:r>
-            <w:proofErr w:type="spellStart"/>
-            <w:r>
-              <w:rPr>
-                <w:rFonts w:cs="Helvetica"/>
-                <w:b/>
-                <w:sz w:val="15"/>
-                <w:szCs w:val="15"/>
-              </w:rPr>
-              <w:t>VVCT</w:t>
-            </w:r>
-            <w:proofErr w:type="spellEnd"/>
-            <w:r>
-              <w:rPr>
-                <w:rFonts w:cs="Helvetica"/>
-                <w:b/>
-                <w:sz w:val="15"/>
-                <w:szCs w:val="15"/>
-              </w:rPr>
-              <w:t xml:space="preserve">, </w:t>
+              <w:t xml:space="preserve">(VVCT, </w:t>
             </w:r>
             <w:proofErr w:type="spellStart"/>
             <w:r>
@@ -12091,7 +11793,87 @@
                 <w:sz w:val="15"/>
                 <w:szCs w:val="15"/>
               </w:rPr>
-              <w:t xml:space="preserve">() </w:t>
+              <w:t xml:space="preserve">() VVC procedure adds a </w:t>
+            </w:r>
+            <w:r>
+              <w:rPr>
+                <w:rFonts w:cs="Helvetica"/>
+                <w:sz w:val="15"/>
+                <w:szCs w:val="15"/>
+              </w:rPr>
+              <w:t>receive</w:t>
+            </w:r>
+            <w:r>
+              <w:rPr>
+                <w:rFonts w:cs="Helvetica"/>
+                <w:sz w:val="15"/>
+                <w:szCs w:val="15"/>
+              </w:rPr>
+              <w:t xml:space="preserve"> command to the A</w:t>
+            </w:r>
+            <w:r>
+              <w:rPr>
+                <w:rFonts w:cs="Helvetica"/>
+                <w:sz w:val="15"/>
+                <w:szCs w:val="15"/>
+              </w:rPr>
+              <w:t>valon</w:t>
+            </w:r>
+            <w:r>
+              <w:rPr>
+                <w:rFonts w:cs="Helvetica"/>
+                <w:sz w:val="15"/>
+                <w:szCs w:val="15"/>
+              </w:rPr>
+              <w:t>-</w:t>
+            </w:r>
+            <w:r>
+              <w:rPr>
+                <w:rFonts w:cs="Helvetica"/>
+                <w:sz w:val="15"/>
+                <w:szCs w:val="15"/>
+              </w:rPr>
+              <w:t>Stream</w:t>
+            </w:r>
+            <w:r>
+              <w:rPr>
+                <w:rFonts w:cs="Helvetica"/>
+                <w:sz w:val="15"/>
+                <w:szCs w:val="15"/>
+              </w:rPr>
+              <w:t xml:space="preserve"> VVC executor queue, which will run as soon as all preceding commands have completed. When the command is scheduled to run, the executor calls the A</w:t>
+            </w:r>
+            <w:r>
+              <w:rPr>
+                <w:rFonts w:cs="Helvetica"/>
+                <w:sz w:val="15"/>
+                <w:szCs w:val="15"/>
+              </w:rPr>
+              <w:t>valon</w:t>
+            </w:r>
+            <w:r>
+              <w:rPr>
+                <w:rFonts w:cs="Helvetica"/>
+                <w:sz w:val="15"/>
+                <w:szCs w:val="15"/>
+              </w:rPr>
+              <w:t>-</w:t>
+            </w:r>
+            <w:r>
+              <w:rPr>
+                <w:rFonts w:cs="Helvetica"/>
+                <w:sz w:val="15"/>
+                <w:szCs w:val="15"/>
+              </w:rPr>
+              <w:t>Stream</w:t>
+            </w:r>
+            <w:r>
+              <w:rPr>
+                <w:rFonts w:cs="Helvetica"/>
+                <w:sz w:val="15"/>
+                <w:szCs w:val="15"/>
+              </w:rPr>
+              <w:t xml:space="preserve"> BFM </w:t>
             </w:r>
             <w:proofErr w:type="spellStart"/>
             <w:r>
@@ -12100,7 +11882,15 @@
                 <w:sz w:val="15"/>
                 <w:szCs w:val="15"/>
               </w:rPr>
-              <w:t>VVC</w:t>
+              <w:t>a</w:t>
+            </w:r>
+            <w:r>
+              <w:rPr>
+                <w:rFonts w:cs="Helvetica"/>
+                <w:sz w:val="15"/>
+                <w:szCs w:val="15"/>
+              </w:rPr>
+              <w:t>valon_st_receive</w:t>
             </w:r>
             <w:proofErr w:type="spellEnd"/>
             <w:r>
@@ -12109,23 +11899,7 @@
                 <w:sz w:val="15"/>
                 <w:szCs w:val="15"/>
               </w:rPr>
-              <w:t xml:space="preserve"> procedure adds a </w:t>
-            </w:r>
-            <w:r>
-              <w:rPr>
-                <w:rFonts w:cs="Helvetica"/>
-                <w:sz w:val="15"/>
-                <w:szCs w:val="15"/>
-              </w:rPr>
-              <w:t>receive</w:t>
-            </w:r>
-            <w:r>
-              <w:rPr>
-                <w:rFonts w:cs="Helvetica"/>
-                <w:sz w:val="15"/>
-                <w:szCs w:val="15"/>
-              </w:rPr>
-              <w:t xml:space="preserve"> command to the A</w:t>
+              <w:t>() procedure, described in the A</w:t>
             </w:r>
             <w:r>
               <w:rPr>
@@ -12157,133 +11931,7 @@
                 <w:sz w:val="15"/>
                 <w:szCs w:val="15"/>
               </w:rPr>
-              <w:t xml:space="preserve"> VVC executor queue, which will run as soon as all preceding commands have completed. When the command is scheduled to run, the executor calls the A</w:t>
-            </w:r>
-            <w:r>
-              <w:rPr>
-                <w:rFonts w:cs="Helvetica"/>
-                <w:sz w:val="15"/>
-                <w:szCs w:val="15"/>
-              </w:rPr>
-              <w:t>valon</w:t>
-            </w:r>
-            <w:r>
-              <w:rPr>
-                <w:rFonts w:cs="Helvetica"/>
-                <w:sz w:val="15"/>
-                <w:szCs w:val="15"/>
-              </w:rPr>
-              <w:t>-</w:t>
-            </w:r>
-            <w:r>
-              <w:rPr>
-                <w:rFonts w:cs="Helvetica"/>
-                <w:sz w:val="15"/>
-                <w:szCs w:val="15"/>
-              </w:rPr>
-              <w:t>Stream</w:t>
-            </w:r>
-            <w:r>
-              <w:rPr>
-                <w:rFonts w:cs="Helvetica"/>
-                <w:sz w:val="15"/>
-                <w:szCs w:val="15"/>
-              </w:rPr>
-              <w:t xml:space="preserve"> </w:t>
-            </w:r>
-            <w:proofErr w:type="spellStart"/>
-            <w:r>
-              <w:rPr>
-                <w:rFonts w:cs="Helvetica"/>
-                <w:sz w:val="15"/>
-                <w:szCs w:val="15"/>
-              </w:rPr>
-              <w:t>BFM</w:t>
-            </w:r>
-            <w:proofErr w:type="spellEnd"/>
-            <w:r>
-              <w:rPr>
-                <w:rFonts w:cs="Helvetica"/>
-                <w:sz w:val="15"/>
-                <w:szCs w:val="15"/>
-              </w:rPr>
-              <w:t xml:space="preserve"> </w:t>
-            </w:r>
-            <w:proofErr w:type="spellStart"/>
-            <w:r>
-              <w:rPr>
-                <w:rFonts w:cs="Helvetica"/>
-                <w:sz w:val="15"/>
-                <w:szCs w:val="15"/>
-              </w:rPr>
-              <w:t>a</w:t>
-            </w:r>
-            <w:r>
-              <w:rPr>
-                <w:rFonts w:cs="Helvetica"/>
-                <w:sz w:val="15"/>
-                <w:szCs w:val="15"/>
-              </w:rPr>
-              <w:t>valon_st_receive</w:t>
-            </w:r>
-            <w:proofErr w:type="spellEnd"/>
-            <w:r>
-              <w:rPr>
-                <w:rFonts w:cs="Helvetica"/>
-                <w:sz w:val="15"/>
-                <w:szCs w:val="15"/>
-              </w:rPr>
-              <w:t>() procedure, described in the A</w:t>
-            </w:r>
-            <w:r>
-              <w:rPr>
-                <w:rFonts w:cs="Helvetica"/>
-                <w:sz w:val="15"/>
-                <w:szCs w:val="15"/>
-              </w:rPr>
-              <w:t>valon</w:t>
-            </w:r>
-            <w:r>
-              <w:rPr>
-                <w:rFonts w:cs="Helvetica"/>
-                <w:sz w:val="15"/>
-                <w:szCs w:val="15"/>
-              </w:rPr>
-              <w:t>-</w:t>
-            </w:r>
-            <w:r>
-              <w:rPr>
-                <w:rFonts w:cs="Helvetica"/>
-                <w:sz w:val="15"/>
-                <w:szCs w:val="15"/>
-              </w:rPr>
-              <w:t>Stream</w:t>
-            </w:r>
-            <w:r>
-              <w:rPr>
-                <w:rFonts w:cs="Helvetica"/>
-                <w:sz w:val="15"/>
-                <w:szCs w:val="15"/>
-              </w:rPr>
-              <w:t xml:space="preserve"> </w:t>
-            </w:r>
-            <w:proofErr w:type="spellStart"/>
-            <w:r>
-              <w:rPr>
-                <w:rFonts w:cs="Helvetica"/>
-                <w:sz w:val="15"/>
-                <w:szCs w:val="15"/>
-              </w:rPr>
-              <w:t>BFM</w:t>
-            </w:r>
-            <w:proofErr w:type="spellEnd"/>
-            <w:r>
-              <w:rPr>
-                <w:rFonts w:cs="Helvetica"/>
-                <w:sz w:val="15"/>
-                <w:szCs w:val="15"/>
-              </w:rPr>
-              <w:t xml:space="preserve"> </w:t>
+              <w:t xml:space="preserve"> BFM </w:t>
             </w:r>
             <w:proofErr w:type="spellStart"/>
             <w:r>
@@ -12797,7 +12445,6 @@
               </w:rPr>
               <w:t>(</w:t>
             </w:r>
-            <w:proofErr w:type="spellStart"/>
             <w:r>
               <w:rPr>
                 <w:rFonts w:ascii="Courier New" w:hAnsi="Courier New" w:cs="Courier New"/>
@@ -12812,16 +12459,7 @@
                 <w:sz w:val="15"/>
                 <w:szCs w:val="15"/>
               </w:rPr>
-              <w:t>VVCT</w:t>
-            </w:r>
-            <w:proofErr w:type="spellEnd"/>
-            <w:r>
-              <w:rPr>
-                <w:rFonts w:ascii="Courier New" w:hAnsi="Courier New" w:cs="Courier New"/>
-                <w:sz w:val="15"/>
-                <w:szCs w:val="15"/>
-              </w:rPr>
-              <w:t>, 1</w:t>
+              <w:t>VVCT, 1</w:t>
             </w:r>
             <w:r>
               <w:rPr>
@@ -13015,16 +12653,15 @@
                 <w:sz w:val="15"/>
                 <w:szCs w:val="15"/>
               </w:rPr>
-              <w:t>(</w:t>
-            </w:r>
-            <w:proofErr w:type="spellStart"/>
+              <w:t>(A</w:t>
+            </w:r>
             <w:r>
               <w:rPr>
                 <w:rFonts w:ascii="Courier New" w:hAnsi="Courier New" w:cs="Courier New"/>
                 <w:sz w:val="15"/>
                 <w:szCs w:val="15"/>
               </w:rPr>
-              <w:t>A</w:t>
+              <w:t>VALON_ST</w:t>
             </w:r>
             <w:r>
               <w:rPr>
@@ -13032,24 +12669,7 @@
                 <w:sz w:val="15"/>
                 <w:szCs w:val="15"/>
               </w:rPr>
-              <w:t>VALON_ST</w:t>
-            </w:r>
-            <w:r>
-              <w:rPr>
-                <w:rFonts w:ascii="Courier New" w:hAnsi="Courier New" w:cs="Courier New"/>
-                <w:sz w:val="15"/>
-                <w:szCs w:val="15"/>
-              </w:rPr>
-              <w:t>_VVCT</w:t>
-            </w:r>
-            <w:proofErr w:type="spellEnd"/>
-            <w:r>
-              <w:rPr>
-                <w:rFonts w:ascii="Courier New" w:hAnsi="Courier New" w:cs="Courier New"/>
-                <w:sz w:val="15"/>
-                <w:szCs w:val="15"/>
-              </w:rPr>
-              <w:t>, 1)</w:t>
+              <w:t>_VVCT, 1)</w:t>
             </w:r>
             <w:r>
               <w:rPr>
@@ -13114,7 +12734,6 @@
               </w:rPr>
               <w:t>(</w:t>
             </w:r>
-            <w:proofErr w:type="spellStart"/>
             <w:r>
               <w:rPr>
                 <w:rFonts w:ascii="Courier New" w:hAnsi="Courier New" w:cs="Courier New"/>
@@ -13145,16 +12764,7 @@
                 <w:sz w:val="15"/>
                 <w:szCs w:val="15"/>
               </w:rPr>
-              <w:t>VVCT</w:t>
-            </w:r>
-            <w:proofErr w:type="spellEnd"/>
-            <w:r>
-              <w:rPr>
-                <w:rFonts w:ascii="Courier New" w:hAnsi="Courier New" w:cs="Courier New"/>
-                <w:sz w:val="15"/>
-                <w:szCs w:val="15"/>
-              </w:rPr>
-              <w:t>,</w:t>
+              <w:t>VVCT,</w:t>
             </w:r>
             <w:r>
               <w:rPr>
@@ -13293,7 +12903,6 @@
               </w:rPr>
               <w:t>(</w:t>
             </w:r>
-            <w:proofErr w:type="spellStart"/>
             <w:r>
               <w:rPr>
                 <w:rFonts w:ascii="Courier New" w:hAnsi="Courier New" w:cs="Courier New"/>
@@ -13324,16 +12933,7 @@
                 <w:sz w:val="15"/>
                 <w:szCs w:val="15"/>
               </w:rPr>
-              <w:t>VVCT</w:t>
-            </w:r>
-            <w:proofErr w:type="spellEnd"/>
-            <w:r>
-              <w:rPr>
-                <w:rFonts w:ascii="Courier New" w:hAnsi="Courier New" w:cs="Courier New"/>
-                <w:sz w:val="15"/>
-                <w:szCs w:val="15"/>
-              </w:rPr>
-              <w:t>,</w:t>
+              <w:t>VVCT,</w:t>
             </w:r>
             <w:r>
               <w:rPr>
@@ -13462,9 +13062,12 @@
         </w:tc>
       </w:tr>
       <w:tr>
+        <w:trPr>
+          <w:trHeight w:val="1066"/>
+        </w:trPr>
         <w:tc>
           <w:tcPr>
-            <w:tcW w:w="2807" w:type="dxa"/>
+            <w:tcW w:w="2832" w:type="dxa"/>
             <w:tcBorders>
               <w:left w:val="nil"/>
               <w:bottom w:val="nil"/>
@@ -13530,7 +13133,7 @@
         </w:tc>
         <w:tc>
           <w:tcPr>
-            <w:tcW w:w="12246" w:type="dxa"/>
+            <w:tcW w:w="12355" w:type="dxa"/>
             <w:tcBorders>
               <w:left w:val="nil"/>
               <w:bottom w:val="nil"/>
@@ -13580,27 +13183,7 @@
                 <w:sz w:val="15"/>
                 <w:szCs w:val="15"/>
               </w:rPr>
-              <w:t xml:space="preserve"> (</w:t>
-            </w:r>
-            <w:proofErr w:type="spellStart"/>
-            <w:r>
-              <w:rPr>
-                <w:rFonts w:cs="Helvetica"/>
-                <w:b/>
-                <w:sz w:val="15"/>
-                <w:szCs w:val="15"/>
-              </w:rPr>
-              <w:t>VVCT</w:t>
-            </w:r>
-            <w:proofErr w:type="spellEnd"/>
-            <w:r>
-              <w:rPr>
-                <w:rFonts w:cs="Helvetica"/>
-                <w:b/>
-                <w:sz w:val="15"/>
-                <w:szCs w:val="15"/>
-              </w:rPr>
-              <w:t xml:space="preserve">, </w:t>
+              <w:t xml:space="preserve"> (VVCT, </w:t>
             </w:r>
             <w:proofErr w:type="spellStart"/>
             <w:r>
@@ -13821,7 +13404,87 @@
                 <w:sz w:val="15"/>
                 <w:szCs w:val="15"/>
               </w:rPr>
-              <w:t xml:space="preserve">() </w:t>
+              <w:t>() VVC procedure adds a</w:t>
+            </w:r>
+            <w:r>
+              <w:rPr>
+                <w:rFonts w:cs="Helvetica"/>
+                <w:sz w:val="15"/>
+                <w:szCs w:val="15"/>
+              </w:rPr>
+              <w:t xml:space="preserve">n expect </w:t>
+            </w:r>
+            <w:r>
+              <w:rPr>
+                <w:rFonts w:cs="Helvetica"/>
+                <w:sz w:val="15"/>
+                <w:szCs w:val="15"/>
+              </w:rPr>
+              <w:t>command to the A</w:t>
+            </w:r>
+            <w:r>
+              <w:rPr>
+                <w:rFonts w:cs="Helvetica"/>
+                <w:sz w:val="15"/>
+                <w:szCs w:val="15"/>
+              </w:rPr>
+              <w:t>valon</w:t>
+            </w:r>
+            <w:r>
+              <w:rPr>
+                <w:rFonts w:cs="Helvetica"/>
+                <w:sz w:val="15"/>
+                <w:szCs w:val="15"/>
+              </w:rPr>
+              <w:t>-</w:t>
+            </w:r>
+            <w:r>
+              <w:rPr>
+                <w:rFonts w:cs="Helvetica"/>
+                <w:sz w:val="15"/>
+                <w:szCs w:val="15"/>
+              </w:rPr>
+              <w:t>Stream</w:t>
+            </w:r>
+            <w:r>
+              <w:rPr>
+                <w:rFonts w:cs="Helvetica"/>
+                <w:sz w:val="15"/>
+                <w:szCs w:val="15"/>
+              </w:rPr>
+              <w:t xml:space="preserve"> VVC executor queue, which will run as soon as all preceding commands have completed. When the command is scheduled to run, the executor calls the A</w:t>
+            </w:r>
+            <w:r>
+              <w:rPr>
+                <w:rFonts w:cs="Helvetica"/>
+                <w:sz w:val="15"/>
+                <w:szCs w:val="15"/>
+              </w:rPr>
+              <w:t>valon</w:t>
+            </w:r>
+            <w:r>
+              <w:rPr>
+                <w:rFonts w:cs="Helvetica"/>
+                <w:sz w:val="15"/>
+                <w:szCs w:val="15"/>
+              </w:rPr>
+              <w:t>-</w:t>
+            </w:r>
+            <w:r>
+              <w:rPr>
+                <w:rFonts w:cs="Helvetica"/>
+                <w:sz w:val="15"/>
+                <w:szCs w:val="15"/>
+              </w:rPr>
+              <w:t>Stream</w:t>
+            </w:r>
+            <w:r>
+              <w:rPr>
+                <w:rFonts w:cs="Helvetica"/>
+                <w:sz w:val="15"/>
+                <w:szCs w:val="15"/>
+              </w:rPr>
+              <w:t xml:space="preserve"> BFM </w:t>
             </w:r>
             <w:proofErr w:type="spellStart"/>
             <w:r>
@@ -13830,7 +13493,15 @@
                 <w:sz w:val="15"/>
                 <w:szCs w:val="15"/>
               </w:rPr>
-              <w:t>VVC</w:t>
+              <w:t>a</w:t>
+            </w:r>
+            <w:r>
+              <w:rPr>
+                <w:rFonts w:cs="Helvetica"/>
+                <w:sz w:val="15"/>
+                <w:szCs w:val="15"/>
+              </w:rPr>
+              <w:t>valon_st_expect</w:t>
             </w:r>
             <w:proofErr w:type="spellEnd"/>
             <w:r>
@@ -13839,23 +13510,7 @@
                 <w:sz w:val="15"/>
                 <w:szCs w:val="15"/>
               </w:rPr>
-              <w:t xml:space="preserve"> procedure adds a</w:t>
-            </w:r>
-            <w:r>
-              <w:rPr>
-                <w:rFonts w:cs="Helvetica"/>
-                <w:sz w:val="15"/>
-                <w:szCs w:val="15"/>
-              </w:rPr>
-              <w:t xml:space="preserve">n expect </w:t>
-            </w:r>
-            <w:r>
-              <w:rPr>
-                <w:rFonts w:cs="Helvetica"/>
-                <w:sz w:val="15"/>
-                <w:szCs w:val="15"/>
-              </w:rPr>
-              <w:t>command to the A</w:t>
+              <w:t>() procedure, described in the A</w:t>
             </w:r>
             <w:r>
               <w:rPr>
@@ -13887,133 +13542,7 @@
                 <w:sz w:val="15"/>
                 <w:szCs w:val="15"/>
               </w:rPr>
-              <w:t xml:space="preserve"> VVC executor queue, which will run as soon as all preceding commands have completed. When the command is scheduled to run, the executor calls the A</w:t>
-            </w:r>
-            <w:r>
-              <w:rPr>
-                <w:rFonts w:cs="Helvetica"/>
-                <w:sz w:val="15"/>
-                <w:szCs w:val="15"/>
-              </w:rPr>
-              <w:t>valon</w:t>
-            </w:r>
-            <w:r>
-              <w:rPr>
-                <w:rFonts w:cs="Helvetica"/>
-                <w:sz w:val="15"/>
-                <w:szCs w:val="15"/>
-              </w:rPr>
-              <w:t>-</w:t>
-            </w:r>
-            <w:r>
-              <w:rPr>
-                <w:rFonts w:cs="Helvetica"/>
-                <w:sz w:val="15"/>
-                <w:szCs w:val="15"/>
-              </w:rPr>
-              <w:t>Stream</w:t>
-            </w:r>
-            <w:r>
-              <w:rPr>
-                <w:rFonts w:cs="Helvetica"/>
-                <w:sz w:val="15"/>
-                <w:szCs w:val="15"/>
-              </w:rPr>
-              <w:t xml:space="preserve"> </w:t>
-            </w:r>
-            <w:proofErr w:type="spellStart"/>
-            <w:r>
-              <w:rPr>
-                <w:rFonts w:cs="Helvetica"/>
-                <w:sz w:val="15"/>
-                <w:szCs w:val="15"/>
-              </w:rPr>
-              <w:t>BFM</w:t>
-            </w:r>
-            <w:proofErr w:type="spellEnd"/>
-            <w:r>
-              <w:rPr>
-                <w:rFonts w:cs="Helvetica"/>
-                <w:sz w:val="15"/>
-                <w:szCs w:val="15"/>
-              </w:rPr>
-              <w:t xml:space="preserve"> </w:t>
-            </w:r>
-            <w:proofErr w:type="spellStart"/>
-            <w:r>
-              <w:rPr>
-                <w:rFonts w:cs="Helvetica"/>
-                <w:sz w:val="15"/>
-                <w:szCs w:val="15"/>
-              </w:rPr>
-              <w:t>a</w:t>
-            </w:r>
-            <w:r>
-              <w:rPr>
-                <w:rFonts w:cs="Helvetica"/>
-                <w:sz w:val="15"/>
-                <w:szCs w:val="15"/>
-              </w:rPr>
-              <w:t>valon_st_expect</w:t>
-            </w:r>
-            <w:proofErr w:type="spellEnd"/>
-            <w:r>
-              <w:rPr>
-                <w:rFonts w:cs="Helvetica"/>
-                <w:sz w:val="15"/>
-                <w:szCs w:val="15"/>
-              </w:rPr>
-              <w:t>() procedure, described in the A</w:t>
-            </w:r>
-            <w:r>
-              <w:rPr>
-                <w:rFonts w:cs="Helvetica"/>
-                <w:sz w:val="15"/>
-                <w:szCs w:val="15"/>
-              </w:rPr>
-              <w:t>valon</w:t>
-            </w:r>
-            <w:r>
-              <w:rPr>
-                <w:rFonts w:cs="Helvetica"/>
-                <w:sz w:val="15"/>
-                <w:szCs w:val="15"/>
-              </w:rPr>
-              <w:t>-</w:t>
-            </w:r>
-            <w:r>
-              <w:rPr>
-                <w:rFonts w:cs="Helvetica"/>
-                <w:sz w:val="15"/>
-                <w:szCs w:val="15"/>
-              </w:rPr>
-              <w:t>Stream</w:t>
-            </w:r>
-            <w:r>
-              <w:rPr>
-                <w:rFonts w:cs="Helvetica"/>
-                <w:sz w:val="15"/>
-                <w:szCs w:val="15"/>
-              </w:rPr>
-              <w:t xml:space="preserve"> </w:t>
-            </w:r>
-            <w:proofErr w:type="spellStart"/>
-            <w:r>
-              <w:rPr>
-                <w:rFonts w:cs="Helvetica"/>
-                <w:sz w:val="15"/>
-                <w:szCs w:val="15"/>
-              </w:rPr>
-              <w:t>BFM</w:t>
-            </w:r>
-            <w:proofErr w:type="spellEnd"/>
-            <w:r>
-              <w:rPr>
-                <w:rFonts w:cs="Helvetica"/>
-                <w:sz w:val="15"/>
-                <w:szCs w:val="15"/>
-              </w:rPr>
-              <w:t xml:space="preserve"> </w:t>
+              <w:t xml:space="preserve"> BFM </w:t>
             </w:r>
             <w:proofErr w:type="spellStart"/>
             <w:r>
@@ -14077,9 +13606,12 @@
         </w:tc>
       </w:tr>
       <w:tr>
+        <w:trPr>
+          <w:trHeight w:val="246"/>
+        </w:trPr>
         <w:tc>
           <w:tcPr>
-            <w:tcW w:w="2807" w:type="dxa"/>
+            <w:tcW w:w="2832" w:type="dxa"/>
             <w:tcBorders>
               <w:left w:val="nil"/>
               <w:bottom w:val="nil"/>
@@ -14152,10 +13684,23 @@
               </w:rPr>
             </w:pPr>
           </w:p>
+          <w:p>
+            <w:pPr>
+              <w:tabs>
+                <w:tab w:val="left" w:pos="4820"/>
+              </w:tabs>
+              <w:spacing w:line="276" w:lineRule="auto"/>
+              <w:rPr>
+                <w:rFonts w:cs="Helvetica"/>
+                <w:b/>
+                <w:szCs w:val="14"/>
+              </w:rPr>
+            </w:pPr>
+          </w:p>
         </w:tc>
         <w:tc>
           <w:tcPr>
-            <w:tcW w:w="12246" w:type="dxa"/>
+            <w:tcW w:w="12355" w:type="dxa"/>
             <w:tcBorders>
               <w:left w:val="nil"/>
               <w:bottom w:val="nil"/>
@@ -14182,7 +13727,7 @@
     </w:tbl>
     <w:p>
       <w:pPr>
-        <w:pStyle w:val="Overskrift1"/>
+        <w:pStyle w:val="Heading1"/>
         <w:rPr>
           <w:rFonts w:ascii="Helvetica" w:hAnsi="Helvetica" w:cs="Helvetica"/>
         </w:rPr>
@@ -14689,27 +14234,7 @@
                 <w:sz w:val="14"/>
                 <w:szCs w:val="12"/>
               </w:rPr>
-              <w:t xml:space="preserve">      </w:t>
-            </w:r>
-            <w:proofErr w:type="spellStart"/>
-            <w:r>
-              <w:rPr>
-                <w:rFonts w:ascii="Courier New" w:hAnsi="Courier New" w:cs="Courier New"/>
-                <w:bCs/>
-                <w:sz w:val="14"/>
-                <w:szCs w:val="12"/>
-              </w:rPr>
-              <w:t>GC_INSTANCE_IDX</w:t>
-            </w:r>
-            <w:proofErr w:type="spellEnd"/>
-            <w:r>
-              <w:rPr>
-                <w:rFonts w:ascii="Courier New" w:hAnsi="Courier New" w:cs="Courier New"/>
-                <w:bCs/>
-                <w:sz w:val="14"/>
-                <w:szCs w:val="12"/>
-              </w:rPr>
-              <w:t xml:space="preserve">     =&gt; 0)</w:t>
+              <w:t xml:space="preserve">      GC_INSTANCE_IDX     =&gt; 0)</w:t>
             </w:r>
           </w:p>
           <w:p>
@@ -15208,27 +14733,7 @@
                 <w:szCs w:val="14"/>
                 <w:lang w:val="en-US"/>
               </w:rPr>
-              <w:t xml:space="preserve">      </w:t>
-            </w:r>
-            <w:proofErr w:type="spellStart"/>
-            <w:r>
-              <w:rPr>
-                <w:rFonts w:ascii="Courier New" w:hAnsi="Courier New" w:cs="Courier New"/>
-                <w:sz w:val="14"/>
-                <w:szCs w:val="14"/>
-                <w:lang w:val="en-US"/>
-              </w:rPr>
-              <w:t>GC_INSTANCE_IDX</w:t>
-            </w:r>
-            <w:proofErr w:type="spellEnd"/>
-            <w:r>
-              <w:rPr>
-                <w:rFonts w:ascii="Courier New" w:hAnsi="Courier New" w:cs="Courier New"/>
-                <w:sz w:val="14"/>
-                <w:szCs w:val="14"/>
-                <w:lang w:val="en-US"/>
-              </w:rPr>
-              <w:t xml:space="preserve">     =&gt; 1)</w:t>
+              <w:t xml:space="preserve">      GC_INSTANCE_IDX     =&gt; 1)</w:t>
             </w:r>
           </w:p>
           <w:p>
@@ -15385,7 +14890,7 @@
     </w:tbl>
     <w:p>
       <w:pPr>
-        <w:pStyle w:val="Overskrift1"/>
+        <w:pStyle w:val="Heading1"/>
         <w:rPr>
           <w:rFonts w:ascii="Helvetica" w:hAnsi="Helvetica" w:cs="Helvetica"/>
         </w:rPr>
@@ -17237,6 +16742,22 @@
               </w:rPr>
               <w:t>.</w:t>
             </w:r>
+            <w:r>
+              <w:rPr>
+                <w:rFonts w:cs="Helvetica"/>
+                <w:sz w:val="15"/>
+                <w:szCs w:val="18"/>
+              </w:rPr>
+              <w:t xml:space="preserve"> </w:t>
+            </w:r>
+            <w:r>
+              <w:rPr>
+                <w:rFonts w:cs="Helvetica"/>
+                <w:sz w:val="15"/>
+                <w:szCs w:val="18"/>
+              </w:rPr>
+              <w:t>See section 16 of uvvm_vvc_framework/doc/UVVM_VVC_Framework_Essential_Mechanisms.pdf for how to use verbosity control.</w:t>
+            </w:r>
           </w:p>
         </w:tc>
       </w:tr>
@@ -17244,7 +16765,7 @@
     <w:p/>
     <w:p>
       <w:pPr>
-        <w:pStyle w:val="Brdtekst"/>
+        <w:pStyle w:val="BodyText"/>
         <w:rPr>
           <w:b/>
         </w:rPr>
@@ -17255,7 +16776,7 @@
     </w:p>
     <w:p>
       <w:pPr>
-        <w:pStyle w:val="Liste2"/>
+        <w:pStyle w:val="List2"/>
       </w:pPr>
       <w:proofErr w:type="spellStart"/>
       <w:r>
@@ -17282,7 +16803,7 @@
     </w:p>
     <w:p>
       <w:pPr>
-        <w:pStyle w:val="Liste2"/>
+        <w:pStyle w:val="List2"/>
       </w:pPr>
       <w:proofErr w:type="spellStart"/>
       <w:r>
@@ -17320,23 +16841,12 @@
     </w:p>
     <w:p>
       <w:pPr>
-        <w:pStyle w:val="Liste2"/>
+        <w:pStyle w:val="List2"/>
       </w:pPr>
     </w:p>
     <w:p>
       <w:pPr>
-        <w:rPr>
-          <w:rFonts w:ascii="Courier New" w:hAnsi="Courier New" w:cs="Courier New"/>
-          <w:szCs w:val="18"/>
-        </w:rPr>
-      </w:pPr>
-      <w:r>
-        <w:t>See section 16 of uvvm_vvc_framework/doc/UVVM_VVC_Framework_Essential_Mechanisms.pdf for how to use verbosity control when debugging simulations.</w:t>
-      </w:r>
-    </w:p>
-    <w:p>
-      <w:pPr>
-        <w:pStyle w:val="Overskrift1"/>
+        <w:pStyle w:val="Heading1"/>
         <w:rPr>
           <w:rFonts w:ascii="Helvetica" w:hAnsi="Helvetica" w:cs="Helvetica"/>
         </w:rPr>
@@ -17351,7 +16861,7 @@
     </w:p>
     <w:p>
       <w:pPr>
-        <w:pStyle w:val="Brdtekst"/>
+        <w:pStyle w:val="BodyText"/>
       </w:pPr>
       <w:r>
         <w:t xml:space="preserve">The current status of the VVC can be retrieved during simulation. This is achieved by reading from the shared variable </w:t>
@@ -17373,7 +16883,7 @@
     </w:p>
     <w:p>
       <w:pPr>
-        <w:pStyle w:val="Brdtekst"/>
+        <w:pStyle w:val="BodyText"/>
       </w:pPr>
     </w:p>
     <w:tbl>
@@ -17772,7 +17282,7 @@
     </w:p>
     <w:p>
       <w:pPr>
-        <w:pStyle w:val="Overskrift1"/>
+        <w:pStyle w:val="Heading1"/>
         <w:rPr>
           <w:rFonts w:ascii="Helvetica" w:hAnsi="Helvetica" w:cs="Helvetica"/>
         </w:rPr>
@@ -17908,7 +17418,7 @@
     </w:p>
     <w:p>
       <w:pPr>
-        <w:pStyle w:val="Overskrift1"/>
+        <w:pStyle w:val="Heading1"/>
       </w:pPr>
       <w:r>
         <w:t xml:space="preserve">Transaction Info </w:t>
@@ -17921,7 +17431,7 @@
     </w:p>
     <w:p>
       <w:pPr>
-        <w:pStyle w:val="Bildetekst"/>
+        <w:pStyle w:val="Caption"/>
         <w:keepNext/>
         <w:jc w:val="center"/>
       </w:pPr>
@@ -19243,7 +18753,7 @@
     <w:p/>
     <w:p>
       <w:pPr>
-        <w:pStyle w:val="Overskrift1"/>
+        <w:pStyle w:val="Heading1"/>
         <w:keepNext/>
         <w:rPr>
           <w:rFonts w:ascii="Helvetica" w:hAnsi="Helvetica" w:cs="Helvetica"/>
@@ -19260,7 +18770,7 @@
     </w:p>
     <w:p>
       <w:pPr>
-        <w:pStyle w:val="Brdtekst"/>
+        <w:pStyle w:val="BodyText"/>
       </w:pPr>
       <w:r>
         <w:t xml:space="preserve">In this VVC, the interface has been encapsulated in a signal record of type </w:t>
@@ -19323,7 +18833,7 @@
     </w:p>
     <w:p>
       <w:pPr>
-        <w:pStyle w:val="Liste2"/>
+        <w:pStyle w:val="List2"/>
       </w:pPr>
       <w:r>
         <w:t>si</w:t>
@@ -19365,7 +18875,7 @@
     </w:p>
     <w:p>
       <w:pPr>
-        <w:pStyle w:val="Liste2"/>
+        <w:pStyle w:val="List2"/>
       </w:pPr>
       <w:r>
         <w:t xml:space="preserve">   channel</w:t>
@@ -19388,7 +18898,7 @@
     </w:p>
     <w:p>
       <w:pPr>
-        <w:pStyle w:val="Liste2"/>
+        <w:pStyle w:val="List2"/>
       </w:pPr>
       <w:r>
         <w:t xml:space="preserve">   data</w:t>
@@ -19402,7 +18912,7 @@
     </w:p>
     <w:p>
       <w:pPr>
-        <w:pStyle w:val="Liste2"/>
+        <w:pStyle w:val="List2"/>
       </w:pPr>
       <w:r>
         <w:t xml:space="preserve">   </w:t>
@@ -19438,7 +18948,7 @@
     </w:p>
     <w:p>
       <w:pPr>
-        <w:pStyle w:val="Liste2"/>
+        <w:pStyle w:val="List2"/>
       </w:pPr>
       <w:r>
         <w:t xml:space="preserve">   empty</w:t>
@@ -19472,7 +18982,7 @@
     </w:p>
     <w:p>
       <w:pPr>
-        <w:pStyle w:val="Liste"/>
+        <w:pStyle w:val="List"/>
       </w:pPr>
       <w:r>
         <w:t>The widths of</w:t>
@@ -19536,7 +19046,7 @@
     </w:p>
     <w:p>
       <w:pPr>
-        <w:pStyle w:val="Liste"/>
+        <w:pStyle w:val="List"/>
       </w:pPr>
       <w:r>
         <w:t xml:space="preserve">Set the widths of unused signals to 1, for example </w:t>
@@ -19612,7 +19122,7 @@
     </w:p>
     <w:p>
       <w:pPr>
-        <w:pStyle w:val="Overskrift1"/>
+        <w:pStyle w:val="Heading1"/>
         <w:keepNext/>
         <w:rPr>
           <w:rFonts w:ascii="Helvetica" w:hAnsi="Helvetica" w:cs="Helvetica"/>
@@ -19627,7 +19137,7 @@
     </w:p>
     <w:p>
       <w:pPr>
-        <w:pStyle w:val="Brdtekst"/>
+        <w:pStyle w:val="BodyText"/>
       </w:pPr>
       <w:r>
         <w:t>Additional documentation about UVVM and its features can be found under “/</w:t>
@@ -19664,7 +19174,7 @@
     </w:p>
     <w:p>
       <w:pPr>
-        <w:pStyle w:val="Overskrift1"/>
+        <w:pStyle w:val="Heading1"/>
         <w:rPr>
           <w:rFonts w:ascii="Helvetica" w:hAnsi="Helvetica" w:cs="Helvetica"/>
         </w:rPr>
@@ -19679,7 +19189,7 @@
     </w:p>
     <w:p>
       <w:pPr>
-        <w:pStyle w:val="Brdtekst"/>
+        <w:pStyle w:val="BodyText"/>
       </w:pPr>
       <w:r>
         <w:t>A</w:t>
@@ -19727,7 +19237,7 @@
     </w:p>
     <w:p>
       <w:pPr>
-        <w:pStyle w:val="Listeavsnitt"/>
+        <w:pStyle w:val="ListParagraph"/>
         <w:numPr>
           <w:ilvl w:val="0"/>
           <w:numId w:val="40"/>
@@ -19737,29 +19247,12 @@
           <w:i/>
         </w:rPr>
       </w:pPr>
-      <w:proofErr w:type="spellStart"/>
       <w:r>
         <w:rPr>
           <w:b/>
           <w:i/>
         </w:rPr>
-        <w:t>UVVM</w:t>
-      </w:r>
-      <w:proofErr w:type="spellEnd"/>
-      <w:r>
-        <w:rPr>
-          <w:b/>
-          <w:i/>
-        </w:rPr>
-        <w:t xml:space="preserve"> Utility Library (</w:t>
-      </w:r>
-      <w:proofErr w:type="spellStart"/>
-      <w:r>
-        <w:rPr>
-          <w:b/>
-          <w:i/>
-        </w:rPr>
-        <w:t>UVVM-</w:t>
+        <w:t>UVVM Utility Library (UVVM-</w:t>
       </w:r>
       <w:r>
         <w:rPr>
@@ -19768,7 +19261,6 @@
         </w:rPr>
         <w:t>Util</w:t>
       </w:r>
-      <w:proofErr w:type="spellEnd"/>
       <w:r>
         <w:rPr>
           <w:b/>
@@ -19814,7 +19306,7 @@
     </w:p>
     <w:p>
       <w:pPr>
-        <w:pStyle w:val="Listeavsnitt"/>
+        <w:pStyle w:val="ListParagraph"/>
         <w:numPr>
           <w:ilvl w:val="0"/>
           <w:numId w:val="40"/>
@@ -19824,37 +19316,12 @@
           <w:i/>
         </w:rPr>
       </w:pPr>
-      <w:proofErr w:type="spellStart"/>
       <w:r>
         <w:rPr>
           <w:b/>
           <w:i/>
         </w:rPr>
-        <w:t>UVVM</w:t>
-      </w:r>
-      <w:proofErr w:type="spellEnd"/>
-      <w:r>
-        <w:rPr>
-          <w:b/>
-          <w:i/>
-        </w:rPr>
-        <w:t xml:space="preserve"> </w:t>
-      </w:r>
-      <w:proofErr w:type="spellStart"/>
-      <w:r>
-        <w:rPr>
-          <w:b/>
-          <w:i/>
-        </w:rPr>
-        <w:t>VVC</w:t>
-      </w:r>
-      <w:proofErr w:type="spellEnd"/>
-      <w:r>
-        <w:rPr>
-          <w:b/>
-          <w:i/>
-        </w:rPr>
-        <w:t xml:space="preserve"> Framework</w:t>
+        <w:t>UVVM VVC Framework</w:t>
       </w:r>
       <w:r>
         <w:rPr>
@@ -19901,7 +19368,7 @@
     </w:p>
     <w:p>
       <w:pPr>
-        <w:pStyle w:val="Listeavsnitt"/>
+        <w:pStyle w:val="ListParagraph"/>
         <w:numPr>
           <w:ilvl w:val="0"/>
           <w:numId w:val="40"/>
@@ -19944,7 +19411,7 @@
     <w:p/>
     <w:p>
       <w:pPr>
-        <w:pStyle w:val="Brdtekst"/>
+        <w:pStyle w:val="BodyText"/>
       </w:pPr>
       <w:r>
         <w:t xml:space="preserve">Before compiling the </w:t>
@@ -19964,13 +19431,8 @@
       <w:r>
         <w:t xml:space="preserve"> </w:t>
       </w:r>
-      <w:proofErr w:type="spellStart"/>
-      <w:r>
-        <w:t>VVC</w:t>
-      </w:r>
-      <w:proofErr w:type="spellEnd"/>
-      <w:r>
-        <w:t>,</w:t>
+      <w:r>
+        <w:t>VVC,</w:t>
       </w:r>
       <w:r>
         <w:t xml:space="preserve"> assure that </w:t>
@@ -19998,7 +19460,7 @@
     <w:p/>
     <w:p>
       <w:pPr>
-        <w:pStyle w:val="Brdtekst"/>
+        <w:pStyle w:val="BodyText"/>
       </w:pPr>
       <w:r>
         <w:t xml:space="preserve">See UVVM Essential Mechanisms located in </w:t>
@@ -21515,7 +20977,7 @@
     </w:tbl>
     <w:p>
       <w:pPr>
-        <w:pStyle w:val="Overskrift1"/>
+        <w:pStyle w:val="Heading1"/>
         <w:rPr>
           <w:rFonts w:ascii="Helvetica" w:hAnsi="Helvetica" w:cs="Helvetica"/>
         </w:rPr>
@@ -21534,7 +20996,7 @@
     </w:p>
     <w:p>
       <w:pPr>
-        <w:pStyle w:val="Liste"/>
+        <w:pStyle w:val="List"/>
       </w:pPr>
       <w:r>
         <w:t>For r</w:t>
@@ -21551,7 +21013,6 @@
       <w:r>
         <w:t xml:space="preserve">ee </w:t>
       </w:r>
-      <w:proofErr w:type="spellStart"/>
       <w:r>
         <w:rPr>
           <w:b/>
@@ -21559,7 +21020,6 @@
         </w:rPr>
         <w:t>UVVM-Util</w:t>
       </w:r>
-      <w:proofErr w:type="spellEnd"/>
       <w:r>
         <w:t xml:space="preserve"> Quick reference</w:t>
       </w:r>
@@ -21576,7 +21036,7 @@
     </w:p>
     <w:p>
       <w:pPr>
-        <w:pStyle w:val="Brdtekst"/>
+        <w:pStyle w:val="BodyText"/>
         <w:rPr>
           <w:rFonts w:ascii="Helvetica Neue Thin" w:hAnsi="Helvetica Neue Thin"/>
           <w:i/>
@@ -21642,7 +21102,7 @@
       <w:hyperlink r:id="rId10" w:history="1">
         <w:r>
           <w:rPr>
-            <w:rStyle w:val="Hyperkobling"/>
+            <w:rStyle w:val="Hyperlink"/>
           </w:rPr>
           <w:t>support@bitvis.no</w:t>
         </w:r>
@@ -21994,7 +21454,7 @@
 </file>
 
 <file path=word/endnotes.xml><?xml version="1.0" encoding="utf-8"?>
-<w:endnotes xmlns:wpc="http://schemas.microsoft.com/office/word/2010/wordprocessingCanvas" xmlns:cx="http://schemas.microsoft.com/office/drawing/2014/chartex" xmlns:cx1="http://schemas.microsoft.com/office/drawing/2015/9/8/chartex" xmlns:cx2="http://schemas.microsoft.com/office/drawing/2015/10/21/chartex" xmlns:cx3="http://schemas.microsoft.com/office/drawing/2016/5/9/chartex" xmlns:cx4="http://schemas.microsoft.com/office/drawing/2016/5/10/chartex" xmlns:cx5="http://schemas.microsoft.com/office/drawing/2016/5/11/chartex" xmlns:cx6="http://schemas.microsoft.com/office/drawing/2016/5/12/chartex" xmlns:cx7="http://schemas.microsoft.com/office/drawing/2016/5/13/chartex" xmlns:cx8="http://schemas.microsoft.com/office/drawing/2016/5/14/chartex" xmlns:mc="http://schemas.openxmlformats.org/markup-compatibility/2006" xmlns:aink="http://schemas.microsoft.com/office/drawing/2016/ink" xmlns:am3d="http://schemas.microsoft.com/office/drawing/2017/model3d" xmlns:o="urn:schemas-microsoft-com:office:office" xmlns:r="http://schemas.openxmlformats.org/officeDocument/2006/relationships" xmlns:m="http://schemas.openxmlformats.org/officeDocument/2006/math" xmlns:v="urn:schemas-microsoft-com:vml" xmlns:wp14="http://schemas.microsoft.com/office/word/2010/wordprocessingDrawing" xmlns:wp="http://schemas.openxmlformats.org/drawingml/2006/wordprocessingDrawing" xmlns:w10="urn:schemas-microsoft-com:office:word" xmlns:w="http://schemas.openxmlformats.org/wordprocessingml/2006/main" xmlns:w14="http://schemas.microsoft.com/office/word/2010/wordml" xmlns:w15="http://schemas.microsoft.com/office/word/2012/wordml" xmlns:w16cid="http://schemas.microsoft.com/office/word/2016/wordml/cid" xmlns:w16se="http://schemas.microsoft.com/office/word/2015/wordml/symex" xmlns:wpg="http://schemas.microsoft.com/office/word/2010/wordprocessingGroup" xmlns:wpi="http://schemas.microsoft.com/office/word/2010/wordprocessingInk" xmlns:wne="http://schemas.microsoft.com/office/word/2006/wordml" xmlns:wps="http://schemas.microsoft.com/office/word/2010/wordprocessingShape" mc:Ignorable="w14 w15 w16se w16cid wp14">
+<w:endnotes xmlns:wpc="http://schemas.microsoft.com/office/word/2010/wordprocessingCanvas" xmlns:cx="http://schemas.microsoft.com/office/drawing/2014/chartex" xmlns:cx1="http://schemas.microsoft.com/office/drawing/2015/9/8/chartex" xmlns:cx2="http://schemas.microsoft.com/office/drawing/2015/10/21/chartex" xmlns:cx3="http://schemas.microsoft.com/office/drawing/2016/5/9/chartex" xmlns:cx4="http://schemas.microsoft.com/office/drawing/2016/5/10/chartex" xmlns:cx5="http://schemas.microsoft.com/office/drawing/2016/5/11/chartex" xmlns:cx6="http://schemas.microsoft.com/office/drawing/2016/5/12/chartex" xmlns:cx7="http://schemas.microsoft.com/office/drawing/2016/5/13/chartex" xmlns:cx8="http://schemas.microsoft.com/office/drawing/2016/5/14/chartex" xmlns:mc="http://schemas.openxmlformats.org/markup-compatibility/2006" xmlns:aink="http://schemas.microsoft.com/office/drawing/2016/ink" xmlns:am3d="http://schemas.microsoft.com/office/drawing/2017/model3d" xmlns:o="urn:schemas-microsoft-com:office:office" xmlns:r="http://schemas.openxmlformats.org/officeDocument/2006/relationships" xmlns:m="http://schemas.openxmlformats.org/officeDocument/2006/math" xmlns:v="urn:schemas-microsoft-com:vml" xmlns:wp14="http://schemas.microsoft.com/office/word/2010/wordprocessingDrawing" xmlns:wp="http://schemas.openxmlformats.org/drawingml/2006/wordprocessingDrawing" xmlns:w10="urn:schemas-microsoft-com:office:word" xmlns:w="http://schemas.openxmlformats.org/wordprocessingml/2006/main" xmlns:w14="http://schemas.microsoft.com/office/word/2010/wordml" xmlns:w15="http://schemas.microsoft.com/office/word/2012/wordml" xmlns:w16cex="http://schemas.microsoft.com/office/word/2018/wordml/cex" xmlns:w16cid="http://schemas.microsoft.com/office/word/2016/wordml/cid" xmlns:w16="http://schemas.microsoft.com/office/word/2018/wordml" xmlns:w16se="http://schemas.microsoft.com/office/word/2015/wordml/symex" xmlns:wpg="http://schemas.microsoft.com/office/word/2010/wordprocessingGroup" xmlns:wpi="http://schemas.microsoft.com/office/word/2010/wordprocessingInk" xmlns:wne="http://schemas.microsoft.com/office/word/2006/wordml" xmlns:wps="http://schemas.microsoft.com/office/word/2010/wordprocessingShape" mc:Ignorable="w14 w15 w16se w16cid w16 w16cex wp14">
   <w:endnote w:type="separator" w:id="-1">
     <w:p>
       <w:pPr>
@@ -22033,37 +21493,37 @@
 </file>
 
 <file path=word/footer1.xml><?xml version="1.0" encoding="utf-8"?>
-<w:ftr xmlns:wpc="http://schemas.microsoft.com/office/word/2010/wordprocessingCanvas" xmlns:cx="http://schemas.microsoft.com/office/drawing/2014/chartex" xmlns:cx1="http://schemas.microsoft.com/office/drawing/2015/9/8/chartex" xmlns:cx2="http://schemas.microsoft.com/office/drawing/2015/10/21/chartex" xmlns:cx3="http://schemas.microsoft.com/office/drawing/2016/5/9/chartex" xmlns:cx4="http://schemas.microsoft.com/office/drawing/2016/5/10/chartex" xmlns:cx5="http://schemas.microsoft.com/office/drawing/2016/5/11/chartex" xmlns:cx6="http://schemas.microsoft.com/office/drawing/2016/5/12/chartex" xmlns:cx7="http://schemas.microsoft.com/office/drawing/2016/5/13/chartex" xmlns:cx8="http://schemas.microsoft.com/office/drawing/2016/5/14/chartex" xmlns:mc="http://schemas.openxmlformats.org/markup-compatibility/2006" xmlns:aink="http://schemas.microsoft.com/office/drawing/2016/ink" xmlns:am3d="http://schemas.microsoft.com/office/drawing/2017/model3d" xmlns:o="urn:schemas-microsoft-com:office:office" xmlns:r="http://schemas.openxmlformats.org/officeDocument/2006/relationships" xmlns:m="http://schemas.openxmlformats.org/officeDocument/2006/math" xmlns:v="urn:schemas-microsoft-com:vml" xmlns:wp14="http://schemas.microsoft.com/office/word/2010/wordprocessingDrawing" xmlns:wp="http://schemas.openxmlformats.org/drawingml/2006/wordprocessingDrawing" xmlns:w10="urn:schemas-microsoft-com:office:word" xmlns:w="http://schemas.openxmlformats.org/wordprocessingml/2006/main" xmlns:w14="http://schemas.microsoft.com/office/word/2010/wordml" xmlns:w15="http://schemas.microsoft.com/office/word/2012/wordml" xmlns:w16cid="http://schemas.microsoft.com/office/word/2016/wordml/cid" xmlns:w16se="http://schemas.microsoft.com/office/word/2015/wordml/symex" xmlns:wpg="http://schemas.microsoft.com/office/word/2010/wordprocessingGroup" xmlns:wpi="http://schemas.microsoft.com/office/word/2010/wordprocessingInk" xmlns:wne="http://schemas.microsoft.com/office/word/2006/wordml" xmlns:wps="http://schemas.microsoft.com/office/word/2010/wordprocessingShape" mc:Ignorable="w14 w15 w16se w16cid wp14">
+<w:ftr xmlns:wpc="http://schemas.microsoft.com/office/word/2010/wordprocessingCanvas" xmlns:cx="http://schemas.microsoft.com/office/drawing/2014/chartex" xmlns:cx1="http://schemas.microsoft.com/office/drawing/2015/9/8/chartex" xmlns:cx2="http://schemas.microsoft.com/office/drawing/2015/10/21/chartex" xmlns:cx3="http://schemas.microsoft.com/office/drawing/2016/5/9/chartex" xmlns:cx4="http://schemas.microsoft.com/office/drawing/2016/5/10/chartex" xmlns:cx5="http://schemas.microsoft.com/office/drawing/2016/5/11/chartex" xmlns:cx6="http://schemas.microsoft.com/office/drawing/2016/5/12/chartex" xmlns:cx7="http://schemas.microsoft.com/office/drawing/2016/5/13/chartex" xmlns:cx8="http://schemas.microsoft.com/office/drawing/2016/5/14/chartex" xmlns:mc="http://schemas.openxmlformats.org/markup-compatibility/2006" xmlns:aink="http://schemas.microsoft.com/office/drawing/2016/ink" xmlns:am3d="http://schemas.microsoft.com/office/drawing/2017/model3d" xmlns:o="urn:schemas-microsoft-com:office:office" xmlns:r="http://schemas.openxmlformats.org/officeDocument/2006/relationships" xmlns:m="http://schemas.openxmlformats.org/officeDocument/2006/math" xmlns:v="urn:schemas-microsoft-com:vml" xmlns:wp14="http://schemas.microsoft.com/office/word/2010/wordprocessingDrawing" xmlns:wp="http://schemas.openxmlformats.org/drawingml/2006/wordprocessingDrawing" xmlns:w10="urn:schemas-microsoft-com:office:word" xmlns:w="http://schemas.openxmlformats.org/wordprocessingml/2006/main" xmlns:w14="http://schemas.microsoft.com/office/word/2010/wordml" xmlns:w15="http://schemas.microsoft.com/office/word/2012/wordml" xmlns:w16cex="http://schemas.microsoft.com/office/word/2018/wordml/cex" xmlns:w16cid="http://schemas.microsoft.com/office/word/2016/wordml/cid" xmlns:w16="http://schemas.microsoft.com/office/word/2018/wordml" xmlns:w16se="http://schemas.microsoft.com/office/word/2015/wordml/symex" xmlns:wpg="http://schemas.microsoft.com/office/word/2010/wordprocessingGroup" xmlns:wpi="http://schemas.microsoft.com/office/word/2010/wordprocessingInk" xmlns:wne="http://schemas.microsoft.com/office/word/2006/wordml" xmlns:wps="http://schemas.microsoft.com/office/word/2010/wordprocessingShape" mc:Ignorable="w14 w15 w16se w16cid w16 w16cex wp14">
   <w:p>
     <w:pPr>
-      <w:pStyle w:val="Bunntekst"/>
+      <w:pStyle w:val="Footer"/>
       <w:framePr w:wrap="none" w:vAnchor="text" w:hAnchor="margin" w:xAlign="right" w:y="1"/>
       <w:rPr>
-        <w:rStyle w:val="Sidetall"/>
+        <w:rStyle w:val="PageNumber"/>
       </w:rPr>
     </w:pPr>
     <w:r>
       <w:rPr>
-        <w:rStyle w:val="Sidetall"/>
+        <w:rStyle w:val="PageNumber"/>
       </w:rPr>
       <w:fldChar w:fldCharType="begin"/>
     </w:r>
     <w:r>
       <w:rPr>
-        <w:rStyle w:val="Sidetall"/>
+        <w:rStyle w:val="PageNumber"/>
       </w:rPr>
       <w:instrText xml:space="preserve">PAGE  </w:instrText>
     </w:r>
     <w:r>
       <w:rPr>
-        <w:rStyle w:val="Sidetall"/>
+        <w:rStyle w:val="PageNumber"/>
       </w:rPr>
       <w:fldChar w:fldCharType="end"/>
     </w:r>
   </w:p>
   <w:p>
     <w:pPr>
-      <w:pStyle w:val="Bunntekst"/>
+      <w:pStyle w:val="Footer"/>
       <w:ind w:right="360"/>
     </w:pPr>
   </w:p>
@@ -22071,13 +21531,13 @@
 </file>
 
 <file path=word/footer2.xml><?xml version="1.0" encoding="utf-8"?>
-<w:ftr xmlns:wpc="http://schemas.microsoft.com/office/word/2010/wordprocessingCanvas" xmlns:cx="http://schemas.microsoft.com/office/drawing/2014/chartex" xmlns:cx1="http://schemas.microsoft.com/office/drawing/2015/9/8/chartex" xmlns:cx2="http://schemas.microsoft.com/office/drawing/2015/10/21/chartex" xmlns:cx3="http://schemas.microsoft.com/office/drawing/2016/5/9/chartex" xmlns:cx4="http://schemas.microsoft.com/office/drawing/2016/5/10/chartex" xmlns:cx5="http://schemas.microsoft.com/office/drawing/2016/5/11/chartex" xmlns:cx6="http://schemas.microsoft.com/office/drawing/2016/5/12/chartex" xmlns:cx7="http://schemas.microsoft.com/office/drawing/2016/5/13/chartex" xmlns:cx8="http://schemas.microsoft.com/office/drawing/2016/5/14/chartex" xmlns:mc="http://schemas.openxmlformats.org/markup-compatibility/2006" xmlns:aink="http://schemas.microsoft.com/office/drawing/2016/ink" xmlns:am3d="http://schemas.microsoft.com/office/drawing/2017/model3d" xmlns:o="urn:schemas-microsoft-com:office:office" xmlns:r="http://schemas.openxmlformats.org/officeDocument/2006/relationships" xmlns:m="http://schemas.openxmlformats.org/officeDocument/2006/math" xmlns:v="urn:schemas-microsoft-com:vml" xmlns:wp14="http://schemas.microsoft.com/office/word/2010/wordprocessingDrawing" xmlns:wp="http://schemas.openxmlformats.org/drawingml/2006/wordprocessingDrawing" xmlns:w10="urn:schemas-microsoft-com:office:word" xmlns:w="http://schemas.openxmlformats.org/wordprocessingml/2006/main" xmlns:w14="http://schemas.microsoft.com/office/word/2010/wordml" xmlns:w15="http://schemas.microsoft.com/office/word/2012/wordml" xmlns:w16cid="http://schemas.microsoft.com/office/word/2016/wordml/cid" xmlns:w16se="http://schemas.microsoft.com/office/word/2015/wordml/symex" xmlns:wpg="http://schemas.microsoft.com/office/word/2010/wordprocessingGroup" xmlns:wpi="http://schemas.microsoft.com/office/word/2010/wordprocessingInk" xmlns:wne="http://schemas.microsoft.com/office/word/2006/wordml" xmlns:wps="http://schemas.microsoft.com/office/word/2010/wordprocessingShape" mc:Ignorable="w14 w15 w16se w16cid wp14">
+<w:ftr xmlns:wpc="http://schemas.microsoft.com/office/word/2010/wordprocessingCanvas" xmlns:cx="http://schemas.microsoft.com/office/drawing/2014/chartex" xmlns:cx1="http://schemas.microsoft.com/office/drawing/2015/9/8/chartex" xmlns:cx2="http://schemas.microsoft.com/office/drawing/2015/10/21/chartex" xmlns:cx3="http://schemas.microsoft.com/office/drawing/2016/5/9/chartex" xmlns:cx4="http://schemas.microsoft.com/office/drawing/2016/5/10/chartex" xmlns:cx5="http://schemas.microsoft.com/office/drawing/2016/5/11/chartex" xmlns:cx6="http://schemas.microsoft.com/office/drawing/2016/5/12/chartex" xmlns:cx7="http://schemas.microsoft.com/office/drawing/2016/5/13/chartex" xmlns:cx8="http://schemas.microsoft.com/office/drawing/2016/5/14/chartex" xmlns:mc="http://schemas.openxmlformats.org/markup-compatibility/2006" xmlns:aink="http://schemas.microsoft.com/office/drawing/2016/ink" xmlns:am3d="http://schemas.microsoft.com/office/drawing/2017/model3d" xmlns:o="urn:schemas-microsoft-com:office:office" xmlns:r="http://schemas.openxmlformats.org/officeDocument/2006/relationships" xmlns:m="http://schemas.openxmlformats.org/officeDocument/2006/math" xmlns:v="urn:schemas-microsoft-com:vml" xmlns:wp14="http://schemas.microsoft.com/office/word/2010/wordprocessingDrawing" xmlns:wp="http://schemas.openxmlformats.org/drawingml/2006/wordprocessingDrawing" xmlns:w10="urn:schemas-microsoft-com:office:word" xmlns:w="http://schemas.openxmlformats.org/wordprocessingml/2006/main" xmlns:w14="http://schemas.microsoft.com/office/word/2010/wordml" xmlns:w15="http://schemas.microsoft.com/office/word/2012/wordml" xmlns:w16cex="http://schemas.microsoft.com/office/word/2018/wordml/cex" xmlns:w16cid="http://schemas.microsoft.com/office/word/2016/wordml/cid" xmlns:w16="http://schemas.microsoft.com/office/word/2018/wordml" xmlns:w16se="http://schemas.microsoft.com/office/word/2015/wordml/symex" xmlns:wpg="http://schemas.microsoft.com/office/word/2010/wordprocessingGroup" xmlns:wpi="http://schemas.microsoft.com/office/word/2010/wordprocessingInk" xmlns:wne="http://schemas.microsoft.com/office/word/2006/wordml" xmlns:wps="http://schemas.microsoft.com/office/word/2010/wordprocessingShape" mc:Ignorable="w14 w15 w16se w16cid w16 w16cex wp14">
   <w:p>
     <w:pPr>
-      <w:pStyle w:val="Bunntekst"/>
+      <w:pStyle w:val="Footer"/>
       <w:framePr w:wrap="none" w:vAnchor="text" w:hAnchor="margin" w:xAlign="right" w:y="1"/>
       <w:rPr>
-        <w:rStyle w:val="Sidetall"/>
+        <w:rStyle w:val="PageNumber"/>
         <w:rFonts w:ascii="Helvetica" w:hAnsi="Helvetica" w:cs="Helvetica"/>
         <w:color w:val="1381C4"/>
         <w:sz w:val="14"/>
@@ -22085,7 +21545,7 @@
     </w:pPr>
     <w:r>
       <w:rPr>
-        <w:rStyle w:val="Sidetall"/>
+        <w:rStyle w:val="PageNumber"/>
         <w:rFonts w:ascii="Helvetica" w:hAnsi="Helvetica" w:cs="Helvetica"/>
         <w:color w:val="1381C4"/>
         <w:sz w:val="14"/>
@@ -22094,7 +21554,7 @@
     </w:r>
     <w:r>
       <w:rPr>
-        <w:rStyle w:val="Sidetall"/>
+        <w:rStyle w:val="PageNumber"/>
         <w:rFonts w:ascii="Helvetica" w:hAnsi="Helvetica" w:cs="Helvetica"/>
         <w:color w:val="1381C4"/>
         <w:sz w:val="14"/>
@@ -22103,7 +21563,7 @@
     </w:r>
     <w:r>
       <w:rPr>
-        <w:rStyle w:val="Sidetall"/>
+        <w:rStyle w:val="PageNumber"/>
         <w:rFonts w:ascii="Helvetica" w:hAnsi="Helvetica" w:cs="Helvetica"/>
         <w:color w:val="1381C4"/>
         <w:sz w:val="14"/>
@@ -22112,7 +21572,7 @@
     </w:r>
     <w:r>
       <w:rPr>
-        <w:rStyle w:val="Sidetall"/>
+        <w:rStyle w:val="PageNumber"/>
         <w:rFonts w:ascii="Helvetica" w:hAnsi="Helvetica" w:cs="Helvetica"/>
         <w:color w:val="1381C4"/>
         <w:sz w:val="14"/>
@@ -22121,7 +21581,7 @@
     </w:r>
     <w:r>
       <w:rPr>
-        <w:rStyle w:val="Sidetall"/>
+        <w:rStyle w:val="PageNumber"/>
         <w:rFonts w:ascii="Helvetica" w:hAnsi="Helvetica" w:cs="Helvetica"/>
         <w:color w:val="1381C4"/>
         <w:sz w:val="14"/>
@@ -22130,7 +21590,7 @@
     </w:r>
     <w:r>
       <w:rPr>
-        <w:rStyle w:val="Sidetall"/>
+        <w:rStyle w:val="PageNumber"/>
         <w:rFonts w:ascii="Helvetica" w:hAnsi="Helvetica" w:cs="Helvetica"/>
         <w:color w:val="1381C4"/>
         <w:sz w:val="14"/>
@@ -22139,7 +21599,7 @@
     </w:r>
     <w:r>
       <w:rPr>
-        <w:rStyle w:val="Sidetall"/>
+        <w:rStyle w:val="PageNumber"/>
         <w:rFonts w:ascii="Helvetica" w:hAnsi="Helvetica" w:cs="Helvetica"/>
         <w:color w:val="1381C4"/>
         <w:sz w:val="14"/>
@@ -22148,7 +21608,7 @@
     </w:r>
     <w:r>
       <w:rPr>
-        <w:rStyle w:val="Sidetall"/>
+        <w:rStyle w:val="PageNumber"/>
         <w:rFonts w:ascii="Helvetica" w:hAnsi="Helvetica" w:cs="Helvetica"/>
         <w:color w:val="1381C4"/>
         <w:sz w:val="14"/>
@@ -22157,7 +21617,7 @@
     </w:r>
     <w:r>
       <w:rPr>
-        <w:rStyle w:val="Sidetall"/>
+        <w:rStyle w:val="PageNumber"/>
         <w:rFonts w:ascii="Helvetica" w:hAnsi="Helvetica" w:cs="Helvetica"/>
         <w:color w:val="1381C4"/>
         <w:sz w:val="14"/>
@@ -22166,7 +21626,7 @@
     </w:r>
     <w:r>
       <w:rPr>
-        <w:rStyle w:val="Sidetall"/>
+        <w:rStyle w:val="PageNumber"/>
         <w:rFonts w:ascii="Helvetica" w:hAnsi="Helvetica" w:cs="Helvetica"/>
         <w:color w:val="1381C4"/>
         <w:sz w:val="14"/>
@@ -22175,7 +21635,7 @@
     </w:r>
     <w:r>
       <w:rPr>
-        <w:rStyle w:val="Sidetall"/>
+        <w:rStyle w:val="PageNumber"/>
         <w:rFonts w:ascii="Helvetica" w:hAnsi="Helvetica" w:cs="Helvetica"/>
         <w:color w:val="1381C4"/>
         <w:sz w:val="14"/>
@@ -22184,7 +21644,7 @@
     </w:r>
     <w:r>
       <w:rPr>
-        <w:rStyle w:val="Sidetall"/>
+        <w:rStyle w:val="PageNumber"/>
         <w:rFonts w:ascii="Helvetica" w:hAnsi="Helvetica" w:cs="Helvetica"/>
         <w:color w:val="1381C4"/>
         <w:sz w:val="14"/>
@@ -22220,7 +21680,7 @@
         </w:tcPr>
         <w:p>
           <w:pPr>
-            <w:pStyle w:val="Bunntekst"/>
+            <w:pStyle w:val="Footer"/>
             <w:tabs>
               <w:tab w:val="clear" w:pos="4153"/>
               <w:tab w:val="clear" w:pos="8306"/>
@@ -22312,7 +21772,7 @@
         </w:tcPr>
         <w:p>
           <w:pPr>
-            <w:pStyle w:val="Bunntekst"/>
+            <w:pStyle w:val="Footer"/>
             <w:tabs>
               <w:tab w:val="clear" w:pos="4153"/>
               <w:tab w:val="clear" w:pos="8306"/>
@@ -22409,7 +21869,7 @@
               <w:sz w:val="14"/>
               <w:lang w:val="en-US"/>
             </w:rPr>
-            <w:t>2020-04-03</w:t>
+            <w:t>2020-04-20</w:t>
           </w:r>
           <w:r>
             <w:rPr>
@@ -22429,7 +21889,7 @@
         </w:tcPr>
         <w:p>
           <w:pPr>
-            <w:pStyle w:val="Bunntekst"/>
+            <w:pStyle w:val="Footer"/>
             <w:tabs>
               <w:tab w:val="clear" w:pos="4153"/>
               <w:tab w:val="clear" w:pos="8306"/>
@@ -22442,18 +21902,38 @@
               <w:lang w:val="sq-AL"/>
             </w:rPr>
           </w:pPr>
-          <w:hyperlink r:id="rId1" w:history="1">
-            <w:r>
-              <w:rPr>
-                <w:rStyle w:val="Hyperkobling"/>
-                <w:rFonts w:ascii="Helvetica" w:hAnsi="Helvetica" w:cs="Arial"/>
-                <w:color w:val="1381C4"/>
-                <w:sz w:val="14"/>
-                <w:lang w:val="sq-AL"/>
-              </w:rPr>
-              <w:t>support@bitvis.no</w:t>
-            </w:r>
-          </w:hyperlink>
+          <w:r>
+            <w:fldChar w:fldCharType="begin"/>
+          </w:r>
+          <w:r>
+            <w:rPr>
+              <w:lang w:val="sq-AL"/>
+            </w:rPr>
+            <w:instrText xml:space="preserve"> HYPERLINK "mailto:support@bitvis.no" </w:instrText>
+          </w:r>
+          <w:r>
+            <w:fldChar w:fldCharType="separate"/>
+          </w:r>
+          <w:r>
+            <w:rPr>
+              <w:rStyle w:val="Hyperlink"/>
+              <w:rFonts w:ascii="Helvetica" w:hAnsi="Helvetica" w:cs="Arial"/>
+              <w:color w:val="1381C4"/>
+              <w:sz w:val="14"/>
+              <w:lang w:val="sq-AL"/>
+            </w:rPr>
+            <w:t>support@bitvis.no</w:t>
+          </w:r>
+          <w:r>
+            <w:rPr>
+              <w:rStyle w:val="Hyperlink"/>
+              <w:rFonts w:ascii="Helvetica" w:hAnsi="Helvetica" w:cs="Arial"/>
+              <w:color w:val="1381C4"/>
+              <w:sz w:val="14"/>
+              <w:lang w:val="sq-AL"/>
+            </w:rPr>
+            <w:fldChar w:fldCharType="end"/>
+          </w:r>
           <w:r>
             <w:rPr>
               <w:rFonts w:ascii="Helvetica" w:hAnsi="Helvetica" w:cs="Arial"/>
@@ -22475,7 +21955,7 @@
           </w:r>
           <w:r>
             <w:rPr>
-              <w:rStyle w:val="Hyperkobling"/>
+              <w:rStyle w:val="Hyperlink"/>
               <w:rFonts w:ascii="Helvetica" w:hAnsi="Helvetica" w:cs="Arial"/>
               <w:color w:val="1381C4"/>
               <w:sz w:val="14"/>
@@ -22492,7 +21972,7 @@
         </w:tcPr>
         <w:p>
           <w:pPr>
-            <w:pStyle w:val="Bunntekst"/>
+            <w:pStyle w:val="Footer"/>
             <w:tabs>
               <w:tab w:val="clear" w:pos="4153"/>
               <w:tab w:val="clear" w:pos="8306"/>
@@ -22512,7 +21992,7 @@
   </w:tbl>
   <w:p>
     <w:pPr>
-      <w:pStyle w:val="Bunntekst"/>
+      <w:pStyle w:val="Footer"/>
       <w:rPr>
         <w:lang w:val="sq-AL"/>
       </w:rPr>
@@ -22522,7 +22002,7 @@
 </file>
 
 <file path=word/footer3.xml><?xml version="1.0" encoding="utf-8"?>
-<w:ftr xmlns:wpc="http://schemas.microsoft.com/office/word/2010/wordprocessingCanvas" xmlns:cx="http://schemas.microsoft.com/office/drawing/2014/chartex" xmlns:cx1="http://schemas.microsoft.com/office/drawing/2015/9/8/chartex" xmlns:cx2="http://schemas.microsoft.com/office/drawing/2015/10/21/chartex" xmlns:cx3="http://schemas.microsoft.com/office/drawing/2016/5/9/chartex" xmlns:cx4="http://schemas.microsoft.com/office/drawing/2016/5/10/chartex" xmlns:cx5="http://schemas.microsoft.com/office/drawing/2016/5/11/chartex" xmlns:cx6="http://schemas.microsoft.com/office/drawing/2016/5/12/chartex" xmlns:cx7="http://schemas.microsoft.com/office/drawing/2016/5/13/chartex" xmlns:cx8="http://schemas.microsoft.com/office/drawing/2016/5/14/chartex" xmlns:mc="http://schemas.openxmlformats.org/markup-compatibility/2006" xmlns:aink="http://schemas.microsoft.com/office/drawing/2016/ink" xmlns:am3d="http://schemas.microsoft.com/office/drawing/2017/model3d" xmlns:o="urn:schemas-microsoft-com:office:office" xmlns:r="http://schemas.openxmlformats.org/officeDocument/2006/relationships" xmlns:m="http://schemas.openxmlformats.org/officeDocument/2006/math" xmlns:v="urn:schemas-microsoft-com:vml" xmlns:wp14="http://schemas.microsoft.com/office/word/2010/wordprocessingDrawing" xmlns:wp="http://schemas.openxmlformats.org/drawingml/2006/wordprocessingDrawing" xmlns:w10="urn:schemas-microsoft-com:office:word" xmlns:w="http://schemas.openxmlformats.org/wordprocessingml/2006/main" xmlns:w14="http://schemas.microsoft.com/office/word/2010/wordml" xmlns:w15="http://schemas.microsoft.com/office/word/2012/wordml" xmlns:w16cid="http://schemas.microsoft.com/office/word/2016/wordml/cid" xmlns:w16se="http://schemas.microsoft.com/office/word/2015/wordml/symex" xmlns:wpg="http://schemas.microsoft.com/office/word/2010/wordprocessingGroup" xmlns:wpi="http://schemas.microsoft.com/office/word/2010/wordprocessingInk" xmlns:wne="http://schemas.microsoft.com/office/word/2006/wordml" xmlns:wps="http://schemas.microsoft.com/office/word/2010/wordprocessingShape" mc:Ignorable="w14 w15 w16se w16cid wp14">
+<w:ftr xmlns:wpc="http://schemas.microsoft.com/office/word/2010/wordprocessingCanvas" xmlns:cx="http://schemas.microsoft.com/office/drawing/2014/chartex" xmlns:cx1="http://schemas.microsoft.com/office/drawing/2015/9/8/chartex" xmlns:cx2="http://schemas.microsoft.com/office/drawing/2015/10/21/chartex" xmlns:cx3="http://schemas.microsoft.com/office/drawing/2016/5/9/chartex" xmlns:cx4="http://schemas.microsoft.com/office/drawing/2016/5/10/chartex" xmlns:cx5="http://schemas.microsoft.com/office/drawing/2016/5/11/chartex" xmlns:cx6="http://schemas.microsoft.com/office/drawing/2016/5/12/chartex" xmlns:cx7="http://schemas.microsoft.com/office/drawing/2016/5/13/chartex" xmlns:cx8="http://schemas.microsoft.com/office/drawing/2016/5/14/chartex" xmlns:mc="http://schemas.openxmlformats.org/markup-compatibility/2006" xmlns:aink="http://schemas.microsoft.com/office/drawing/2016/ink" xmlns:am3d="http://schemas.microsoft.com/office/drawing/2017/model3d" xmlns:o="urn:schemas-microsoft-com:office:office" xmlns:r="http://schemas.openxmlformats.org/officeDocument/2006/relationships" xmlns:m="http://schemas.openxmlformats.org/officeDocument/2006/math" xmlns:v="urn:schemas-microsoft-com:vml" xmlns:wp14="http://schemas.microsoft.com/office/word/2010/wordprocessingDrawing" xmlns:wp="http://schemas.openxmlformats.org/drawingml/2006/wordprocessingDrawing" xmlns:w10="urn:schemas-microsoft-com:office:word" xmlns:w="http://schemas.openxmlformats.org/wordprocessingml/2006/main" xmlns:w14="http://schemas.microsoft.com/office/word/2010/wordml" xmlns:w15="http://schemas.microsoft.com/office/word/2012/wordml" xmlns:w16cex="http://schemas.microsoft.com/office/word/2018/wordml/cex" xmlns:w16cid="http://schemas.microsoft.com/office/word/2016/wordml/cid" xmlns:w16="http://schemas.microsoft.com/office/word/2018/wordml" xmlns:w16se="http://schemas.microsoft.com/office/word/2015/wordml/symex" xmlns:wpg="http://schemas.microsoft.com/office/word/2010/wordprocessingGroup" xmlns:wpi="http://schemas.microsoft.com/office/word/2010/wordprocessingInk" xmlns:wne="http://schemas.microsoft.com/office/word/2006/wordml" xmlns:wps="http://schemas.microsoft.com/office/word/2010/wordprocessingShape" mc:Ignorable="w14 w15 w16se w16cid w16 w16cex wp14">
   <w:p>
     <w:pPr>
       <w:rPr>
@@ -22600,7 +22080,6 @@
                               <w:szCs w:val="32"/>
                             </w:rPr>
                           </w:pPr>
-                          <w:proofErr w:type="spellStart"/>
                           <w:r>
                             <w:rPr>
                               <w:rFonts w:ascii="Helvetica Light" w:hAnsi="Helvetica Light" w:cs="Helvetica"/>
@@ -22608,29 +22087,8 @@
                               <w:szCs w:val="32"/>
                               <w:lang w:val="nb-NO" w:eastAsia="nb-NO"/>
                             </w:rPr>
-                            <w:t>VHDL</w:t>
+                            <w:t>VHDL 2008 only</w:t>
                           </w:r>
-                          <w:proofErr w:type="spellEnd"/>
-                          <w:r>
-                            <w:rPr>
-                              <w:rFonts w:ascii="Helvetica Light" w:hAnsi="Helvetica Light" w:cs="Helvetica"/>
-                              <w:color w:val="000000" w:themeColor="text1"/>
-                              <w:szCs w:val="32"/>
-                              <w:lang w:val="nb-NO" w:eastAsia="nb-NO"/>
-                            </w:rPr>
-                            <w:t xml:space="preserve"> 2008 </w:t>
-                          </w:r>
-                          <w:proofErr w:type="spellStart"/>
-                          <w:r>
-                            <w:rPr>
-                              <w:rFonts w:ascii="Helvetica Light" w:hAnsi="Helvetica Light" w:cs="Helvetica"/>
-                              <w:color w:val="000000" w:themeColor="text1"/>
-                              <w:szCs w:val="32"/>
-                              <w:lang w:val="nb-NO" w:eastAsia="nb-NO"/>
-                            </w:rPr>
-                            <w:t>only</w:t>
-                          </w:r>
-                          <w:proofErr w:type="spellEnd"/>
                         </w:p>
                       </w:txbxContent>
                     </wps:txbx>
@@ -22678,19 +22136,8 @@
                         <w:szCs w:val="32"/>
                         <w:lang w:val="nb-NO" w:eastAsia="nb-NO"/>
                       </w:rPr>
-                      <w:t xml:space="preserve">VHDL 2008 </w:t>
+                      <w:t>VHDL 2008 only</w:t>
                     </w:r>
-                    <w:proofErr w:type="spellStart"/>
-                    <w:r>
-                      <w:rPr>
-                        <w:rFonts w:ascii="Helvetica Light" w:hAnsi="Helvetica Light" w:cs="Helvetica"/>
-                        <w:color w:val="000000" w:themeColor="text1"/>
-                        <w:szCs w:val="32"/>
-                        <w:lang w:val="nb-NO" w:eastAsia="nb-NO"/>
-                      </w:rPr>
-                      <w:t>only</w:t>
-                    </w:r>
-                    <w:proofErr w:type="spellEnd"/>
                   </w:p>
                 </w:txbxContent>
               </v:textbox>
@@ -22750,14 +22197,14 @@
   </w:p>
   <w:p>
     <w:pPr>
-      <w:pStyle w:val="Bunntekst"/>
+      <w:pStyle w:val="Footer"/>
     </w:pPr>
   </w:p>
 </w:ftr>
 </file>
 
 <file path=word/footnotes.xml><?xml version="1.0" encoding="utf-8"?>
-<w:footnotes xmlns:wpc="http://schemas.microsoft.com/office/word/2010/wordprocessingCanvas" xmlns:cx="http://schemas.microsoft.com/office/drawing/2014/chartex" xmlns:cx1="http://schemas.microsoft.com/office/drawing/2015/9/8/chartex" xmlns:cx2="http://schemas.microsoft.com/office/drawing/2015/10/21/chartex" xmlns:cx3="http://schemas.microsoft.com/office/drawing/2016/5/9/chartex" xmlns:cx4="http://schemas.microsoft.com/office/drawing/2016/5/10/chartex" xmlns:cx5="http://schemas.microsoft.com/office/drawing/2016/5/11/chartex" xmlns:cx6="http://schemas.microsoft.com/office/drawing/2016/5/12/chartex" xmlns:cx7="http://schemas.microsoft.com/office/drawing/2016/5/13/chartex" xmlns:cx8="http://schemas.microsoft.com/office/drawing/2016/5/14/chartex" xmlns:mc="http://schemas.openxmlformats.org/markup-compatibility/2006" xmlns:aink="http://schemas.microsoft.com/office/drawing/2016/ink" xmlns:am3d="http://schemas.microsoft.com/office/drawing/2017/model3d" xmlns:o="urn:schemas-microsoft-com:office:office" xmlns:r="http://schemas.openxmlformats.org/officeDocument/2006/relationships" xmlns:m="http://schemas.openxmlformats.org/officeDocument/2006/math" xmlns:v="urn:schemas-microsoft-com:vml" xmlns:wp14="http://schemas.microsoft.com/office/word/2010/wordprocessingDrawing" xmlns:wp="http://schemas.openxmlformats.org/drawingml/2006/wordprocessingDrawing" xmlns:w10="urn:schemas-microsoft-com:office:word" xmlns:w="http://schemas.openxmlformats.org/wordprocessingml/2006/main" xmlns:w14="http://schemas.microsoft.com/office/word/2010/wordml" xmlns:w15="http://schemas.microsoft.com/office/word/2012/wordml" xmlns:w16cid="http://schemas.microsoft.com/office/word/2016/wordml/cid" xmlns:w16se="http://schemas.microsoft.com/office/word/2015/wordml/symex" xmlns:wpg="http://schemas.microsoft.com/office/word/2010/wordprocessingGroup" xmlns:wpi="http://schemas.microsoft.com/office/word/2010/wordprocessingInk" xmlns:wne="http://schemas.microsoft.com/office/word/2006/wordml" xmlns:wps="http://schemas.microsoft.com/office/word/2010/wordprocessingShape" mc:Ignorable="w14 w15 w16se w16cid wp14">
+<w:footnotes xmlns:wpc="http://schemas.microsoft.com/office/word/2010/wordprocessingCanvas" xmlns:cx="http://schemas.microsoft.com/office/drawing/2014/chartex" xmlns:cx1="http://schemas.microsoft.com/office/drawing/2015/9/8/chartex" xmlns:cx2="http://schemas.microsoft.com/office/drawing/2015/10/21/chartex" xmlns:cx3="http://schemas.microsoft.com/office/drawing/2016/5/9/chartex" xmlns:cx4="http://schemas.microsoft.com/office/drawing/2016/5/10/chartex" xmlns:cx5="http://schemas.microsoft.com/office/drawing/2016/5/11/chartex" xmlns:cx6="http://schemas.microsoft.com/office/drawing/2016/5/12/chartex" xmlns:cx7="http://schemas.microsoft.com/office/drawing/2016/5/13/chartex" xmlns:cx8="http://schemas.microsoft.com/office/drawing/2016/5/14/chartex" xmlns:mc="http://schemas.openxmlformats.org/markup-compatibility/2006" xmlns:aink="http://schemas.microsoft.com/office/drawing/2016/ink" xmlns:am3d="http://schemas.microsoft.com/office/drawing/2017/model3d" xmlns:o="urn:schemas-microsoft-com:office:office" xmlns:r="http://schemas.openxmlformats.org/officeDocument/2006/relationships" xmlns:m="http://schemas.openxmlformats.org/officeDocument/2006/math" xmlns:v="urn:schemas-microsoft-com:vml" xmlns:wp14="http://schemas.microsoft.com/office/word/2010/wordprocessingDrawing" xmlns:wp="http://schemas.openxmlformats.org/drawingml/2006/wordprocessingDrawing" xmlns:w10="urn:schemas-microsoft-com:office:word" xmlns:w="http://schemas.openxmlformats.org/wordprocessingml/2006/main" xmlns:w14="http://schemas.microsoft.com/office/word/2010/wordml" xmlns:w15="http://schemas.microsoft.com/office/word/2012/wordml" xmlns:w16cex="http://schemas.microsoft.com/office/word/2018/wordml/cex" xmlns:w16cid="http://schemas.microsoft.com/office/word/2016/wordml/cid" xmlns:w16="http://schemas.microsoft.com/office/word/2018/wordml" xmlns:w16se="http://schemas.microsoft.com/office/word/2015/wordml/symex" xmlns:wpg="http://schemas.microsoft.com/office/word/2010/wordprocessingGroup" xmlns:wpi="http://schemas.microsoft.com/office/word/2010/wordprocessingInk" xmlns:wne="http://schemas.microsoft.com/office/word/2006/wordml" xmlns:wps="http://schemas.microsoft.com/office/word/2010/wordprocessingShape" mc:Ignorable="w14 w15 w16se w16cid w16 w16cex wp14">
   <w:footnote w:type="separator" w:id="-1">
     <w:p>
       <w:pPr>
@@ -22796,10 +22243,10 @@
 </file>
 
 <file path=word/header1.xml><?xml version="1.0" encoding="utf-8"?>
-<w:hdr xmlns:wpc="http://schemas.microsoft.com/office/word/2010/wordprocessingCanvas" xmlns:cx="http://schemas.microsoft.com/office/drawing/2014/chartex" xmlns:cx1="http://schemas.microsoft.com/office/drawing/2015/9/8/chartex" xmlns:cx2="http://schemas.microsoft.com/office/drawing/2015/10/21/chartex" xmlns:cx3="http://schemas.microsoft.com/office/drawing/2016/5/9/chartex" xmlns:cx4="http://schemas.microsoft.com/office/drawing/2016/5/10/chartex" xmlns:cx5="http://schemas.microsoft.com/office/drawing/2016/5/11/chartex" xmlns:cx6="http://schemas.microsoft.com/office/drawing/2016/5/12/chartex" xmlns:cx7="http://schemas.microsoft.com/office/drawing/2016/5/13/chartex" xmlns:cx8="http://schemas.microsoft.com/office/drawing/2016/5/14/chartex" xmlns:mc="http://schemas.openxmlformats.org/markup-compatibility/2006" xmlns:aink="http://schemas.microsoft.com/office/drawing/2016/ink" xmlns:am3d="http://schemas.microsoft.com/office/drawing/2017/model3d" xmlns:o="urn:schemas-microsoft-com:office:office" xmlns:r="http://schemas.openxmlformats.org/officeDocument/2006/relationships" xmlns:m="http://schemas.openxmlformats.org/officeDocument/2006/math" xmlns:v="urn:schemas-microsoft-com:vml" xmlns:wp14="http://schemas.microsoft.com/office/word/2010/wordprocessingDrawing" xmlns:wp="http://schemas.openxmlformats.org/drawingml/2006/wordprocessingDrawing" xmlns:w10="urn:schemas-microsoft-com:office:word" xmlns:w="http://schemas.openxmlformats.org/wordprocessingml/2006/main" xmlns:w14="http://schemas.microsoft.com/office/word/2010/wordml" xmlns:w15="http://schemas.microsoft.com/office/word/2012/wordml" xmlns:w16cid="http://schemas.microsoft.com/office/word/2016/wordml/cid" xmlns:w16se="http://schemas.microsoft.com/office/word/2015/wordml/symex" xmlns:wpg="http://schemas.microsoft.com/office/word/2010/wordprocessingGroup" xmlns:wpi="http://schemas.microsoft.com/office/word/2010/wordprocessingInk" xmlns:wne="http://schemas.microsoft.com/office/word/2006/wordml" xmlns:wps="http://schemas.microsoft.com/office/word/2010/wordprocessingShape" mc:Ignorable="w14 w15 w16se w16cid wp14">
+<w:hdr xmlns:wpc="http://schemas.microsoft.com/office/word/2010/wordprocessingCanvas" xmlns:cx="http://schemas.microsoft.com/office/drawing/2014/chartex" xmlns:cx1="http://schemas.microsoft.com/office/drawing/2015/9/8/chartex" xmlns:cx2="http://schemas.microsoft.com/office/drawing/2015/10/21/chartex" xmlns:cx3="http://schemas.microsoft.com/office/drawing/2016/5/9/chartex" xmlns:cx4="http://schemas.microsoft.com/office/drawing/2016/5/10/chartex" xmlns:cx5="http://schemas.microsoft.com/office/drawing/2016/5/11/chartex" xmlns:cx6="http://schemas.microsoft.com/office/drawing/2016/5/12/chartex" xmlns:cx7="http://schemas.microsoft.com/office/drawing/2016/5/13/chartex" xmlns:cx8="http://schemas.microsoft.com/office/drawing/2016/5/14/chartex" xmlns:mc="http://schemas.openxmlformats.org/markup-compatibility/2006" xmlns:aink="http://schemas.microsoft.com/office/drawing/2016/ink" xmlns:am3d="http://schemas.microsoft.com/office/drawing/2017/model3d" xmlns:o="urn:schemas-microsoft-com:office:office" xmlns:r="http://schemas.openxmlformats.org/officeDocument/2006/relationships" xmlns:m="http://schemas.openxmlformats.org/officeDocument/2006/math" xmlns:v="urn:schemas-microsoft-com:vml" xmlns:wp14="http://schemas.microsoft.com/office/word/2010/wordprocessingDrawing" xmlns:wp="http://schemas.openxmlformats.org/drawingml/2006/wordprocessingDrawing" xmlns:w10="urn:schemas-microsoft-com:office:word" xmlns:w="http://schemas.openxmlformats.org/wordprocessingml/2006/main" xmlns:w14="http://schemas.microsoft.com/office/word/2010/wordml" xmlns:w15="http://schemas.microsoft.com/office/word/2012/wordml" xmlns:w16cex="http://schemas.microsoft.com/office/word/2018/wordml/cex" xmlns:w16cid="http://schemas.microsoft.com/office/word/2016/wordml/cid" xmlns:w16="http://schemas.microsoft.com/office/word/2018/wordml" xmlns:w16se="http://schemas.microsoft.com/office/word/2015/wordml/symex" xmlns:wpg="http://schemas.microsoft.com/office/word/2010/wordprocessingGroup" xmlns:wpi="http://schemas.microsoft.com/office/word/2010/wordprocessingInk" xmlns:wne="http://schemas.microsoft.com/office/word/2006/wordml" xmlns:wps="http://schemas.microsoft.com/office/word/2010/wordprocessingShape" mc:Ignorable="w14 w15 w16se w16cid w16 w16cex wp14">
   <w:p>
     <w:pPr>
-      <w:pStyle w:val="Topptekst"/>
+      <w:pStyle w:val="Header"/>
       <w:jc w:val="right"/>
     </w:pPr>
     <w:r>
@@ -22863,10 +22310,10 @@
 </file>
 
 <file path=word/header2.xml><?xml version="1.0" encoding="utf-8"?>
-<w:hdr xmlns:wpc="http://schemas.microsoft.com/office/word/2010/wordprocessingCanvas" xmlns:cx="http://schemas.microsoft.com/office/drawing/2014/chartex" xmlns:cx1="http://schemas.microsoft.com/office/drawing/2015/9/8/chartex" xmlns:cx2="http://schemas.microsoft.com/office/drawing/2015/10/21/chartex" xmlns:cx3="http://schemas.microsoft.com/office/drawing/2016/5/9/chartex" xmlns:cx4="http://schemas.microsoft.com/office/drawing/2016/5/10/chartex" xmlns:cx5="http://schemas.microsoft.com/office/drawing/2016/5/11/chartex" xmlns:cx6="http://schemas.microsoft.com/office/drawing/2016/5/12/chartex" xmlns:cx7="http://schemas.microsoft.com/office/drawing/2016/5/13/chartex" xmlns:cx8="http://schemas.microsoft.com/office/drawing/2016/5/14/chartex" xmlns:mc="http://schemas.openxmlformats.org/markup-compatibility/2006" xmlns:aink="http://schemas.microsoft.com/office/drawing/2016/ink" xmlns:am3d="http://schemas.microsoft.com/office/drawing/2017/model3d" xmlns:o="urn:schemas-microsoft-com:office:office" xmlns:r="http://schemas.openxmlformats.org/officeDocument/2006/relationships" xmlns:m="http://schemas.openxmlformats.org/officeDocument/2006/math" xmlns:v="urn:schemas-microsoft-com:vml" xmlns:wp14="http://schemas.microsoft.com/office/word/2010/wordprocessingDrawing" xmlns:wp="http://schemas.openxmlformats.org/drawingml/2006/wordprocessingDrawing" xmlns:w10="urn:schemas-microsoft-com:office:word" xmlns:w="http://schemas.openxmlformats.org/wordprocessingml/2006/main" xmlns:w14="http://schemas.microsoft.com/office/word/2010/wordml" xmlns:w15="http://schemas.microsoft.com/office/word/2012/wordml" xmlns:w16cid="http://schemas.microsoft.com/office/word/2016/wordml/cid" xmlns:w16se="http://schemas.microsoft.com/office/word/2015/wordml/symex" xmlns:wpg="http://schemas.microsoft.com/office/word/2010/wordprocessingGroup" xmlns:wpi="http://schemas.microsoft.com/office/word/2010/wordprocessingInk" xmlns:wne="http://schemas.microsoft.com/office/word/2006/wordml" xmlns:wps="http://schemas.microsoft.com/office/word/2010/wordprocessingShape" mc:Ignorable="w14 w15 w16se w16cid wp14">
+<w:hdr xmlns:wpc="http://schemas.microsoft.com/office/word/2010/wordprocessingCanvas" xmlns:cx="http://schemas.microsoft.com/office/drawing/2014/chartex" xmlns:cx1="http://schemas.microsoft.com/office/drawing/2015/9/8/chartex" xmlns:cx2="http://schemas.microsoft.com/office/drawing/2015/10/21/chartex" xmlns:cx3="http://schemas.microsoft.com/office/drawing/2016/5/9/chartex" xmlns:cx4="http://schemas.microsoft.com/office/drawing/2016/5/10/chartex" xmlns:cx5="http://schemas.microsoft.com/office/drawing/2016/5/11/chartex" xmlns:cx6="http://schemas.microsoft.com/office/drawing/2016/5/12/chartex" xmlns:cx7="http://schemas.microsoft.com/office/drawing/2016/5/13/chartex" xmlns:cx8="http://schemas.microsoft.com/office/drawing/2016/5/14/chartex" xmlns:mc="http://schemas.openxmlformats.org/markup-compatibility/2006" xmlns:aink="http://schemas.microsoft.com/office/drawing/2016/ink" xmlns:am3d="http://schemas.microsoft.com/office/drawing/2017/model3d" xmlns:o="urn:schemas-microsoft-com:office:office" xmlns:r="http://schemas.openxmlformats.org/officeDocument/2006/relationships" xmlns:m="http://schemas.openxmlformats.org/officeDocument/2006/math" xmlns:v="urn:schemas-microsoft-com:vml" xmlns:wp14="http://schemas.microsoft.com/office/word/2010/wordprocessingDrawing" xmlns:wp="http://schemas.openxmlformats.org/drawingml/2006/wordprocessingDrawing" xmlns:w10="urn:schemas-microsoft-com:office:word" xmlns:w="http://schemas.openxmlformats.org/wordprocessingml/2006/main" xmlns:w14="http://schemas.microsoft.com/office/word/2010/wordml" xmlns:w15="http://schemas.microsoft.com/office/word/2012/wordml" xmlns:w16cex="http://schemas.microsoft.com/office/word/2018/wordml/cex" xmlns:w16cid="http://schemas.microsoft.com/office/word/2016/wordml/cid" xmlns:w16="http://schemas.microsoft.com/office/word/2018/wordml" xmlns:w16se="http://schemas.microsoft.com/office/word/2015/wordml/symex" xmlns:wpg="http://schemas.microsoft.com/office/word/2010/wordprocessingGroup" xmlns:wpi="http://schemas.microsoft.com/office/word/2010/wordprocessingInk" xmlns:wne="http://schemas.microsoft.com/office/word/2006/wordml" xmlns:wps="http://schemas.microsoft.com/office/word/2010/wordprocessingShape" mc:Ignorable="w14 w15 w16se w16cid w16 w16cex wp14">
   <w:p>
     <w:pPr>
-      <w:pStyle w:val="Topptekst"/>
+      <w:pStyle w:val="Header"/>
       <w:jc w:val="right"/>
     </w:pPr>
     <w:r>
@@ -22931,7 +22378,7 @@
 </file>
 
 <file path=word/numbering.xml><?xml version="1.0" encoding="utf-8"?>
-<w:numbering xmlns:wpc="http://schemas.microsoft.com/office/word/2010/wordprocessingCanvas" xmlns:cx="http://schemas.microsoft.com/office/drawing/2014/chartex" xmlns:cx1="http://schemas.microsoft.com/office/drawing/2015/9/8/chartex" xmlns:cx2="http://schemas.microsoft.com/office/drawing/2015/10/21/chartex" xmlns:cx3="http://schemas.microsoft.com/office/drawing/2016/5/9/chartex" xmlns:cx4="http://schemas.microsoft.com/office/drawing/2016/5/10/chartex" xmlns:cx5="http://schemas.microsoft.com/office/drawing/2016/5/11/chartex" xmlns:cx6="http://schemas.microsoft.com/office/drawing/2016/5/12/chartex" xmlns:cx7="http://schemas.microsoft.com/office/drawing/2016/5/13/chartex" xmlns:cx8="http://schemas.microsoft.com/office/drawing/2016/5/14/chartex" xmlns:mc="http://schemas.openxmlformats.org/markup-compatibility/2006" xmlns:aink="http://schemas.microsoft.com/office/drawing/2016/ink" xmlns:am3d="http://schemas.microsoft.com/office/drawing/2017/model3d" xmlns:o="urn:schemas-microsoft-com:office:office" xmlns:r="http://schemas.openxmlformats.org/officeDocument/2006/relationships" xmlns:m="http://schemas.openxmlformats.org/officeDocument/2006/math" xmlns:v="urn:schemas-microsoft-com:vml" xmlns:wp14="http://schemas.microsoft.com/office/word/2010/wordprocessingDrawing" xmlns:wp="http://schemas.openxmlformats.org/drawingml/2006/wordprocessingDrawing" xmlns:w10="urn:schemas-microsoft-com:office:word" xmlns:w="http://schemas.openxmlformats.org/wordprocessingml/2006/main" xmlns:w14="http://schemas.microsoft.com/office/word/2010/wordml" xmlns:w15="http://schemas.microsoft.com/office/word/2012/wordml" xmlns:w16cid="http://schemas.microsoft.com/office/word/2016/wordml/cid" xmlns:w16se="http://schemas.microsoft.com/office/word/2015/wordml/symex" xmlns:wpg="http://schemas.microsoft.com/office/word/2010/wordprocessingGroup" xmlns:wpi="http://schemas.microsoft.com/office/word/2010/wordprocessingInk" xmlns:wne="http://schemas.microsoft.com/office/word/2006/wordml" xmlns:wps="http://schemas.microsoft.com/office/word/2010/wordprocessingShape" mc:Ignorable="w14 w15 w16se w16cid wp14">
+<w:numbering xmlns:wpc="http://schemas.microsoft.com/office/word/2010/wordprocessingCanvas" xmlns:cx="http://schemas.microsoft.com/office/drawing/2014/chartex" xmlns:cx1="http://schemas.microsoft.com/office/drawing/2015/9/8/chartex" xmlns:cx2="http://schemas.microsoft.com/office/drawing/2015/10/21/chartex" xmlns:cx3="http://schemas.microsoft.com/office/drawing/2016/5/9/chartex" xmlns:cx4="http://schemas.microsoft.com/office/drawing/2016/5/10/chartex" xmlns:cx5="http://schemas.microsoft.com/office/drawing/2016/5/11/chartex" xmlns:cx6="http://schemas.microsoft.com/office/drawing/2016/5/12/chartex" xmlns:cx7="http://schemas.microsoft.com/office/drawing/2016/5/13/chartex" xmlns:cx8="http://schemas.microsoft.com/office/drawing/2016/5/14/chartex" xmlns:mc="http://schemas.openxmlformats.org/markup-compatibility/2006" xmlns:aink="http://schemas.microsoft.com/office/drawing/2016/ink" xmlns:am3d="http://schemas.microsoft.com/office/drawing/2017/model3d" xmlns:o="urn:schemas-microsoft-com:office:office" xmlns:r="http://schemas.openxmlformats.org/officeDocument/2006/relationships" xmlns:m="http://schemas.openxmlformats.org/officeDocument/2006/math" xmlns:v="urn:schemas-microsoft-com:vml" xmlns:wp14="http://schemas.microsoft.com/office/word/2010/wordprocessingDrawing" xmlns:wp="http://schemas.openxmlformats.org/drawingml/2006/wordprocessingDrawing" xmlns:w10="urn:schemas-microsoft-com:office:word" xmlns:w="http://schemas.openxmlformats.org/wordprocessingml/2006/main" xmlns:w14="http://schemas.microsoft.com/office/word/2010/wordml" xmlns:w15="http://schemas.microsoft.com/office/word/2012/wordml" xmlns:w16cex="http://schemas.microsoft.com/office/word/2018/wordml/cex" xmlns:w16cid="http://schemas.microsoft.com/office/word/2016/wordml/cid" xmlns:w16="http://schemas.microsoft.com/office/word/2018/wordml" xmlns:w16se="http://schemas.microsoft.com/office/word/2015/wordml/symex" xmlns:wpg="http://schemas.microsoft.com/office/word/2010/wordprocessingGroup" xmlns:wpi="http://schemas.microsoft.com/office/word/2010/wordprocessingInk" xmlns:wne="http://schemas.microsoft.com/office/word/2006/wordml" xmlns:wps="http://schemas.microsoft.com/office/word/2010/wordprocessingShape" mc:Ignorable="w14 w15 w16se w16cid w16 w16cex wp14">
   <w:abstractNum w:abstractNumId="0" w15:restartNumberingAfterBreak="0">
     <w:nsid w:val="FFFFFF88"/>
     <w:multiLevelType w:val="singleLevel"/>
@@ -22939,7 +22386,7 @@
     <w:lvl w:ilvl="0">
       <w:start w:val="1"/>
       <w:numFmt w:val="decimal"/>
-      <w:pStyle w:val="Nummerertliste"/>
+      <w:pStyle w:val="ListNumber"/>
       <w:lvlText w:val="%1."/>
       <w:lvlJc w:val="left"/>
       <w:pPr>
@@ -27665,7 +27112,7 @@
     <w:lvl w:ilvl="0">
       <w:start w:val="1"/>
       <w:numFmt w:val="decimal"/>
-      <w:pStyle w:val="Overskrift1"/>
+      <w:pStyle w:val="Heading1"/>
       <w:lvlText w:val="%1"/>
       <w:lvlJc w:val="left"/>
       <w:pPr>
@@ -27678,7 +27125,7 @@
     <w:lvl w:ilvl="1">
       <w:start w:val="1"/>
       <w:numFmt w:val="decimal"/>
-      <w:pStyle w:val="Overskrift2"/>
+      <w:pStyle w:val="Heading2"/>
       <w:lvlText w:val="%1.%2"/>
       <w:lvlJc w:val="left"/>
       <w:pPr>
@@ -27691,7 +27138,7 @@
     <w:lvl w:ilvl="2">
       <w:start w:val="1"/>
       <w:numFmt w:val="decimal"/>
-      <w:pStyle w:val="Overskrift3"/>
+      <w:pStyle w:val="Heading3"/>
       <w:lvlText w:val="%1.%2.%3"/>
       <w:lvlJc w:val="left"/>
       <w:pPr>
@@ -27704,7 +27151,7 @@
     <w:lvl w:ilvl="3">
       <w:start w:val="1"/>
       <w:numFmt w:val="decimal"/>
-      <w:pStyle w:val="Overskrift4"/>
+      <w:pStyle w:val="Heading4"/>
       <w:lvlText w:val="%1.%2.%3.%4"/>
       <w:lvlJc w:val="left"/>
       <w:pPr>
@@ -27717,7 +27164,7 @@
     <w:lvl w:ilvl="4">
       <w:start w:val="1"/>
       <w:numFmt w:val="decimal"/>
-      <w:pStyle w:val="Overskrift5"/>
+      <w:pStyle w:val="Heading5"/>
       <w:lvlText w:val="%1.%2.%3.%4.%5"/>
       <w:lvlJc w:val="left"/>
       <w:pPr>
@@ -27730,7 +27177,7 @@
     <w:lvl w:ilvl="5">
       <w:start w:val="1"/>
       <w:numFmt w:val="decimal"/>
-      <w:pStyle w:val="Overskrift6"/>
+      <w:pStyle w:val="Heading6"/>
       <w:lvlText w:val="%1.%2.%3.%4.%5.%6"/>
       <w:lvlJc w:val="left"/>
       <w:pPr>
@@ -27743,7 +27190,7 @@
     <w:lvl w:ilvl="6">
       <w:start w:val="1"/>
       <w:numFmt w:val="decimal"/>
-      <w:pStyle w:val="Overskrift7"/>
+      <w:pStyle w:val="Heading7"/>
       <w:lvlText w:val="%1.%2.%3.%4.%5.%6.%7"/>
       <w:lvlJc w:val="left"/>
       <w:pPr>
@@ -27756,7 +27203,7 @@
     <w:lvl w:ilvl="7">
       <w:start w:val="1"/>
       <w:numFmt w:val="decimal"/>
-      <w:pStyle w:val="Overskrift8"/>
+      <w:pStyle w:val="Heading8"/>
       <w:lvlText w:val="%1.%2.%3.%4.%5.%6.%7.%8"/>
       <w:lvlJc w:val="left"/>
       <w:pPr>
@@ -27769,7 +27216,7 @@
     <w:lvl w:ilvl="8">
       <w:start w:val="1"/>
       <w:numFmt w:val="decimal"/>
-      <w:pStyle w:val="Overskrift9"/>
+      <w:pStyle w:val="Heading9"/>
       <w:lvlText w:val="%1.%2.%3.%4.%5.%6.%7.%8.%9"/>
       <w:lvlJc w:val="left"/>
       <w:pPr>
@@ -28364,7 +27811,7 @@
 </file>
 
 <file path=word/styles.xml><?xml version="1.0" encoding="utf-8"?>
-<w:styles xmlns:mc="http://schemas.openxmlformats.org/markup-compatibility/2006" xmlns:r="http://schemas.openxmlformats.org/officeDocument/2006/relationships" xmlns:w="http://schemas.openxmlformats.org/wordprocessingml/2006/main" xmlns:w14="http://schemas.microsoft.com/office/word/2010/wordml" xmlns:w15="http://schemas.microsoft.com/office/word/2012/wordml" xmlns:w16cid="http://schemas.microsoft.com/office/word/2016/wordml/cid" xmlns:w16se="http://schemas.microsoft.com/office/word/2015/wordml/symex" mc:Ignorable="w14 w15 w16se w16cid">
+<w:styles xmlns:mc="http://schemas.openxmlformats.org/markup-compatibility/2006" xmlns:r="http://schemas.openxmlformats.org/officeDocument/2006/relationships" xmlns:w="http://schemas.openxmlformats.org/wordprocessingml/2006/main" xmlns:w14="http://schemas.microsoft.com/office/word/2010/wordml" xmlns:w15="http://schemas.microsoft.com/office/word/2012/wordml" xmlns:w16cex="http://schemas.microsoft.com/office/word/2018/wordml/cex" xmlns:w16cid="http://schemas.microsoft.com/office/word/2016/wordml/cid" xmlns:w16="http://schemas.microsoft.com/office/word/2018/wordml" xmlns:w16se="http://schemas.microsoft.com/office/word/2015/wordml/symex" mc:Ignorable="w14 w15 w16se w16cid w16 w16cex">
   <w:docDefaults>
     <w:rPrDefault>
       <w:rPr>
@@ -28758,11 +28205,11 @@
       <w:lang w:val="en-GB" w:eastAsia="en-US"/>
     </w:rPr>
   </w:style>
-  <w:style w:type="paragraph" w:styleId="Overskrift1">
+  <w:style w:type="paragraph" w:styleId="Heading1">
     <w:name w:val="heading 1"/>
     <w:basedOn w:val="Normal"/>
     <w:next w:val="Normal"/>
-    <w:link w:val="Overskrift1Tegn"/>
+    <w:link w:val="Heading1Char"/>
     <w:qFormat/>
     <w:rsid w:val="00017510"/>
     <w:pPr>
@@ -28779,11 +28226,11 @@
       <w:sz w:val="24"/>
     </w:rPr>
   </w:style>
-  <w:style w:type="paragraph" w:styleId="Overskrift2">
+  <w:style w:type="paragraph" w:styleId="Heading2">
     <w:name w:val="heading 2"/>
     <w:basedOn w:val="Normal"/>
     <w:next w:val="Normal"/>
-    <w:link w:val="Overskrift2Tegn"/>
+    <w:link w:val="Heading2Char"/>
     <w:qFormat/>
     <w:rsid w:val="00BE02A7"/>
     <w:pPr>
@@ -28801,11 +28248,11 @@
       <w:sz w:val="22"/>
     </w:rPr>
   </w:style>
-  <w:style w:type="paragraph" w:styleId="Overskrift3">
+  <w:style w:type="paragraph" w:styleId="Heading3">
     <w:name w:val="heading 3"/>
     <w:basedOn w:val="Normal"/>
     <w:next w:val="Normal"/>
-    <w:link w:val="Overskrift3Tegn"/>
+    <w:link w:val="Heading3Char"/>
     <w:qFormat/>
     <w:rsid w:val="008019DE"/>
     <w:pPr>
@@ -28821,7 +28268,7 @@
       <w:b/>
     </w:rPr>
   </w:style>
-  <w:style w:type="paragraph" w:styleId="Overskrift4">
+  <w:style w:type="paragraph" w:styleId="Heading4">
     <w:name w:val="heading 4"/>
     <w:basedOn w:val="Normal"/>
     <w:next w:val="Normal"/>
@@ -28841,7 +28288,7 @@
       <w:lang w:val="sq-AL"/>
     </w:rPr>
   </w:style>
-  <w:style w:type="paragraph" w:styleId="Overskrift5">
+  <w:style w:type="paragraph" w:styleId="Heading5">
     <w:name w:val="heading 5"/>
     <w:basedOn w:val="Normal"/>
     <w:next w:val="Normal"/>
@@ -28861,7 +28308,7 @@
       <w:sz w:val="22"/>
     </w:rPr>
   </w:style>
-  <w:style w:type="paragraph" w:styleId="Overskrift6">
+  <w:style w:type="paragraph" w:styleId="Heading6">
     <w:name w:val="heading 6"/>
     <w:basedOn w:val="Normal"/>
     <w:next w:val="Normal"/>
@@ -28881,7 +28328,7 @@
       <w:sz w:val="22"/>
     </w:rPr>
   </w:style>
-  <w:style w:type="paragraph" w:styleId="Overskrift7">
+  <w:style w:type="paragraph" w:styleId="Heading7">
     <w:name w:val="heading 7"/>
     <w:basedOn w:val="Normal"/>
     <w:next w:val="Normal"/>
@@ -28899,7 +28346,7 @@
       <w:i/>
     </w:rPr>
   </w:style>
-  <w:style w:type="paragraph" w:styleId="Overskrift8">
+  <w:style w:type="paragraph" w:styleId="Heading8">
     <w:name w:val="heading 8"/>
     <w:basedOn w:val="Normal"/>
     <w:next w:val="Normal"/>
@@ -28917,7 +28364,7 @@
       <w:i/>
     </w:rPr>
   </w:style>
-  <w:style w:type="paragraph" w:styleId="Overskrift9">
+  <w:style w:type="paragraph" w:styleId="Heading9">
     <w:name w:val="heading 9"/>
     <w:basedOn w:val="Normal"/>
     <w:next w:val="Normal"/>
@@ -28935,13 +28382,13 @@
       <w:i/>
     </w:rPr>
   </w:style>
-  <w:style w:type="character" w:default="1" w:styleId="Standardskriftforavsnitt">
+  <w:style w:type="character" w:default="1" w:styleId="DefaultParagraphFont">
     <w:name w:val="Default Paragraph Font"/>
     <w:uiPriority w:val="1"/>
     <w:semiHidden/>
     <w:unhideWhenUsed/>
   </w:style>
-  <w:style w:type="table" w:default="1" w:styleId="Vanligtabell">
+  <w:style w:type="table" w:default="1" w:styleId="TableNormal">
     <w:name w:val="Normal Table"/>
     <w:uiPriority w:val="99"/>
     <w:semiHidden/>
@@ -28956,13 +28403,13 @@
       </w:tblCellMar>
     </w:tblPr>
   </w:style>
-  <w:style w:type="numbering" w:default="1" w:styleId="Ingenliste">
+  <w:style w:type="numbering" w:default="1" w:styleId="NoList">
     <w:name w:val="No List"/>
     <w:uiPriority w:val="99"/>
     <w:semiHidden/>
     <w:unhideWhenUsed/>
   </w:style>
-  <w:style w:type="paragraph" w:styleId="Topptekst">
+  <w:style w:type="paragraph" w:styleId="Header">
     <w:name w:val="header"/>
     <w:basedOn w:val="Normal"/>
     <w:pPr>
@@ -28972,10 +28419,10 @@
       </w:tabs>
     </w:pPr>
   </w:style>
-  <w:style w:type="paragraph" w:styleId="Bunntekst">
+  <w:style w:type="paragraph" w:styleId="Footer">
     <w:name w:val="footer"/>
     <w:basedOn w:val="Normal"/>
-    <w:link w:val="BunntekstTegn"/>
+    <w:link w:val="FooterChar"/>
     <w:uiPriority w:val="99"/>
     <w:pPr>
       <w:tabs>
@@ -28988,7 +28435,7 @@
       <w:sz w:val="16"/>
     </w:rPr>
   </w:style>
-  <w:style w:type="paragraph" w:styleId="INNH1">
+  <w:style w:type="paragraph" w:styleId="TOC1">
     <w:name w:val="toc 1"/>
     <w:basedOn w:val="Normal"/>
     <w:next w:val="Normal"/>
@@ -29002,7 +28449,7 @@
       <w:sz w:val="20"/>
     </w:rPr>
   </w:style>
-  <w:style w:type="paragraph" w:styleId="INNH2">
+  <w:style w:type="paragraph" w:styleId="TOC2">
     <w:name w:val="toc 2"/>
     <w:basedOn w:val="Normal"/>
     <w:next w:val="Normal"/>
@@ -29015,7 +28462,7 @@
       <w:sz w:val="20"/>
     </w:rPr>
   </w:style>
-  <w:style w:type="paragraph" w:styleId="INNH3">
+  <w:style w:type="paragraph" w:styleId="TOC3">
     <w:name w:val="toc 3"/>
     <w:basedOn w:val="Normal"/>
     <w:next w:val="Normal"/>
@@ -29028,7 +28475,7 @@
       <w:sz w:val="20"/>
     </w:rPr>
   </w:style>
-  <w:style w:type="paragraph" w:styleId="INNH4">
+  <w:style w:type="paragraph" w:styleId="TOC4">
     <w:name w:val="toc 4"/>
     <w:basedOn w:val="Normal"/>
     <w:next w:val="Normal"/>
@@ -29037,7 +28484,7 @@
       <w:ind w:left="720"/>
     </w:pPr>
   </w:style>
-  <w:style w:type="paragraph" w:styleId="INNH5">
+  <w:style w:type="paragraph" w:styleId="TOC5">
     <w:name w:val="toc 5"/>
     <w:basedOn w:val="Normal"/>
     <w:next w:val="Normal"/>
@@ -29046,7 +28493,7 @@
       <w:ind w:left="960"/>
     </w:pPr>
   </w:style>
-  <w:style w:type="paragraph" w:styleId="INNH6">
+  <w:style w:type="paragraph" w:styleId="TOC6">
     <w:name w:val="toc 6"/>
     <w:basedOn w:val="Normal"/>
     <w:next w:val="Normal"/>
@@ -29055,7 +28502,7 @@
       <w:ind w:left="1200"/>
     </w:pPr>
   </w:style>
-  <w:style w:type="paragraph" w:styleId="INNH7">
+  <w:style w:type="paragraph" w:styleId="TOC7">
     <w:name w:val="toc 7"/>
     <w:basedOn w:val="Normal"/>
     <w:next w:val="Normal"/>
@@ -29064,7 +28511,7 @@
       <w:ind w:left="1440"/>
     </w:pPr>
   </w:style>
-  <w:style w:type="paragraph" w:styleId="INNH8">
+  <w:style w:type="paragraph" w:styleId="TOC8">
     <w:name w:val="toc 8"/>
     <w:basedOn w:val="Normal"/>
     <w:next w:val="Normal"/>
@@ -29073,7 +28520,7 @@
       <w:ind w:left="1680"/>
     </w:pPr>
   </w:style>
-  <w:style w:type="paragraph" w:styleId="INNH9">
+  <w:style w:type="paragraph" w:styleId="TOC9">
     <w:name w:val="toc 9"/>
     <w:basedOn w:val="Normal"/>
     <w:next w:val="Normal"/>
@@ -29082,7 +28529,7 @@
       <w:ind w:left="1920"/>
     </w:pPr>
   </w:style>
-  <w:style w:type="paragraph" w:styleId="Indeks1">
+  <w:style w:type="paragraph" w:styleId="Index1">
     <w:name w:val="index 1"/>
     <w:basedOn w:val="Normal"/>
     <w:next w:val="Normal"/>
@@ -29097,7 +28544,7 @@
       <w:b/>
     </w:rPr>
   </w:style>
-  <w:style w:type="paragraph" w:styleId="Indeks3">
+  <w:style w:type="paragraph" w:styleId="Index3">
     <w:name w:val="index 3"/>
     <w:basedOn w:val="Normal"/>
     <w:next w:val="Normal"/>
@@ -29109,7 +28556,7 @@
       <w:ind w:left="600" w:hanging="200"/>
     </w:pPr>
   </w:style>
-  <w:style w:type="paragraph" w:styleId="Bildetekst">
+  <w:style w:type="paragraph" w:styleId="Caption">
     <w:name w:val="caption"/>
     <w:basedOn w:val="Normal"/>
     <w:next w:val="Normal"/>
@@ -29121,14 +28568,14 @@
       <w:i/>
     </w:rPr>
   </w:style>
-  <w:style w:type="character" w:styleId="Fotnotereferanse">
+  <w:style w:type="character" w:styleId="FootnoteReference">
     <w:name w:val="footnote reference"/>
     <w:semiHidden/>
     <w:rPr>
       <w:vertAlign w:val="superscript"/>
     </w:rPr>
   </w:style>
-  <w:style w:type="paragraph" w:styleId="Fotnotetekst">
+  <w:style w:type="paragraph" w:styleId="FootnoteText">
     <w:name w:val="footnote text"/>
     <w:basedOn w:val="Normal"/>
     <w:semiHidden/>
@@ -29139,30 +28586,30 @@
       <w:sz w:val="20"/>
     </w:rPr>
   </w:style>
-  <w:style w:type="character" w:styleId="Merknadsreferanse">
+  <w:style w:type="character" w:styleId="CommentReference">
     <w:name w:val="annotation reference"/>
     <w:semiHidden/>
     <w:rPr>
       <w:sz w:val="16"/>
     </w:rPr>
   </w:style>
-  <w:style w:type="paragraph" w:styleId="Merknadstekst">
+  <w:style w:type="paragraph" w:styleId="CommentText">
     <w:name w:val="annotation text"/>
     <w:basedOn w:val="Normal"/>
-    <w:link w:val="MerknadstekstTegn"/>
+    <w:link w:val="CommentTextChar"/>
     <w:semiHidden/>
     <w:rPr>
       <w:sz w:val="20"/>
     </w:rPr>
   </w:style>
-  <w:style w:type="character" w:styleId="Hyperkobling">
+  <w:style w:type="character" w:styleId="Hyperlink">
     <w:name w:val="Hyperlink"/>
     <w:rPr>
       <w:color w:val="0000FF"/>
       <w:u w:val="single"/>
     </w:rPr>
   </w:style>
-  <w:style w:type="character" w:styleId="Fulgthyperkobling">
+  <w:style w:type="character" w:styleId="FollowedHyperlink">
     <w:name w:val="FollowedHyperlink"/>
     <w:rPr>
       <w:color w:val="800080"/>
@@ -29180,7 +28627,7 @@
   </w:style>
   <w:style w:type="paragraph" w:customStyle="1" w:styleId="Appendix">
     <w:name w:val="Appendix"/>
-    <w:basedOn w:val="Overskrift1"/>
+    <w:basedOn w:val="Heading1"/>
     <w:pPr>
       <w:keepNext/>
       <w:numPr>
@@ -29206,7 +28653,7 @@
       <w:lang w:val="en-US"/>
     </w:rPr>
   </w:style>
-  <w:style w:type="paragraph" w:styleId="Dokumentkart">
+  <w:style w:type="paragraph" w:styleId="DocumentMap">
     <w:name w:val="Document Map"/>
     <w:basedOn w:val="Normal"/>
     <w:semiHidden/>
@@ -29229,9 +28676,9 @@
       <w:sz w:val="20"/>
     </w:rPr>
   </w:style>
-  <w:style w:type="table" w:styleId="Tabellrutenett">
+  <w:style w:type="table" w:styleId="TableGrid">
     <w:name w:val="Table Grid"/>
-    <w:basedOn w:val="Vanligtabell"/>
+    <w:basedOn w:val="TableNormal"/>
     <w:uiPriority w:val="59"/>
     <w:rsid w:val="00FB38FA"/>
     <w:tblPr>
@@ -29256,7 +28703,7 @@
       <w:sz w:val="20"/>
     </w:rPr>
   </w:style>
-  <w:style w:type="character" w:styleId="Utheving">
+  <w:style w:type="character" w:styleId="Emphasis">
     <w:name w:val="Emphasis"/>
     <w:qFormat/>
     <w:rsid w:val="00376949"/>
@@ -29267,7 +28714,7 @@
   </w:style>
   <w:style w:type="paragraph" w:customStyle="1" w:styleId="Style1">
     <w:name w:val="Style1"/>
-    <w:basedOn w:val="Overskrift4"/>
+    <w:basedOn w:val="Heading4"/>
     <w:autoRedefine/>
     <w:rsid w:val="0092522D"/>
     <w:rPr>
@@ -29276,16 +28723,16 @@
   </w:style>
   <w:style w:type="paragraph" w:customStyle="1" w:styleId="Ref">
     <w:name w:val="Ref"/>
-    <w:basedOn w:val="Nummerertliste"/>
+    <w:basedOn w:val="ListNumber"/>
     <w:rsid w:val="0015485B"/>
     <w:rPr>
       <w:rFonts w:cs="Arial"/>
       <w:lang w:val="sq-AL"/>
     </w:rPr>
   </w:style>
-  <w:style w:type="table" w:styleId="Tabell-3D-effekt3">
+  <w:style w:type="table" w:styleId="Table3Deffects3">
     <w:name w:val="Table 3D effects 3"/>
-    <w:basedOn w:val="Vanligtabell"/>
+    <w:basedOn w:val="TableNormal"/>
     <w:rsid w:val="00360D8E"/>
     <w:tblPr>
       <w:tblStyleRowBandSize w:val="1"/>
@@ -29369,7 +28816,7 @@
       </w:tcPr>
     </w:tblStylePr>
   </w:style>
-  <w:style w:type="paragraph" w:styleId="Nummerertliste">
+  <w:style w:type="paragraph" w:styleId="ListNumber">
     <w:name w:val="List Number"/>
     <w:basedOn w:val="Normal"/>
     <w:rsid w:val="00680AFE"/>
@@ -29379,7 +28826,7 @@
       </w:numPr>
     </w:pPr>
   </w:style>
-  <w:style w:type="paragraph" w:styleId="Listeavsnitt">
+  <w:style w:type="paragraph" w:styleId="ListParagraph">
     <w:name w:val="List Paragraph"/>
     <w:basedOn w:val="Normal"/>
     <w:uiPriority w:val="34"/>
@@ -29389,9 +28836,9 @@
       <w:ind w:left="708"/>
     </w:pPr>
   </w:style>
-  <w:style w:type="table" w:styleId="Enkelttabell3">
+  <w:style w:type="table" w:styleId="TableSimple3">
     <w:name w:val="Table Simple 3"/>
-    <w:basedOn w:val="Vanligtabell"/>
+    <w:basedOn w:val="TableNormal"/>
     <w:rsid w:val="00F56828"/>
     <w:tblPr>
       <w:tblBorders>
@@ -29422,7 +28869,7 @@
   </w:style>
   <w:style w:type="table" w:customStyle="1" w:styleId="BV-QR-SingleColumn">
     <w:name w:val="BV-QR-SingleColumn"/>
-    <w:basedOn w:val="Vanligtabell"/>
+    <w:basedOn w:val="TableNormal"/>
     <w:rsid w:val="001A0E53"/>
     <w:pPr>
       <w:spacing w:before="20" w:after="20" w:line="20" w:lineRule="atLeast"/>
@@ -29469,13 +28916,13 @@
   </w:style>
   <w:style w:type="table" w:customStyle="1" w:styleId="BV-QR-Nx3">
     <w:name w:val="BV-QR-Nx3"/>
-    <w:basedOn w:val="Vanligtabell"/>
+    <w:basedOn w:val="TableNormal"/>
     <w:rsid w:val="009C332E"/>
     <w:tblPr/>
   </w:style>
   <w:style w:type="table" w:customStyle="1" w:styleId="BV-Table-Nx1">
     <w:name w:val="BV-Table-Nx1"/>
-    <w:basedOn w:val="Vanligtabell"/>
+    <w:basedOn w:val="TableNormal"/>
     <w:rsid w:val="00E258C3"/>
     <w:pPr>
       <w:spacing w:before="20" w:after="20" w:line="20" w:lineRule="atLeast"/>
@@ -29527,29 +28974,29 @@
       </w:tcPr>
     </w:tblStylePr>
   </w:style>
-  <w:style w:type="paragraph" w:styleId="Kommentaremne">
+  <w:style w:type="paragraph" w:styleId="CommentSubject">
     <w:name w:val="annotation subject"/>
-    <w:basedOn w:val="Merknadstekst"/>
-    <w:next w:val="Merknadstekst"/>
-    <w:link w:val="KommentaremneTegn"/>
+    <w:basedOn w:val="CommentText"/>
+    <w:next w:val="CommentText"/>
+    <w:link w:val="CommentSubjectChar"/>
     <w:rsid w:val="0003573B"/>
     <w:rPr>
       <w:b/>
       <w:bCs/>
     </w:rPr>
   </w:style>
-  <w:style w:type="character" w:customStyle="1" w:styleId="MerknadstekstTegn">
-    <w:name w:val="Merknadstekst Tegn"/>
-    <w:link w:val="Merknadstekst"/>
+  <w:style w:type="character" w:customStyle="1" w:styleId="CommentTextChar">
+    <w:name w:val="Comment Text Char"/>
+    <w:link w:val="CommentText"/>
     <w:semiHidden/>
     <w:rsid w:val="0003573B"/>
     <w:rPr>
       <w:lang w:val="en-GB"/>
     </w:rPr>
   </w:style>
-  <w:style w:type="character" w:customStyle="1" w:styleId="KommentaremneTegn">
-    <w:name w:val="Kommentaremne Tegn"/>
-    <w:link w:val="Kommentaremne"/>
+  <w:style w:type="character" w:customStyle="1" w:styleId="CommentSubjectChar">
+    <w:name w:val="Comment Subject Char"/>
+    <w:link w:val="CommentSubject"/>
     <w:rsid w:val="0003573B"/>
     <w:rPr>
       <w:b/>
@@ -29557,10 +29004,10 @@
       <w:lang w:val="en-GB"/>
     </w:rPr>
   </w:style>
-  <w:style w:type="paragraph" w:styleId="Bobletekst">
+  <w:style w:type="paragraph" w:styleId="BalloonText">
     <w:name w:val="Balloon Text"/>
     <w:basedOn w:val="Normal"/>
-    <w:link w:val="BobletekstTegn"/>
+    <w:link w:val="BalloonTextChar"/>
     <w:rsid w:val="0003573B"/>
     <w:rPr>
       <w:rFonts w:ascii="Tahoma" w:hAnsi="Tahoma" w:cs="Tahoma"/>
@@ -29568,9 +29015,9 @@
       <w:szCs w:val="16"/>
     </w:rPr>
   </w:style>
-  <w:style w:type="character" w:customStyle="1" w:styleId="BobletekstTegn">
-    <w:name w:val="Bobletekst Tegn"/>
-    <w:link w:val="Bobletekst"/>
+  <w:style w:type="character" w:customStyle="1" w:styleId="BalloonTextChar">
+    <w:name w:val="Balloon Text Char"/>
+    <w:link w:val="BalloonText"/>
     <w:rsid w:val="0003573B"/>
     <w:rPr>
       <w:rFonts w:ascii="Tahoma" w:hAnsi="Tahoma" w:cs="Tahoma"/>
@@ -29579,18 +29026,18 @@
       <w:lang w:val="en-GB"/>
     </w:rPr>
   </w:style>
-  <w:style w:type="paragraph" w:styleId="Brdtekst">
+  <w:style w:type="paragraph" w:styleId="BodyText">
     <w:name w:val="Body Text"/>
     <w:basedOn w:val="Normal"/>
-    <w:link w:val="BrdtekstTegn"/>
+    <w:link w:val="BodyTextChar"/>
     <w:rsid w:val="00E2206C"/>
     <w:pPr>
       <w:spacing w:after="120"/>
     </w:pPr>
   </w:style>
-  <w:style w:type="character" w:customStyle="1" w:styleId="BrdtekstTegn">
-    <w:name w:val="Brødtekst Tegn"/>
-    <w:link w:val="Brdtekst"/>
+  <w:style w:type="character" w:customStyle="1" w:styleId="BodyTextChar">
+    <w:name w:val="Body Text Char"/>
+    <w:link w:val="BodyText"/>
     <w:rsid w:val="00E2206C"/>
     <w:rPr>
       <w:sz w:val="24"/>
@@ -29608,7 +29055,7 @@
   </w:style>
   <w:style w:type="table" w:customStyle="1" w:styleId="GridTable1Light-Accent11">
     <w:name w:val="Grid Table 1 Light - Accent 11"/>
-    <w:basedOn w:val="Vanligtabell"/>
+    <w:basedOn w:val="TableNormal"/>
     <w:uiPriority w:val="46"/>
     <w:rsid w:val="005A2CB9"/>
     <w:rPr>
@@ -29680,11 +29127,11 @@
       <w:color w:val="000000"/>
     </w:rPr>
   </w:style>
-  <w:style w:type="paragraph" w:styleId="Tittel">
+  <w:style w:type="paragraph" w:styleId="Title">
     <w:name w:val="Title"/>
     <w:basedOn w:val="Normal"/>
     <w:next w:val="Normal"/>
-    <w:link w:val="TittelTegn"/>
+    <w:link w:val="TitleChar"/>
     <w:qFormat/>
     <w:rsid w:val="00F26B83"/>
     <w:pPr>
@@ -29700,10 +29147,10 @@
       <w:szCs w:val="56"/>
     </w:rPr>
   </w:style>
-  <w:style w:type="character" w:customStyle="1" w:styleId="TittelTegn">
-    <w:name w:val="Tittel Tegn"/>
-    <w:basedOn w:val="Standardskriftforavsnitt"/>
-    <w:link w:val="Tittel"/>
+  <w:style w:type="character" w:customStyle="1" w:styleId="TitleChar">
+    <w:name w:val="Title Char"/>
+    <w:basedOn w:val="DefaultParagraphFont"/>
+    <w:link w:val="Title"/>
     <w:rsid w:val="00F26B83"/>
     <w:rPr>
       <w:rFonts w:ascii="Helvetica Neue" w:eastAsiaTheme="majorEastAsia" w:hAnsi="Helvetica Neue" w:cstheme="majorBidi"/>
@@ -29716,11 +29163,11 @@
       <w:lang w:val="en-GB" w:eastAsia="en-US"/>
     </w:rPr>
   </w:style>
-  <w:style w:type="paragraph" w:styleId="Undertittel">
+  <w:style w:type="paragraph" w:styleId="Subtitle">
     <w:name w:val="Subtitle"/>
     <w:basedOn w:val="Normal"/>
     <w:next w:val="Normal"/>
-    <w:link w:val="UndertittelTegn"/>
+    <w:link w:val="SubtitleChar"/>
     <w:qFormat/>
     <w:rsid w:val="001D006A"/>
     <w:pPr>
@@ -29737,10 +29184,10 @@
       <w:szCs w:val="22"/>
     </w:rPr>
   </w:style>
-  <w:style w:type="character" w:customStyle="1" w:styleId="UndertittelTegn">
-    <w:name w:val="Undertittel Tegn"/>
-    <w:basedOn w:val="Standardskriftforavsnitt"/>
-    <w:link w:val="Undertittel"/>
+  <w:style w:type="character" w:customStyle="1" w:styleId="SubtitleChar">
+    <w:name w:val="Subtitle Char"/>
+    <w:basedOn w:val="DefaultParagraphFont"/>
+    <w:link w:val="Subtitle"/>
     <w:rsid w:val="001D006A"/>
     <w:rPr>
       <w:rFonts w:ascii="Helvetica Light" w:eastAsiaTheme="minorEastAsia" w:hAnsi="Helvetica Light" w:cstheme="minorBidi"/>
@@ -29750,15 +29197,15 @@
       <w:lang w:val="en-GB" w:eastAsia="en-US"/>
     </w:rPr>
   </w:style>
-  <w:style w:type="character" w:styleId="Sidetall">
+  <w:style w:type="character" w:styleId="PageNumber">
     <w:name w:val="page number"/>
-    <w:basedOn w:val="Standardskriftforavsnitt"/>
+    <w:basedOn w:val="DefaultParagraphFont"/>
     <w:rsid w:val="004D74A3"/>
   </w:style>
-  <w:style w:type="character" w:customStyle="1" w:styleId="Overskrift1Tegn">
-    <w:name w:val="Overskrift 1 Tegn"/>
-    <w:basedOn w:val="Standardskriftforavsnitt"/>
-    <w:link w:val="Overskrift1"/>
+  <w:style w:type="character" w:customStyle="1" w:styleId="Heading1Char">
+    <w:name w:val="Heading 1 Char"/>
+    <w:basedOn w:val="DefaultParagraphFont"/>
+    <w:link w:val="Heading1"/>
     <w:rsid w:val="002E7BF7"/>
     <w:rPr>
       <w:rFonts w:ascii="Verdana" w:hAnsi="Verdana"/>
@@ -29767,10 +29214,10 @@
       <w:lang w:val="en-GB" w:eastAsia="en-US"/>
     </w:rPr>
   </w:style>
-  <w:style w:type="character" w:customStyle="1" w:styleId="Overskrift2Tegn">
-    <w:name w:val="Overskrift 2 Tegn"/>
-    <w:basedOn w:val="Standardskriftforavsnitt"/>
-    <w:link w:val="Overskrift2"/>
+  <w:style w:type="character" w:customStyle="1" w:styleId="Heading2Char">
+    <w:name w:val="Heading 2 Char"/>
+    <w:basedOn w:val="DefaultParagraphFont"/>
+    <w:link w:val="Heading2"/>
     <w:rsid w:val="00D92B41"/>
     <w:rPr>
       <w:rFonts w:ascii="Verdana" w:hAnsi="Verdana"/>
@@ -29779,10 +29226,10 @@
       <w:lang w:val="en-GB" w:eastAsia="en-US"/>
     </w:rPr>
   </w:style>
-  <w:style w:type="character" w:customStyle="1" w:styleId="Overskrift3Tegn">
-    <w:name w:val="Overskrift 3 Tegn"/>
-    <w:basedOn w:val="Standardskriftforavsnitt"/>
-    <w:link w:val="Overskrift3"/>
+  <w:style w:type="character" w:customStyle="1" w:styleId="Heading3Char">
+    <w:name w:val="Heading 3 Char"/>
+    <w:basedOn w:val="DefaultParagraphFont"/>
+    <w:link w:val="Heading3"/>
     <w:rsid w:val="00D92B41"/>
     <w:rPr>
       <w:rFonts w:ascii="Helvetica" w:hAnsi="Helvetica"/>
@@ -29791,9 +29238,9 @@
       <w:lang w:val="en-GB" w:eastAsia="en-US"/>
     </w:rPr>
   </w:style>
-  <w:style w:type="character" w:styleId="Svakutheving">
+  <w:style w:type="character" w:styleId="SubtleEmphasis">
     <w:name w:val="Subtle Emphasis"/>
-    <w:basedOn w:val="Standardskriftforavsnitt"/>
+    <w:basedOn w:val="DefaultParagraphFont"/>
     <w:uiPriority w:val="19"/>
     <w:qFormat/>
     <w:rsid w:val="00D92B41"/>
@@ -29803,7 +29250,7 @@
       <w:color w:val="808080" w:themeColor="text1" w:themeTint="7F"/>
     </w:rPr>
   </w:style>
-  <w:style w:type="paragraph" w:styleId="Liste">
+  <w:style w:type="paragraph" w:styleId="List">
     <w:name w:val="List"/>
     <w:basedOn w:val="Normal"/>
     <w:unhideWhenUsed/>
@@ -29813,7 +29260,7 @@
       <w:contextualSpacing/>
     </w:pPr>
   </w:style>
-  <w:style w:type="paragraph" w:styleId="Liste2">
+  <w:style w:type="paragraph" w:styleId="List2">
     <w:name w:val="List 2"/>
     <w:basedOn w:val="Normal"/>
     <w:unhideWhenUsed/>
@@ -29823,10 +29270,10 @@
       <w:contextualSpacing/>
     </w:pPr>
   </w:style>
-  <w:style w:type="paragraph" w:styleId="Brdtekstinnrykk">
+  <w:style w:type="paragraph" w:styleId="BodyTextIndent">
     <w:name w:val="Body Text Indent"/>
     <w:basedOn w:val="Normal"/>
-    <w:link w:val="BrdtekstinnrykkTegn"/>
+    <w:link w:val="BodyTextIndentChar"/>
     <w:unhideWhenUsed/>
     <w:rsid w:val="00144925"/>
     <w:pPr>
@@ -29834,10 +29281,10 @@
       <w:ind w:left="283"/>
     </w:pPr>
   </w:style>
-  <w:style w:type="character" w:customStyle="1" w:styleId="BrdtekstinnrykkTegn">
-    <w:name w:val="Brødtekstinnrykk Tegn"/>
-    <w:basedOn w:val="Standardskriftforavsnitt"/>
-    <w:link w:val="Brdtekstinnrykk"/>
+  <w:style w:type="character" w:customStyle="1" w:styleId="BodyTextIndentChar">
+    <w:name w:val="Body Text Indent Char"/>
+    <w:basedOn w:val="DefaultParagraphFont"/>
+    <w:link w:val="BodyTextIndent"/>
     <w:rsid w:val="00144925"/>
     <w:rPr>
       <w:rFonts w:ascii="Helvetica" w:hAnsi="Helvetica"/>
@@ -29845,10 +29292,10 @@
       <w:lang w:val="en-GB" w:eastAsia="en-US"/>
     </w:rPr>
   </w:style>
-  <w:style w:type="character" w:customStyle="1" w:styleId="BunntekstTegn">
-    <w:name w:val="Bunntekst Tegn"/>
-    <w:basedOn w:val="Standardskriftforavsnitt"/>
-    <w:link w:val="Bunntekst"/>
+  <w:style w:type="character" w:customStyle="1" w:styleId="FooterChar">
+    <w:name w:val="Footer Char"/>
+    <w:basedOn w:val="DefaultParagraphFont"/>
+    <w:link w:val="Footer"/>
     <w:uiPriority w:val="99"/>
     <w:rsid w:val="00334869"/>
     <w:rPr>
@@ -29857,7 +29304,7 @@
       <w:lang w:val="en-GB" w:eastAsia="en-US"/>
     </w:rPr>
   </w:style>
-  <w:style w:type="paragraph" w:styleId="Ingenmellomrom">
+  <w:style w:type="paragraph" w:styleId="NoSpacing">
     <w:name w:val="No Spacing"/>
     <w:uiPriority w:val="1"/>
     <w:qFormat/>
@@ -30137,7 +29584,7 @@
 </file>
 
 <file path=customXml/itemProps1.xml><?xml version="1.0" encoding="utf-8"?>
-<ds:datastoreItem xmlns:ds="http://schemas.openxmlformats.org/officeDocument/2006/customXml" ds:itemID="{7866B788-C6EB-3440-B5A3-E951E217E9D5}">
+<ds:datastoreItem xmlns:ds="http://schemas.openxmlformats.org/officeDocument/2006/customXml" ds:itemID="{04DF582F-E6C2-4DA8-BF4D-C6F2A3D7F5BA}">
   <ds:schemaRefs>
     <ds:schemaRef ds:uri="http://schemas.openxmlformats.org/officeDocument/2006/bibliography"/>
   </ds:schemaRefs>

</xml_diff>

<commit_message>
BV_UVVM-904: added missing shared_<if>_vvc_transaction_info information in VVC QRs
</commit_message>
<xml_diff>
--- a/bitvis_vip_avalon_st/doc/avalon_st_vvc_QuickRef.docx
+++ b/bitvis_vip_avalon_st/doc/avalon_st_vvc_QuickRef.docx
@@ -1,10 +1,10 @@
 
 <file path=word/document.xml><?xml version="1.0" encoding="utf-8"?>
-<w:document xmlns:wpc="http://schemas.microsoft.com/office/word/2010/wordprocessingCanvas" xmlns:cx="http://schemas.microsoft.com/office/drawing/2014/chartex" xmlns:cx1="http://schemas.microsoft.com/office/drawing/2015/9/8/chartex" xmlns:cx2="http://schemas.microsoft.com/office/drawing/2015/10/21/chartex" xmlns:cx3="http://schemas.microsoft.com/office/drawing/2016/5/9/chartex" xmlns:cx4="http://schemas.microsoft.com/office/drawing/2016/5/10/chartex" xmlns:cx5="http://schemas.microsoft.com/office/drawing/2016/5/11/chartex" xmlns:cx6="http://schemas.microsoft.com/office/drawing/2016/5/12/chartex" xmlns:cx7="http://schemas.microsoft.com/office/drawing/2016/5/13/chartex" xmlns:cx8="http://schemas.microsoft.com/office/drawing/2016/5/14/chartex" xmlns:mc="http://schemas.openxmlformats.org/markup-compatibility/2006" xmlns:aink="http://schemas.microsoft.com/office/drawing/2016/ink" xmlns:am3d="http://schemas.microsoft.com/office/drawing/2017/model3d" xmlns:o="urn:schemas-microsoft-com:office:office" xmlns:r="http://schemas.openxmlformats.org/officeDocument/2006/relationships" xmlns:m="http://schemas.openxmlformats.org/officeDocument/2006/math" xmlns:v="urn:schemas-microsoft-com:vml" xmlns:wp14="http://schemas.microsoft.com/office/word/2010/wordprocessingDrawing" xmlns:wp="http://schemas.openxmlformats.org/drawingml/2006/wordprocessingDrawing" xmlns:w10="urn:schemas-microsoft-com:office:word" xmlns:w="http://schemas.openxmlformats.org/wordprocessingml/2006/main" xmlns:w14="http://schemas.microsoft.com/office/word/2010/wordml" xmlns:w15="http://schemas.microsoft.com/office/word/2012/wordml" xmlns:w16cex="http://schemas.microsoft.com/office/word/2018/wordml/cex" xmlns:w16cid="http://schemas.microsoft.com/office/word/2016/wordml/cid" xmlns:w16="http://schemas.microsoft.com/office/word/2018/wordml" xmlns:w16se="http://schemas.microsoft.com/office/word/2015/wordml/symex" xmlns:wpg="http://schemas.microsoft.com/office/word/2010/wordprocessingGroup" xmlns:wpi="http://schemas.microsoft.com/office/word/2010/wordprocessingInk" xmlns:wne="http://schemas.microsoft.com/office/word/2006/wordml" xmlns:wps="http://schemas.microsoft.com/office/word/2010/wordprocessingShape" mc:Ignorable="w14 w15 w16se w16cid w16 w16cex wp14">
+<w:document xmlns:wpc="http://schemas.microsoft.com/office/word/2010/wordprocessingCanvas" xmlns:cx="http://schemas.microsoft.com/office/drawing/2014/chartex" xmlns:cx1="http://schemas.microsoft.com/office/drawing/2015/9/8/chartex" xmlns:cx2="http://schemas.microsoft.com/office/drawing/2015/10/21/chartex" xmlns:cx3="http://schemas.microsoft.com/office/drawing/2016/5/9/chartex" xmlns:cx4="http://schemas.microsoft.com/office/drawing/2016/5/10/chartex" xmlns:cx5="http://schemas.microsoft.com/office/drawing/2016/5/11/chartex" xmlns:cx6="http://schemas.microsoft.com/office/drawing/2016/5/12/chartex" xmlns:cx7="http://schemas.microsoft.com/office/drawing/2016/5/13/chartex" xmlns:cx8="http://schemas.microsoft.com/office/drawing/2016/5/14/chartex" xmlns:mc="http://schemas.openxmlformats.org/markup-compatibility/2006" xmlns:aink="http://schemas.microsoft.com/office/drawing/2016/ink" xmlns:am3d="http://schemas.microsoft.com/office/drawing/2017/model3d" xmlns:o="urn:schemas-microsoft-com:office:office" xmlns:r="http://schemas.openxmlformats.org/officeDocument/2006/relationships" xmlns:m="http://schemas.openxmlformats.org/officeDocument/2006/math" xmlns:v="urn:schemas-microsoft-com:vml" xmlns:wp14="http://schemas.microsoft.com/office/word/2010/wordprocessingDrawing" xmlns:wp="http://schemas.openxmlformats.org/drawingml/2006/wordprocessingDrawing" xmlns:w10="urn:schemas-microsoft-com:office:word" xmlns:w="http://schemas.openxmlformats.org/wordprocessingml/2006/main" xmlns:w14="http://schemas.microsoft.com/office/word/2010/wordml" xmlns:w15="http://schemas.microsoft.com/office/word/2012/wordml" xmlns:w16cid="http://schemas.microsoft.com/office/word/2016/wordml/cid" xmlns:w16se="http://schemas.microsoft.com/office/word/2015/wordml/symex" xmlns:wpg="http://schemas.microsoft.com/office/word/2010/wordprocessingGroup" xmlns:wpi="http://schemas.microsoft.com/office/word/2010/wordprocessingInk" xmlns:wne="http://schemas.microsoft.com/office/word/2006/wordml" xmlns:wps="http://schemas.microsoft.com/office/word/2010/wordprocessingShape" mc:Ignorable="w14 w15 w16se w16cid wp14">
   <w:body>
     <w:p>
       <w:pPr>
-        <w:pStyle w:val="BodyText"/>
+        <w:pStyle w:val="Brdtekst"/>
         <w:rPr>
           <w:sz w:val="40"/>
           <w:szCs w:val="40"/>
@@ -98,7 +98,7 @@
               </wp:anchor>
             </w:drawing>
           </mc:Choice>
-          <mc:Fallback>
+          <mc:Fallback xmlns:w16="http://schemas.microsoft.com/office/word/2018/wordml" xmlns:w16cex="http://schemas.microsoft.com/office/word/2018/wordml/cex">
             <w:pict>
               <v:shapetype w14:anchorId="7CABC3E3" id="_x0000_t202" coordsize="21600,21600" o:spt="202" path="m,l,21600r21600,l21600,xe">
                 <v:stroke joinstyle="miter"/>
@@ -267,7 +267,7 @@
     </w:p>
     <w:p>
       <w:pPr>
-        <w:pStyle w:val="BodyText"/>
+        <w:pStyle w:val="Brdtekst"/>
       </w:pPr>
       <w:r>
         <w:t xml:space="preserve">For general information see UVVM </w:t>
@@ -317,7 +317,7 @@
     </w:p>
     <w:p>
       <w:pPr>
-        <w:pStyle w:val="BodyText"/>
+        <w:pStyle w:val="Brdtekst"/>
         <w:rPr>
           <w:b/>
           <w:bCs/>
@@ -422,7 +422,7 @@
               </wp:anchor>
             </w:drawing>
           </mc:Choice>
-          <mc:Fallback>
+          <mc:Fallback xmlns:w16="http://schemas.microsoft.com/office/word/2018/wordml" xmlns:w16cex="http://schemas.microsoft.com/office/word/2018/wordml/cex">
             <w:pict>
               <v:shape w14:anchorId="387D0031" id="_x0000_s1027" type="#_x0000_t202" style="position:absolute;margin-left:668.5pt;margin-top:55.2pt;width:99.2pt;height:28.05pt;z-index:251658240;visibility:visible;mso-wrap-style:square;mso-width-percent:0;mso-height-percent:0;mso-wrap-distance-left:9pt;mso-wrap-distance-top:3.6pt;mso-wrap-distance-right:9pt;mso-wrap-distance-bottom:3.6pt;mso-position-horizontal:absolute;mso-position-horizontal-relative:text;mso-position-vertical:absolute;mso-position-vertical-relative:text;mso-width-percent:0;mso-height-percent:0;mso-width-relative:margin;mso-height-relative:margin;v-text-anchor:top" o:gfxdata="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" strokecolor="white [3212]">
                 <v:textbox>
@@ -645,16 +645,26 @@
                 <w:color w:val="FFFFFF"/>
                 <w:szCs w:val="30"/>
               </w:rPr>
-              <w:t>(VVC</w:t>
-            </w:r>
+              <w:t>(</w:t>
+            </w:r>
+            <w:proofErr w:type="spellStart"/>
             <w:r>
               <w:rPr>
                 <w:rFonts w:cs="Helvetica"/>
                 <w:color w:val="FFFFFF"/>
                 <w:szCs w:val="30"/>
               </w:rPr>
+              <w:t>VVC</w:t>
+            </w:r>
+            <w:r>
+              <w:rPr>
+                <w:rFonts w:cs="Helvetica"/>
+                <w:color w:val="FFFFFF"/>
+                <w:szCs w:val="30"/>
+              </w:rPr>
               <w:t>T</w:t>
             </w:r>
+            <w:proofErr w:type="spellEnd"/>
             <w:r>
               <w:rPr>
                 <w:rFonts w:cs="Helvetica"/>
@@ -879,8 +889,9 @@
                 <w:sz w:val="15"/>
                 <w:szCs w:val="28"/>
               </w:rPr>
-              <w:t>(A</w:t>
-            </w:r>
+              <w:t>(</w:t>
+            </w:r>
+            <w:proofErr w:type="spellStart"/>
             <w:r>
               <w:rPr>
                 <w:rFonts w:cs="Helvetica"/>
@@ -889,7 +900,7 @@
                 <w:sz w:val="15"/>
                 <w:szCs w:val="28"/>
               </w:rPr>
-              <w:t>VALON_ST</w:t>
+              <w:t>A</w:t>
             </w:r>
             <w:r>
               <w:rPr>
@@ -899,9 +910,8 @@
                 <w:sz w:val="15"/>
                 <w:szCs w:val="28"/>
               </w:rPr>
-              <w:t xml:space="preserve">_VVCT, 0, </w:t>
-            </w:r>
-            <w:proofErr w:type="spellStart"/>
+              <w:t>VALON_ST</w:t>
+            </w:r>
             <w:r>
               <w:rPr>
                 <w:rFonts w:cs="Helvetica"/>
@@ -910,7 +920,7 @@
                 <w:sz w:val="15"/>
                 <w:szCs w:val="28"/>
               </w:rPr>
-              <w:t>v_channel</w:t>
+              <w:t>_VVCT</w:t>
             </w:r>
             <w:proofErr w:type="spellEnd"/>
             <w:r>
@@ -921,7 +931,7 @@
                 <w:sz w:val="15"/>
                 <w:szCs w:val="28"/>
               </w:rPr>
-              <w:t xml:space="preserve">, </w:t>
+              <w:t xml:space="preserve">, 0, </w:t>
             </w:r>
             <w:proofErr w:type="spellStart"/>
             <w:r>
@@ -932,7 +942,7 @@
                 <w:sz w:val="15"/>
                 <w:szCs w:val="28"/>
               </w:rPr>
-              <w:t>v_data_array</w:t>
+              <w:t>v_channel</w:t>
             </w:r>
             <w:proofErr w:type="spellEnd"/>
             <w:r>
@@ -943,8 +953,9 @@
                 <w:sz w:val="15"/>
                 <w:szCs w:val="28"/>
               </w:rPr>
-              <w:t>(0 to v_num</w:t>
-            </w:r>
+              <w:t xml:space="preserve">, </w:t>
+            </w:r>
+            <w:proofErr w:type="spellStart"/>
             <w:r>
               <w:rPr>
                 <w:rFonts w:cs="Helvetica"/>
@@ -953,8 +964,9 @@
                 <w:sz w:val="15"/>
                 <w:szCs w:val="28"/>
               </w:rPr>
-              <w:t>Words</w:t>
-            </w:r>
+              <w:t>v_data_array</w:t>
+            </w:r>
+            <w:proofErr w:type="spellEnd"/>
             <w:r>
               <w:rPr>
                 <w:rFonts w:cs="Helvetica"/>
@@ -963,7 +975,7 @@
                 <w:sz w:val="15"/>
                 <w:szCs w:val="28"/>
               </w:rPr>
-              <w:t xml:space="preserve">-1), </w:t>
+              <w:t>(0 to v_num</w:t>
             </w:r>
             <w:r>
               <w:rPr>
@@ -973,7 +985,7 @@
                 <w:sz w:val="15"/>
                 <w:szCs w:val="28"/>
               </w:rPr>
-              <w:t>“</w:t>
+              <w:t>Words</w:t>
             </w:r>
             <w:r>
               <w:rPr>
@@ -983,9 +995,8 @@
                 <w:sz w:val="15"/>
                 <w:szCs w:val="28"/>
               </w:rPr>
-              <w:t xml:space="preserve">Send </w:t>
-            </w:r>
-            <w:proofErr w:type="spellStart"/>
+              <w:t xml:space="preserve">-1), </w:t>
+            </w:r>
             <w:r>
               <w:rPr>
                 <w:rFonts w:cs="Helvetica"/>
@@ -994,9 +1005,8 @@
                 <w:sz w:val="15"/>
                 <w:szCs w:val="28"/>
               </w:rPr>
-              <w:t>v_numWords</w:t>
-            </w:r>
-            <w:proofErr w:type="spellEnd"/>
+              <w:t>“</w:t>
+            </w:r>
             <w:r>
               <w:rPr>
                 <w:rFonts w:cs="Helvetica"/>
@@ -1005,7 +1015,7 @@
                 <w:sz w:val="15"/>
                 <w:szCs w:val="28"/>
               </w:rPr>
-              <w:t xml:space="preserve"> on </w:t>
+              <w:t xml:space="preserve">Send </w:t>
             </w:r>
             <w:proofErr w:type="spellStart"/>
             <w:r>
@@ -1016,7 +1026,7 @@
                 <w:sz w:val="15"/>
                 <w:szCs w:val="28"/>
               </w:rPr>
-              <w:t>v_channel</w:t>
+              <w:t>v_numWords</w:t>
             </w:r>
             <w:proofErr w:type="spellEnd"/>
             <w:r>
@@ -1027,8 +1037,9 @@
                 <w:sz w:val="15"/>
                 <w:szCs w:val="28"/>
               </w:rPr>
-              <w:t xml:space="preserve"> to </w:t>
-            </w:r>
+              <w:t xml:space="preserve"> on </w:t>
+            </w:r>
+            <w:proofErr w:type="spellStart"/>
             <w:r>
               <w:rPr>
                 <w:rFonts w:cs="Helvetica"/>
@@ -1037,8 +1048,9 @@
                 <w:sz w:val="15"/>
                 <w:szCs w:val="28"/>
               </w:rPr>
-              <w:t>DUT</w:t>
-            </w:r>
+              <w:t>v_channel</w:t>
+            </w:r>
+            <w:proofErr w:type="spellEnd"/>
             <w:r>
               <w:rPr>
                 <w:rFonts w:cs="Helvetica"/>
@@ -1047,8 +1059,9 @@
                 <w:sz w:val="15"/>
                 <w:szCs w:val="28"/>
               </w:rPr>
-              <w:t>”</w:t>
-            </w:r>
+              <w:t xml:space="preserve"> to </w:t>
+            </w:r>
+            <w:proofErr w:type="spellStart"/>
             <w:r>
               <w:rPr>
                 <w:rFonts w:cs="Helvetica"/>
@@ -1057,8 +1070,9 @@
                 <w:sz w:val="15"/>
                 <w:szCs w:val="28"/>
               </w:rPr>
-              <w:t>, C_SCOPE</w:t>
-            </w:r>
+              <w:t>DUT</w:t>
+            </w:r>
+            <w:proofErr w:type="spellEnd"/>
             <w:r>
               <w:rPr>
                 <w:rFonts w:cs="Helvetica"/>
@@ -1067,7 +1081,7 @@
                 <w:sz w:val="15"/>
                 <w:szCs w:val="28"/>
               </w:rPr>
-              <w:t>);</w:t>
+              <w:t>”</w:t>
             </w:r>
             <w:r>
               <w:rPr>
@@ -1077,16 +1091,7 @@
                 <w:sz w:val="15"/>
                 <w:szCs w:val="28"/>
               </w:rPr>
-              <w:br/>
-            </w:r>
-            <w:r>
-              <w:rPr>
-                <w:rFonts w:cs="Helvetica"/>
-                <w:bCs w:val="0"/>
-                <w:sz w:val="15"/>
-                <w:szCs w:val="28"/>
-              </w:rPr>
-              <w:t xml:space="preserve">                 </w:t>
+              <w:t xml:space="preserve">, </w:t>
             </w:r>
             <w:proofErr w:type="spellStart"/>
             <w:r>
@@ -1097,8 +1102,9 @@
                 <w:sz w:val="15"/>
                 <w:szCs w:val="28"/>
               </w:rPr>
-              <w:t>a</w:t>
-            </w:r>
+              <w:t>C_SCOPE</w:t>
+            </w:r>
+            <w:proofErr w:type="spellEnd"/>
             <w:r>
               <w:rPr>
                 <w:rFonts w:cs="Helvetica"/>
@@ -1107,7 +1113,7 @@
                 <w:sz w:val="15"/>
                 <w:szCs w:val="28"/>
               </w:rPr>
-              <w:t>valon_st</w:t>
+              <w:t>);</w:t>
             </w:r>
             <w:r>
               <w:rPr>
@@ -1117,9 +1123,18 @@
                 <w:sz w:val="15"/>
                 <w:szCs w:val="28"/>
               </w:rPr>
-              <w:t>_transmit</w:t>
-            </w:r>
-            <w:proofErr w:type="spellEnd"/>
+              <w:br/>
+            </w:r>
+            <w:r>
+              <w:rPr>
+                <w:rFonts w:cs="Helvetica"/>
+                <w:bCs w:val="0"/>
+                <w:sz w:val="15"/>
+                <w:szCs w:val="28"/>
+              </w:rPr>
+              <w:t xml:space="preserve">                 </w:t>
+            </w:r>
+            <w:proofErr w:type="spellStart"/>
             <w:r>
               <w:rPr>
                 <w:rFonts w:cs="Helvetica"/>
@@ -1128,7 +1143,7 @@
                 <w:sz w:val="15"/>
                 <w:szCs w:val="28"/>
               </w:rPr>
-              <w:t>(A</w:t>
+              <w:t>a</w:t>
             </w:r>
             <w:r>
               <w:rPr>
@@ -1138,7 +1153,7 @@
                 <w:sz w:val="15"/>
                 <w:szCs w:val="28"/>
               </w:rPr>
-              <w:t>VALON_ST</w:t>
+              <w:t>valon_st</w:t>
             </w:r>
             <w:r>
               <w:rPr>
@@ -1148,7 +1163,60 @@
                 <w:sz w:val="15"/>
                 <w:szCs w:val="28"/>
               </w:rPr>
-              <w:t>_VVCT, 0,</w:t>
+              <w:t>_transmit</w:t>
+            </w:r>
+            <w:proofErr w:type="spellEnd"/>
+            <w:r>
+              <w:rPr>
+                <w:rFonts w:cs="Helvetica"/>
+                <w:b w:val="0"/>
+                <w:bCs w:val="0"/>
+                <w:sz w:val="15"/>
+                <w:szCs w:val="28"/>
+              </w:rPr>
+              <w:t>(</w:t>
+            </w:r>
+            <w:proofErr w:type="spellStart"/>
+            <w:r>
+              <w:rPr>
+                <w:rFonts w:cs="Helvetica"/>
+                <w:b w:val="0"/>
+                <w:bCs w:val="0"/>
+                <w:sz w:val="15"/>
+                <w:szCs w:val="28"/>
+              </w:rPr>
+              <w:t>A</w:t>
+            </w:r>
+            <w:r>
+              <w:rPr>
+                <w:rFonts w:cs="Helvetica"/>
+                <w:b w:val="0"/>
+                <w:bCs w:val="0"/>
+                <w:sz w:val="15"/>
+                <w:szCs w:val="28"/>
+              </w:rPr>
+              <w:t>VALON_ST</w:t>
+            </w:r>
+            <w:r>
+              <w:rPr>
+                <w:rFonts w:cs="Helvetica"/>
+                <w:b w:val="0"/>
+                <w:bCs w:val="0"/>
+                <w:sz w:val="15"/>
+                <w:szCs w:val="28"/>
+              </w:rPr>
+              <w:t>_VVCT</w:t>
+            </w:r>
+            <w:proofErr w:type="spellEnd"/>
+            <w:r>
+              <w:rPr>
+                <w:rFonts w:cs="Helvetica"/>
+                <w:b w:val="0"/>
+                <w:bCs w:val="0"/>
+                <w:sz w:val="15"/>
+                <w:szCs w:val="28"/>
+              </w:rPr>
+              <w:t>, 0,</w:t>
             </w:r>
             <w:r>
               <w:rPr>
@@ -1332,7 +1400,7 @@
     </w:tbl>
     <w:p>
       <w:pPr>
-        <w:pStyle w:val="Heading2"/>
+        <w:pStyle w:val="Overskrift2"/>
         <w:numPr>
           <w:ilvl w:val="0"/>
           <w:numId w:val="0"/>
@@ -1575,16 +1643,26 @@
                 <w:color w:val="FFFFFF"/>
                 <w:szCs w:val="30"/>
               </w:rPr>
-              <w:t>(VVC</w:t>
-            </w:r>
+              <w:t>(</w:t>
+            </w:r>
+            <w:proofErr w:type="spellStart"/>
             <w:r>
               <w:rPr>
                 <w:rFonts w:cs="Helvetica"/>
                 <w:color w:val="FFFFFF"/>
                 <w:szCs w:val="30"/>
               </w:rPr>
+              <w:t>VVC</w:t>
+            </w:r>
+            <w:r>
+              <w:rPr>
+                <w:rFonts w:cs="Helvetica"/>
+                <w:color w:val="FFFFFF"/>
+                <w:szCs w:val="30"/>
+              </w:rPr>
               <w:t>T</w:t>
             </w:r>
+            <w:proofErr w:type="spellEnd"/>
             <w:r>
               <w:rPr>
                 <w:rFonts w:cs="Helvetica"/>
@@ -1788,8 +1866,9 @@
                 <w:sz w:val="15"/>
                 <w:szCs w:val="28"/>
               </w:rPr>
-              <w:t>(A</w:t>
-            </w:r>
+              <w:t>(</w:t>
+            </w:r>
+            <w:proofErr w:type="spellStart"/>
             <w:r>
               <w:rPr>
                 <w:rFonts w:cs="Helvetica"/>
@@ -1798,7 +1877,7 @@
                 <w:sz w:val="15"/>
                 <w:szCs w:val="28"/>
               </w:rPr>
-              <w:t>VALON_ST</w:t>
+              <w:t>A</w:t>
             </w:r>
             <w:r>
               <w:rPr>
@@ -1808,7 +1887,28 @@
                 <w:sz w:val="15"/>
                 <w:szCs w:val="28"/>
               </w:rPr>
-              <w:t>_VVCT, 1,</w:t>
+              <w:t>VALON_ST</w:t>
+            </w:r>
+            <w:r>
+              <w:rPr>
+                <w:rFonts w:cs="Helvetica"/>
+                <w:b w:val="0"/>
+                <w:bCs w:val="0"/>
+                <w:sz w:val="15"/>
+                <w:szCs w:val="28"/>
+              </w:rPr>
+              <w:t>_VVCT</w:t>
+            </w:r>
+            <w:proofErr w:type="spellEnd"/>
+            <w:r>
+              <w:rPr>
+                <w:rFonts w:cs="Helvetica"/>
+                <w:b w:val="0"/>
+                <w:bCs w:val="0"/>
+                <w:sz w:val="15"/>
+                <w:szCs w:val="28"/>
+              </w:rPr>
+              <w:t>, 1,</w:t>
             </w:r>
             <w:r>
               <w:rPr>
@@ -2095,6 +2195,7 @@
               </w:rPr>
               <w:t>(</w:t>
             </w:r>
+            <w:proofErr w:type="spellStart"/>
             <w:proofErr w:type="gramEnd"/>
             <w:r>
               <w:rPr>
@@ -2105,7 +2206,19 @@
                 <w:sz w:val="15"/>
                 <w:szCs w:val="28"/>
               </w:rPr>
-              <w:t xml:space="preserve">AVALON_ST_VVCT, 1, </w:t>
+              <w:t>AVALON_ST_VVCT</w:t>
+            </w:r>
+            <w:proofErr w:type="spellEnd"/>
+            <w:r>
+              <w:rPr>
+                <w:rFonts w:cs="Helvetica"/>
+                <w:b w:val="0"/>
+                <w:bCs w:val="0"/>
+                <w:color w:val="000000" w:themeColor="text1"/>
+                <w:sz w:val="15"/>
+                <w:szCs w:val="28"/>
+              </w:rPr>
+              <w:t xml:space="preserve">, 1, </w:t>
             </w:r>
             <w:proofErr w:type="spellStart"/>
             <w:r>
@@ -2288,16 +2401,26 @@
                 <w:color w:val="FFFFFF"/>
                 <w:szCs w:val="30"/>
               </w:rPr>
-              <w:t>(VVC</w:t>
-            </w:r>
+              <w:t>(</w:t>
+            </w:r>
+            <w:proofErr w:type="spellStart"/>
             <w:r>
               <w:rPr>
                 <w:rFonts w:cs="Helvetica"/>
                 <w:color w:val="FFFFFF"/>
                 <w:szCs w:val="30"/>
               </w:rPr>
+              <w:t>VVC</w:t>
+            </w:r>
+            <w:r>
+              <w:rPr>
+                <w:rFonts w:cs="Helvetica"/>
+                <w:color w:val="FFFFFF"/>
+                <w:szCs w:val="30"/>
+              </w:rPr>
               <w:t>T</w:t>
             </w:r>
+            <w:proofErr w:type="spellEnd"/>
             <w:r>
               <w:rPr>
                 <w:rFonts w:cs="Helvetica"/>
@@ -2553,6 +2676,7 @@
               </w:rPr>
               <w:t>(</w:t>
             </w:r>
+            <w:proofErr w:type="spellStart"/>
             <w:proofErr w:type="gramEnd"/>
             <w:r>
               <w:rPr>
@@ -2582,7 +2706,18 @@
                 <w:sz w:val="15"/>
                 <w:szCs w:val="28"/>
               </w:rPr>
-              <w:t xml:space="preserve">_VVCT, </w:t>
+              <w:t>_VVCT</w:t>
+            </w:r>
+            <w:proofErr w:type="spellEnd"/>
+            <w:r>
+              <w:rPr>
+                <w:rFonts w:cs="Helvetica"/>
+                <w:b w:val="0"/>
+                <w:bCs w:val="0"/>
+                <w:sz w:val="15"/>
+                <w:szCs w:val="28"/>
+              </w:rPr>
+              <w:t xml:space="preserve">, </w:t>
             </w:r>
             <w:r>
               <w:rPr>
@@ -2826,7 +2961,29 @@
                 <w:sz w:val="15"/>
                 <w:szCs w:val="28"/>
               </w:rPr>
-              <w:t>(AVALON_ST_VVCT, 1, (x”01”, x”02”, x”03”, x”04”), “Expect 4 bytes”);</w:t>
+              <w:t>(</w:t>
+            </w:r>
+            <w:proofErr w:type="spellStart"/>
+            <w:r>
+              <w:rPr>
+                <w:rFonts w:cs="Helvetica"/>
+                <w:b w:val="0"/>
+                <w:bCs w:val="0"/>
+                <w:sz w:val="15"/>
+                <w:szCs w:val="28"/>
+              </w:rPr>
+              <w:t>AVALON_ST_VVCT</w:t>
+            </w:r>
+            <w:proofErr w:type="spellEnd"/>
+            <w:r>
+              <w:rPr>
+                <w:rFonts w:cs="Helvetica"/>
+                <w:b w:val="0"/>
+                <w:bCs w:val="0"/>
+                <w:sz w:val="15"/>
+                <w:szCs w:val="28"/>
+              </w:rPr>
+              <w:t>, 1, (x”01”, x”02”, x”03”, x”04”), “Expect 4 bytes”);</w:t>
             </w:r>
             <w:r>
               <w:rPr>
@@ -3003,7 +3160,7 @@
     </w:p>
     <w:tbl>
       <w:tblPr>
-        <w:tblStyle w:val="TableGrid"/>
+        <w:tblStyle w:val="Tabellrutenett"/>
         <w:tblpPr w:leftFromText="141" w:rightFromText="141" w:vertAnchor="text" w:horzAnchor="margin" w:tblpY="-42"/>
         <w:tblW w:w="13948" w:type="dxa"/>
         <w:tblBorders>
@@ -3064,7 +3221,21 @@
               <w:rPr>
                 <w:szCs w:val="16"/>
               </w:rPr>
-              <w:t xml:space="preserve">-Stream VVC Configuration record </w:t>
+              <w:t xml:space="preserve">-Stream </w:t>
+            </w:r>
+            <w:proofErr w:type="spellStart"/>
+            <w:r>
+              <w:rPr>
+                <w:szCs w:val="16"/>
+              </w:rPr>
+              <w:t>VVC</w:t>
+            </w:r>
+            <w:proofErr w:type="spellEnd"/>
+            <w:r>
+              <w:rPr>
+                <w:szCs w:val="16"/>
+              </w:rPr>
+              <w:t xml:space="preserve"> Configuration record </w:t>
             </w:r>
             <w:r>
               <w:rPr>
@@ -4555,7 +4726,25 @@
                 <w:sz w:val="15"/>
                 <w:szCs w:val="15"/>
               </w:rPr>
-              <w:t xml:space="preserve">- See UVVM Methods </w:t>
+              <w:t xml:space="preserve">- See </w:t>
+            </w:r>
+            <w:proofErr w:type="spellStart"/>
+            <w:r>
+              <w:rPr>
+                <w:rFonts w:cs="Helvetica"/>
+                <w:sz w:val="15"/>
+                <w:szCs w:val="15"/>
+              </w:rPr>
+              <w:t>UVVM</w:t>
+            </w:r>
+            <w:proofErr w:type="spellEnd"/>
+            <w:r>
+              <w:rPr>
+                <w:rFonts w:cs="Helvetica"/>
+                <w:sz w:val="15"/>
+                <w:szCs w:val="15"/>
+              </w:rPr>
+              <w:t xml:space="preserve"> Methods </w:t>
             </w:r>
             <w:proofErr w:type="spellStart"/>
             <w:r>
@@ -5547,19 +5736,19 @@
     </w:tbl>
     <w:p>
       <w:pPr>
-        <w:pStyle w:val="Subtitle"/>
+        <w:pStyle w:val="Undertittel"/>
         <w:spacing w:after="40"/>
       </w:pPr>
     </w:p>
     <w:p>
       <w:pPr>
-        <w:pStyle w:val="Subtitle"/>
+        <w:pStyle w:val="Undertittel"/>
         <w:spacing w:after="40"/>
       </w:pPr>
     </w:p>
     <w:p>
       <w:pPr>
-        <w:pStyle w:val="Subtitle"/>
+        <w:pStyle w:val="Undertittel"/>
         <w:spacing w:after="40"/>
       </w:pPr>
     </w:p>
@@ -5579,13 +5768,13 @@
     <w:p/>
     <w:p>
       <w:pPr>
-        <w:pStyle w:val="Subtitle"/>
+        <w:pStyle w:val="Undertittel"/>
         <w:spacing w:after="40"/>
       </w:pPr>
     </w:p>
     <w:p>
       <w:pPr>
-        <w:pStyle w:val="Subtitle"/>
+        <w:pStyle w:val="Undertittel"/>
         <w:spacing w:after="40"/>
         <w:rPr>
           <w:b/>
@@ -6036,7 +6225,7 @@
     <w:bookmarkEnd w:id="0"/>
     <w:p>
       <w:pPr>
-        <w:pStyle w:val="Subtitle"/>
+        <w:pStyle w:val="Undertittel"/>
         <w:spacing w:before="200" w:after="40"/>
         <w:rPr>
           <w:b/>
@@ -7698,13 +7887,13 @@
     </w:tbl>
     <w:p>
       <w:pPr>
-        <w:pStyle w:val="Subtitle"/>
+        <w:pStyle w:val="Undertittel"/>
         <w:spacing w:before="200" w:after="40"/>
       </w:pPr>
     </w:p>
     <w:p>
       <w:pPr>
-        <w:pStyle w:val="Subtitle"/>
+        <w:pStyle w:val="Undertittel"/>
         <w:spacing w:before="200" w:after="40"/>
         <w:rPr>
           <w:b/>
@@ -8113,14 +8302,14 @@
     </w:tbl>
     <w:p>
       <w:pPr>
-        <w:pStyle w:val="Subtitle"/>
+        <w:pStyle w:val="Undertittel"/>
         <w:keepNext/>
         <w:spacing w:before="200" w:after="40"/>
       </w:pPr>
     </w:p>
     <w:p>
       <w:pPr>
-        <w:pStyle w:val="Subtitle"/>
+        <w:pStyle w:val="Undertittel"/>
         <w:keepNext/>
         <w:spacing w:before="200" w:after="40"/>
         <w:rPr>
@@ -10428,7 +10617,7 @@
           </w:tcPr>
           <w:p>
             <w:pPr>
-              <w:pStyle w:val="Subtitle"/>
+              <w:pStyle w:val="Undertittel"/>
               <w:keepNext/>
               <w:tabs>
                 <w:tab w:val="left" w:pos="8181"/>
@@ -10831,7 +11020,7 @@
     </w:tbl>
     <w:p>
       <w:pPr>
-        <w:pStyle w:val="Subtitle"/>
+        <w:pStyle w:val="Undertittel"/>
         <w:rPr>
           <w:sz w:val="40"/>
           <w:szCs w:val="40"/>
@@ -10851,7 +11040,7 @@
     </w:p>
     <w:p>
       <w:pPr>
-        <w:pStyle w:val="NoSpacing"/>
+        <w:pStyle w:val="Ingenmellomrom"/>
         <w:rPr>
           <w:i/>
           <w:lang w:val="en-US"/>
@@ -10866,10 +11055,18 @@
       </w:r>
       <w:proofErr w:type="spellEnd"/>
       <w:r>
-        <w:t xml:space="preserve"> (dedicated this VVC), and </w:t>
+        <w:t xml:space="preserve"> (dedicated this </w:t>
       </w:r>
       <w:proofErr w:type="spellStart"/>
       <w:r>
+        <w:t>VVC</w:t>
+      </w:r>
+      <w:proofErr w:type="spellEnd"/>
+      <w:r>
+        <w:t xml:space="preserve">), and </w:t>
+      </w:r>
+      <w:proofErr w:type="spellStart"/>
+      <w:r>
         <w:t>uvvm_vvc_framework.</w:t>
       </w:r>
       <w:r>
@@ -10877,7 +11074,15 @@
       </w:r>
       <w:proofErr w:type="spellEnd"/>
       <w:r>
-        <w:t xml:space="preserve"> (common VVC procedures)</w:t>
+        <w:t xml:space="preserve"> (common </w:t>
+      </w:r>
+      <w:proofErr w:type="spellStart"/>
+      <w:r>
+        <w:t>VVC</w:t>
+      </w:r>
+      <w:proofErr w:type="spellEnd"/>
+      <w:r>
+        <w:t xml:space="preserve"> procedures)</w:t>
       </w:r>
       <w:r>
         <w:t xml:space="preserve">. </w:t>
@@ -10899,7 +11104,7 @@
     </w:p>
     <w:p>
       <w:pPr>
-        <w:pStyle w:val="Heading1"/>
+        <w:pStyle w:val="Overskrift1"/>
         <w:rPr>
           <w:rFonts w:ascii="Helvetica" w:hAnsi="Helvetica" w:cs="Helvetica"/>
         </w:rPr>
@@ -11119,7 +11324,27 @@
                 <w:sz w:val="15"/>
                 <w:szCs w:val="15"/>
               </w:rPr>
-              <w:t xml:space="preserve">(VVCT, </w:t>
+              <w:t>(</w:t>
+            </w:r>
+            <w:proofErr w:type="spellStart"/>
+            <w:r>
+              <w:rPr>
+                <w:rFonts w:cs="Helvetica"/>
+                <w:b/>
+                <w:sz w:val="15"/>
+                <w:szCs w:val="15"/>
+              </w:rPr>
+              <w:t>VVCT</w:t>
+            </w:r>
+            <w:proofErr w:type="spellEnd"/>
+            <w:r>
+              <w:rPr>
+                <w:rFonts w:cs="Helvetica"/>
+                <w:b/>
+                <w:sz w:val="15"/>
+                <w:szCs w:val="15"/>
+              </w:rPr>
+              <w:t xml:space="preserve">, </w:t>
             </w:r>
             <w:proofErr w:type="spellStart"/>
             <w:r>
@@ -11254,7 +11479,25 @@
                 <w:sz w:val="15"/>
                 <w:szCs w:val="15"/>
               </w:rPr>
-              <w:t xml:space="preserve">() VVC procedure adds a </w:t>
+              <w:t xml:space="preserve">() </w:t>
+            </w:r>
+            <w:proofErr w:type="spellStart"/>
+            <w:r>
+              <w:rPr>
+                <w:rFonts w:cs="Helvetica"/>
+                <w:sz w:val="15"/>
+                <w:szCs w:val="15"/>
+              </w:rPr>
+              <w:t>VVC</w:t>
+            </w:r>
+            <w:proofErr w:type="spellEnd"/>
+            <w:r>
+              <w:rPr>
+                <w:rFonts w:cs="Helvetica"/>
+                <w:sz w:val="15"/>
+                <w:szCs w:val="15"/>
+              </w:rPr>
+              <w:t xml:space="preserve"> procedure adds a </w:t>
             </w:r>
             <w:r>
               <w:rPr>
@@ -11334,7 +11577,7 @@
                 <w:sz w:val="15"/>
                 <w:szCs w:val="15"/>
               </w:rPr>
-              <w:t xml:space="preserve"> BFM </w:t>
+              <w:t xml:space="preserve"> </w:t>
             </w:r>
             <w:proofErr w:type="spellStart"/>
             <w:r>
@@ -11343,6 +11586,24 @@
                 <w:sz w:val="15"/>
                 <w:szCs w:val="15"/>
               </w:rPr>
+              <w:t>BFM</w:t>
+            </w:r>
+            <w:proofErr w:type="spellEnd"/>
+            <w:r>
+              <w:rPr>
+                <w:rFonts w:cs="Helvetica"/>
+                <w:sz w:val="15"/>
+                <w:szCs w:val="15"/>
+              </w:rPr>
+              <w:t xml:space="preserve"> </w:t>
+            </w:r>
+            <w:proofErr w:type="spellStart"/>
+            <w:r>
+              <w:rPr>
+                <w:rFonts w:cs="Helvetica"/>
+                <w:sz w:val="15"/>
+                <w:szCs w:val="15"/>
+              </w:rPr>
               <w:t>a</w:t>
             </w:r>
             <w:r>
@@ -11400,7 +11661,25 @@
                 <w:sz w:val="15"/>
                 <w:szCs w:val="15"/>
               </w:rPr>
-              <w:t xml:space="preserve"> BFM </w:t>
+              <w:t xml:space="preserve"> </w:t>
+            </w:r>
+            <w:proofErr w:type="spellStart"/>
+            <w:r>
+              <w:rPr>
+                <w:rFonts w:cs="Helvetica"/>
+                <w:sz w:val="15"/>
+                <w:szCs w:val="15"/>
+              </w:rPr>
+              <w:t>BFM</w:t>
+            </w:r>
+            <w:proofErr w:type="spellEnd"/>
+            <w:r>
+              <w:rPr>
+                <w:rFonts w:cs="Helvetica"/>
+                <w:sz w:val="15"/>
+                <w:szCs w:val="15"/>
+              </w:rPr>
+              <w:t xml:space="preserve"> </w:t>
             </w:r>
             <w:proofErr w:type="spellStart"/>
             <w:r>
@@ -11624,7 +11903,27 @@
                 <w:sz w:val="15"/>
                 <w:szCs w:val="15"/>
               </w:rPr>
-              <w:t xml:space="preserve">(VVCT, </w:t>
+              <w:t>(</w:t>
+            </w:r>
+            <w:proofErr w:type="spellStart"/>
+            <w:r>
+              <w:rPr>
+                <w:rFonts w:cs="Helvetica"/>
+                <w:b/>
+                <w:sz w:val="15"/>
+                <w:szCs w:val="15"/>
+              </w:rPr>
+              <w:t>VVCT</w:t>
+            </w:r>
+            <w:proofErr w:type="spellEnd"/>
+            <w:r>
+              <w:rPr>
+                <w:rFonts w:cs="Helvetica"/>
+                <w:b/>
+                <w:sz w:val="15"/>
+                <w:szCs w:val="15"/>
+              </w:rPr>
+              <w:t xml:space="preserve">, </w:t>
             </w:r>
             <w:proofErr w:type="spellStart"/>
             <w:r>
@@ -11793,7 +12092,25 @@
                 <w:sz w:val="15"/>
                 <w:szCs w:val="15"/>
               </w:rPr>
-              <w:t xml:space="preserve">() VVC procedure adds a </w:t>
+              <w:t xml:space="preserve">() </w:t>
+            </w:r>
+            <w:proofErr w:type="spellStart"/>
+            <w:r>
+              <w:rPr>
+                <w:rFonts w:cs="Helvetica"/>
+                <w:sz w:val="15"/>
+                <w:szCs w:val="15"/>
+              </w:rPr>
+              <w:t>VVC</w:t>
+            </w:r>
+            <w:proofErr w:type="spellEnd"/>
+            <w:r>
+              <w:rPr>
+                <w:rFonts w:cs="Helvetica"/>
+                <w:sz w:val="15"/>
+                <w:szCs w:val="15"/>
+              </w:rPr>
+              <w:t xml:space="preserve"> procedure adds a </w:t>
             </w:r>
             <w:r>
               <w:rPr>
@@ -11873,7 +12190,7 @@
                 <w:sz w:val="15"/>
                 <w:szCs w:val="15"/>
               </w:rPr>
-              <w:t xml:space="preserve"> BFM </w:t>
+              <w:t xml:space="preserve"> </w:t>
             </w:r>
             <w:proofErr w:type="spellStart"/>
             <w:r>
@@ -11882,6 +12199,24 @@
                 <w:sz w:val="15"/>
                 <w:szCs w:val="15"/>
               </w:rPr>
+              <w:t>BFM</w:t>
+            </w:r>
+            <w:proofErr w:type="spellEnd"/>
+            <w:r>
+              <w:rPr>
+                <w:rFonts w:cs="Helvetica"/>
+                <w:sz w:val="15"/>
+                <w:szCs w:val="15"/>
+              </w:rPr>
+              <w:t xml:space="preserve"> </w:t>
+            </w:r>
+            <w:proofErr w:type="spellStart"/>
+            <w:r>
+              <w:rPr>
+                <w:rFonts w:cs="Helvetica"/>
+                <w:sz w:val="15"/>
+                <w:szCs w:val="15"/>
+              </w:rPr>
               <w:t>a</w:t>
             </w:r>
             <w:r>
@@ -11931,7 +12266,25 @@
                 <w:sz w:val="15"/>
                 <w:szCs w:val="15"/>
               </w:rPr>
-              <w:t xml:space="preserve"> BFM </w:t>
+              <w:t xml:space="preserve"> </w:t>
+            </w:r>
+            <w:proofErr w:type="spellStart"/>
+            <w:r>
+              <w:rPr>
+                <w:rFonts w:cs="Helvetica"/>
+                <w:sz w:val="15"/>
+                <w:szCs w:val="15"/>
+              </w:rPr>
+              <w:t>BFM</w:t>
+            </w:r>
+            <w:proofErr w:type="spellEnd"/>
+            <w:r>
+              <w:rPr>
+                <w:rFonts w:cs="Helvetica"/>
+                <w:sz w:val="15"/>
+                <w:szCs w:val="15"/>
+              </w:rPr>
+              <w:t xml:space="preserve"> </w:t>
             </w:r>
             <w:proofErr w:type="spellStart"/>
             <w:r>
@@ -12445,6 +12798,7 @@
               </w:rPr>
               <w:t>(</w:t>
             </w:r>
+            <w:proofErr w:type="spellStart"/>
             <w:r>
               <w:rPr>
                 <w:rFonts w:ascii="Courier New" w:hAnsi="Courier New" w:cs="Courier New"/>
@@ -12459,7 +12813,16 @@
                 <w:sz w:val="15"/>
                 <w:szCs w:val="15"/>
               </w:rPr>
-              <w:t>VVCT, 1</w:t>
+              <w:t>VVCT</w:t>
+            </w:r>
+            <w:proofErr w:type="spellEnd"/>
+            <w:r>
+              <w:rPr>
+                <w:rFonts w:ascii="Courier New" w:hAnsi="Courier New" w:cs="Courier New"/>
+                <w:sz w:val="15"/>
+                <w:szCs w:val="15"/>
+              </w:rPr>
+              <w:t>, 1</w:t>
             </w:r>
             <w:r>
               <w:rPr>
@@ -12653,14 +13016,23 @@
                 <w:sz w:val="15"/>
                 <w:szCs w:val="15"/>
               </w:rPr>
-              <w:t>(A</w:t>
-            </w:r>
+              <w:t>(</w:t>
+            </w:r>
+            <w:proofErr w:type="spellStart"/>
             <w:r>
               <w:rPr>
                 <w:rFonts w:ascii="Courier New" w:hAnsi="Courier New" w:cs="Courier New"/>
                 <w:sz w:val="15"/>
                 <w:szCs w:val="15"/>
               </w:rPr>
+              <w:t>A</w:t>
+            </w:r>
+            <w:r>
+              <w:rPr>
+                <w:rFonts w:ascii="Courier New" w:hAnsi="Courier New" w:cs="Courier New"/>
+                <w:sz w:val="15"/>
+                <w:szCs w:val="15"/>
+              </w:rPr>
               <w:t>VALON_ST</w:t>
             </w:r>
             <w:r>
@@ -12669,7 +13041,16 @@
                 <w:sz w:val="15"/>
                 <w:szCs w:val="15"/>
               </w:rPr>
-              <w:t>_VVCT, 1)</w:t>
+              <w:t>_VVCT</w:t>
+            </w:r>
+            <w:proofErr w:type="spellEnd"/>
+            <w:r>
+              <w:rPr>
+                <w:rFonts w:ascii="Courier New" w:hAnsi="Courier New" w:cs="Courier New"/>
+                <w:sz w:val="15"/>
+                <w:szCs w:val="15"/>
+              </w:rPr>
+              <w:t>, 1)</w:t>
             </w:r>
             <w:r>
               <w:rPr>
@@ -12734,6 +13115,7 @@
               </w:rPr>
               <w:t>(</w:t>
             </w:r>
+            <w:proofErr w:type="spellStart"/>
             <w:r>
               <w:rPr>
                 <w:rFonts w:ascii="Courier New" w:hAnsi="Courier New" w:cs="Courier New"/>
@@ -12764,7 +13146,16 @@
                 <w:sz w:val="15"/>
                 <w:szCs w:val="15"/>
               </w:rPr>
-              <w:t>VVCT,</w:t>
+              <w:t>VVCT</w:t>
+            </w:r>
+            <w:proofErr w:type="spellEnd"/>
+            <w:r>
+              <w:rPr>
+                <w:rFonts w:ascii="Courier New" w:hAnsi="Courier New" w:cs="Courier New"/>
+                <w:sz w:val="15"/>
+                <w:szCs w:val="15"/>
+              </w:rPr>
+              <w:t>,</w:t>
             </w:r>
             <w:r>
               <w:rPr>
@@ -12903,6 +13294,7 @@
               </w:rPr>
               <w:t>(</w:t>
             </w:r>
+            <w:proofErr w:type="spellStart"/>
             <w:r>
               <w:rPr>
                 <w:rFonts w:ascii="Courier New" w:hAnsi="Courier New" w:cs="Courier New"/>
@@ -12933,7 +13325,16 @@
                 <w:sz w:val="15"/>
                 <w:szCs w:val="15"/>
               </w:rPr>
-              <w:t>VVCT,</w:t>
+              <w:t>VVCT</w:t>
+            </w:r>
+            <w:proofErr w:type="spellEnd"/>
+            <w:r>
+              <w:rPr>
+                <w:rFonts w:ascii="Courier New" w:hAnsi="Courier New" w:cs="Courier New"/>
+                <w:sz w:val="15"/>
+                <w:szCs w:val="15"/>
+              </w:rPr>
+              <w:t>,</w:t>
             </w:r>
             <w:r>
               <w:rPr>
@@ -13183,7 +13584,27 @@
                 <w:sz w:val="15"/>
                 <w:szCs w:val="15"/>
               </w:rPr>
-              <w:t xml:space="preserve"> (VVCT, </w:t>
+              <w:t xml:space="preserve"> (</w:t>
+            </w:r>
+            <w:proofErr w:type="spellStart"/>
+            <w:r>
+              <w:rPr>
+                <w:rFonts w:cs="Helvetica"/>
+                <w:b/>
+                <w:sz w:val="15"/>
+                <w:szCs w:val="15"/>
+              </w:rPr>
+              <w:t>VVCT</w:t>
+            </w:r>
+            <w:proofErr w:type="spellEnd"/>
+            <w:r>
+              <w:rPr>
+                <w:rFonts w:cs="Helvetica"/>
+                <w:b/>
+                <w:sz w:val="15"/>
+                <w:szCs w:val="15"/>
+              </w:rPr>
+              <w:t xml:space="preserve">, </w:t>
             </w:r>
             <w:proofErr w:type="spellStart"/>
             <w:r>
@@ -13404,7 +13825,25 @@
                 <w:sz w:val="15"/>
                 <w:szCs w:val="15"/>
               </w:rPr>
-              <w:t>() VVC procedure adds a</w:t>
+              <w:t xml:space="preserve">() </w:t>
+            </w:r>
+            <w:proofErr w:type="spellStart"/>
+            <w:r>
+              <w:rPr>
+                <w:rFonts w:cs="Helvetica"/>
+                <w:sz w:val="15"/>
+                <w:szCs w:val="15"/>
+              </w:rPr>
+              <w:t>VVC</w:t>
+            </w:r>
+            <w:proofErr w:type="spellEnd"/>
+            <w:r>
+              <w:rPr>
+                <w:rFonts w:cs="Helvetica"/>
+                <w:sz w:val="15"/>
+                <w:szCs w:val="15"/>
+              </w:rPr>
+              <w:t xml:space="preserve"> procedure adds a</w:t>
             </w:r>
             <w:r>
               <w:rPr>
@@ -13484,7 +13923,7 @@
                 <w:sz w:val="15"/>
                 <w:szCs w:val="15"/>
               </w:rPr>
-              <w:t xml:space="preserve"> BFM </w:t>
+              <w:t xml:space="preserve"> </w:t>
             </w:r>
             <w:proofErr w:type="spellStart"/>
             <w:r>
@@ -13493,6 +13932,24 @@
                 <w:sz w:val="15"/>
                 <w:szCs w:val="15"/>
               </w:rPr>
+              <w:t>BFM</w:t>
+            </w:r>
+            <w:proofErr w:type="spellEnd"/>
+            <w:r>
+              <w:rPr>
+                <w:rFonts w:cs="Helvetica"/>
+                <w:sz w:val="15"/>
+                <w:szCs w:val="15"/>
+              </w:rPr>
+              <w:t xml:space="preserve"> </w:t>
+            </w:r>
+            <w:proofErr w:type="spellStart"/>
+            <w:r>
+              <w:rPr>
+                <w:rFonts w:cs="Helvetica"/>
+                <w:sz w:val="15"/>
+                <w:szCs w:val="15"/>
+              </w:rPr>
               <w:t>a</w:t>
             </w:r>
             <w:r>
@@ -13542,7 +13999,25 @@
                 <w:sz w:val="15"/>
                 <w:szCs w:val="15"/>
               </w:rPr>
-              <w:t xml:space="preserve"> BFM </w:t>
+              <w:t xml:space="preserve"> </w:t>
+            </w:r>
+            <w:proofErr w:type="spellStart"/>
+            <w:r>
+              <w:rPr>
+                <w:rFonts w:cs="Helvetica"/>
+                <w:sz w:val="15"/>
+                <w:szCs w:val="15"/>
+              </w:rPr>
+              <w:t>BFM</w:t>
+            </w:r>
+            <w:proofErr w:type="spellEnd"/>
+            <w:r>
+              <w:rPr>
+                <w:rFonts w:cs="Helvetica"/>
+                <w:sz w:val="15"/>
+                <w:szCs w:val="15"/>
+              </w:rPr>
+              <w:t xml:space="preserve"> </w:t>
             </w:r>
             <w:proofErr w:type="spellStart"/>
             <w:r>
@@ -13727,7 +14202,7 @@
     </w:tbl>
     <w:p>
       <w:pPr>
-        <w:pStyle w:val="Heading1"/>
+        <w:pStyle w:val="Overskrift1"/>
         <w:rPr>
           <w:rFonts w:ascii="Helvetica" w:hAnsi="Helvetica" w:cs="Helvetica"/>
         </w:rPr>
@@ -14890,7 +15365,7 @@
     </w:tbl>
     <w:p>
       <w:pPr>
-        <w:pStyle w:val="Heading1"/>
+        <w:pStyle w:val="Overskrift1"/>
         <w:rPr>
           <w:rFonts w:ascii="Helvetica" w:hAnsi="Helvetica" w:cs="Helvetica"/>
         </w:rPr>
@@ -16748,15 +17223,7 @@
                 <w:sz w:val="15"/>
                 <w:szCs w:val="18"/>
               </w:rPr>
-              <w:t xml:space="preserve"> </w:t>
-            </w:r>
-            <w:r>
-              <w:rPr>
-                <w:rFonts w:cs="Helvetica"/>
-                <w:sz w:val="15"/>
-                <w:szCs w:val="18"/>
-              </w:rPr>
-              <w:t>See section 16 of uvvm_vvc_framework/doc/UVVM_VVC_Framework_Essential_Mechanisms.pdf for how to use verbosity control.</w:t>
+              <w:t xml:space="preserve"> See section 16 of uvvm_vvc_framework/doc/UVVM_VVC_Framework_Essential_Mechanisms.pdf for how to use verbosity control.</w:t>
             </w:r>
           </w:p>
         </w:tc>
@@ -16765,7 +17232,7 @@
     <w:p/>
     <w:p>
       <w:pPr>
-        <w:pStyle w:val="BodyText"/>
+        <w:pStyle w:val="Brdtekst"/>
         <w:rPr>
           <w:b/>
         </w:rPr>
@@ -16776,7 +17243,7 @@
     </w:p>
     <w:p>
       <w:pPr>
-        <w:pStyle w:val="List2"/>
+        <w:pStyle w:val="Liste2"/>
       </w:pPr>
       <w:proofErr w:type="spellStart"/>
       <w:r>
@@ -16803,7 +17270,7 @@
     </w:p>
     <w:p>
       <w:pPr>
-        <w:pStyle w:val="List2"/>
+        <w:pStyle w:val="Liste2"/>
       </w:pPr>
       <w:proofErr w:type="spellStart"/>
       <w:r>
@@ -16841,12 +17308,12 @@
     </w:p>
     <w:p>
       <w:pPr>
-        <w:pStyle w:val="List2"/>
+        <w:pStyle w:val="Liste2"/>
       </w:pPr>
     </w:p>
     <w:p>
       <w:pPr>
-        <w:pStyle w:val="Heading1"/>
+        <w:pStyle w:val="Overskrift1"/>
         <w:rPr>
           <w:rFonts w:ascii="Helvetica" w:hAnsi="Helvetica" w:cs="Helvetica"/>
         </w:rPr>
@@ -16855,13 +17322,12 @@
         <w:rPr>
           <w:rFonts w:ascii="Helvetica" w:hAnsi="Helvetica" w:cs="Helvetica"/>
         </w:rPr>
-        <w:lastRenderedPageBreak/>
         <w:t>VVC Status</w:t>
       </w:r>
     </w:p>
     <w:p>
       <w:pPr>
-        <w:pStyle w:val="BodyText"/>
+        <w:pStyle w:val="Brdtekst"/>
       </w:pPr>
       <w:r>
         <w:t xml:space="preserve">The current status of the VVC can be retrieved during simulation. This is achieved by reading from the shared variable </w:t>
@@ -16883,7 +17349,7 @@
     </w:p>
     <w:p>
       <w:pPr>
-        <w:pStyle w:val="BodyText"/>
+        <w:pStyle w:val="Brdtekst"/>
       </w:pPr>
     </w:p>
     <w:tbl>
@@ -17282,7 +17748,7 @@
     </w:p>
     <w:p>
       <w:pPr>
-        <w:pStyle w:val="Heading1"/>
+        <w:pStyle w:val="Overskrift1"/>
         <w:rPr>
           <w:rFonts w:ascii="Helvetica" w:hAnsi="Helvetica" w:cs="Helvetica"/>
         </w:rPr>
@@ -17418,7 +17884,7 @@
     </w:p>
     <w:p>
       <w:pPr>
-        <w:pStyle w:val="Heading1"/>
+        <w:pStyle w:val="Overskrift1"/>
       </w:pPr>
       <w:r>
         <w:t xml:space="preserve">Transaction Info </w:t>
@@ -17431,7 +17897,7 @@
     </w:p>
     <w:p>
       <w:pPr>
-        <w:pStyle w:val="Caption"/>
+        <w:pStyle w:val="Bildetekst"/>
         <w:keepNext/>
         <w:jc w:val="center"/>
       </w:pPr>
@@ -17444,6 +17910,74 @@
       </w:r>
       <w:r>
         <w:t xml:space="preserve"> base transaction (BT)</w:t>
+      </w:r>
+      <w:r>
+        <w:rPr>
+          <w:b/>
+          <w:szCs w:val="16"/>
+        </w:rPr>
+        <w:t xml:space="preserve"> </w:t>
+      </w:r>
+      <w:r>
+        <w:rPr>
+          <w:b/>
+          <w:szCs w:val="16"/>
+        </w:rPr>
+        <w:t xml:space="preserve">- </w:t>
+      </w:r>
+      <w:r>
+        <w:rPr>
+          <w:szCs w:val="16"/>
+        </w:rPr>
+        <w:t>accessible</w:t>
+      </w:r>
+      <w:r>
+        <w:rPr>
+          <w:b/>
+          <w:szCs w:val="16"/>
+        </w:rPr>
+        <w:t xml:space="preserve"> </w:t>
+      </w:r>
+      <w:r>
+        <w:rPr>
+          <w:szCs w:val="16"/>
+        </w:rPr>
+        <w:t>via</w:t>
+      </w:r>
+      <w:r>
+        <w:rPr>
+          <w:b/>
+          <w:szCs w:val="16"/>
+        </w:rPr>
+        <w:t xml:space="preserve"> </w:t>
+      </w:r>
+      <w:r>
+        <w:rPr>
+          <w:b/>
+          <w:szCs w:val="16"/>
+        </w:rPr>
+        <w:t>shared_avalon_</w:t>
+      </w:r>
+      <w:r>
+        <w:rPr>
+          <w:b/>
+          <w:szCs w:val="16"/>
+        </w:rPr>
+        <w:t>st</w:t>
+      </w:r>
+      <w:r>
+        <w:rPr>
+          <w:b/>
+          <w:szCs w:val="16"/>
+        </w:rPr>
+        <w:t>_vvc_</w:t>
+      </w:r>
+      <w:r>
+        <w:rPr>
+          <w:b/>
+          <w:szCs w:val="16"/>
+        </w:rPr>
+        <w:t>transaction_info.bt</w:t>
       </w:r>
       <w:r>
         <w:t>.</w:t>
@@ -18746,6 +19280,7 @@
     <w:p>
       <w:bookmarkStart w:id="4" w:name="_Hlk35882474"/>
       <w:r>
+        <w:lastRenderedPageBreak/>
         <w:t>See UVVM VVC Framework Essential Mechanisms PDF, section 6, for additional information about transaction types and transaction info usage.</w:t>
       </w:r>
     </w:p>
@@ -18753,7 +19288,7 @@
     <w:p/>
     <w:p>
       <w:pPr>
-        <w:pStyle w:val="Heading1"/>
+        <w:pStyle w:val="Overskrift1"/>
         <w:keepNext/>
         <w:rPr>
           <w:rFonts w:ascii="Helvetica" w:hAnsi="Helvetica" w:cs="Helvetica"/>
@@ -18763,14 +19298,13 @@
         <w:rPr>
           <w:rFonts w:ascii="Helvetica" w:hAnsi="Helvetica" w:cs="Helvetica"/>
         </w:rPr>
-        <w:lastRenderedPageBreak/>
         <w:t>VVC Interface</w:t>
       </w:r>
       <w:bookmarkEnd w:id="2"/>
     </w:p>
     <w:p>
       <w:pPr>
-        <w:pStyle w:val="BodyText"/>
+        <w:pStyle w:val="Brdtekst"/>
       </w:pPr>
       <w:r>
         <w:t xml:space="preserve">In this VVC, the interface has been encapsulated in a signal record of type </w:t>
@@ -18833,7 +19367,7 @@
     </w:p>
     <w:p>
       <w:pPr>
-        <w:pStyle w:val="List2"/>
+        <w:pStyle w:val="Liste2"/>
       </w:pPr>
       <w:r>
         <w:t>si</w:t>
@@ -18875,7 +19409,7 @@
     </w:p>
     <w:p>
       <w:pPr>
-        <w:pStyle w:val="List2"/>
+        <w:pStyle w:val="Liste2"/>
       </w:pPr>
       <w:r>
         <w:t xml:space="preserve">   channel</w:t>
@@ -18898,7 +19432,7 @@
     </w:p>
     <w:p>
       <w:pPr>
-        <w:pStyle w:val="List2"/>
+        <w:pStyle w:val="Liste2"/>
       </w:pPr>
       <w:r>
         <w:t xml:space="preserve">   data</w:t>
@@ -18912,7 +19446,7 @@
     </w:p>
     <w:p>
       <w:pPr>
-        <w:pStyle w:val="List2"/>
+        <w:pStyle w:val="Liste2"/>
       </w:pPr>
       <w:r>
         <w:t xml:space="preserve">   </w:t>
@@ -18948,7 +19482,7 @@
     </w:p>
     <w:p>
       <w:pPr>
-        <w:pStyle w:val="List2"/>
+        <w:pStyle w:val="Liste2"/>
       </w:pPr>
       <w:r>
         <w:t xml:space="preserve">   empty</w:t>
@@ -18982,7 +19516,7 @@
     </w:p>
     <w:p>
       <w:pPr>
-        <w:pStyle w:val="List"/>
+        <w:pStyle w:val="Liste"/>
       </w:pPr>
       <w:r>
         <w:t>The widths of</w:t>
@@ -19046,7 +19580,7 @@
     </w:p>
     <w:p>
       <w:pPr>
-        <w:pStyle w:val="List"/>
+        <w:pStyle w:val="Liste"/>
       </w:pPr>
       <w:r>
         <w:t xml:space="preserve">Set the widths of unused signals to 1, for example </w:t>
@@ -19122,7 +19656,7 @@
     </w:p>
     <w:p>
       <w:pPr>
-        <w:pStyle w:val="Heading1"/>
+        <w:pStyle w:val="Overskrift1"/>
         <w:keepNext/>
         <w:rPr>
           <w:rFonts w:ascii="Helvetica" w:hAnsi="Helvetica" w:cs="Helvetica"/>
@@ -19137,7 +19671,7 @@
     </w:p>
     <w:p>
       <w:pPr>
-        <w:pStyle w:val="BodyText"/>
+        <w:pStyle w:val="Brdtekst"/>
       </w:pPr>
       <w:r>
         <w:t>Additional documentation about UVVM and its features can be found under “/</w:t>
@@ -19174,7 +19708,7 @@
     </w:p>
     <w:p>
       <w:pPr>
-        <w:pStyle w:val="Heading1"/>
+        <w:pStyle w:val="Overskrift1"/>
         <w:rPr>
           <w:rFonts w:ascii="Helvetica" w:hAnsi="Helvetica" w:cs="Helvetica"/>
         </w:rPr>
@@ -19189,7 +19723,7 @@
     </w:p>
     <w:p>
       <w:pPr>
-        <w:pStyle w:val="BodyText"/>
+        <w:pStyle w:val="Brdtekst"/>
       </w:pPr>
       <w:r>
         <w:t>A</w:t>
@@ -19237,7 +19771,7 @@
     </w:p>
     <w:p>
       <w:pPr>
-        <w:pStyle w:val="ListParagraph"/>
+        <w:pStyle w:val="Listeavsnitt"/>
         <w:numPr>
           <w:ilvl w:val="0"/>
           <w:numId w:val="40"/>
@@ -19306,7 +19840,7 @@
     </w:p>
     <w:p>
       <w:pPr>
-        <w:pStyle w:val="ListParagraph"/>
+        <w:pStyle w:val="Listeavsnitt"/>
         <w:numPr>
           <w:ilvl w:val="0"/>
           <w:numId w:val="40"/>
@@ -19368,7 +19902,7 @@
     </w:p>
     <w:p>
       <w:pPr>
-        <w:pStyle w:val="ListParagraph"/>
+        <w:pStyle w:val="Listeavsnitt"/>
         <w:numPr>
           <w:ilvl w:val="0"/>
           <w:numId w:val="40"/>
@@ -19411,7 +19945,7 @@
     <w:p/>
     <w:p>
       <w:pPr>
-        <w:pStyle w:val="BodyText"/>
+        <w:pStyle w:val="Brdtekst"/>
       </w:pPr>
       <w:r>
         <w:t xml:space="preserve">Before compiling the </w:t>
@@ -19431,8 +19965,13 @@
       <w:r>
         <w:t xml:space="preserve"> </w:t>
       </w:r>
-      <w:r>
-        <w:t>VVC,</w:t>
+      <w:proofErr w:type="spellStart"/>
+      <w:r>
+        <w:t>VVC</w:t>
+      </w:r>
+      <w:proofErr w:type="spellEnd"/>
+      <w:r>
+        <w:t>,</w:t>
       </w:r>
       <w:r>
         <w:t xml:space="preserve"> assure that </w:t>
@@ -19460,7 +19999,7 @@
     <w:p/>
     <w:p>
       <w:pPr>
-        <w:pStyle w:val="BodyText"/>
+        <w:pStyle w:val="Brdtekst"/>
       </w:pPr>
       <w:r>
         <w:t xml:space="preserve">See UVVM Essential Mechanisms located in </w:t>
@@ -20977,7 +21516,7 @@
     </w:tbl>
     <w:p>
       <w:pPr>
-        <w:pStyle w:val="Heading1"/>
+        <w:pStyle w:val="Overskrift1"/>
         <w:rPr>
           <w:rFonts w:ascii="Helvetica" w:hAnsi="Helvetica" w:cs="Helvetica"/>
         </w:rPr>
@@ -20996,7 +21535,7 @@
     </w:p>
     <w:p>
       <w:pPr>
-        <w:pStyle w:val="List"/>
+        <w:pStyle w:val="Liste"/>
       </w:pPr>
       <w:r>
         <w:t>For r</w:t>
@@ -21036,7 +21575,7 @@
     </w:p>
     <w:p>
       <w:pPr>
-        <w:pStyle w:val="BodyText"/>
+        <w:pStyle w:val="Brdtekst"/>
         <w:rPr>
           <w:rFonts w:ascii="Helvetica Neue Thin" w:hAnsi="Helvetica Neue Thin"/>
           <w:i/>
@@ -21102,7 +21641,7 @@
       <w:hyperlink r:id="rId10" w:history="1">
         <w:r>
           <w:rPr>
-            <w:rStyle w:val="Hyperlink"/>
+            <w:rStyle w:val="Hyperkobling"/>
           </w:rPr>
           <w:t>support@bitvis.no</w:t>
         </w:r>
@@ -21249,7 +21788,7 @@
               </wp:anchor>
             </w:drawing>
           </mc:Choice>
-          <mc:Fallback>
+          <mc:Fallback xmlns:w16="http://schemas.microsoft.com/office/word/2018/wordml" xmlns:w16cex="http://schemas.microsoft.com/office/word/2018/wordml/cex">
             <w:pict>
               <v:shape w14:anchorId="199BDFDD" id="Tekstboks 4" o:spid="_x0000_s1028" type="#_x0000_t202" style="position:absolute;margin-left:70.45pt;margin-top:8.85pt;width:663.85pt;height:31.05pt;z-index:251662336;visibility:visible;mso-wrap-style:square;mso-width-percent:0;mso-height-percent:0;mso-wrap-distance-left:9pt;mso-wrap-distance-top:0;mso-wrap-distance-right:9pt;mso-wrap-distance-bottom:0;mso-position-horizontal:absolute;mso-position-horizontal-relative:text;mso-position-vertical:absolute;mso-position-vertical-relative:text;mso-width-percent:0;mso-height-percent:0;mso-width-relative:margin;mso-height-relative:margin;v-text-anchor:top" o:gfxdata="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" filled="f" stroked="f">
                 <v:textbox>
@@ -21391,7 +21930,7 @@
               </wp:anchor>
             </w:drawing>
           </mc:Choice>
-          <mc:Fallback>
+          <mc:Fallback xmlns:w16="http://schemas.microsoft.com/office/word/2018/wordml" xmlns:w16cex="http://schemas.microsoft.com/office/word/2018/wordml/cex">
             <w:pict>
               <v:shape w14:anchorId="6B7D54B5" id="Tekstboks 5" o:spid="_x0000_s1029" type="#_x0000_t202" style="position:absolute;margin-left:-6.85pt;margin-top:7.5pt;width:77.3pt;height:34.45pt;z-index:251664384;visibility:visible;mso-wrap-style:square;mso-width-percent:0;mso-height-percent:0;mso-wrap-distance-left:9pt;mso-wrap-distance-top:0;mso-wrap-distance-right:9pt;mso-wrap-distance-bottom:0;mso-position-horizontal:absolute;mso-position-horizontal-relative:text;mso-position-vertical:absolute;mso-position-vertical-relative:text;mso-width-percent:0;mso-height-percent:0;mso-width-relative:margin;mso-height-relative:margin;v-text-anchor:top" o:gfxdata="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" filled="f" stroked="f">
                 <v:textbox>
@@ -21454,7 +21993,7 @@
 </file>
 
 <file path=word/endnotes.xml><?xml version="1.0" encoding="utf-8"?>
-<w:endnotes xmlns:wpc="http://schemas.microsoft.com/office/word/2010/wordprocessingCanvas" xmlns:cx="http://schemas.microsoft.com/office/drawing/2014/chartex" xmlns:cx1="http://schemas.microsoft.com/office/drawing/2015/9/8/chartex" xmlns:cx2="http://schemas.microsoft.com/office/drawing/2015/10/21/chartex" xmlns:cx3="http://schemas.microsoft.com/office/drawing/2016/5/9/chartex" xmlns:cx4="http://schemas.microsoft.com/office/drawing/2016/5/10/chartex" xmlns:cx5="http://schemas.microsoft.com/office/drawing/2016/5/11/chartex" xmlns:cx6="http://schemas.microsoft.com/office/drawing/2016/5/12/chartex" xmlns:cx7="http://schemas.microsoft.com/office/drawing/2016/5/13/chartex" xmlns:cx8="http://schemas.microsoft.com/office/drawing/2016/5/14/chartex" xmlns:mc="http://schemas.openxmlformats.org/markup-compatibility/2006" xmlns:aink="http://schemas.microsoft.com/office/drawing/2016/ink" xmlns:am3d="http://schemas.microsoft.com/office/drawing/2017/model3d" xmlns:o="urn:schemas-microsoft-com:office:office" xmlns:r="http://schemas.openxmlformats.org/officeDocument/2006/relationships" xmlns:m="http://schemas.openxmlformats.org/officeDocument/2006/math" xmlns:v="urn:schemas-microsoft-com:vml" xmlns:wp14="http://schemas.microsoft.com/office/word/2010/wordprocessingDrawing" xmlns:wp="http://schemas.openxmlformats.org/drawingml/2006/wordprocessingDrawing" xmlns:w10="urn:schemas-microsoft-com:office:word" xmlns:w="http://schemas.openxmlformats.org/wordprocessingml/2006/main" xmlns:w14="http://schemas.microsoft.com/office/word/2010/wordml" xmlns:w15="http://schemas.microsoft.com/office/word/2012/wordml" xmlns:w16cex="http://schemas.microsoft.com/office/word/2018/wordml/cex" xmlns:w16cid="http://schemas.microsoft.com/office/word/2016/wordml/cid" xmlns:w16="http://schemas.microsoft.com/office/word/2018/wordml" xmlns:w16se="http://schemas.microsoft.com/office/word/2015/wordml/symex" xmlns:wpg="http://schemas.microsoft.com/office/word/2010/wordprocessingGroup" xmlns:wpi="http://schemas.microsoft.com/office/word/2010/wordprocessingInk" xmlns:wne="http://schemas.microsoft.com/office/word/2006/wordml" xmlns:wps="http://schemas.microsoft.com/office/word/2010/wordprocessingShape" mc:Ignorable="w14 w15 w16se w16cid w16 w16cex wp14">
+<w:endnotes xmlns:wpc="http://schemas.microsoft.com/office/word/2010/wordprocessingCanvas" xmlns:cx="http://schemas.microsoft.com/office/drawing/2014/chartex" xmlns:cx1="http://schemas.microsoft.com/office/drawing/2015/9/8/chartex" xmlns:cx2="http://schemas.microsoft.com/office/drawing/2015/10/21/chartex" xmlns:cx3="http://schemas.microsoft.com/office/drawing/2016/5/9/chartex" xmlns:cx4="http://schemas.microsoft.com/office/drawing/2016/5/10/chartex" xmlns:cx5="http://schemas.microsoft.com/office/drawing/2016/5/11/chartex" xmlns:cx6="http://schemas.microsoft.com/office/drawing/2016/5/12/chartex" xmlns:cx7="http://schemas.microsoft.com/office/drawing/2016/5/13/chartex" xmlns:cx8="http://schemas.microsoft.com/office/drawing/2016/5/14/chartex" xmlns:mc="http://schemas.openxmlformats.org/markup-compatibility/2006" xmlns:aink="http://schemas.microsoft.com/office/drawing/2016/ink" xmlns:am3d="http://schemas.microsoft.com/office/drawing/2017/model3d" xmlns:o="urn:schemas-microsoft-com:office:office" xmlns:r="http://schemas.openxmlformats.org/officeDocument/2006/relationships" xmlns:m="http://schemas.openxmlformats.org/officeDocument/2006/math" xmlns:v="urn:schemas-microsoft-com:vml" xmlns:wp14="http://schemas.microsoft.com/office/word/2010/wordprocessingDrawing" xmlns:wp="http://schemas.openxmlformats.org/drawingml/2006/wordprocessingDrawing" xmlns:w10="urn:schemas-microsoft-com:office:word" xmlns:w="http://schemas.openxmlformats.org/wordprocessingml/2006/main" xmlns:w14="http://schemas.microsoft.com/office/word/2010/wordml" xmlns:w15="http://schemas.microsoft.com/office/word/2012/wordml" xmlns:w16cid="http://schemas.microsoft.com/office/word/2016/wordml/cid" xmlns:w16se="http://schemas.microsoft.com/office/word/2015/wordml/symex" xmlns:wpg="http://schemas.microsoft.com/office/word/2010/wordprocessingGroup" xmlns:wpi="http://schemas.microsoft.com/office/word/2010/wordprocessingInk" xmlns:wne="http://schemas.microsoft.com/office/word/2006/wordml" xmlns:wps="http://schemas.microsoft.com/office/word/2010/wordprocessingShape" mc:Ignorable="w14 w15 w16se w16cid wp14">
   <w:endnote w:type="separator" w:id="-1">
     <w:p>
       <w:pPr>
@@ -21493,37 +22032,37 @@
 </file>
 
 <file path=word/footer1.xml><?xml version="1.0" encoding="utf-8"?>
-<w:ftr xmlns:wpc="http://schemas.microsoft.com/office/word/2010/wordprocessingCanvas" xmlns:cx="http://schemas.microsoft.com/office/drawing/2014/chartex" xmlns:cx1="http://schemas.microsoft.com/office/drawing/2015/9/8/chartex" xmlns:cx2="http://schemas.microsoft.com/office/drawing/2015/10/21/chartex" xmlns:cx3="http://schemas.microsoft.com/office/drawing/2016/5/9/chartex" xmlns:cx4="http://schemas.microsoft.com/office/drawing/2016/5/10/chartex" xmlns:cx5="http://schemas.microsoft.com/office/drawing/2016/5/11/chartex" xmlns:cx6="http://schemas.microsoft.com/office/drawing/2016/5/12/chartex" xmlns:cx7="http://schemas.microsoft.com/office/drawing/2016/5/13/chartex" xmlns:cx8="http://schemas.microsoft.com/office/drawing/2016/5/14/chartex" xmlns:mc="http://schemas.openxmlformats.org/markup-compatibility/2006" xmlns:aink="http://schemas.microsoft.com/office/drawing/2016/ink" xmlns:am3d="http://schemas.microsoft.com/office/drawing/2017/model3d" xmlns:o="urn:schemas-microsoft-com:office:office" xmlns:r="http://schemas.openxmlformats.org/officeDocument/2006/relationships" xmlns:m="http://schemas.openxmlformats.org/officeDocument/2006/math" xmlns:v="urn:schemas-microsoft-com:vml" xmlns:wp14="http://schemas.microsoft.com/office/word/2010/wordprocessingDrawing" xmlns:wp="http://schemas.openxmlformats.org/drawingml/2006/wordprocessingDrawing" xmlns:w10="urn:schemas-microsoft-com:office:word" xmlns:w="http://schemas.openxmlformats.org/wordprocessingml/2006/main" xmlns:w14="http://schemas.microsoft.com/office/word/2010/wordml" xmlns:w15="http://schemas.microsoft.com/office/word/2012/wordml" xmlns:w16cex="http://schemas.microsoft.com/office/word/2018/wordml/cex" xmlns:w16cid="http://schemas.microsoft.com/office/word/2016/wordml/cid" xmlns:w16="http://schemas.microsoft.com/office/word/2018/wordml" xmlns:w16se="http://schemas.microsoft.com/office/word/2015/wordml/symex" xmlns:wpg="http://schemas.microsoft.com/office/word/2010/wordprocessingGroup" xmlns:wpi="http://schemas.microsoft.com/office/word/2010/wordprocessingInk" xmlns:wne="http://schemas.microsoft.com/office/word/2006/wordml" xmlns:wps="http://schemas.microsoft.com/office/word/2010/wordprocessingShape" mc:Ignorable="w14 w15 w16se w16cid w16 w16cex wp14">
+<w:ftr xmlns:wpc="http://schemas.microsoft.com/office/word/2010/wordprocessingCanvas" xmlns:cx="http://schemas.microsoft.com/office/drawing/2014/chartex" xmlns:cx1="http://schemas.microsoft.com/office/drawing/2015/9/8/chartex" xmlns:cx2="http://schemas.microsoft.com/office/drawing/2015/10/21/chartex" xmlns:cx3="http://schemas.microsoft.com/office/drawing/2016/5/9/chartex" xmlns:cx4="http://schemas.microsoft.com/office/drawing/2016/5/10/chartex" xmlns:cx5="http://schemas.microsoft.com/office/drawing/2016/5/11/chartex" xmlns:cx6="http://schemas.microsoft.com/office/drawing/2016/5/12/chartex" xmlns:cx7="http://schemas.microsoft.com/office/drawing/2016/5/13/chartex" xmlns:cx8="http://schemas.microsoft.com/office/drawing/2016/5/14/chartex" xmlns:mc="http://schemas.openxmlformats.org/markup-compatibility/2006" xmlns:aink="http://schemas.microsoft.com/office/drawing/2016/ink" xmlns:am3d="http://schemas.microsoft.com/office/drawing/2017/model3d" xmlns:o="urn:schemas-microsoft-com:office:office" xmlns:r="http://schemas.openxmlformats.org/officeDocument/2006/relationships" xmlns:m="http://schemas.openxmlformats.org/officeDocument/2006/math" xmlns:v="urn:schemas-microsoft-com:vml" xmlns:wp14="http://schemas.microsoft.com/office/word/2010/wordprocessingDrawing" xmlns:wp="http://schemas.openxmlformats.org/drawingml/2006/wordprocessingDrawing" xmlns:w10="urn:schemas-microsoft-com:office:word" xmlns:w="http://schemas.openxmlformats.org/wordprocessingml/2006/main" xmlns:w14="http://schemas.microsoft.com/office/word/2010/wordml" xmlns:w15="http://schemas.microsoft.com/office/word/2012/wordml" xmlns:w16cid="http://schemas.microsoft.com/office/word/2016/wordml/cid" xmlns:w16se="http://schemas.microsoft.com/office/word/2015/wordml/symex" xmlns:wpg="http://schemas.microsoft.com/office/word/2010/wordprocessingGroup" xmlns:wpi="http://schemas.microsoft.com/office/word/2010/wordprocessingInk" xmlns:wne="http://schemas.microsoft.com/office/word/2006/wordml" xmlns:wps="http://schemas.microsoft.com/office/word/2010/wordprocessingShape" mc:Ignorable="w14 w15 w16se w16cid wp14">
   <w:p>
     <w:pPr>
-      <w:pStyle w:val="Footer"/>
+      <w:pStyle w:val="Bunntekst"/>
       <w:framePr w:wrap="none" w:vAnchor="text" w:hAnchor="margin" w:xAlign="right" w:y="1"/>
       <w:rPr>
-        <w:rStyle w:val="PageNumber"/>
+        <w:rStyle w:val="Sidetall"/>
       </w:rPr>
     </w:pPr>
     <w:r>
       <w:rPr>
-        <w:rStyle w:val="PageNumber"/>
+        <w:rStyle w:val="Sidetall"/>
       </w:rPr>
       <w:fldChar w:fldCharType="begin"/>
     </w:r>
     <w:r>
       <w:rPr>
-        <w:rStyle w:val="PageNumber"/>
+        <w:rStyle w:val="Sidetall"/>
       </w:rPr>
       <w:instrText xml:space="preserve">PAGE  </w:instrText>
     </w:r>
     <w:r>
       <w:rPr>
-        <w:rStyle w:val="PageNumber"/>
+        <w:rStyle w:val="Sidetall"/>
       </w:rPr>
       <w:fldChar w:fldCharType="end"/>
     </w:r>
   </w:p>
   <w:p>
     <w:pPr>
-      <w:pStyle w:val="Footer"/>
+      <w:pStyle w:val="Bunntekst"/>
       <w:ind w:right="360"/>
     </w:pPr>
   </w:p>
@@ -21531,13 +22070,13 @@
 </file>
 
 <file path=word/footer2.xml><?xml version="1.0" encoding="utf-8"?>
-<w:ftr xmlns:wpc="http://schemas.microsoft.com/office/word/2010/wordprocessingCanvas" xmlns:cx="http://schemas.microsoft.com/office/drawing/2014/chartex" xmlns:cx1="http://schemas.microsoft.com/office/drawing/2015/9/8/chartex" xmlns:cx2="http://schemas.microsoft.com/office/drawing/2015/10/21/chartex" xmlns:cx3="http://schemas.microsoft.com/office/drawing/2016/5/9/chartex" xmlns:cx4="http://schemas.microsoft.com/office/drawing/2016/5/10/chartex" xmlns:cx5="http://schemas.microsoft.com/office/drawing/2016/5/11/chartex" xmlns:cx6="http://schemas.microsoft.com/office/drawing/2016/5/12/chartex" xmlns:cx7="http://schemas.microsoft.com/office/drawing/2016/5/13/chartex" xmlns:cx8="http://schemas.microsoft.com/office/drawing/2016/5/14/chartex" xmlns:mc="http://schemas.openxmlformats.org/markup-compatibility/2006" xmlns:aink="http://schemas.microsoft.com/office/drawing/2016/ink" xmlns:am3d="http://schemas.microsoft.com/office/drawing/2017/model3d" xmlns:o="urn:schemas-microsoft-com:office:office" xmlns:r="http://schemas.openxmlformats.org/officeDocument/2006/relationships" xmlns:m="http://schemas.openxmlformats.org/officeDocument/2006/math" xmlns:v="urn:schemas-microsoft-com:vml" xmlns:wp14="http://schemas.microsoft.com/office/word/2010/wordprocessingDrawing" xmlns:wp="http://schemas.openxmlformats.org/drawingml/2006/wordprocessingDrawing" xmlns:w10="urn:schemas-microsoft-com:office:word" xmlns:w="http://schemas.openxmlformats.org/wordprocessingml/2006/main" xmlns:w14="http://schemas.microsoft.com/office/word/2010/wordml" xmlns:w15="http://schemas.microsoft.com/office/word/2012/wordml" xmlns:w16cex="http://schemas.microsoft.com/office/word/2018/wordml/cex" xmlns:w16cid="http://schemas.microsoft.com/office/word/2016/wordml/cid" xmlns:w16="http://schemas.microsoft.com/office/word/2018/wordml" xmlns:w16se="http://schemas.microsoft.com/office/word/2015/wordml/symex" xmlns:wpg="http://schemas.microsoft.com/office/word/2010/wordprocessingGroup" xmlns:wpi="http://schemas.microsoft.com/office/word/2010/wordprocessingInk" xmlns:wne="http://schemas.microsoft.com/office/word/2006/wordml" xmlns:wps="http://schemas.microsoft.com/office/word/2010/wordprocessingShape" mc:Ignorable="w14 w15 w16se w16cid w16 w16cex wp14">
+<w:ftr xmlns:wpc="http://schemas.microsoft.com/office/word/2010/wordprocessingCanvas" xmlns:cx="http://schemas.microsoft.com/office/drawing/2014/chartex" xmlns:cx1="http://schemas.microsoft.com/office/drawing/2015/9/8/chartex" xmlns:cx2="http://schemas.microsoft.com/office/drawing/2015/10/21/chartex" xmlns:cx3="http://schemas.microsoft.com/office/drawing/2016/5/9/chartex" xmlns:cx4="http://schemas.microsoft.com/office/drawing/2016/5/10/chartex" xmlns:cx5="http://schemas.microsoft.com/office/drawing/2016/5/11/chartex" xmlns:cx6="http://schemas.microsoft.com/office/drawing/2016/5/12/chartex" xmlns:cx7="http://schemas.microsoft.com/office/drawing/2016/5/13/chartex" xmlns:cx8="http://schemas.microsoft.com/office/drawing/2016/5/14/chartex" xmlns:mc="http://schemas.openxmlformats.org/markup-compatibility/2006" xmlns:aink="http://schemas.microsoft.com/office/drawing/2016/ink" xmlns:am3d="http://schemas.microsoft.com/office/drawing/2017/model3d" xmlns:o="urn:schemas-microsoft-com:office:office" xmlns:r="http://schemas.openxmlformats.org/officeDocument/2006/relationships" xmlns:m="http://schemas.openxmlformats.org/officeDocument/2006/math" xmlns:v="urn:schemas-microsoft-com:vml" xmlns:wp14="http://schemas.microsoft.com/office/word/2010/wordprocessingDrawing" xmlns:wp="http://schemas.openxmlformats.org/drawingml/2006/wordprocessingDrawing" xmlns:w10="urn:schemas-microsoft-com:office:word" xmlns:w="http://schemas.openxmlformats.org/wordprocessingml/2006/main" xmlns:w14="http://schemas.microsoft.com/office/word/2010/wordml" xmlns:w15="http://schemas.microsoft.com/office/word/2012/wordml" xmlns:w16cid="http://schemas.microsoft.com/office/word/2016/wordml/cid" xmlns:w16se="http://schemas.microsoft.com/office/word/2015/wordml/symex" xmlns:wpg="http://schemas.microsoft.com/office/word/2010/wordprocessingGroup" xmlns:wpi="http://schemas.microsoft.com/office/word/2010/wordprocessingInk" xmlns:wne="http://schemas.microsoft.com/office/word/2006/wordml" xmlns:wps="http://schemas.microsoft.com/office/word/2010/wordprocessingShape" mc:Ignorable="w14 w15 w16se w16cid wp14">
   <w:p>
     <w:pPr>
-      <w:pStyle w:val="Footer"/>
+      <w:pStyle w:val="Bunntekst"/>
       <w:framePr w:wrap="none" w:vAnchor="text" w:hAnchor="margin" w:xAlign="right" w:y="1"/>
       <w:rPr>
-        <w:rStyle w:val="PageNumber"/>
+        <w:rStyle w:val="Sidetall"/>
         <w:rFonts w:ascii="Helvetica" w:hAnsi="Helvetica" w:cs="Helvetica"/>
         <w:color w:val="1381C4"/>
         <w:sz w:val="14"/>
@@ -21545,7 +22084,7 @@
     </w:pPr>
     <w:r>
       <w:rPr>
-        <w:rStyle w:val="PageNumber"/>
+        <w:rStyle w:val="Sidetall"/>
         <w:rFonts w:ascii="Helvetica" w:hAnsi="Helvetica" w:cs="Helvetica"/>
         <w:color w:val="1381C4"/>
         <w:sz w:val="14"/>
@@ -21554,7 +22093,7 @@
     </w:r>
     <w:r>
       <w:rPr>
-        <w:rStyle w:val="PageNumber"/>
+        <w:rStyle w:val="Sidetall"/>
         <w:rFonts w:ascii="Helvetica" w:hAnsi="Helvetica" w:cs="Helvetica"/>
         <w:color w:val="1381C4"/>
         <w:sz w:val="14"/>
@@ -21563,7 +22102,7 @@
     </w:r>
     <w:r>
       <w:rPr>
-        <w:rStyle w:val="PageNumber"/>
+        <w:rStyle w:val="Sidetall"/>
         <w:rFonts w:ascii="Helvetica" w:hAnsi="Helvetica" w:cs="Helvetica"/>
         <w:color w:val="1381C4"/>
         <w:sz w:val="14"/>
@@ -21572,7 +22111,7 @@
     </w:r>
     <w:r>
       <w:rPr>
-        <w:rStyle w:val="PageNumber"/>
+        <w:rStyle w:val="Sidetall"/>
         <w:rFonts w:ascii="Helvetica" w:hAnsi="Helvetica" w:cs="Helvetica"/>
         <w:color w:val="1381C4"/>
         <w:sz w:val="14"/>
@@ -21581,7 +22120,7 @@
     </w:r>
     <w:r>
       <w:rPr>
-        <w:rStyle w:val="PageNumber"/>
+        <w:rStyle w:val="Sidetall"/>
         <w:rFonts w:ascii="Helvetica" w:hAnsi="Helvetica" w:cs="Helvetica"/>
         <w:color w:val="1381C4"/>
         <w:sz w:val="14"/>
@@ -21590,7 +22129,7 @@
     </w:r>
     <w:r>
       <w:rPr>
-        <w:rStyle w:val="PageNumber"/>
+        <w:rStyle w:val="Sidetall"/>
         <w:rFonts w:ascii="Helvetica" w:hAnsi="Helvetica" w:cs="Helvetica"/>
         <w:color w:val="1381C4"/>
         <w:sz w:val="14"/>
@@ -21599,7 +22138,7 @@
     </w:r>
     <w:r>
       <w:rPr>
-        <w:rStyle w:val="PageNumber"/>
+        <w:rStyle w:val="Sidetall"/>
         <w:rFonts w:ascii="Helvetica" w:hAnsi="Helvetica" w:cs="Helvetica"/>
         <w:color w:val="1381C4"/>
         <w:sz w:val="14"/>
@@ -21608,7 +22147,7 @@
     </w:r>
     <w:r>
       <w:rPr>
-        <w:rStyle w:val="PageNumber"/>
+        <w:rStyle w:val="Sidetall"/>
         <w:rFonts w:ascii="Helvetica" w:hAnsi="Helvetica" w:cs="Helvetica"/>
         <w:color w:val="1381C4"/>
         <w:sz w:val="14"/>
@@ -21617,7 +22156,7 @@
     </w:r>
     <w:r>
       <w:rPr>
-        <w:rStyle w:val="PageNumber"/>
+        <w:rStyle w:val="Sidetall"/>
         <w:rFonts w:ascii="Helvetica" w:hAnsi="Helvetica" w:cs="Helvetica"/>
         <w:color w:val="1381C4"/>
         <w:sz w:val="14"/>
@@ -21626,7 +22165,7 @@
     </w:r>
     <w:r>
       <w:rPr>
-        <w:rStyle w:val="PageNumber"/>
+        <w:rStyle w:val="Sidetall"/>
         <w:rFonts w:ascii="Helvetica" w:hAnsi="Helvetica" w:cs="Helvetica"/>
         <w:color w:val="1381C4"/>
         <w:sz w:val="14"/>
@@ -21635,7 +22174,7 @@
     </w:r>
     <w:r>
       <w:rPr>
-        <w:rStyle w:val="PageNumber"/>
+        <w:rStyle w:val="Sidetall"/>
         <w:rFonts w:ascii="Helvetica" w:hAnsi="Helvetica" w:cs="Helvetica"/>
         <w:color w:val="1381C4"/>
         <w:sz w:val="14"/>
@@ -21644,7 +22183,7 @@
     </w:r>
     <w:r>
       <w:rPr>
-        <w:rStyle w:val="PageNumber"/>
+        <w:rStyle w:val="Sidetall"/>
         <w:rFonts w:ascii="Helvetica" w:hAnsi="Helvetica" w:cs="Helvetica"/>
         <w:color w:val="1381C4"/>
         <w:sz w:val="14"/>
@@ -21680,7 +22219,7 @@
         </w:tcPr>
         <w:p>
           <w:pPr>
-            <w:pStyle w:val="Footer"/>
+            <w:pStyle w:val="Bunntekst"/>
             <w:tabs>
               <w:tab w:val="clear" w:pos="4153"/>
               <w:tab w:val="clear" w:pos="8306"/>
@@ -21772,7 +22311,7 @@
         </w:tcPr>
         <w:p>
           <w:pPr>
-            <w:pStyle w:val="Footer"/>
+            <w:pStyle w:val="Bunntekst"/>
             <w:tabs>
               <w:tab w:val="clear" w:pos="4153"/>
               <w:tab w:val="clear" w:pos="8306"/>
@@ -21869,7 +22408,7 @@
               <w:sz w:val="14"/>
               <w:lang w:val="en-US"/>
             </w:rPr>
-            <w:t>2020-04-20</w:t>
+            <w:t>2020-05-04</w:t>
           </w:r>
           <w:r>
             <w:rPr>
@@ -21889,7 +22428,7 @@
         </w:tcPr>
         <w:p>
           <w:pPr>
-            <w:pStyle w:val="Footer"/>
+            <w:pStyle w:val="Bunntekst"/>
             <w:tabs>
               <w:tab w:val="clear" w:pos="4153"/>
               <w:tab w:val="clear" w:pos="8306"/>
@@ -21902,38 +22441,18 @@
               <w:lang w:val="sq-AL"/>
             </w:rPr>
           </w:pPr>
-          <w:r>
-            <w:fldChar w:fldCharType="begin"/>
-          </w:r>
-          <w:r>
-            <w:rPr>
-              <w:lang w:val="sq-AL"/>
-            </w:rPr>
-            <w:instrText xml:space="preserve"> HYPERLINK "mailto:support@bitvis.no" </w:instrText>
-          </w:r>
-          <w:r>
-            <w:fldChar w:fldCharType="separate"/>
-          </w:r>
-          <w:r>
-            <w:rPr>
-              <w:rStyle w:val="Hyperlink"/>
-              <w:rFonts w:ascii="Helvetica" w:hAnsi="Helvetica" w:cs="Arial"/>
-              <w:color w:val="1381C4"/>
-              <w:sz w:val="14"/>
-              <w:lang w:val="sq-AL"/>
-            </w:rPr>
-            <w:t>support@bitvis.no</w:t>
-          </w:r>
-          <w:r>
-            <w:rPr>
-              <w:rStyle w:val="Hyperlink"/>
-              <w:rFonts w:ascii="Helvetica" w:hAnsi="Helvetica" w:cs="Arial"/>
-              <w:color w:val="1381C4"/>
-              <w:sz w:val="14"/>
-              <w:lang w:val="sq-AL"/>
-            </w:rPr>
-            <w:fldChar w:fldCharType="end"/>
-          </w:r>
+          <w:hyperlink r:id="rId1" w:history="1">
+            <w:r>
+              <w:rPr>
+                <w:rStyle w:val="Hyperkobling"/>
+                <w:rFonts w:ascii="Helvetica" w:hAnsi="Helvetica" w:cs="Arial"/>
+                <w:color w:val="1381C4"/>
+                <w:sz w:val="14"/>
+                <w:lang w:val="sq-AL"/>
+              </w:rPr>
+              <w:t>support@bitvis.no</w:t>
+            </w:r>
+          </w:hyperlink>
           <w:r>
             <w:rPr>
               <w:rFonts w:ascii="Helvetica" w:hAnsi="Helvetica" w:cs="Arial"/>
@@ -21955,7 +22474,7 @@
           </w:r>
           <w:r>
             <w:rPr>
-              <w:rStyle w:val="Hyperlink"/>
+              <w:rStyle w:val="Hyperkobling"/>
               <w:rFonts w:ascii="Helvetica" w:hAnsi="Helvetica" w:cs="Arial"/>
               <w:color w:val="1381C4"/>
               <w:sz w:val="14"/>
@@ -21972,7 +22491,7 @@
         </w:tcPr>
         <w:p>
           <w:pPr>
-            <w:pStyle w:val="Footer"/>
+            <w:pStyle w:val="Bunntekst"/>
             <w:tabs>
               <w:tab w:val="clear" w:pos="4153"/>
               <w:tab w:val="clear" w:pos="8306"/>
@@ -21992,7 +22511,7 @@
   </w:tbl>
   <w:p>
     <w:pPr>
-      <w:pStyle w:val="Footer"/>
+      <w:pStyle w:val="Bunntekst"/>
       <w:rPr>
         <w:lang w:val="sq-AL"/>
       </w:rPr>
@@ -22002,7 +22521,7 @@
 </file>
 
 <file path=word/footer3.xml><?xml version="1.0" encoding="utf-8"?>
-<w:ftr xmlns:wpc="http://schemas.microsoft.com/office/word/2010/wordprocessingCanvas" xmlns:cx="http://schemas.microsoft.com/office/drawing/2014/chartex" xmlns:cx1="http://schemas.microsoft.com/office/drawing/2015/9/8/chartex" xmlns:cx2="http://schemas.microsoft.com/office/drawing/2015/10/21/chartex" xmlns:cx3="http://schemas.microsoft.com/office/drawing/2016/5/9/chartex" xmlns:cx4="http://schemas.microsoft.com/office/drawing/2016/5/10/chartex" xmlns:cx5="http://schemas.microsoft.com/office/drawing/2016/5/11/chartex" xmlns:cx6="http://schemas.microsoft.com/office/drawing/2016/5/12/chartex" xmlns:cx7="http://schemas.microsoft.com/office/drawing/2016/5/13/chartex" xmlns:cx8="http://schemas.microsoft.com/office/drawing/2016/5/14/chartex" xmlns:mc="http://schemas.openxmlformats.org/markup-compatibility/2006" xmlns:aink="http://schemas.microsoft.com/office/drawing/2016/ink" xmlns:am3d="http://schemas.microsoft.com/office/drawing/2017/model3d" xmlns:o="urn:schemas-microsoft-com:office:office" xmlns:r="http://schemas.openxmlformats.org/officeDocument/2006/relationships" xmlns:m="http://schemas.openxmlformats.org/officeDocument/2006/math" xmlns:v="urn:schemas-microsoft-com:vml" xmlns:wp14="http://schemas.microsoft.com/office/word/2010/wordprocessingDrawing" xmlns:wp="http://schemas.openxmlformats.org/drawingml/2006/wordprocessingDrawing" xmlns:w10="urn:schemas-microsoft-com:office:word" xmlns:w="http://schemas.openxmlformats.org/wordprocessingml/2006/main" xmlns:w14="http://schemas.microsoft.com/office/word/2010/wordml" xmlns:w15="http://schemas.microsoft.com/office/word/2012/wordml" xmlns:w16cex="http://schemas.microsoft.com/office/word/2018/wordml/cex" xmlns:w16cid="http://schemas.microsoft.com/office/word/2016/wordml/cid" xmlns:w16="http://schemas.microsoft.com/office/word/2018/wordml" xmlns:w16se="http://schemas.microsoft.com/office/word/2015/wordml/symex" xmlns:wpg="http://schemas.microsoft.com/office/word/2010/wordprocessingGroup" xmlns:wpi="http://schemas.microsoft.com/office/word/2010/wordprocessingInk" xmlns:wne="http://schemas.microsoft.com/office/word/2006/wordml" xmlns:wps="http://schemas.microsoft.com/office/word/2010/wordprocessingShape" mc:Ignorable="w14 w15 w16se w16cid w16 w16cex wp14">
+<w:ftr xmlns:wpc="http://schemas.microsoft.com/office/word/2010/wordprocessingCanvas" xmlns:cx="http://schemas.microsoft.com/office/drawing/2014/chartex" xmlns:cx1="http://schemas.microsoft.com/office/drawing/2015/9/8/chartex" xmlns:cx2="http://schemas.microsoft.com/office/drawing/2015/10/21/chartex" xmlns:cx3="http://schemas.microsoft.com/office/drawing/2016/5/9/chartex" xmlns:cx4="http://schemas.microsoft.com/office/drawing/2016/5/10/chartex" xmlns:cx5="http://schemas.microsoft.com/office/drawing/2016/5/11/chartex" xmlns:cx6="http://schemas.microsoft.com/office/drawing/2016/5/12/chartex" xmlns:cx7="http://schemas.microsoft.com/office/drawing/2016/5/13/chartex" xmlns:cx8="http://schemas.microsoft.com/office/drawing/2016/5/14/chartex" xmlns:mc="http://schemas.openxmlformats.org/markup-compatibility/2006" xmlns:aink="http://schemas.microsoft.com/office/drawing/2016/ink" xmlns:am3d="http://schemas.microsoft.com/office/drawing/2017/model3d" xmlns:o="urn:schemas-microsoft-com:office:office" xmlns:r="http://schemas.openxmlformats.org/officeDocument/2006/relationships" xmlns:m="http://schemas.openxmlformats.org/officeDocument/2006/math" xmlns:v="urn:schemas-microsoft-com:vml" xmlns:wp14="http://schemas.microsoft.com/office/word/2010/wordprocessingDrawing" xmlns:wp="http://schemas.openxmlformats.org/drawingml/2006/wordprocessingDrawing" xmlns:w10="urn:schemas-microsoft-com:office:word" xmlns:w="http://schemas.openxmlformats.org/wordprocessingml/2006/main" xmlns:w14="http://schemas.microsoft.com/office/word/2010/wordml" xmlns:w15="http://schemas.microsoft.com/office/word/2012/wordml" xmlns:w16cid="http://schemas.microsoft.com/office/word/2016/wordml/cid" xmlns:w16se="http://schemas.microsoft.com/office/word/2015/wordml/symex" xmlns:wpg="http://schemas.microsoft.com/office/word/2010/wordprocessingGroup" xmlns:wpi="http://schemas.microsoft.com/office/word/2010/wordprocessingInk" xmlns:wne="http://schemas.microsoft.com/office/word/2006/wordml" xmlns:wps="http://schemas.microsoft.com/office/word/2010/wordprocessingShape" mc:Ignorable="w14 w15 w16se w16cid wp14">
   <w:p>
     <w:pPr>
       <w:rPr>
@@ -22110,7 +22629,7 @@
             </wp:anchor>
           </w:drawing>
         </mc:Choice>
-        <mc:Fallback>
+        <mc:Fallback xmlns:w16="http://schemas.microsoft.com/office/word/2018/wordml" xmlns:w16cex="http://schemas.microsoft.com/office/word/2018/wordml/cex">
           <w:pict>
             <v:shapetype w14:anchorId="0CA6C753" id="_x0000_t202" coordsize="21600,21600" o:spt="202" path="m,l,21600r21600,l21600,xe">
               <v:stroke joinstyle="miter"/>
@@ -22197,14 +22716,14 @@
   </w:p>
   <w:p>
     <w:pPr>
-      <w:pStyle w:val="Footer"/>
+      <w:pStyle w:val="Bunntekst"/>
     </w:pPr>
   </w:p>
 </w:ftr>
 </file>
 
 <file path=word/footnotes.xml><?xml version="1.0" encoding="utf-8"?>
-<w:footnotes xmlns:wpc="http://schemas.microsoft.com/office/word/2010/wordprocessingCanvas" xmlns:cx="http://schemas.microsoft.com/office/drawing/2014/chartex" xmlns:cx1="http://schemas.microsoft.com/office/drawing/2015/9/8/chartex" xmlns:cx2="http://schemas.microsoft.com/office/drawing/2015/10/21/chartex" xmlns:cx3="http://schemas.microsoft.com/office/drawing/2016/5/9/chartex" xmlns:cx4="http://schemas.microsoft.com/office/drawing/2016/5/10/chartex" xmlns:cx5="http://schemas.microsoft.com/office/drawing/2016/5/11/chartex" xmlns:cx6="http://schemas.microsoft.com/office/drawing/2016/5/12/chartex" xmlns:cx7="http://schemas.microsoft.com/office/drawing/2016/5/13/chartex" xmlns:cx8="http://schemas.microsoft.com/office/drawing/2016/5/14/chartex" xmlns:mc="http://schemas.openxmlformats.org/markup-compatibility/2006" xmlns:aink="http://schemas.microsoft.com/office/drawing/2016/ink" xmlns:am3d="http://schemas.microsoft.com/office/drawing/2017/model3d" xmlns:o="urn:schemas-microsoft-com:office:office" xmlns:r="http://schemas.openxmlformats.org/officeDocument/2006/relationships" xmlns:m="http://schemas.openxmlformats.org/officeDocument/2006/math" xmlns:v="urn:schemas-microsoft-com:vml" xmlns:wp14="http://schemas.microsoft.com/office/word/2010/wordprocessingDrawing" xmlns:wp="http://schemas.openxmlformats.org/drawingml/2006/wordprocessingDrawing" xmlns:w10="urn:schemas-microsoft-com:office:word" xmlns:w="http://schemas.openxmlformats.org/wordprocessingml/2006/main" xmlns:w14="http://schemas.microsoft.com/office/word/2010/wordml" xmlns:w15="http://schemas.microsoft.com/office/word/2012/wordml" xmlns:w16cex="http://schemas.microsoft.com/office/word/2018/wordml/cex" xmlns:w16cid="http://schemas.microsoft.com/office/word/2016/wordml/cid" xmlns:w16="http://schemas.microsoft.com/office/word/2018/wordml" xmlns:w16se="http://schemas.microsoft.com/office/word/2015/wordml/symex" xmlns:wpg="http://schemas.microsoft.com/office/word/2010/wordprocessingGroup" xmlns:wpi="http://schemas.microsoft.com/office/word/2010/wordprocessingInk" xmlns:wne="http://schemas.microsoft.com/office/word/2006/wordml" xmlns:wps="http://schemas.microsoft.com/office/word/2010/wordprocessingShape" mc:Ignorable="w14 w15 w16se w16cid w16 w16cex wp14">
+<w:footnotes xmlns:wpc="http://schemas.microsoft.com/office/word/2010/wordprocessingCanvas" xmlns:cx="http://schemas.microsoft.com/office/drawing/2014/chartex" xmlns:cx1="http://schemas.microsoft.com/office/drawing/2015/9/8/chartex" xmlns:cx2="http://schemas.microsoft.com/office/drawing/2015/10/21/chartex" xmlns:cx3="http://schemas.microsoft.com/office/drawing/2016/5/9/chartex" xmlns:cx4="http://schemas.microsoft.com/office/drawing/2016/5/10/chartex" xmlns:cx5="http://schemas.microsoft.com/office/drawing/2016/5/11/chartex" xmlns:cx6="http://schemas.microsoft.com/office/drawing/2016/5/12/chartex" xmlns:cx7="http://schemas.microsoft.com/office/drawing/2016/5/13/chartex" xmlns:cx8="http://schemas.microsoft.com/office/drawing/2016/5/14/chartex" xmlns:mc="http://schemas.openxmlformats.org/markup-compatibility/2006" xmlns:aink="http://schemas.microsoft.com/office/drawing/2016/ink" xmlns:am3d="http://schemas.microsoft.com/office/drawing/2017/model3d" xmlns:o="urn:schemas-microsoft-com:office:office" xmlns:r="http://schemas.openxmlformats.org/officeDocument/2006/relationships" xmlns:m="http://schemas.openxmlformats.org/officeDocument/2006/math" xmlns:v="urn:schemas-microsoft-com:vml" xmlns:wp14="http://schemas.microsoft.com/office/word/2010/wordprocessingDrawing" xmlns:wp="http://schemas.openxmlformats.org/drawingml/2006/wordprocessingDrawing" xmlns:w10="urn:schemas-microsoft-com:office:word" xmlns:w="http://schemas.openxmlformats.org/wordprocessingml/2006/main" xmlns:w14="http://schemas.microsoft.com/office/word/2010/wordml" xmlns:w15="http://schemas.microsoft.com/office/word/2012/wordml" xmlns:w16cid="http://schemas.microsoft.com/office/word/2016/wordml/cid" xmlns:w16se="http://schemas.microsoft.com/office/word/2015/wordml/symex" xmlns:wpg="http://schemas.microsoft.com/office/word/2010/wordprocessingGroup" xmlns:wpi="http://schemas.microsoft.com/office/word/2010/wordprocessingInk" xmlns:wne="http://schemas.microsoft.com/office/word/2006/wordml" xmlns:wps="http://schemas.microsoft.com/office/word/2010/wordprocessingShape" mc:Ignorable="w14 w15 w16se w16cid wp14">
   <w:footnote w:type="separator" w:id="-1">
     <w:p>
       <w:pPr>
@@ -22243,10 +22762,10 @@
 </file>
 
 <file path=word/header1.xml><?xml version="1.0" encoding="utf-8"?>
-<w:hdr xmlns:wpc="http://schemas.microsoft.com/office/word/2010/wordprocessingCanvas" xmlns:cx="http://schemas.microsoft.com/office/drawing/2014/chartex" xmlns:cx1="http://schemas.microsoft.com/office/drawing/2015/9/8/chartex" xmlns:cx2="http://schemas.microsoft.com/office/drawing/2015/10/21/chartex" xmlns:cx3="http://schemas.microsoft.com/office/drawing/2016/5/9/chartex" xmlns:cx4="http://schemas.microsoft.com/office/drawing/2016/5/10/chartex" xmlns:cx5="http://schemas.microsoft.com/office/drawing/2016/5/11/chartex" xmlns:cx6="http://schemas.microsoft.com/office/drawing/2016/5/12/chartex" xmlns:cx7="http://schemas.microsoft.com/office/drawing/2016/5/13/chartex" xmlns:cx8="http://schemas.microsoft.com/office/drawing/2016/5/14/chartex" xmlns:mc="http://schemas.openxmlformats.org/markup-compatibility/2006" xmlns:aink="http://schemas.microsoft.com/office/drawing/2016/ink" xmlns:am3d="http://schemas.microsoft.com/office/drawing/2017/model3d" xmlns:o="urn:schemas-microsoft-com:office:office" xmlns:r="http://schemas.openxmlformats.org/officeDocument/2006/relationships" xmlns:m="http://schemas.openxmlformats.org/officeDocument/2006/math" xmlns:v="urn:schemas-microsoft-com:vml" xmlns:wp14="http://schemas.microsoft.com/office/word/2010/wordprocessingDrawing" xmlns:wp="http://schemas.openxmlformats.org/drawingml/2006/wordprocessingDrawing" xmlns:w10="urn:schemas-microsoft-com:office:word" xmlns:w="http://schemas.openxmlformats.org/wordprocessingml/2006/main" xmlns:w14="http://schemas.microsoft.com/office/word/2010/wordml" xmlns:w15="http://schemas.microsoft.com/office/word/2012/wordml" xmlns:w16cex="http://schemas.microsoft.com/office/word/2018/wordml/cex" xmlns:w16cid="http://schemas.microsoft.com/office/word/2016/wordml/cid" xmlns:w16="http://schemas.microsoft.com/office/word/2018/wordml" xmlns:w16se="http://schemas.microsoft.com/office/word/2015/wordml/symex" xmlns:wpg="http://schemas.microsoft.com/office/word/2010/wordprocessingGroup" xmlns:wpi="http://schemas.microsoft.com/office/word/2010/wordprocessingInk" xmlns:wne="http://schemas.microsoft.com/office/word/2006/wordml" xmlns:wps="http://schemas.microsoft.com/office/word/2010/wordprocessingShape" mc:Ignorable="w14 w15 w16se w16cid w16 w16cex wp14">
+<w:hdr xmlns:wpc="http://schemas.microsoft.com/office/word/2010/wordprocessingCanvas" xmlns:cx="http://schemas.microsoft.com/office/drawing/2014/chartex" xmlns:cx1="http://schemas.microsoft.com/office/drawing/2015/9/8/chartex" xmlns:cx2="http://schemas.microsoft.com/office/drawing/2015/10/21/chartex" xmlns:cx3="http://schemas.microsoft.com/office/drawing/2016/5/9/chartex" xmlns:cx4="http://schemas.microsoft.com/office/drawing/2016/5/10/chartex" xmlns:cx5="http://schemas.microsoft.com/office/drawing/2016/5/11/chartex" xmlns:cx6="http://schemas.microsoft.com/office/drawing/2016/5/12/chartex" xmlns:cx7="http://schemas.microsoft.com/office/drawing/2016/5/13/chartex" xmlns:cx8="http://schemas.microsoft.com/office/drawing/2016/5/14/chartex" xmlns:mc="http://schemas.openxmlformats.org/markup-compatibility/2006" xmlns:aink="http://schemas.microsoft.com/office/drawing/2016/ink" xmlns:am3d="http://schemas.microsoft.com/office/drawing/2017/model3d" xmlns:o="urn:schemas-microsoft-com:office:office" xmlns:r="http://schemas.openxmlformats.org/officeDocument/2006/relationships" xmlns:m="http://schemas.openxmlformats.org/officeDocument/2006/math" xmlns:v="urn:schemas-microsoft-com:vml" xmlns:wp14="http://schemas.microsoft.com/office/word/2010/wordprocessingDrawing" xmlns:wp="http://schemas.openxmlformats.org/drawingml/2006/wordprocessingDrawing" xmlns:w10="urn:schemas-microsoft-com:office:word" xmlns:w="http://schemas.openxmlformats.org/wordprocessingml/2006/main" xmlns:w14="http://schemas.microsoft.com/office/word/2010/wordml" xmlns:w15="http://schemas.microsoft.com/office/word/2012/wordml" xmlns:w16cid="http://schemas.microsoft.com/office/word/2016/wordml/cid" xmlns:w16se="http://schemas.microsoft.com/office/word/2015/wordml/symex" xmlns:wpg="http://schemas.microsoft.com/office/word/2010/wordprocessingGroup" xmlns:wpi="http://schemas.microsoft.com/office/word/2010/wordprocessingInk" xmlns:wne="http://schemas.microsoft.com/office/word/2006/wordml" xmlns:wps="http://schemas.microsoft.com/office/word/2010/wordprocessingShape" mc:Ignorable="w14 w15 w16se w16cid wp14">
   <w:p>
     <w:pPr>
-      <w:pStyle w:val="Header"/>
+      <w:pStyle w:val="Topptekst"/>
       <w:jc w:val="right"/>
     </w:pPr>
     <w:r>
@@ -22310,10 +22829,10 @@
 </file>
 
 <file path=word/header2.xml><?xml version="1.0" encoding="utf-8"?>
-<w:hdr xmlns:wpc="http://schemas.microsoft.com/office/word/2010/wordprocessingCanvas" xmlns:cx="http://schemas.microsoft.com/office/drawing/2014/chartex" xmlns:cx1="http://schemas.microsoft.com/office/drawing/2015/9/8/chartex" xmlns:cx2="http://schemas.microsoft.com/office/drawing/2015/10/21/chartex" xmlns:cx3="http://schemas.microsoft.com/office/drawing/2016/5/9/chartex" xmlns:cx4="http://schemas.microsoft.com/office/drawing/2016/5/10/chartex" xmlns:cx5="http://schemas.microsoft.com/office/drawing/2016/5/11/chartex" xmlns:cx6="http://schemas.microsoft.com/office/drawing/2016/5/12/chartex" xmlns:cx7="http://schemas.microsoft.com/office/drawing/2016/5/13/chartex" xmlns:cx8="http://schemas.microsoft.com/office/drawing/2016/5/14/chartex" xmlns:mc="http://schemas.openxmlformats.org/markup-compatibility/2006" xmlns:aink="http://schemas.microsoft.com/office/drawing/2016/ink" xmlns:am3d="http://schemas.microsoft.com/office/drawing/2017/model3d" xmlns:o="urn:schemas-microsoft-com:office:office" xmlns:r="http://schemas.openxmlformats.org/officeDocument/2006/relationships" xmlns:m="http://schemas.openxmlformats.org/officeDocument/2006/math" xmlns:v="urn:schemas-microsoft-com:vml" xmlns:wp14="http://schemas.microsoft.com/office/word/2010/wordprocessingDrawing" xmlns:wp="http://schemas.openxmlformats.org/drawingml/2006/wordprocessingDrawing" xmlns:w10="urn:schemas-microsoft-com:office:word" xmlns:w="http://schemas.openxmlformats.org/wordprocessingml/2006/main" xmlns:w14="http://schemas.microsoft.com/office/word/2010/wordml" xmlns:w15="http://schemas.microsoft.com/office/word/2012/wordml" xmlns:w16cex="http://schemas.microsoft.com/office/word/2018/wordml/cex" xmlns:w16cid="http://schemas.microsoft.com/office/word/2016/wordml/cid" xmlns:w16="http://schemas.microsoft.com/office/word/2018/wordml" xmlns:w16se="http://schemas.microsoft.com/office/word/2015/wordml/symex" xmlns:wpg="http://schemas.microsoft.com/office/word/2010/wordprocessingGroup" xmlns:wpi="http://schemas.microsoft.com/office/word/2010/wordprocessingInk" xmlns:wne="http://schemas.microsoft.com/office/word/2006/wordml" xmlns:wps="http://schemas.microsoft.com/office/word/2010/wordprocessingShape" mc:Ignorable="w14 w15 w16se w16cid w16 w16cex wp14">
+<w:hdr xmlns:wpc="http://schemas.microsoft.com/office/word/2010/wordprocessingCanvas" xmlns:cx="http://schemas.microsoft.com/office/drawing/2014/chartex" xmlns:cx1="http://schemas.microsoft.com/office/drawing/2015/9/8/chartex" xmlns:cx2="http://schemas.microsoft.com/office/drawing/2015/10/21/chartex" xmlns:cx3="http://schemas.microsoft.com/office/drawing/2016/5/9/chartex" xmlns:cx4="http://schemas.microsoft.com/office/drawing/2016/5/10/chartex" xmlns:cx5="http://schemas.microsoft.com/office/drawing/2016/5/11/chartex" xmlns:cx6="http://schemas.microsoft.com/office/drawing/2016/5/12/chartex" xmlns:cx7="http://schemas.microsoft.com/office/drawing/2016/5/13/chartex" xmlns:cx8="http://schemas.microsoft.com/office/drawing/2016/5/14/chartex" xmlns:mc="http://schemas.openxmlformats.org/markup-compatibility/2006" xmlns:aink="http://schemas.microsoft.com/office/drawing/2016/ink" xmlns:am3d="http://schemas.microsoft.com/office/drawing/2017/model3d" xmlns:o="urn:schemas-microsoft-com:office:office" xmlns:r="http://schemas.openxmlformats.org/officeDocument/2006/relationships" xmlns:m="http://schemas.openxmlformats.org/officeDocument/2006/math" xmlns:v="urn:schemas-microsoft-com:vml" xmlns:wp14="http://schemas.microsoft.com/office/word/2010/wordprocessingDrawing" xmlns:wp="http://schemas.openxmlformats.org/drawingml/2006/wordprocessingDrawing" xmlns:w10="urn:schemas-microsoft-com:office:word" xmlns:w="http://schemas.openxmlformats.org/wordprocessingml/2006/main" xmlns:w14="http://schemas.microsoft.com/office/word/2010/wordml" xmlns:w15="http://schemas.microsoft.com/office/word/2012/wordml" xmlns:w16cid="http://schemas.microsoft.com/office/word/2016/wordml/cid" xmlns:w16se="http://schemas.microsoft.com/office/word/2015/wordml/symex" xmlns:wpg="http://schemas.microsoft.com/office/word/2010/wordprocessingGroup" xmlns:wpi="http://schemas.microsoft.com/office/word/2010/wordprocessingInk" xmlns:wne="http://schemas.microsoft.com/office/word/2006/wordml" xmlns:wps="http://schemas.microsoft.com/office/word/2010/wordprocessingShape" mc:Ignorable="w14 w15 w16se w16cid wp14">
   <w:p>
     <w:pPr>
-      <w:pStyle w:val="Header"/>
+      <w:pStyle w:val="Topptekst"/>
       <w:jc w:val="right"/>
     </w:pPr>
     <w:r>
@@ -22378,7 +22897,7 @@
 </file>
 
 <file path=word/numbering.xml><?xml version="1.0" encoding="utf-8"?>
-<w:numbering xmlns:wpc="http://schemas.microsoft.com/office/word/2010/wordprocessingCanvas" xmlns:cx="http://schemas.microsoft.com/office/drawing/2014/chartex" xmlns:cx1="http://schemas.microsoft.com/office/drawing/2015/9/8/chartex" xmlns:cx2="http://schemas.microsoft.com/office/drawing/2015/10/21/chartex" xmlns:cx3="http://schemas.microsoft.com/office/drawing/2016/5/9/chartex" xmlns:cx4="http://schemas.microsoft.com/office/drawing/2016/5/10/chartex" xmlns:cx5="http://schemas.microsoft.com/office/drawing/2016/5/11/chartex" xmlns:cx6="http://schemas.microsoft.com/office/drawing/2016/5/12/chartex" xmlns:cx7="http://schemas.microsoft.com/office/drawing/2016/5/13/chartex" xmlns:cx8="http://schemas.microsoft.com/office/drawing/2016/5/14/chartex" xmlns:mc="http://schemas.openxmlformats.org/markup-compatibility/2006" xmlns:aink="http://schemas.microsoft.com/office/drawing/2016/ink" xmlns:am3d="http://schemas.microsoft.com/office/drawing/2017/model3d" xmlns:o="urn:schemas-microsoft-com:office:office" xmlns:r="http://schemas.openxmlformats.org/officeDocument/2006/relationships" xmlns:m="http://schemas.openxmlformats.org/officeDocument/2006/math" xmlns:v="urn:schemas-microsoft-com:vml" xmlns:wp14="http://schemas.microsoft.com/office/word/2010/wordprocessingDrawing" xmlns:wp="http://schemas.openxmlformats.org/drawingml/2006/wordprocessingDrawing" xmlns:w10="urn:schemas-microsoft-com:office:word" xmlns:w="http://schemas.openxmlformats.org/wordprocessingml/2006/main" xmlns:w14="http://schemas.microsoft.com/office/word/2010/wordml" xmlns:w15="http://schemas.microsoft.com/office/word/2012/wordml" xmlns:w16cex="http://schemas.microsoft.com/office/word/2018/wordml/cex" xmlns:w16cid="http://schemas.microsoft.com/office/word/2016/wordml/cid" xmlns:w16="http://schemas.microsoft.com/office/word/2018/wordml" xmlns:w16se="http://schemas.microsoft.com/office/word/2015/wordml/symex" xmlns:wpg="http://schemas.microsoft.com/office/word/2010/wordprocessingGroup" xmlns:wpi="http://schemas.microsoft.com/office/word/2010/wordprocessingInk" xmlns:wne="http://schemas.microsoft.com/office/word/2006/wordml" xmlns:wps="http://schemas.microsoft.com/office/word/2010/wordprocessingShape" mc:Ignorable="w14 w15 w16se w16cid w16 w16cex wp14">
+<w:numbering xmlns:wpc="http://schemas.microsoft.com/office/word/2010/wordprocessingCanvas" xmlns:cx="http://schemas.microsoft.com/office/drawing/2014/chartex" xmlns:cx1="http://schemas.microsoft.com/office/drawing/2015/9/8/chartex" xmlns:cx2="http://schemas.microsoft.com/office/drawing/2015/10/21/chartex" xmlns:cx3="http://schemas.microsoft.com/office/drawing/2016/5/9/chartex" xmlns:cx4="http://schemas.microsoft.com/office/drawing/2016/5/10/chartex" xmlns:cx5="http://schemas.microsoft.com/office/drawing/2016/5/11/chartex" xmlns:cx6="http://schemas.microsoft.com/office/drawing/2016/5/12/chartex" xmlns:cx7="http://schemas.microsoft.com/office/drawing/2016/5/13/chartex" xmlns:cx8="http://schemas.microsoft.com/office/drawing/2016/5/14/chartex" xmlns:mc="http://schemas.openxmlformats.org/markup-compatibility/2006" xmlns:aink="http://schemas.microsoft.com/office/drawing/2016/ink" xmlns:am3d="http://schemas.microsoft.com/office/drawing/2017/model3d" xmlns:o="urn:schemas-microsoft-com:office:office" xmlns:r="http://schemas.openxmlformats.org/officeDocument/2006/relationships" xmlns:m="http://schemas.openxmlformats.org/officeDocument/2006/math" xmlns:v="urn:schemas-microsoft-com:vml" xmlns:wp14="http://schemas.microsoft.com/office/word/2010/wordprocessingDrawing" xmlns:wp="http://schemas.openxmlformats.org/drawingml/2006/wordprocessingDrawing" xmlns:w10="urn:schemas-microsoft-com:office:word" xmlns:w="http://schemas.openxmlformats.org/wordprocessingml/2006/main" xmlns:w14="http://schemas.microsoft.com/office/word/2010/wordml" xmlns:w15="http://schemas.microsoft.com/office/word/2012/wordml" xmlns:w16cid="http://schemas.microsoft.com/office/word/2016/wordml/cid" xmlns:w16se="http://schemas.microsoft.com/office/word/2015/wordml/symex" xmlns:wpg="http://schemas.microsoft.com/office/word/2010/wordprocessingGroup" xmlns:wpi="http://schemas.microsoft.com/office/word/2010/wordprocessingInk" xmlns:wne="http://schemas.microsoft.com/office/word/2006/wordml" xmlns:wps="http://schemas.microsoft.com/office/word/2010/wordprocessingShape" mc:Ignorable="w14 w15 w16se w16cid wp14">
   <w:abstractNum w:abstractNumId="0" w15:restartNumberingAfterBreak="0">
     <w:nsid w:val="FFFFFF88"/>
     <w:multiLevelType w:val="singleLevel"/>
@@ -22386,7 +22905,7 @@
     <w:lvl w:ilvl="0">
       <w:start w:val="1"/>
       <w:numFmt w:val="decimal"/>
-      <w:pStyle w:val="ListNumber"/>
+      <w:pStyle w:val="Nummerertliste"/>
       <w:lvlText w:val="%1."/>
       <w:lvlJc w:val="left"/>
       <w:pPr>
@@ -27112,7 +27631,7 @@
     <w:lvl w:ilvl="0">
       <w:start w:val="1"/>
       <w:numFmt w:val="decimal"/>
-      <w:pStyle w:val="Heading1"/>
+      <w:pStyle w:val="Overskrift1"/>
       <w:lvlText w:val="%1"/>
       <w:lvlJc w:val="left"/>
       <w:pPr>
@@ -27125,7 +27644,7 @@
     <w:lvl w:ilvl="1">
       <w:start w:val="1"/>
       <w:numFmt w:val="decimal"/>
-      <w:pStyle w:val="Heading2"/>
+      <w:pStyle w:val="Overskrift2"/>
       <w:lvlText w:val="%1.%2"/>
       <w:lvlJc w:val="left"/>
       <w:pPr>
@@ -27138,7 +27657,7 @@
     <w:lvl w:ilvl="2">
       <w:start w:val="1"/>
       <w:numFmt w:val="decimal"/>
-      <w:pStyle w:val="Heading3"/>
+      <w:pStyle w:val="Overskrift3"/>
       <w:lvlText w:val="%1.%2.%3"/>
       <w:lvlJc w:val="left"/>
       <w:pPr>
@@ -27151,7 +27670,7 @@
     <w:lvl w:ilvl="3">
       <w:start w:val="1"/>
       <w:numFmt w:val="decimal"/>
-      <w:pStyle w:val="Heading4"/>
+      <w:pStyle w:val="Overskrift4"/>
       <w:lvlText w:val="%1.%2.%3.%4"/>
       <w:lvlJc w:val="left"/>
       <w:pPr>
@@ -27164,7 +27683,7 @@
     <w:lvl w:ilvl="4">
       <w:start w:val="1"/>
       <w:numFmt w:val="decimal"/>
-      <w:pStyle w:val="Heading5"/>
+      <w:pStyle w:val="Overskrift5"/>
       <w:lvlText w:val="%1.%2.%3.%4.%5"/>
       <w:lvlJc w:val="left"/>
       <w:pPr>
@@ -27177,7 +27696,7 @@
     <w:lvl w:ilvl="5">
       <w:start w:val="1"/>
       <w:numFmt w:val="decimal"/>
-      <w:pStyle w:val="Heading6"/>
+      <w:pStyle w:val="Overskrift6"/>
       <w:lvlText w:val="%1.%2.%3.%4.%5.%6"/>
       <w:lvlJc w:val="left"/>
       <w:pPr>
@@ -27190,7 +27709,7 @@
     <w:lvl w:ilvl="6">
       <w:start w:val="1"/>
       <w:numFmt w:val="decimal"/>
-      <w:pStyle w:val="Heading7"/>
+      <w:pStyle w:val="Overskrift7"/>
       <w:lvlText w:val="%1.%2.%3.%4.%5.%6.%7"/>
       <w:lvlJc w:val="left"/>
       <w:pPr>
@@ -27203,7 +27722,7 @@
     <w:lvl w:ilvl="7">
       <w:start w:val="1"/>
       <w:numFmt w:val="decimal"/>
-      <w:pStyle w:val="Heading8"/>
+      <w:pStyle w:val="Overskrift8"/>
       <w:lvlText w:val="%1.%2.%3.%4.%5.%6.%7.%8"/>
       <w:lvlJc w:val="left"/>
       <w:pPr>
@@ -27216,7 +27735,7 @@
     <w:lvl w:ilvl="8">
       <w:start w:val="1"/>
       <w:numFmt w:val="decimal"/>
-      <w:pStyle w:val="Heading9"/>
+      <w:pStyle w:val="Overskrift9"/>
       <w:lvlText w:val="%1.%2.%3.%4.%5.%6.%7.%8.%9"/>
       <w:lvlJc w:val="left"/>
       <w:pPr>
@@ -27811,7 +28330,7 @@
 </file>
 
 <file path=word/styles.xml><?xml version="1.0" encoding="utf-8"?>
-<w:styles xmlns:mc="http://schemas.openxmlformats.org/markup-compatibility/2006" xmlns:r="http://schemas.openxmlformats.org/officeDocument/2006/relationships" xmlns:w="http://schemas.openxmlformats.org/wordprocessingml/2006/main" xmlns:w14="http://schemas.microsoft.com/office/word/2010/wordml" xmlns:w15="http://schemas.microsoft.com/office/word/2012/wordml" xmlns:w16cex="http://schemas.microsoft.com/office/word/2018/wordml/cex" xmlns:w16cid="http://schemas.microsoft.com/office/word/2016/wordml/cid" xmlns:w16="http://schemas.microsoft.com/office/word/2018/wordml" xmlns:w16se="http://schemas.microsoft.com/office/word/2015/wordml/symex" mc:Ignorable="w14 w15 w16se w16cid w16 w16cex">
+<w:styles xmlns:mc="http://schemas.openxmlformats.org/markup-compatibility/2006" xmlns:r="http://schemas.openxmlformats.org/officeDocument/2006/relationships" xmlns:w="http://schemas.openxmlformats.org/wordprocessingml/2006/main" xmlns:w14="http://schemas.microsoft.com/office/word/2010/wordml" xmlns:w15="http://schemas.microsoft.com/office/word/2012/wordml" xmlns:w16cid="http://schemas.microsoft.com/office/word/2016/wordml/cid" xmlns:w16se="http://schemas.microsoft.com/office/word/2015/wordml/symex" mc:Ignorable="w14 w15 w16se w16cid">
   <w:docDefaults>
     <w:rPrDefault>
       <w:rPr>
@@ -28205,11 +28724,11 @@
       <w:lang w:val="en-GB" w:eastAsia="en-US"/>
     </w:rPr>
   </w:style>
-  <w:style w:type="paragraph" w:styleId="Heading1">
+  <w:style w:type="paragraph" w:styleId="Overskrift1">
     <w:name w:val="heading 1"/>
     <w:basedOn w:val="Normal"/>
     <w:next w:val="Normal"/>
-    <w:link w:val="Heading1Char"/>
+    <w:link w:val="Overskrift1Tegn"/>
     <w:qFormat/>
     <w:rsid w:val="00017510"/>
     <w:pPr>
@@ -28226,11 +28745,11 @@
       <w:sz w:val="24"/>
     </w:rPr>
   </w:style>
-  <w:style w:type="paragraph" w:styleId="Heading2">
+  <w:style w:type="paragraph" w:styleId="Overskrift2">
     <w:name w:val="heading 2"/>
     <w:basedOn w:val="Normal"/>
     <w:next w:val="Normal"/>
-    <w:link w:val="Heading2Char"/>
+    <w:link w:val="Overskrift2Tegn"/>
     <w:qFormat/>
     <w:rsid w:val="00BE02A7"/>
     <w:pPr>
@@ -28248,11 +28767,11 @@
       <w:sz w:val="22"/>
     </w:rPr>
   </w:style>
-  <w:style w:type="paragraph" w:styleId="Heading3">
+  <w:style w:type="paragraph" w:styleId="Overskrift3">
     <w:name w:val="heading 3"/>
     <w:basedOn w:val="Normal"/>
     <w:next w:val="Normal"/>
-    <w:link w:val="Heading3Char"/>
+    <w:link w:val="Overskrift3Tegn"/>
     <w:qFormat/>
     <w:rsid w:val="008019DE"/>
     <w:pPr>
@@ -28268,7 +28787,7 @@
       <w:b/>
     </w:rPr>
   </w:style>
-  <w:style w:type="paragraph" w:styleId="Heading4">
+  <w:style w:type="paragraph" w:styleId="Overskrift4">
     <w:name w:val="heading 4"/>
     <w:basedOn w:val="Normal"/>
     <w:next w:val="Normal"/>
@@ -28288,7 +28807,7 @@
       <w:lang w:val="sq-AL"/>
     </w:rPr>
   </w:style>
-  <w:style w:type="paragraph" w:styleId="Heading5">
+  <w:style w:type="paragraph" w:styleId="Overskrift5">
     <w:name w:val="heading 5"/>
     <w:basedOn w:val="Normal"/>
     <w:next w:val="Normal"/>
@@ -28308,7 +28827,7 @@
       <w:sz w:val="22"/>
     </w:rPr>
   </w:style>
-  <w:style w:type="paragraph" w:styleId="Heading6">
+  <w:style w:type="paragraph" w:styleId="Overskrift6">
     <w:name w:val="heading 6"/>
     <w:basedOn w:val="Normal"/>
     <w:next w:val="Normal"/>
@@ -28328,7 +28847,7 @@
       <w:sz w:val="22"/>
     </w:rPr>
   </w:style>
-  <w:style w:type="paragraph" w:styleId="Heading7">
+  <w:style w:type="paragraph" w:styleId="Overskrift7">
     <w:name w:val="heading 7"/>
     <w:basedOn w:val="Normal"/>
     <w:next w:val="Normal"/>
@@ -28346,7 +28865,7 @@
       <w:i/>
     </w:rPr>
   </w:style>
-  <w:style w:type="paragraph" w:styleId="Heading8">
+  <w:style w:type="paragraph" w:styleId="Overskrift8">
     <w:name w:val="heading 8"/>
     <w:basedOn w:val="Normal"/>
     <w:next w:val="Normal"/>
@@ -28364,7 +28883,7 @@
       <w:i/>
     </w:rPr>
   </w:style>
-  <w:style w:type="paragraph" w:styleId="Heading9">
+  <w:style w:type="paragraph" w:styleId="Overskrift9">
     <w:name w:val="heading 9"/>
     <w:basedOn w:val="Normal"/>
     <w:next w:val="Normal"/>
@@ -28382,13 +28901,13 @@
       <w:i/>
     </w:rPr>
   </w:style>
-  <w:style w:type="character" w:default="1" w:styleId="DefaultParagraphFont">
+  <w:style w:type="character" w:default="1" w:styleId="Standardskriftforavsnitt">
     <w:name w:val="Default Paragraph Font"/>
     <w:uiPriority w:val="1"/>
     <w:semiHidden/>
     <w:unhideWhenUsed/>
   </w:style>
-  <w:style w:type="table" w:default="1" w:styleId="TableNormal">
+  <w:style w:type="table" w:default="1" w:styleId="Vanligtabell">
     <w:name w:val="Normal Table"/>
     <w:uiPriority w:val="99"/>
     <w:semiHidden/>
@@ -28403,13 +28922,13 @@
       </w:tblCellMar>
     </w:tblPr>
   </w:style>
-  <w:style w:type="numbering" w:default="1" w:styleId="NoList">
+  <w:style w:type="numbering" w:default="1" w:styleId="Ingenliste">
     <w:name w:val="No List"/>
     <w:uiPriority w:val="99"/>
     <w:semiHidden/>
     <w:unhideWhenUsed/>
   </w:style>
-  <w:style w:type="paragraph" w:styleId="Header">
+  <w:style w:type="paragraph" w:styleId="Topptekst">
     <w:name w:val="header"/>
     <w:basedOn w:val="Normal"/>
     <w:pPr>
@@ -28419,10 +28938,10 @@
       </w:tabs>
     </w:pPr>
   </w:style>
-  <w:style w:type="paragraph" w:styleId="Footer">
+  <w:style w:type="paragraph" w:styleId="Bunntekst">
     <w:name w:val="footer"/>
     <w:basedOn w:val="Normal"/>
-    <w:link w:val="FooterChar"/>
+    <w:link w:val="BunntekstTegn"/>
     <w:uiPriority w:val="99"/>
     <w:pPr>
       <w:tabs>
@@ -28435,7 +28954,7 @@
       <w:sz w:val="16"/>
     </w:rPr>
   </w:style>
-  <w:style w:type="paragraph" w:styleId="TOC1">
+  <w:style w:type="paragraph" w:styleId="INNH1">
     <w:name w:val="toc 1"/>
     <w:basedOn w:val="Normal"/>
     <w:next w:val="Normal"/>
@@ -28449,7 +28968,7 @@
       <w:sz w:val="20"/>
     </w:rPr>
   </w:style>
-  <w:style w:type="paragraph" w:styleId="TOC2">
+  <w:style w:type="paragraph" w:styleId="INNH2">
     <w:name w:val="toc 2"/>
     <w:basedOn w:val="Normal"/>
     <w:next w:val="Normal"/>
@@ -28462,7 +28981,7 @@
       <w:sz w:val="20"/>
     </w:rPr>
   </w:style>
-  <w:style w:type="paragraph" w:styleId="TOC3">
+  <w:style w:type="paragraph" w:styleId="INNH3">
     <w:name w:val="toc 3"/>
     <w:basedOn w:val="Normal"/>
     <w:next w:val="Normal"/>
@@ -28475,7 +28994,7 @@
       <w:sz w:val="20"/>
     </w:rPr>
   </w:style>
-  <w:style w:type="paragraph" w:styleId="TOC4">
+  <w:style w:type="paragraph" w:styleId="INNH4">
     <w:name w:val="toc 4"/>
     <w:basedOn w:val="Normal"/>
     <w:next w:val="Normal"/>
@@ -28484,7 +29003,7 @@
       <w:ind w:left="720"/>
     </w:pPr>
   </w:style>
-  <w:style w:type="paragraph" w:styleId="TOC5">
+  <w:style w:type="paragraph" w:styleId="INNH5">
     <w:name w:val="toc 5"/>
     <w:basedOn w:val="Normal"/>
     <w:next w:val="Normal"/>
@@ -28493,7 +29012,7 @@
       <w:ind w:left="960"/>
     </w:pPr>
   </w:style>
-  <w:style w:type="paragraph" w:styleId="TOC6">
+  <w:style w:type="paragraph" w:styleId="INNH6">
     <w:name w:val="toc 6"/>
     <w:basedOn w:val="Normal"/>
     <w:next w:val="Normal"/>
@@ -28502,7 +29021,7 @@
       <w:ind w:left="1200"/>
     </w:pPr>
   </w:style>
-  <w:style w:type="paragraph" w:styleId="TOC7">
+  <w:style w:type="paragraph" w:styleId="INNH7">
     <w:name w:val="toc 7"/>
     <w:basedOn w:val="Normal"/>
     <w:next w:val="Normal"/>
@@ -28511,7 +29030,7 @@
       <w:ind w:left="1440"/>
     </w:pPr>
   </w:style>
-  <w:style w:type="paragraph" w:styleId="TOC8">
+  <w:style w:type="paragraph" w:styleId="INNH8">
     <w:name w:val="toc 8"/>
     <w:basedOn w:val="Normal"/>
     <w:next w:val="Normal"/>
@@ -28520,7 +29039,7 @@
       <w:ind w:left="1680"/>
     </w:pPr>
   </w:style>
-  <w:style w:type="paragraph" w:styleId="TOC9">
+  <w:style w:type="paragraph" w:styleId="INNH9">
     <w:name w:val="toc 9"/>
     <w:basedOn w:val="Normal"/>
     <w:next w:val="Normal"/>
@@ -28529,7 +29048,7 @@
       <w:ind w:left="1920"/>
     </w:pPr>
   </w:style>
-  <w:style w:type="paragraph" w:styleId="Index1">
+  <w:style w:type="paragraph" w:styleId="Indeks1">
     <w:name w:val="index 1"/>
     <w:basedOn w:val="Normal"/>
     <w:next w:val="Normal"/>
@@ -28544,7 +29063,7 @@
       <w:b/>
     </w:rPr>
   </w:style>
-  <w:style w:type="paragraph" w:styleId="Index3">
+  <w:style w:type="paragraph" w:styleId="Indeks3">
     <w:name w:val="index 3"/>
     <w:basedOn w:val="Normal"/>
     <w:next w:val="Normal"/>
@@ -28556,7 +29075,7 @@
       <w:ind w:left="600" w:hanging="200"/>
     </w:pPr>
   </w:style>
-  <w:style w:type="paragraph" w:styleId="Caption">
+  <w:style w:type="paragraph" w:styleId="Bildetekst">
     <w:name w:val="caption"/>
     <w:basedOn w:val="Normal"/>
     <w:next w:val="Normal"/>
@@ -28568,14 +29087,14 @@
       <w:i/>
     </w:rPr>
   </w:style>
-  <w:style w:type="character" w:styleId="FootnoteReference">
+  <w:style w:type="character" w:styleId="Fotnotereferanse">
     <w:name w:val="footnote reference"/>
     <w:semiHidden/>
     <w:rPr>
       <w:vertAlign w:val="superscript"/>
     </w:rPr>
   </w:style>
-  <w:style w:type="paragraph" w:styleId="FootnoteText">
+  <w:style w:type="paragraph" w:styleId="Fotnotetekst">
     <w:name w:val="footnote text"/>
     <w:basedOn w:val="Normal"/>
     <w:semiHidden/>
@@ -28586,30 +29105,30 @@
       <w:sz w:val="20"/>
     </w:rPr>
   </w:style>
-  <w:style w:type="character" w:styleId="CommentReference">
+  <w:style w:type="character" w:styleId="Merknadsreferanse">
     <w:name w:val="annotation reference"/>
     <w:semiHidden/>
     <w:rPr>
       <w:sz w:val="16"/>
     </w:rPr>
   </w:style>
-  <w:style w:type="paragraph" w:styleId="CommentText">
+  <w:style w:type="paragraph" w:styleId="Merknadstekst">
     <w:name w:val="annotation text"/>
     <w:basedOn w:val="Normal"/>
-    <w:link w:val="CommentTextChar"/>
+    <w:link w:val="MerknadstekstTegn"/>
     <w:semiHidden/>
     <w:rPr>
       <w:sz w:val="20"/>
     </w:rPr>
   </w:style>
-  <w:style w:type="character" w:styleId="Hyperlink">
+  <w:style w:type="character" w:styleId="Hyperkobling">
     <w:name w:val="Hyperlink"/>
     <w:rPr>
       <w:color w:val="0000FF"/>
       <w:u w:val="single"/>
     </w:rPr>
   </w:style>
-  <w:style w:type="character" w:styleId="FollowedHyperlink">
+  <w:style w:type="character" w:styleId="Fulgthyperkobling">
     <w:name w:val="FollowedHyperlink"/>
     <w:rPr>
       <w:color w:val="800080"/>
@@ -28627,7 +29146,7 @@
   </w:style>
   <w:style w:type="paragraph" w:customStyle="1" w:styleId="Appendix">
     <w:name w:val="Appendix"/>
-    <w:basedOn w:val="Heading1"/>
+    <w:basedOn w:val="Overskrift1"/>
     <w:pPr>
       <w:keepNext/>
       <w:numPr>
@@ -28653,7 +29172,7 @@
       <w:lang w:val="en-US"/>
     </w:rPr>
   </w:style>
-  <w:style w:type="paragraph" w:styleId="DocumentMap">
+  <w:style w:type="paragraph" w:styleId="Dokumentkart">
     <w:name w:val="Document Map"/>
     <w:basedOn w:val="Normal"/>
     <w:semiHidden/>
@@ -28676,9 +29195,9 @@
       <w:sz w:val="20"/>
     </w:rPr>
   </w:style>
-  <w:style w:type="table" w:styleId="TableGrid">
+  <w:style w:type="table" w:styleId="Tabellrutenett">
     <w:name w:val="Table Grid"/>
-    <w:basedOn w:val="TableNormal"/>
+    <w:basedOn w:val="Vanligtabell"/>
     <w:uiPriority w:val="59"/>
     <w:rsid w:val="00FB38FA"/>
     <w:tblPr>
@@ -28703,7 +29222,7 @@
       <w:sz w:val="20"/>
     </w:rPr>
   </w:style>
-  <w:style w:type="character" w:styleId="Emphasis">
+  <w:style w:type="character" w:styleId="Utheving">
     <w:name w:val="Emphasis"/>
     <w:qFormat/>
     <w:rsid w:val="00376949"/>
@@ -28714,7 +29233,7 @@
   </w:style>
   <w:style w:type="paragraph" w:customStyle="1" w:styleId="Style1">
     <w:name w:val="Style1"/>
-    <w:basedOn w:val="Heading4"/>
+    <w:basedOn w:val="Overskrift4"/>
     <w:autoRedefine/>
     <w:rsid w:val="0092522D"/>
     <w:rPr>
@@ -28723,16 +29242,16 @@
   </w:style>
   <w:style w:type="paragraph" w:customStyle="1" w:styleId="Ref">
     <w:name w:val="Ref"/>
-    <w:basedOn w:val="ListNumber"/>
+    <w:basedOn w:val="Nummerertliste"/>
     <w:rsid w:val="0015485B"/>
     <w:rPr>
       <w:rFonts w:cs="Arial"/>
       <w:lang w:val="sq-AL"/>
     </w:rPr>
   </w:style>
-  <w:style w:type="table" w:styleId="Table3Deffects3">
+  <w:style w:type="table" w:styleId="Tabell-3D-effekt3">
     <w:name w:val="Table 3D effects 3"/>
-    <w:basedOn w:val="TableNormal"/>
+    <w:basedOn w:val="Vanligtabell"/>
     <w:rsid w:val="00360D8E"/>
     <w:tblPr>
       <w:tblStyleRowBandSize w:val="1"/>
@@ -28816,7 +29335,7 @@
       </w:tcPr>
     </w:tblStylePr>
   </w:style>
-  <w:style w:type="paragraph" w:styleId="ListNumber">
+  <w:style w:type="paragraph" w:styleId="Nummerertliste">
     <w:name w:val="List Number"/>
     <w:basedOn w:val="Normal"/>
     <w:rsid w:val="00680AFE"/>
@@ -28826,7 +29345,7 @@
       </w:numPr>
     </w:pPr>
   </w:style>
-  <w:style w:type="paragraph" w:styleId="ListParagraph">
+  <w:style w:type="paragraph" w:styleId="Listeavsnitt">
     <w:name w:val="List Paragraph"/>
     <w:basedOn w:val="Normal"/>
     <w:uiPriority w:val="34"/>
@@ -28836,9 +29355,9 @@
       <w:ind w:left="708"/>
     </w:pPr>
   </w:style>
-  <w:style w:type="table" w:styleId="TableSimple3">
+  <w:style w:type="table" w:styleId="Enkelttabell3">
     <w:name w:val="Table Simple 3"/>
-    <w:basedOn w:val="TableNormal"/>
+    <w:basedOn w:val="Vanligtabell"/>
     <w:rsid w:val="00F56828"/>
     <w:tblPr>
       <w:tblBorders>
@@ -28869,7 +29388,7 @@
   </w:style>
   <w:style w:type="table" w:customStyle="1" w:styleId="BV-QR-SingleColumn">
     <w:name w:val="BV-QR-SingleColumn"/>
-    <w:basedOn w:val="TableNormal"/>
+    <w:basedOn w:val="Vanligtabell"/>
     <w:rsid w:val="001A0E53"/>
     <w:pPr>
       <w:spacing w:before="20" w:after="20" w:line="20" w:lineRule="atLeast"/>
@@ -28916,13 +29435,13 @@
   </w:style>
   <w:style w:type="table" w:customStyle="1" w:styleId="BV-QR-Nx3">
     <w:name w:val="BV-QR-Nx3"/>
-    <w:basedOn w:val="TableNormal"/>
+    <w:basedOn w:val="Vanligtabell"/>
     <w:rsid w:val="009C332E"/>
     <w:tblPr/>
   </w:style>
   <w:style w:type="table" w:customStyle="1" w:styleId="BV-Table-Nx1">
     <w:name w:val="BV-Table-Nx1"/>
-    <w:basedOn w:val="TableNormal"/>
+    <w:basedOn w:val="Vanligtabell"/>
     <w:rsid w:val="00E258C3"/>
     <w:pPr>
       <w:spacing w:before="20" w:after="20" w:line="20" w:lineRule="atLeast"/>
@@ -28974,29 +29493,29 @@
       </w:tcPr>
     </w:tblStylePr>
   </w:style>
-  <w:style w:type="paragraph" w:styleId="CommentSubject">
+  <w:style w:type="paragraph" w:styleId="Kommentaremne">
     <w:name w:val="annotation subject"/>
-    <w:basedOn w:val="CommentText"/>
-    <w:next w:val="CommentText"/>
-    <w:link w:val="CommentSubjectChar"/>
+    <w:basedOn w:val="Merknadstekst"/>
+    <w:next w:val="Merknadstekst"/>
+    <w:link w:val="KommentaremneTegn"/>
     <w:rsid w:val="0003573B"/>
     <w:rPr>
       <w:b/>
       <w:bCs/>
     </w:rPr>
   </w:style>
-  <w:style w:type="character" w:customStyle="1" w:styleId="CommentTextChar">
-    <w:name w:val="Comment Text Char"/>
-    <w:link w:val="CommentText"/>
+  <w:style w:type="character" w:customStyle="1" w:styleId="MerknadstekstTegn">
+    <w:name w:val="Merknadstekst Tegn"/>
+    <w:link w:val="Merknadstekst"/>
     <w:semiHidden/>
     <w:rsid w:val="0003573B"/>
     <w:rPr>
       <w:lang w:val="en-GB"/>
     </w:rPr>
   </w:style>
-  <w:style w:type="character" w:customStyle="1" w:styleId="CommentSubjectChar">
-    <w:name w:val="Comment Subject Char"/>
-    <w:link w:val="CommentSubject"/>
+  <w:style w:type="character" w:customStyle="1" w:styleId="KommentaremneTegn">
+    <w:name w:val="Kommentaremne Tegn"/>
+    <w:link w:val="Kommentaremne"/>
     <w:rsid w:val="0003573B"/>
     <w:rPr>
       <w:b/>
@@ -29004,10 +29523,10 @@
       <w:lang w:val="en-GB"/>
     </w:rPr>
   </w:style>
-  <w:style w:type="paragraph" w:styleId="BalloonText">
+  <w:style w:type="paragraph" w:styleId="Bobletekst">
     <w:name w:val="Balloon Text"/>
     <w:basedOn w:val="Normal"/>
-    <w:link w:val="BalloonTextChar"/>
+    <w:link w:val="BobletekstTegn"/>
     <w:rsid w:val="0003573B"/>
     <w:rPr>
       <w:rFonts w:ascii="Tahoma" w:hAnsi="Tahoma" w:cs="Tahoma"/>
@@ -29015,9 +29534,9 @@
       <w:szCs w:val="16"/>
     </w:rPr>
   </w:style>
-  <w:style w:type="character" w:customStyle="1" w:styleId="BalloonTextChar">
-    <w:name w:val="Balloon Text Char"/>
-    <w:link w:val="BalloonText"/>
+  <w:style w:type="character" w:customStyle="1" w:styleId="BobletekstTegn">
+    <w:name w:val="Bobletekst Tegn"/>
+    <w:link w:val="Bobletekst"/>
     <w:rsid w:val="0003573B"/>
     <w:rPr>
       <w:rFonts w:ascii="Tahoma" w:hAnsi="Tahoma" w:cs="Tahoma"/>
@@ -29026,18 +29545,18 @@
       <w:lang w:val="en-GB"/>
     </w:rPr>
   </w:style>
-  <w:style w:type="paragraph" w:styleId="BodyText">
+  <w:style w:type="paragraph" w:styleId="Brdtekst">
     <w:name w:val="Body Text"/>
     <w:basedOn w:val="Normal"/>
-    <w:link w:val="BodyTextChar"/>
+    <w:link w:val="BrdtekstTegn"/>
     <w:rsid w:val="00E2206C"/>
     <w:pPr>
       <w:spacing w:after="120"/>
     </w:pPr>
   </w:style>
-  <w:style w:type="character" w:customStyle="1" w:styleId="BodyTextChar">
-    <w:name w:val="Body Text Char"/>
-    <w:link w:val="BodyText"/>
+  <w:style w:type="character" w:customStyle="1" w:styleId="BrdtekstTegn">
+    <w:name w:val="Brødtekst Tegn"/>
+    <w:link w:val="Brdtekst"/>
     <w:rsid w:val="00E2206C"/>
     <w:rPr>
       <w:sz w:val="24"/>
@@ -29055,7 +29574,7 @@
   </w:style>
   <w:style w:type="table" w:customStyle="1" w:styleId="GridTable1Light-Accent11">
     <w:name w:val="Grid Table 1 Light - Accent 11"/>
-    <w:basedOn w:val="TableNormal"/>
+    <w:basedOn w:val="Vanligtabell"/>
     <w:uiPriority w:val="46"/>
     <w:rsid w:val="005A2CB9"/>
     <w:rPr>
@@ -29127,11 +29646,11 @@
       <w:color w:val="000000"/>
     </w:rPr>
   </w:style>
-  <w:style w:type="paragraph" w:styleId="Title">
+  <w:style w:type="paragraph" w:styleId="Tittel">
     <w:name w:val="Title"/>
     <w:basedOn w:val="Normal"/>
     <w:next w:val="Normal"/>
-    <w:link w:val="TitleChar"/>
+    <w:link w:val="TittelTegn"/>
     <w:qFormat/>
     <w:rsid w:val="00F26B83"/>
     <w:pPr>
@@ -29147,10 +29666,10 @@
       <w:szCs w:val="56"/>
     </w:rPr>
   </w:style>
-  <w:style w:type="character" w:customStyle="1" w:styleId="TitleChar">
-    <w:name w:val="Title Char"/>
-    <w:basedOn w:val="DefaultParagraphFont"/>
-    <w:link w:val="Title"/>
+  <w:style w:type="character" w:customStyle="1" w:styleId="TittelTegn">
+    <w:name w:val="Tittel Tegn"/>
+    <w:basedOn w:val="Standardskriftforavsnitt"/>
+    <w:link w:val="Tittel"/>
     <w:rsid w:val="00F26B83"/>
     <w:rPr>
       <w:rFonts w:ascii="Helvetica Neue" w:eastAsiaTheme="majorEastAsia" w:hAnsi="Helvetica Neue" w:cstheme="majorBidi"/>
@@ -29163,11 +29682,11 @@
       <w:lang w:val="en-GB" w:eastAsia="en-US"/>
     </w:rPr>
   </w:style>
-  <w:style w:type="paragraph" w:styleId="Subtitle">
+  <w:style w:type="paragraph" w:styleId="Undertittel">
     <w:name w:val="Subtitle"/>
     <w:basedOn w:val="Normal"/>
     <w:next w:val="Normal"/>
-    <w:link w:val="SubtitleChar"/>
+    <w:link w:val="UndertittelTegn"/>
     <w:qFormat/>
     <w:rsid w:val="001D006A"/>
     <w:pPr>
@@ -29184,10 +29703,10 @@
       <w:szCs w:val="22"/>
     </w:rPr>
   </w:style>
-  <w:style w:type="character" w:customStyle="1" w:styleId="SubtitleChar">
-    <w:name w:val="Subtitle Char"/>
-    <w:basedOn w:val="DefaultParagraphFont"/>
-    <w:link w:val="Subtitle"/>
+  <w:style w:type="character" w:customStyle="1" w:styleId="UndertittelTegn">
+    <w:name w:val="Undertittel Tegn"/>
+    <w:basedOn w:val="Standardskriftforavsnitt"/>
+    <w:link w:val="Undertittel"/>
     <w:rsid w:val="001D006A"/>
     <w:rPr>
       <w:rFonts w:ascii="Helvetica Light" w:eastAsiaTheme="minorEastAsia" w:hAnsi="Helvetica Light" w:cstheme="minorBidi"/>
@@ -29197,15 +29716,15 @@
       <w:lang w:val="en-GB" w:eastAsia="en-US"/>
     </w:rPr>
   </w:style>
-  <w:style w:type="character" w:styleId="PageNumber">
+  <w:style w:type="character" w:styleId="Sidetall">
     <w:name w:val="page number"/>
-    <w:basedOn w:val="DefaultParagraphFont"/>
+    <w:basedOn w:val="Standardskriftforavsnitt"/>
     <w:rsid w:val="004D74A3"/>
   </w:style>
-  <w:style w:type="character" w:customStyle="1" w:styleId="Heading1Char">
-    <w:name w:val="Heading 1 Char"/>
-    <w:basedOn w:val="DefaultParagraphFont"/>
-    <w:link w:val="Heading1"/>
+  <w:style w:type="character" w:customStyle="1" w:styleId="Overskrift1Tegn">
+    <w:name w:val="Overskrift 1 Tegn"/>
+    <w:basedOn w:val="Standardskriftforavsnitt"/>
+    <w:link w:val="Overskrift1"/>
     <w:rsid w:val="002E7BF7"/>
     <w:rPr>
       <w:rFonts w:ascii="Verdana" w:hAnsi="Verdana"/>
@@ -29214,10 +29733,10 @@
       <w:lang w:val="en-GB" w:eastAsia="en-US"/>
     </w:rPr>
   </w:style>
-  <w:style w:type="character" w:customStyle="1" w:styleId="Heading2Char">
-    <w:name w:val="Heading 2 Char"/>
-    <w:basedOn w:val="DefaultParagraphFont"/>
-    <w:link w:val="Heading2"/>
+  <w:style w:type="character" w:customStyle="1" w:styleId="Overskrift2Tegn">
+    <w:name w:val="Overskrift 2 Tegn"/>
+    <w:basedOn w:val="Standardskriftforavsnitt"/>
+    <w:link w:val="Overskrift2"/>
     <w:rsid w:val="00D92B41"/>
     <w:rPr>
       <w:rFonts w:ascii="Verdana" w:hAnsi="Verdana"/>
@@ -29226,10 +29745,10 @@
       <w:lang w:val="en-GB" w:eastAsia="en-US"/>
     </w:rPr>
   </w:style>
-  <w:style w:type="character" w:customStyle="1" w:styleId="Heading3Char">
-    <w:name w:val="Heading 3 Char"/>
-    <w:basedOn w:val="DefaultParagraphFont"/>
-    <w:link w:val="Heading3"/>
+  <w:style w:type="character" w:customStyle="1" w:styleId="Overskrift3Tegn">
+    <w:name w:val="Overskrift 3 Tegn"/>
+    <w:basedOn w:val="Standardskriftforavsnitt"/>
+    <w:link w:val="Overskrift3"/>
     <w:rsid w:val="00D92B41"/>
     <w:rPr>
       <w:rFonts w:ascii="Helvetica" w:hAnsi="Helvetica"/>
@@ -29238,9 +29757,9 @@
       <w:lang w:val="en-GB" w:eastAsia="en-US"/>
     </w:rPr>
   </w:style>
-  <w:style w:type="character" w:styleId="SubtleEmphasis">
+  <w:style w:type="character" w:styleId="Svakutheving">
     <w:name w:val="Subtle Emphasis"/>
-    <w:basedOn w:val="DefaultParagraphFont"/>
+    <w:basedOn w:val="Standardskriftforavsnitt"/>
     <w:uiPriority w:val="19"/>
     <w:qFormat/>
     <w:rsid w:val="00D92B41"/>
@@ -29250,7 +29769,7 @@
       <w:color w:val="808080" w:themeColor="text1" w:themeTint="7F"/>
     </w:rPr>
   </w:style>
-  <w:style w:type="paragraph" w:styleId="List">
+  <w:style w:type="paragraph" w:styleId="Liste">
     <w:name w:val="List"/>
     <w:basedOn w:val="Normal"/>
     <w:unhideWhenUsed/>
@@ -29260,7 +29779,7 @@
       <w:contextualSpacing/>
     </w:pPr>
   </w:style>
-  <w:style w:type="paragraph" w:styleId="List2">
+  <w:style w:type="paragraph" w:styleId="Liste2">
     <w:name w:val="List 2"/>
     <w:basedOn w:val="Normal"/>
     <w:unhideWhenUsed/>
@@ -29270,10 +29789,10 @@
       <w:contextualSpacing/>
     </w:pPr>
   </w:style>
-  <w:style w:type="paragraph" w:styleId="BodyTextIndent">
+  <w:style w:type="paragraph" w:styleId="Brdtekstinnrykk">
     <w:name w:val="Body Text Indent"/>
     <w:basedOn w:val="Normal"/>
-    <w:link w:val="BodyTextIndentChar"/>
+    <w:link w:val="BrdtekstinnrykkTegn"/>
     <w:unhideWhenUsed/>
     <w:rsid w:val="00144925"/>
     <w:pPr>
@@ -29281,10 +29800,10 @@
       <w:ind w:left="283"/>
     </w:pPr>
   </w:style>
-  <w:style w:type="character" w:customStyle="1" w:styleId="BodyTextIndentChar">
-    <w:name w:val="Body Text Indent Char"/>
-    <w:basedOn w:val="DefaultParagraphFont"/>
-    <w:link w:val="BodyTextIndent"/>
+  <w:style w:type="character" w:customStyle="1" w:styleId="BrdtekstinnrykkTegn">
+    <w:name w:val="Brødtekstinnrykk Tegn"/>
+    <w:basedOn w:val="Standardskriftforavsnitt"/>
+    <w:link w:val="Brdtekstinnrykk"/>
     <w:rsid w:val="00144925"/>
     <w:rPr>
       <w:rFonts w:ascii="Helvetica" w:hAnsi="Helvetica"/>
@@ -29292,10 +29811,10 @@
       <w:lang w:val="en-GB" w:eastAsia="en-US"/>
     </w:rPr>
   </w:style>
-  <w:style w:type="character" w:customStyle="1" w:styleId="FooterChar">
-    <w:name w:val="Footer Char"/>
-    <w:basedOn w:val="DefaultParagraphFont"/>
-    <w:link w:val="Footer"/>
+  <w:style w:type="character" w:customStyle="1" w:styleId="BunntekstTegn">
+    <w:name w:val="Bunntekst Tegn"/>
+    <w:basedOn w:val="Standardskriftforavsnitt"/>
+    <w:link w:val="Bunntekst"/>
     <w:uiPriority w:val="99"/>
     <w:rsid w:val="00334869"/>
     <w:rPr>
@@ -29304,7 +29823,7 @@
       <w:lang w:val="en-GB" w:eastAsia="en-US"/>
     </w:rPr>
   </w:style>
-  <w:style w:type="paragraph" w:styleId="NoSpacing">
+  <w:style w:type="paragraph" w:styleId="Ingenmellomrom">
     <w:name w:val="No Spacing"/>
     <w:uiPriority w:val="1"/>
     <w:qFormat/>
@@ -29584,7 +30103,7 @@
 </file>
 
 <file path=customXml/itemProps1.xml><?xml version="1.0" encoding="utf-8"?>
-<ds:datastoreItem xmlns:ds="http://schemas.openxmlformats.org/officeDocument/2006/customXml" ds:itemID="{04DF582F-E6C2-4DA8-BF4D-C6F2A3D7F5BA}">
+<ds:datastoreItem xmlns:ds="http://schemas.openxmlformats.org/officeDocument/2006/customXml" ds:itemID="{34A2B857-CB08-9C46-AA31-8CA75F3E92C2}">
   <ds:schemaRefs>
     <ds:schemaRef ds:uri="http://schemas.openxmlformats.org/officeDocument/2006/bibliography"/>
   </ds:schemaRefs>

</xml_diff>

<commit_message>
#160: Added a note to VVC quick refs that cmd/result queue parameters in the VVC Configuration are unused and will be removed in v3.0.
</commit_message>
<xml_diff>
--- a/bitvis_vip_avalon_st/doc/avalon_st_vvc_QuickRef.docx
+++ b/bitvis_vip_avalon_st/doc/avalon_st_vvc_QuickRef.docx
@@ -1,6 +1,6 @@
 
 <file path=word/document.xml><?xml version="1.0" encoding="utf-8"?>
-<w:document xmlns:wpc="http://schemas.microsoft.com/office/word/2010/wordprocessingCanvas" xmlns:cx="http://schemas.microsoft.com/office/drawing/2014/chartex" xmlns:cx1="http://schemas.microsoft.com/office/drawing/2015/9/8/chartex" xmlns:cx2="http://schemas.microsoft.com/office/drawing/2015/10/21/chartex" xmlns:cx3="http://schemas.microsoft.com/office/drawing/2016/5/9/chartex" xmlns:cx4="http://schemas.microsoft.com/office/drawing/2016/5/10/chartex" xmlns:cx5="http://schemas.microsoft.com/office/drawing/2016/5/11/chartex" xmlns:cx6="http://schemas.microsoft.com/office/drawing/2016/5/12/chartex" xmlns:cx7="http://schemas.microsoft.com/office/drawing/2016/5/13/chartex" xmlns:cx8="http://schemas.microsoft.com/office/drawing/2016/5/14/chartex" xmlns:mc="http://schemas.openxmlformats.org/markup-compatibility/2006" xmlns:aink="http://schemas.microsoft.com/office/drawing/2016/ink" xmlns:am3d="http://schemas.microsoft.com/office/drawing/2017/model3d" xmlns:o="urn:schemas-microsoft-com:office:office" xmlns:oel="http://schemas.microsoft.com/office/2019/extlst" xmlns:r="http://schemas.openxmlformats.org/officeDocument/2006/relationships" xmlns:m="http://schemas.openxmlformats.org/officeDocument/2006/math" xmlns:v="urn:schemas-microsoft-com:vml" xmlns:wp14="http://schemas.microsoft.com/office/word/2010/wordprocessingDrawing" xmlns:wp="http://schemas.openxmlformats.org/drawingml/2006/wordprocessingDrawing" xmlns:w10="urn:schemas-microsoft-com:office:word" xmlns:w="http://schemas.openxmlformats.org/wordprocessingml/2006/main" xmlns:w14="http://schemas.microsoft.com/office/word/2010/wordml" xmlns:w15="http://schemas.microsoft.com/office/word/2012/wordml" xmlns:w16cex="http://schemas.microsoft.com/office/word/2018/wordml/cex" xmlns:w16cid="http://schemas.microsoft.com/office/word/2016/wordml/cid" xmlns:w16="http://schemas.microsoft.com/office/word/2018/wordml" xmlns:w16du="http://schemas.microsoft.com/office/word/2023/wordml/word16du" xmlns:w16sdtdh="http://schemas.microsoft.com/office/word/2020/wordml/sdtdatahash" xmlns:w16se="http://schemas.microsoft.com/office/word/2015/wordml/symex" xmlns:wpg="http://schemas.microsoft.com/office/word/2010/wordprocessingGroup" xmlns:wpi="http://schemas.microsoft.com/office/word/2010/wordprocessingInk" xmlns:wne="http://schemas.microsoft.com/office/word/2006/wordml" xmlns:wps="http://schemas.microsoft.com/office/word/2010/wordprocessingShape" mc:Ignorable="w14 w15 w16se w16cid w16 w16cex w16sdtdh wp14">
+<w:document xmlns:wpc="http://schemas.microsoft.com/office/word/2010/wordprocessingCanvas" xmlns:cx="http://schemas.microsoft.com/office/drawing/2014/chartex" xmlns:cx1="http://schemas.microsoft.com/office/drawing/2015/9/8/chartex" xmlns:cx2="http://schemas.microsoft.com/office/drawing/2015/10/21/chartex" xmlns:cx3="http://schemas.microsoft.com/office/drawing/2016/5/9/chartex" xmlns:cx4="http://schemas.microsoft.com/office/drawing/2016/5/10/chartex" xmlns:cx5="http://schemas.microsoft.com/office/drawing/2016/5/11/chartex" xmlns:cx6="http://schemas.microsoft.com/office/drawing/2016/5/12/chartex" xmlns:cx7="http://schemas.microsoft.com/office/drawing/2016/5/13/chartex" xmlns:cx8="http://schemas.microsoft.com/office/drawing/2016/5/14/chartex" xmlns:mc="http://schemas.openxmlformats.org/markup-compatibility/2006" xmlns:aink="http://schemas.microsoft.com/office/drawing/2016/ink" xmlns:am3d="http://schemas.microsoft.com/office/drawing/2017/model3d" xmlns:o="urn:schemas-microsoft-com:office:office" xmlns:oel="http://schemas.microsoft.com/office/2019/extlst" xmlns:r="http://schemas.openxmlformats.org/officeDocument/2006/relationships" xmlns:m="http://schemas.openxmlformats.org/officeDocument/2006/math" xmlns:v="urn:schemas-microsoft-com:vml" xmlns:wp14="http://schemas.microsoft.com/office/word/2010/wordprocessingDrawing" xmlns:wp="http://schemas.openxmlformats.org/drawingml/2006/wordprocessingDrawing" xmlns:w10="urn:schemas-microsoft-com:office:word" xmlns:w="http://schemas.openxmlformats.org/wordprocessingml/2006/main" xmlns:w14="http://schemas.microsoft.com/office/word/2010/wordml" xmlns:w15="http://schemas.microsoft.com/office/word/2012/wordml" xmlns:w16cex="http://schemas.microsoft.com/office/word/2018/wordml/cex" xmlns:w16cid="http://schemas.microsoft.com/office/word/2016/wordml/cid" xmlns:w16="http://schemas.microsoft.com/office/word/2018/wordml" xmlns:w16sdtdh="http://schemas.microsoft.com/office/word/2020/wordml/sdtdatahash" xmlns:w16se="http://schemas.microsoft.com/office/word/2015/wordml/symex" xmlns:wpg="http://schemas.microsoft.com/office/word/2010/wordprocessingGroup" xmlns:wpi="http://schemas.microsoft.com/office/word/2010/wordprocessingInk" xmlns:wne="http://schemas.microsoft.com/office/word/2006/wordml" xmlns:wps="http://schemas.microsoft.com/office/word/2010/wordprocessingShape" mc:Ignorable="w14 w15 w16se w16cid w16 w16cex w16sdtdh wp14">
   <w:body>
     <w:p>
       <w:pPr>
@@ -9310,7 +9310,23 @@
                 <w:sz w:val="15"/>
                 <w:szCs w:val="18"/>
               </w:rPr>
-              <w:t xml:space="preserve"> to indicate that the command queue is almost full. The queue will still accept new commands until it reaches C_CMD_QUEUE_COUNT_MAX.</w:t>
+              <w:t xml:space="preserve"> to indicate that the command queue is almost full. The queue will still accept new commands until it reaches </w:t>
+            </w:r>
+            <w:r>
+              <w:rPr>
+                <w:rFonts w:cs="Helvetica"/>
+                <w:sz w:val="15"/>
+                <w:szCs w:val="18"/>
+              </w:rPr>
+              <w:t>G</w:t>
+            </w:r>
+            <w:r>
+              <w:rPr>
+                <w:rFonts w:cs="Helvetica"/>
+                <w:sz w:val="15"/>
+                <w:szCs w:val="18"/>
+              </w:rPr>
+              <w:t>C_CMD_QUEUE_COUNT_MAX.</w:t>
             </w:r>
           </w:p>
         </w:tc>
@@ -15043,7 +15059,30 @@
         </w:tc>
       </w:tr>
     </w:tbl>
-    <w:p/>
+    <w:p>
+      <w:pPr>
+        <w:rPr>
+          <w:b/>
+          <w:bCs/>
+          <w:i/>
+          <w:iCs/>
+        </w:rPr>
+      </w:pPr>
+      <w:r>
+        <w:rPr>
+          <w:b/>
+          <w:bCs/>
+          <w:i/>
+          <w:iCs/>
+        </w:rPr>
+        <w:t>Note: cmd/result queue parameters in the VVC Configuration are unused and will be removed in v3.0, use instead the entity generic constants.</w:t>
+      </w:r>
+    </w:p>
+    <w:p>
+      <w:pPr>
+        <w:pStyle w:val="BodyText"/>
+      </w:pPr>
+    </w:p>
     <w:p>
       <w:pPr>
         <w:pStyle w:val="BodyText"/>
@@ -19433,7 +19472,7 @@
 </file>
 
 <file path=word/endnotes.xml><?xml version="1.0" encoding="utf-8"?>
-<w:endnotes xmlns:wpc="http://schemas.microsoft.com/office/word/2010/wordprocessingCanvas" xmlns:cx="http://schemas.microsoft.com/office/drawing/2014/chartex" xmlns:cx1="http://schemas.microsoft.com/office/drawing/2015/9/8/chartex" xmlns:cx2="http://schemas.microsoft.com/office/drawing/2015/10/21/chartex" xmlns:cx3="http://schemas.microsoft.com/office/drawing/2016/5/9/chartex" xmlns:cx4="http://schemas.microsoft.com/office/drawing/2016/5/10/chartex" xmlns:cx5="http://schemas.microsoft.com/office/drawing/2016/5/11/chartex" xmlns:cx6="http://schemas.microsoft.com/office/drawing/2016/5/12/chartex" xmlns:cx7="http://schemas.microsoft.com/office/drawing/2016/5/13/chartex" xmlns:cx8="http://schemas.microsoft.com/office/drawing/2016/5/14/chartex" xmlns:mc="http://schemas.openxmlformats.org/markup-compatibility/2006" xmlns:aink="http://schemas.microsoft.com/office/drawing/2016/ink" xmlns:am3d="http://schemas.microsoft.com/office/drawing/2017/model3d" xmlns:o="urn:schemas-microsoft-com:office:office" xmlns:oel="http://schemas.microsoft.com/office/2019/extlst" xmlns:r="http://schemas.openxmlformats.org/officeDocument/2006/relationships" xmlns:m="http://schemas.openxmlformats.org/officeDocument/2006/math" xmlns:v="urn:schemas-microsoft-com:vml" xmlns:wp14="http://schemas.microsoft.com/office/word/2010/wordprocessingDrawing" xmlns:wp="http://schemas.openxmlformats.org/drawingml/2006/wordprocessingDrawing" xmlns:w10="urn:schemas-microsoft-com:office:word" xmlns:w="http://schemas.openxmlformats.org/wordprocessingml/2006/main" xmlns:w14="http://schemas.microsoft.com/office/word/2010/wordml" xmlns:w15="http://schemas.microsoft.com/office/word/2012/wordml" xmlns:w16cex="http://schemas.microsoft.com/office/word/2018/wordml/cex" xmlns:w16cid="http://schemas.microsoft.com/office/word/2016/wordml/cid" xmlns:w16="http://schemas.microsoft.com/office/word/2018/wordml" xmlns:w16du="http://schemas.microsoft.com/office/word/2023/wordml/word16du" xmlns:w16sdtdh="http://schemas.microsoft.com/office/word/2020/wordml/sdtdatahash" xmlns:w16se="http://schemas.microsoft.com/office/word/2015/wordml/symex" xmlns:wpg="http://schemas.microsoft.com/office/word/2010/wordprocessingGroup" xmlns:wpi="http://schemas.microsoft.com/office/word/2010/wordprocessingInk" xmlns:wne="http://schemas.microsoft.com/office/word/2006/wordml" xmlns:wps="http://schemas.microsoft.com/office/word/2010/wordprocessingShape" mc:Ignorable="w14 w15 w16se w16cid w16 w16cex w16sdtdh wp14">
+<w:endnotes xmlns:wpc="http://schemas.microsoft.com/office/word/2010/wordprocessingCanvas" xmlns:cx="http://schemas.microsoft.com/office/drawing/2014/chartex" xmlns:cx1="http://schemas.microsoft.com/office/drawing/2015/9/8/chartex" xmlns:cx2="http://schemas.microsoft.com/office/drawing/2015/10/21/chartex" xmlns:cx3="http://schemas.microsoft.com/office/drawing/2016/5/9/chartex" xmlns:cx4="http://schemas.microsoft.com/office/drawing/2016/5/10/chartex" xmlns:cx5="http://schemas.microsoft.com/office/drawing/2016/5/11/chartex" xmlns:cx6="http://schemas.microsoft.com/office/drawing/2016/5/12/chartex" xmlns:cx7="http://schemas.microsoft.com/office/drawing/2016/5/13/chartex" xmlns:cx8="http://schemas.microsoft.com/office/drawing/2016/5/14/chartex" xmlns:mc="http://schemas.openxmlformats.org/markup-compatibility/2006" xmlns:aink="http://schemas.microsoft.com/office/drawing/2016/ink" xmlns:am3d="http://schemas.microsoft.com/office/drawing/2017/model3d" xmlns:o="urn:schemas-microsoft-com:office:office" xmlns:oel="http://schemas.microsoft.com/office/2019/extlst" xmlns:r="http://schemas.openxmlformats.org/officeDocument/2006/relationships" xmlns:m="http://schemas.openxmlformats.org/officeDocument/2006/math" xmlns:v="urn:schemas-microsoft-com:vml" xmlns:wp14="http://schemas.microsoft.com/office/word/2010/wordprocessingDrawing" xmlns:wp="http://schemas.openxmlformats.org/drawingml/2006/wordprocessingDrawing" xmlns:w10="urn:schemas-microsoft-com:office:word" xmlns:w="http://schemas.openxmlformats.org/wordprocessingml/2006/main" xmlns:w14="http://schemas.microsoft.com/office/word/2010/wordml" xmlns:w15="http://schemas.microsoft.com/office/word/2012/wordml" xmlns:w16cex="http://schemas.microsoft.com/office/word/2018/wordml/cex" xmlns:w16cid="http://schemas.microsoft.com/office/word/2016/wordml/cid" xmlns:w16="http://schemas.microsoft.com/office/word/2018/wordml" xmlns:w16sdtdh="http://schemas.microsoft.com/office/word/2020/wordml/sdtdatahash" xmlns:w16se="http://schemas.microsoft.com/office/word/2015/wordml/symex" xmlns:wpg="http://schemas.microsoft.com/office/word/2010/wordprocessingGroup" xmlns:wpi="http://schemas.microsoft.com/office/word/2010/wordprocessingInk" xmlns:wne="http://schemas.microsoft.com/office/word/2006/wordml" xmlns:wps="http://schemas.microsoft.com/office/word/2010/wordprocessingShape" mc:Ignorable="w14 w15 w16se w16cid w16 w16cex w16sdtdh wp14">
   <w:endnote w:type="separator" w:id="-1">
     <w:p>
       <w:pPr>
@@ -19472,7 +19511,7 @@
 </file>
 
 <file path=word/footer1.xml><?xml version="1.0" encoding="utf-8"?>
-<w:ftr xmlns:wpc="http://schemas.microsoft.com/office/word/2010/wordprocessingCanvas" xmlns:cx="http://schemas.microsoft.com/office/drawing/2014/chartex" xmlns:cx1="http://schemas.microsoft.com/office/drawing/2015/9/8/chartex" xmlns:cx2="http://schemas.microsoft.com/office/drawing/2015/10/21/chartex" xmlns:cx3="http://schemas.microsoft.com/office/drawing/2016/5/9/chartex" xmlns:cx4="http://schemas.microsoft.com/office/drawing/2016/5/10/chartex" xmlns:cx5="http://schemas.microsoft.com/office/drawing/2016/5/11/chartex" xmlns:cx6="http://schemas.microsoft.com/office/drawing/2016/5/12/chartex" xmlns:cx7="http://schemas.microsoft.com/office/drawing/2016/5/13/chartex" xmlns:cx8="http://schemas.microsoft.com/office/drawing/2016/5/14/chartex" xmlns:mc="http://schemas.openxmlformats.org/markup-compatibility/2006" xmlns:aink="http://schemas.microsoft.com/office/drawing/2016/ink" xmlns:am3d="http://schemas.microsoft.com/office/drawing/2017/model3d" xmlns:o="urn:schemas-microsoft-com:office:office" xmlns:oel="http://schemas.microsoft.com/office/2019/extlst" xmlns:r="http://schemas.openxmlformats.org/officeDocument/2006/relationships" xmlns:m="http://schemas.openxmlformats.org/officeDocument/2006/math" xmlns:v="urn:schemas-microsoft-com:vml" xmlns:wp14="http://schemas.microsoft.com/office/word/2010/wordprocessingDrawing" xmlns:wp="http://schemas.openxmlformats.org/drawingml/2006/wordprocessingDrawing" xmlns:w10="urn:schemas-microsoft-com:office:word" xmlns:w="http://schemas.openxmlformats.org/wordprocessingml/2006/main" xmlns:w14="http://schemas.microsoft.com/office/word/2010/wordml" xmlns:w15="http://schemas.microsoft.com/office/word/2012/wordml" xmlns:w16cex="http://schemas.microsoft.com/office/word/2018/wordml/cex" xmlns:w16cid="http://schemas.microsoft.com/office/word/2016/wordml/cid" xmlns:w16="http://schemas.microsoft.com/office/word/2018/wordml" xmlns:w16du="http://schemas.microsoft.com/office/word/2023/wordml/word16du" xmlns:w16sdtdh="http://schemas.microsoft.com/office/word/2020/wordml/sdtdatahash" xmlns:w16se="http://schemas.microsoft.com/office/word/2015/wordml/symex" xmlns:wpg="http://schemas.microsoft.com/office/word/2010/wordprocessingGroup" xmlns:wpi="http://schemas.microsoft.com/office/word/2010/wordprocessingInk" xmlns:wne="http://schemas.microsoft.com/office/word/2006/wordml" xmlns:wps="http://schemas.microsoft.com/office/word/2010/wordprocessingShape" mc:Ignorable="w14 w15 w16se w16cid w16 w16cex w16sdtdh wp14">
+<w:ftr xmlns:wpc="http://schemas.microsoft.com/office/word/2010/wordprocessingCanvas" xmlns:cx="http://schemas.microsoft.com/office/drawing/2014/chartex" xmlns:cx1="http://schemas.microsoft.com/office/drawing/2015/9/8/chartex" xmlns:cx2="http://schemas.microsoft.com/office/drawing/2015/10/21/chartex" xmlns:cx3="http://schemas.microsoft.com/office/drawing/2016/5/9/chartex" xmlns:cx4="http://schemas.microsoft.com/office/drawing/2016/5/10/chartex" xmlns:cx5="http://schemas.microsoft.com/office/drawing/2016/5/11/chartex" xmlns:cx6="http://schemas.microsoft.com/office/drawing/2016/5/12/chartex" xmlns:cx7="http://schemas.microsoft.com/office/drawing/2016/5/13/chartex" xmlns:cx8="http://schemas.microsoft.com/office/drawing/2016/5/14/chartex" xmlns:mc="http://schemas.openxmlformats.org/markup-compatibility/2006" xmlns:aink="http://schemas.microsoft.com/office/drawing/2016/ink" xmlns:am3d="http://schemas.microsoft.com/office/drawing/2017/model3d" xmlns:o="urn:schemas-microsoft-com:office:office" xmlns:oel="http://schemas.microsoft.com/office/2019/extlst" xmlns:r="http://schemas.openxmlformats.org/officeDocument/2006/relationships" xmlns:m="http://schemas.openxmlformats.org/officeDocument/2006/math" xmlns:v="urn:schemas-microsoft-com:vml" xmlns:wp14="http://schemas.microsoft.com/office/word/2010/wordprocessingDrawing" xmlns:wp="http://schemas.openxmlformats.org/drawingml/2006/wordprocessingDrawing" xmlns:w10="urn:schemas-microsoft-com:office:word" xmlns:w="http://schemas.openxmlformats.org/wordprocessingml/2006/main" xmlns:w14="http://schemas.microsoft.com/office/word/2010/wordml" xmlns:w15="http://schemas.microsoft.com/office/word/2012/wordml" xmlns:w16cex="http://schemas.microsoft.com/office/word/2018/wordml/cex" xmlns:w16cid="http://schemas.microsoft.com/office/word/2016/wordml/cid" xmlns:w16="http://schemas.microsoft.com/office/word/2018/wordml" xmlns:w16sdtdh="http://schemas.microsoft.com/office/word/2020/wordml/sdtdatahash" xmlns:w16se="http://schemas.microsoft.com/office/word/2015/wordml/symex" xmlns:wpg="http://schemas.microsoft.com/office/word/2010/wordprocessingGroup" xmlns:wpi="http://schemas.microsoft.com/office/word/2010/wordprocessingInk" xmlns:wne="http://schemas.microsoft.com/office/word/2006/wordml" xmlns:wps="http://schemas.microsoft.com/office/word/2010/wordprocessingShape" mc:Ignorable="w14 w15 w16se w16cid w16 w16cex w16sdtdh wp14">
   <w:p>
     <w:pPr>
       <w:pStyle w:val="Footer"/>
@@ -19510,7 +19549,7 @@
 </file>
 
 <file path=word/footer2.xml><?xml version="1.0" encoding="utf-8"?>
-<w:ftr xmlns:wpc="http://schemas.microsoft.com/office/word/2010/wordprocessingCanvas" xmlns:cx="http://schemas.microsoft.com/office/drawing/2014/chartex" xmlns:cx1="http://schemas.microsoft.com/office/drawing/2015/9/8/chartex" xmlns:cx2="http://schemas.microsoft.com/office/drawing/2015/10/21/chartex" xmlns:cx3="http://schemas.microsoft.com/office/drawing/2016/5/9/chartex" xmlns:cx4="http://schemas.microsoft.com/office/drawing/2016/5/10/chartex" xmlns:cx5="http://schemas.microsoft.com/office/drawing/2016/5/11/chartex" xmlns:cx6="http://schemas.microsoft.com/office/drawing/2016/5/12/chartex" xmlns:cx7="http://schemas.microsoft.com/office/drawing/2016/5/13/chartex" xmlns:cx8="http://schemas.microsoft.com/office/drawing/2016/5/14/chartex" xmlns:mc="http://schemas.openxmlformats.org/markup-compatibility/2006" xmlns:aink="http://schemas.microsoft.com/office/drawing/2016/ink" xmlns:am3d="http://schemas.microsoft.com/office/drawing/2017/model3d" xmlns:o="urn:schemas-microsoft-com:office:office" xmlns:oel="http://schemas.microsoft.com/office/2019/extlst" xmlns:r="http://schemas.openxmlformats.org/officeDocument/2006/relationships" xmlns:m="http://schemas.openxmlformats.org/officeDocument/2006/math" xmlns:v="urn:schemas-microsoft-com:vml" xmlns:wp14="http://schemas.microsoft.com/office/word/2010/wordprocessingDrawing" xmlns:wp="http://schemas.openxmlformats.org/drawingml/2006/wordprocessingDrawing" xmlns:w10="urn:schemas-microsoft-com:office:word" xmlns:w="http://schemas.openxmlformats.org/wordprocessingml/2006/main" xmlns:w14="http://schemas.microsoft.com/office/word/2010/wordml" xmlns:w15="http://schemas.microsoft.com/office/word/2012/wordml" xmlns:w16cex="http://schemas.microsoft.com/office/word/2018/wordml/cex" xmlns:w16cid="http://schemas.microsoft.com/office/word/2016/wordml/cid" xmlns:w16="http://schemas.microsoft.com/office/word/2018/wordml" xmlns:w16du="http://schemas.microsoft.com/office/word/2023/wordml/word16du" xmlns:w16sdtdh="http://schemas.microsoft.com/office/word/2020/wordml/sdtdatahash" xmlns:w16se="http://schemas.microsoft.com/office/word/2015/wordml/symex" xmlns:wpg="http://schemas.microsoft.com/office/word/2010/wordprocessingGroup" xmlns:wpi="http://schemas.microsoft.com/office/word/2010/wordprocessingInk" xmlns:wne="http://schemas.microsoft.com/office/word/2006/wordml" xmlns:wps="http://schemas.microsoft.com/office/word/2010/wordprocessingShape" mc:Ignorable="w14 w15 w16se w16cid w16 w16cex w16sdtdh wp14">
+<w:ftr xmlns:wpc="http://schemas.microsoft.com/office/word/2010/wordprocessingCanvas" xmlns:cx="http://schemas.microsoft.com/office/drawing/2014/chartex" xmlns:cx1="http://schemas.microsoft.com/office/drawing/2015/9/8/chartex" xmlns:cx2="http://schemas.microsoft.com/office/drawing/2015/10/21/chartex" xmlns:cx3="http://schemas.microsoft.com/office/drawing/2016/5/9/chartex" xmlns:cx4="http://schemas.microsoft.com/office/drawing/2016/5/10/chartex" xmlns:cx5="http://schemas.microsoft.com/office/drawing/2016/5/11/chartex" xmlns:cx6="http://schemas.microsoft.com/office/drawing/2016/5/12/chartex" xmlns:cx7="http://schemas.microsoft.com/office/drawing/2016/5/13/chartex" xmlns:cx8="http://schemas.microsoft.com/office/drawing/2016/5/14/chartex" xmlns:mc="http://schemas.openxmlformats.org/markup-compatibility/2006" xmlns:aink="http://schemas.microsoft.com/office/drawing/2016/ink" xmlns:am3d="http://schemas.microsoft.com/office/drawing/2017/model3d" xmlns:o="urn:schemas-microsoft-com:office:office" xmlns:oel="http://schemas.microsoft.com/office/2019/extlst" xmlns:r="http://schemas.openxmlformats.org/officeDocument/2006/relationships" xmlns:m="http://schemas.openxmlformats.org/officeDocument/2006/math" xmlns:v="urn:schemas-microsoft-com:vml" xmlns:wp14="http://schemas.microsoft.com/office/word/2010/wordprocessingDrawing" xmlns:wp="http://schemas.openxmlformats.org/drawingml/2006/wordprocessingDrawing" xmlns:w10="urn:schemas-microsoft-com:office:word" xmlns:w="http://schemas.openxmlformats.org/wordprocessingml/2006/main" xmlns:w14="http://schemas.microsoft.com/office/word/2010/wordml" xmlns:w15="http://schemas.microsoft.com/office/word/2012/wordml" xmlns:w16cex="http://schemas.microsoft.com/office/word/2018/wordml/cex" xmlns:w16cid="http://schemas.microsoft.com/office/word/2016/wordml/cid" xmlns:w16="http://schemas.microsoft.com/office/word/2018/wordml" xmlns:w16sdtdh="http://schemas.microsoft.com/office/word/2020/wordml/sdtdatahash" xmlns:w16se="http://schemas.microsoft.com/office/word/2015/wordml/symex" xmlns:wpg="http://schemas.microsoft.com/office/word/2010/wordprocessingGroup" xmlns:wpi="http://schemas.microsoft.com/office/word/2010/wordprocessingInk" xmlns:wne="http://schemas.microsoft.com/office/word/2006/wordml" xmlns:wps="http://schemas.microsoft.com/office/word/2010/wordprocessingShape" mc:Ignorable="w14 w15 w16se w16cid w16 w16cex w16sdtdh wp14">
   <w:p>
     <w:pPr>
       <w:pStyle w:val="Footer"/>
@@ -19848,7 +19887,7 @@
               <w:sz w:val="14"/>
               <w:lang w:val="en-US"/>
             </w:rPr>
-            <w:t>2023-04-25</w:t>
+            <w:t>2023-06-20</w:t>
           </w:r>
           <w:r>
             <w:rPr>
@@ -19961,7 +20000,7 @@
 </file>
 
 <file path=word/footer3.xml><?xml version="1.0" encoding="utf-8"?>
-<w:ftr xmlns:wpc="http://schemas.microsoft.com/office/word/2010/wordprocessingCanvas" xmlns:cx="http://schemas.microsoft.com/office/drawing/2014/chartex" xmlns:cx1="http://schemas.microsoft.com/office/drawing/2015/9/8/chartex" xmlns:cx2="http://schemas.microsoft.com/office/drawing/2015/10/21/chartex" xmlns:cx3="http://schemas.microsoft.com/office/drawing/2016/5/9/chartex" xmlns:cx4="http://schemas.microsoft.com/office/drawing/2016/5/10/chartex" xmlns:cx5="http://schemas.microsoft.com/office/drawing/2016/5/11/chartex" xmlns:cx6="http://schemas.microsoft.com/office/drawing/2016/5/12/chartex" xmlns:cx7="http://schemas.microsoft.com/office/drawing/2016/5/13/chartex" xmlns:cx8="http://schemas.microsoft.com/office/drawing/2016/5/14/chartex" xmlns:mc="http://schemas.openxmlformats.org/markup-compatibility/2006" xmlns:aink="http://schemas.microsoft.com/office/drawing/2016/ink" xmlns:am3d="http://schemas.microsoft.com/office/drawing/2017/model3d" xmlns:o="urn:schemas-microsoft-com:office:office" xmlns:oel="http://schemas.microsoft.com/office/2019/extlst" xmlns:r="http://schemas.openxmlformats.org/officeDocument/2006/relationships" xmlns:m="http://schemas.openxmlformats.org/officeDocument/2006/math" xmlns:v="urn:schemas-microsoft-com:vml" xmlns:wp14="http://schemas.microsoft.com/office/word/2010/wordprocessingDrawing" xmlns:wp="http://schemas.openxmlformats.org/drawingml/2006/wordprocessingDrawing" xmlns:w10="urn:schemas-microsoft-com:office:word" xmlns:w="http://schemas.openxmlformats.org/wordprocessingml/2006/main" xmlns:w14="http://schemas.microsoft.com/office/word/2010/wordml" xmlns:w15="http://schemas.microsoft.com/office/word/2012/wordml" xmlns:w16cex="http://schemas.microsoft.com/office/word/2018/wordml/cex" xmlns:w16cid="http://schemas.microsoft.com/office/word/2016/wordml/cid" xmlns:w16="http://schemas.microsoft.com/office/word/2018/wordml" xmlns:w16du="http://schemas.microsoft.com/office/word/2023/wordml/word16du" xmlns:w16sdtdh="http://schemas.microsoft.com/office/word/2020/wordml/sdtdatahash" xmlns:w16se="http://schemas.microsoft.com/office/word/2015/wordml/symex" xmlns:wpg="http://schemas.microsoft.com/office/word/2010/wordprocessingGroup" xmlns:wpi="http://schemas.microsoft.com/office/word/2010/wordprocessingInk" xmlns:wne="http://schemas.microsoft.com/office/word/2006/wordml" xmlns:wps="http://schemas.microsoft.com/office/word/2010/wordprocessingShape" mc:Ignorable="w14 w15 w16se w16cid w16 w16cex w16sdtdh wp14">
+<w:ftr xmlns:wpc="http://schemas.microsoft.com/office/word/2010/wordprocessingCanvas" xmlns:cx="http://schemas.microsoft.com/office/drawing/2014/chartex" xmlns:cx1="http://schemas.microsoft.com/office/drawing/2015/9/8/chartex" xmlns:cx2="http://schemas.microsoft.com/office/drawing/2015/10/21/chartex" xmlns:cx3="http://schemas.microsoft.com/office/drawing/2016/5/9/chartex" xmlns:cx4="http://schemas.microsoft.com/office/drawing/2016/5/10/chartex" xmlns:cx5="http://schemas.microsoft.com/office/drawing/2016/5/11/chartex" xmlns:cx6="http://schemas.microsoft.com/office/drawing/2016/5/12/chartex" xmlns:cx7="http://schemas.microsoft.com/office/drawing/2016/5/13/chartex" xmlns:cx8="http://schemas.microsoft.com/office/drawing/2016/5/14/chartex" xmlns:mc="http://schemas.openxmlformats.org/markup-compatibility/2006" xmlns:aink="http://schemas.microsoft.com/office/drawing/2016/ink" xmlns:am3d="http://schemas.microsoft.com/office/drawing/2017/model3d" xmlns:o="urn:schemas-microsoft-com:office:office" xmlns:oel="http://schemas.microsoft.com/office/2019/extlst" xmlns:r="http://schemas.openxmlformats.org/officeDocument/2006/relationships" xmlns:m="http://schemas.openxmlformats.org/officeDocument/2006/math" xmlns:v="urn:schemas-microsoft-com:vml" xmlns:wp14="http://schemas.microsoft.com/office/word/2010/wordprocessingDrawing" xmlns:wp="http://schemas.openxmlformats.org/drawingml/2006/wordprocessingDrawing" xmlns:w10="urn:schemas-microsoft-com:office:word" xmlns:w="http://schemas.openxmlformats.org/wordprocessingml/2006/main" xmlns:w14="http://schemas.microsoft.com/office/word/2010/wordml" xmlns:w15="http://schemas.microsoft.com/office/word/2012/wordml" xmlns:w16cex="http://schemas.microsoft.com/office/word/2018/wordml/cex" xmlns:w16cid="http://schemas.microsoft.com/office/word/2016/wordml/cid" xmlns:w16="http://schemas.microsoft.com/office/word/2018/wordml" xmlns:w16sdtdh="http://schemas.microsoft.com/office/word/2020/wordml/sdtdatahash" xmlns:w16se="http://schemas.microsoft.com/office/word/2015/wordml/symex" xmlns:wpg="http://schemas.microsoft.com/office/word/2010/wordprocessingGroup" xmlns:wpi="http://schemas.microsoft.com/office/word/2010/wordprocessingInk" xmlns:wne="http://schemas.microsoft.com/office/word/2006/wordml" xmlns:wps="http://schemas.microsoft.com/office/word/2010/wordprocessingShape" mc:Ignorable="w14 w15 w16se w16cid w16 w16cex w16sdtdh wp14">
   <w:p>
     <w:pPr>
       <w:rPr>
@@ -20163,7 +20202,7 @@
 </file>
 
 <file path=word/footnotes.xml><?xml version="1.0" encoding="utf-8"?>
-<w:footnotes xmlns:wpc="http://schemas.microsoft.com/office/word/2010/wordprocessingCanvas" xmlns:cx="http://schemas.microsoft.com/office/drawing/2014/chartex" xmlns:cx1="http://schemas.microsoft.com/office/drawing/2015/9/8/chartex" xmlns:cx2="http://schemas.microsoft.com/office/drawing/2015/10/21/chartex" xmlns:cx3="http://schemas.microsoft.com/office/drawing/2016/5/9/chartex" xmlns:cx4="http://schemas.microsoft.com/office/drawing/2016/5/10/chartex" xmlns:cx5="http://schemas.microsoft.com/office/drawing/2016/5/11/chartex" xmlns:cx6="http://schemas.microsoft.com/office/drawing/2016/5/12/chartex" xmlns:cx7="http://schemas.microsoft.com/office/drawing/2016/5/13/chartex" xmlns:cx8="http://schemas.microsoft.com/office/drawing/2016/5/14/chartex" xmlns:mc="http://schemas.openxmlformats.org/markup-compatibility/2006" xmlns:aink="http://schemas.microsoft.com/office/drawing/2016/ink" xmlns:am3d="http://schemas.microsoft.com/office/drawing/2017/model3d" xmlns:o="urn:schemas-microsoft-com:office:office" xmlns:oel="http://schemas.microsoft.com/office/2019/extlst" xmlns:r="http://schemas.openxmlformats.org/officeDocument/2006/relationships" xmlns:m="http://schemas.openxmlformats.org/officeDocument/2006/math" xmlns:v="urn:schemas-microsoft-com:vml" xmlns:wp14="http://schemas.microsoft.com/office/word/2010/wordprocessingDrawing" xmlns:wp="http://schemas.openxmlformats.org/drawingml/2006/wordprocessingDrawing" xmlns:w10="urn:schemas-microsoft-com:office:word" xmlns:w="http://schemas.openxmlformats.org/wordprocessingml/2006/main" xmlns:w14="http://schemas.microsoft.com/office/word/2010/wordml" xmlns:w15="http://schemas.microsoft.com/office/word/2012/wordml" xmlns:w16cex="http://schemas.microsoft.com/office/word/2018/wordml/cex" xmlns:w16cid="http://schemas.microsoft.com/office/word/2016/wordml/cid" xmlns:w16="http://schemas.microsoft.com/office/word/2018/wordml" xmlns:w16du="http://schemas.microsoft.com/office/word/2023/wordml/word16du" xmlns:w16sdtdh="http://schemas.microsoft.com/office/word/2020/wordml/sdtdatahash" xmlns:w16se="http://schemas.microsoft.com/office/word/2015/wordml/symex" xmlns:wpg="http://schemas.microsoft.com/office/word/2010/wordprocessingGroup" xmlns:wpi="http://schemas.microsoft.com/office/word/2010/wordprocessingInk" xmlns:wne="http://schemas.microsoft.com/office/word/2006/wordml" xmlns:wps="http://schemas.microsoft.com/office/word/2010/wordprocessingShape" mc:Ignorable="w14 w15 w16se w16cid w16 w16cex w16sdtdh wp14">
+<w:footnotes xmlns:wpc="http://schemas.microsoft.com/office/word/2010/wordprocessingCanvas" xmlns:cx="http://schemas.microsoft.com/office/drawing/2014/chartex" xmlns:cx1="http://schemas.microsoft.com/office/drawing/2015/9/8/chartex" xmlns:cx2="http://schemas.microsoft.com/office/drawing/2015/10/21/chartex" xmlns:cx3="http://schemas.microsoft.com/office/drawing/2016/5/9/chartex" xmlns:cx4="http://schemas.microsoft.com/office/drawing/2016/5/10/chartex" xmlns:cx5="http://schemas.microsoft.com/office/drawing/2016/5/11/chartex" xmlns:cx6="http://schemas.microsoft.com/office/drawing/2016/5/12/chartex" xmlns:cx7="http://schemas.microsoft.com/office/drawing/2016/5/13/chartex" xmlns:cx8="http://schemas.microsoft.com/office/drawing/2016/5/14/chartex" xmlns:mc="http://schemas.openxmlformats.org/markup-compatibility/2006" xmlns:aink="http://schemas.microsoft.com/office/drawing/2016/ink" xmlns:am3d="http://schemas.microsoft.com/office/drawing/2017/model3d" xmlns:o="urn:schemas-microsoft-com:office:office" xmlns:oel="http://schemas.microsoft.com/office/2019/extlst" xmlns:r="http://schemas.openxmlformats.org/officeDocument/2006/relationships" xmlns:m="http://schemas.openxmlformats.org/officeDocument/2006/math" xmlns:v="urn:schemas-microsoft-com:vml" xmlns:wp14="http://schemas.microsoft.com/office/word/2010/wordprocessingDrawing" xmlns:wp="http://schemas.openxmlformats.org/drawingml/2006/wordprocessingDrawing" xmlns:w10="urn:schemas-microsoft-com:office:word" xmlns:w="http://schemas.openxmlformats.org/wordprocessingml/2006/main" xmlns:w14="http://schemas.microsoft.com/office/word/2010/wordml" xmlns:w15="http://schemas.microsoft.com/office/word/2012/wordml" xmlns:w16cex="http://schemas.microsoft.com/office/word/2018/wordml/cex" xmlns:w16cid="http://schemas.microsoft.com/office/word/2016/wordml/cid" xmlns:w16="http://schemas.microsoft.com/office/word/2018/wordml" xmlns:w16sdtdh="http://schemas.microsoft.com/office/word/2020/wordml/sdtdatahash" xmlns:w16se="http://schemas.microsoft.com/office/word/2015/wordml/symex" xmlns:wpg="http://schemas.microsoft.com/office/word/2010/wordprocessingGroup" xmlns:wpi="http://schemas.microsoft.com/office/word/2010/wordprocessingInk" xmlns:wne="http://schemas.microsoft.com/office/word/2006/wordml" xmlns:wps="http://schemas.microsoft.com/office/word/2010/wordprocessingShape" mc:Ignorable="w14 w15 w16se w16cid w16 w16cex w16sdtdh wp14">
   <w:footnote w:type="separator" w:id="-1">
     <w:p>
       <w:pPr>
@@ -20202,7 +20241,7 @@
 </file>
 
 <file path=word/header1.xml><?xml version="1.0" encoding="utf-8"?>
-<w:hdr xmlns:wpc="http://schemas.microsoft.com/office/word/2010/wordprocessingCanvas" xmlns:cx="http://schemas.microsoft.com/office/drawing/2014/chartex" xmlns:cx1="http://schemas.microsoft.com/office/drawing/2015/9/8/chartex" xmlns:cx2="http://schemas.microsoft.com/office/drawing/2015/10/21/chartex" xmlns:cx3="http://schemas.microsoft.com/office/drawing/2016/5/9/chartex" xmlns:cx4="http://schemas.microsoft.com/office/drawing/2016/5/10/chartex" xmlns:cx5="http://schemas.microsoft.com/office/drawing/2016/5/11/chartex" xmlns:cx6="http://schemas.microsoft.com/office/drawing/2016/5/12/chartex" xmlns:cx7="http://schemas.microsoft.com/office/drawing/2016/5/13/chartex" xmlns:cx8="http://schemas.microsoft.com/office/drawing/2016/5/14/chartex" xmlns:mc="http://schemas.openxmlformats.org/markup-compatibility/2006" xmlns:aink="http://schemas.microsoft.com/office/drawing/2016/ink" xmlns:am3d="http://schemas.microsoft.com/office/drawing/2017/model3d" xmlns:o="urn:schemas-microsoft-com:office:office" xmlns:oel="http://schemas.microsoft.com/office/2019/extlst" xmlns:r="http://schemas.openxmlformats.org/officeDocument/2006/relationships" xmlns:m="http://schemas.openxmlformats.org/officeDocument/2006/math" xmlns:v="urn:schemas-microsoft-com:vml" xmlns:wp14="http://schemas.microsoft.com/office/word/2010/wordprocessingDrawing" xmlns:wp="http://schemas.openxmlformats.org/drawingml/2006/wordprocessingDrawing" xmlns:w10="urn:schemas-microsoft-com:office:word" xmlns:w="http://schemas.openxmlformats.org/wordprocessingml/2006/main" xmlns:w14="http://schemas.microsoft.com/office/word/2010/wordml" xmlns:w15="http://schemas.microsoft.com/office/word/2012/wordml" xmlns:w16cex="http://schemas.microsoft.com/office/word/2018/wordml/cex" xmlns:w16cid="http://schemas.microsoft.com/office/word/2016/wordml/cid" xmlns:w16="http://schemas.microsoft.com/office/word/2018/wordml" xmlns:w16du="http://schemas.microsoft.com/office/word/2023/wordml/word16du" xmlns:w16sdtdh="http://schemas.microsoft.com/office/word/2020/wordml/sdtdatahash" xmlns:w16se="http://schemas.microsoft.com/office/word/2015/wordml/symex" xmlns:wpg="http://schemas.microsoft.com/office/word/2010/wordprocessingGroup" xmlns:wpi="http://schemas.microsoft.com/office/word/2010/wordprocessingInk" xmlns:wne="http://schemas.microsoft.com/office/word/2006/wordml" xmlns:wps="http://schemas.microsoft.com/office/word/2010/wordprocessingShape" mc:Ignorable="w14 w15 w16se w16cid w16 w16cex w16sdtdh wp14">
+<w:hdr xmlns:wpc="http://schemas.microsoft.com/office/word/2010/wordprocessingCanvas" xmlns:cx="http://schemas.microsoft.com/office/drawing/2014/chartex" xmlns:cx1="http://schemas.microsoft.com/office/drawing/2015/9/8/chartex" xmlns:cx2="http://schemas.microsoft.com/office/drawing/2015/10/21/chartex" xmlns:cx3="http://schemas.microsoft.com/office/drawing/2016/5/9/chartex" xmlns:cx4="http://schemas.microsoft.com/office/drawing/2016/5/10/chartex" xmlns:cx5="http://schemas.microsoft.com/office/drawing/2016/5/11/chartex" xmlns:cx6="http://schemas.microsoft.com/office/drawing/2016/5/12/chartex" xmlns:cx7="http://schemas.microsoft.com/office/drawing/2016/5/13/chartex" xmlns:cx8="http://schemas.microsoft.com/office/drawing/2016/5/14/chartex" xmlns:mc="http://schemas.openxmlformats.org/markup-compatibility/2006" xmlns:aink="http://schemas.microsoft.com/office/drawing/2016/ink" xmlns:am3d="http://schemas.microsoft.com/office/drawing/2017/model3d" xmlns:o="urn:schemas-microsoft-com:office:office" xmlns:oel="http://schemas.microsoft.com/office/2019/extlst" xmlns:r="http://schemas.openxmlformats.org/officeDocument/2006/relationships" xmlns:m="http://schemas.openxmlformats.org/officeDocument/2006/math" xmlns:v="urn:schemas-microsoft-com:vml" xmlns:wp14="http://schemas.microsoft.com/office/word/2010/wordprocessingDrawing" xmlns:wp="http://schemas.openxmlformats.org/drawingml/2006/wordprocessingDrawing" xmlns:w10="urn:schemas-microsoft-com:office:word" xmlns:w="http://schemas.openxmlformats.org/wordprocessingml/2006/main" xmlns:w14="http://schemas.microsoft.com/office/word/2010/wordml" xmlns:w15="http://schemas.microsoft.com/office/word/2012/wordml" xmlns:w16cex="http://schemas.microsoft.com/office/word/2018/wordml/cex" xmlns:w16cid="http://schemas.microsoft.com/office/word/2016/wordml/cid" xmlns:w16="http://schemas.microsoft.com/office/word/2018/wordml" xmlns:w16sdtdh="http://schemas.microsoft.com/office/word/2020/wordml/sdtdatahash" xmlns:w16se="http://schemas.microsoft.com/office/word/2015/wordml/symex" xmlns:wpg="http://schemas.microsoft.com/office/word/2010/wordprocessingGroup" xmlns:wpi="http://schemas.microsoft.com/office/word/2010/wordprocessingInk" xmlns:wne="http://schemas.microsoft.com/office/word/2006/wordml" xmlns:wps="http://schemas.microsoft.com/office/word/2010/wordprocessingShape" mc:Ignorable="w14 w15 w16se w16cid w16 w16cex w16sdtdh wp14">
   <w:p>
     <w:pPr>
       <w:pStyle w:val="Header"/>
@@ -20269,7 +20308,7 @@
 </file>
 
 <file path=word/header2.xml><?xml version="1.0" encoding="utf-8"?>
-<w:hdr xmlns:wpc="http://schemas.microsoft.com/office/word/2010/wordprocessingCanvas" xmlns:cx="http://schemas.microsoft.com/office/drawing/2014/chartex" xmlns:cx1="http://schemas.microsoft.com/office/drawing/2015/9/8/chartex" xmlns:cx2="http://schemas.microsoft.com/office/drawing/2015/10/21/chartex" xmlns:cx3="http://schemas.microsoft.com/office/drawing/2016/5/9/chartex" xmlns:cx4="http://schemas.microsoft.com/office/drawing/2016/5/10/chartex" xmlns:cx5="http://schemas.microsoft.com/office/drawing/2016/5/11/chartex" xmlns:cx6="http://schemas.microsoft.com/office/drawing/2016/5/12/chartex" xmlns:cx7="http://schemas.microsoft.com/office/drawing/2016/5/13/chartex" xmlns:cx8="http://schemas.microsoft.com/office/drawing/2016/5/14/chartex" xmlns:mc="http://schemas.openxmlformats.org/markup-compatibility/2006" xmlns:aink="http://schemas.microsoft.com/office/drawing/2016/ink" xmlns:am3d="http://schemas.microsoft.com/office/drawing/2017/model3d" xmlns:o="urn:schemas-microsoft-com:office:office" xmlns:oel="http://schemas.microsoft.com/office/2019/extlst" xmlns:r="http://schemas.openxmlformats.org/officeDocument/2006/relationships" xmlns:m="http://schemas.openxmlformats.org/officeDocument/2006/math" xmlns:v="urn:schemas-microsoft-com:vml" xmlns:wp14="http://schemas.microsoft.com/office/word/2010/wordprocessingDrawing" xmlns:wp="http://schemas.openxmlformats.org/drawingml/2006/wordprocessingDrawing" xmlns:w10="urn:schemas-microsoft-com:office:word" xmlns:w="http://schemas.openxmlformats.org/wordprocessingml/2006/main" xmlns:w14="http://schemas.microsoft.com/office/word/2010/wordml" xmlns:w15="http://schemas.microsoft.com/office/word/2012/wordml" xmlns:w16cex="http://schemas.microsoft.com/office/word/2018/wordml/cex" xmlns:w16cid="http://schemas.microsoft.com/office/word/2016/wordml/cid" xmlns:w16="http://schemas.microsoft.com/office/word/2018/wordml" xmlns:w16du="http://schemas.microsoft.com/office/word/2023/wordml/word16du" xmlns:w16sdtdh="http://schemas.microsoft.com/office/word/2020/wordml/sdtdatahash" xmlns:w16se="http://schemas.microsoft.com/office/word/2015/wordml/symex" xmlns:wpg="http://schemas.microsoft.com/office/word/2010/wordprocessingGroup" xmlns:wpi="http://schemas.microsoft.com/office/word/2010/wordprocessingInk" xmlns:wne="http://schemas.microsoft.com/office/word/2006/wordml" xmlns:wps="http://schemas.microsoft.com/office/word/2010/wordprocessingShape" mc:Ignorable="w14 w15 w16se w16cid w16 w16cex w16sdtdh wp14">
+<w:hdr xmlns:wpc="http://schemas.microsoft.com/office/word/2010/wordprocessingCanvas" xmlns:cx="http://schemas.microsoft.com/office/drawing/2014/chartex" xmlns:cx1="http://schemas.microsoft.com/office/drawing/2015/9/8/chartex" xmlns:cx2="http://schemas.microsoft.com/office/drawing/2015/10/21/chartex" xmlns:cx3="http://schemas.microsoft.com/office/drawing/2016/5/9/chartex" xmlns:cx4="http://schemas.microsoft.com/office/drawing/2016/5/10/chartex" xmlns:cx5="http://schemas.microsoft.com/office/drawing/2016/5/11/chartex" xmlns:cx6="http://schemas.microsoft.com/office/drawing/2016/5/12/chartex" xmlns:cx7="http://schemas.microsoft.com/office/drawing/2016/5/13/chartex" xmlns:cx8="http://schemas.microsoft.com/office/drawing/2016/5/14/chartex" xmlns:mc="http://schemas.openxmlformats.org/markup-compatibility/2006" xmlns:aink="http://schemas.microsoft.com/office/drawing/2016/ink" xmlns:am3d="http://schemas.microsoft.com/office/drawing/2017/model3d" xmlns:o="urn:schemas-microsoft-com:office:office" xmlns:oel="http://schemas.microsoft.com/office/2019/extlst" xmlns:r="http://schemas.openxmlformats.org/officeDocument/2006/relationships" xmlns:m="http://schemas.openxmlformats.org/officeDocument/2006/math" xmlns:v="urn:schemas-microsoft-com:vml" xmlns:wp14="http://schemas.microsoft.com/office/word/2010/wordprocessingDrawing" xmlns:wp="http://schemas.openxmlformats.org/drawingml/2006/wordprocessingDrawing" xmlns:w10="urn:schemas-microsoft-com:office:word" xmlns:w="http://schemas.openxmlformats.org/wordprocessingml/2006/main" xmlns:w14="http://schemas.microsoft.com/office/word/2010/wordml" xmlns:w15="http://schemas.microsoft.com/office/word/2012/wordml" xmlns:w16cex="http://schemas.microsoft.com/office/word/2018/wordml/cex" xmlns:w16cid="http://schemas.microsoft.com/office/word/2016/wordml/cid" xmlns:w16="http://schemas.microsoft.com/office/word/2018/wordml" xmlns:w16sdtdh="http://schemas.microsoft.com/office/word/2020/wordml/sdtdatahash" xmlns:w16se="http://schemas.microsoft.com/office/word/2015/wordml/symex" xmlns:wpg="http://schemas.microsoft.com/office/word/2010/wordprocessingGroup" xmlns:wpi="http://schemas.microsoft.com/office/word/2010/wordprocessingInk" xmlns:wne="http://schemas.microsoft.com/office/word/2006/wordml" xmlns:wps="http://schemas.microsoft.com/office/word/2010/wordprocessingShape" mc:Ignorable="w14 w15 w16se w16cid w16 w16cex w16sdtdh wp14">
   <w:p>
     <w:pPr>
       <w:pStyle w:val="Header"/>
@@ -20337,7 +20376,7 @@
 </file>
 
 <file path=word/numbering.xml><?xml version="1.0" encoding="utf-8"?>
-<w:numbering xmlns:wpc="http://schemas.microsoft.com/office/word/2010/wordprocessingCanvas" xmlns:cx="http://schemas.microsoft.com/office/drawing/2014/chartex" xmlns:cx1="http://schemas.microsoft.com/office/drawing/2015/9/8/chartex" xmlns:cx2="http://schemas.microsoft.com/office/drawing/2015/10/21/chartex" xmlns:cx3="http://schemas.microsoft.com/office/drawing/2016/5/9/chartex" xmlns:cx4="http://schemas.microsoft.com/office/drawing/2016/5/10/chartex" xmlns:cx5="http://schemas.microsoft.com/office/drawing/2016/5/11/chartex" xmlns:cx6="http://schemas.microsoft.com/office/drawing/2016/5/12/chartex" xmlns:cx7="http://schemas.microsoft.com/office/drawing/2016/5/13/chartex" xmlns:cx8="http://schemas.microsoft.com/office/drawing/2016/5/14/chartex" xmlns:mc="http://schemas.openxmlformats.org/markup-compatibility/2006" xmlns:aink="http://schemas.microsoft.com/office/drawing/2016/ink" xmlns:am3d="http://schemas.microsoft.com/office/drawing/2017/model3d" xmlns:o="urn:schemas-microsoft-com:office:office" xmlns:oel="http://schemas.microsoft.com/office/2019/extlst" xmlns:r="http://schemas.openxmlformats.org/officeDocument/2006/relationships" xmlns:m="http://schemas.openxmlformats.org/officeDocument/2006/math" xmlns:v="urn:schemas-microsoft-com:vml" xmlns:wp14="http://schemas.microsoft.com/office/word/2010/wordprocessingDrawing" xmlns:wp="http://schemas.openxmlformats.org/drawingml/2006/wordprocessingDrawing" xmlns:w10="urn:schemas-microsoft-com:office:word" xmlns:w="http://schemas.openxmlformats.org/wordprocessingml/2006/main" xmlns:w14="http://schemas.microsoft.com/office/word/2010/wordml" xmlns:w15="http://schemas.microsoft.com/office/word/2012/wordml" xmlns:w16cex="http://schemas.microsoft.com/office/word/2018/wordml/cex" xmlns:w16cid="http://schemas.microsoft.com/office/word/2016/wordml/cid" xmlns:w16="http://schemas.microsoft.com/office/word/2018/wordml" xmlns:w16du="http://schemas.microsoft.com/office/word/2023/wordml/word16du" xmlns:w16sdtdh="http://schemas.microsoft.com/office/word/2020/wordml/sdtdatahash" xmlns:w16se="http://schemas.microsoft.com/office/word/2015/wordml/symex" xmlns:wpg="http://schemas.microsoft.com/office/word/2010/wordprocessingGroup" xmlns:wpi="http://schemas.microsoft.com/office/word/2010/wordprocessingInk" xmlns:wne="http://schemas.microsoft.com/office/word/2006/wordml" xmlns:wps="http://schemas.microsoft.com/office/word/2010/wordprocessingShape" mc:Ignorable="w14 w15 w16se w16cid w16 w16cex w16sdtdh wp14">
+<w:numbering xmlns:wpc="http://schemas.microsoft.com/office/word/2010/wordprocessingCanvas" xmlns:cx="http://schemas.microsoft.com/office/drawing/2014/chartex" xmlns:cx1="http://schemas.microsoft.com/office/drawing/2015/9/8/chartex" xmlns:cx2="http://schemas.microsoft.com/office/drawing/2015/10/21/chartex" xmlns:cx3="http://schemas.microsoft.com/office/drawing/2016/5/9/chartex" xmlns:cx4="http://schemas.microsoft.com/office/drawing/2016/5/10/chartex" xmlns:cx5="http://schemas.microsoft.com/office/drawing/2016/5/11/chartex" xmlns:cx6="http://schemas.microsoft.com/office/drawing/2016/5/12/chartex" xmlns:cx7="http://schemas.microsoft.com/office/drawing/2016/5/13/chartex" xmlns:cx8="http://schemas.microsoft.com/office/drawing/2016/5/14/chartex" xmlns:mc="http://schemas.openxmlformats.org/markup-compatibility/2006" xmlns:aink="http://schemas.microsoft.com/office/drawing/2016/ink" xmlns:am3d="http://schemas.microsoft.com/office/drawing/2017/model3d" xmlns:o="urn:schemas-microsoft-com:office:office" xmlns:oel="http://schemas.microsoft.com/office/2019/extlst" xmlns:r="http://schemas.openxmlformats.org/officeDocument/2006/relationships" xmlns:m="http://schemas.openxmlformats.org/officeDocument/2006/math" xmlns:v="urn:schemas-microsoft-com:vml" xmlns:wp14="http://schemas.microsoft.com/office/word/2010/wordprocessingDrawing" xmlns:wp="http://schemas.openxmlformats.org/drawingml/2006/wordprocessingDrawing" xmlns:w10="urn:schemas-microsoft-com:office:word" xmlns:w="http://schemas.openxmlformats.org/wordprocessingml/2006/main" xmlns:w14="http://schemas.microsoft.com/office/word/2010/wordml" xmlns:w15="http://schemas.microsoft.com/office/word/2012/wordml" xmlns:w16cex="http://schemas.microsoft.com/office/word/2018/wordml/cex" xmlns:w16cid="http://schemas.microsoft.com/office/word/2016/wordml/cid" xmlns:w16="http://schemas.microsoft.com/office/word/2018/wordml" xmlns:w16sdtdh="http://schemas.microsoft.com/office/word/2020/wordml/sdtdatahash" xmlns:w16se="http://schemas.microsoft.com/office/word/2015/wordml/symex" xmlns:wpg="http://schemas.microsoft.com/office/word/2010/wordprocessingGroup" xmlns:wpi="http://schemas.microsoft.com/office/word/2010/wordprocessingInk" xmlns:wne="http://schemas.microsoft.com/office/word/2006/wordml" xmlns:wps="http://schemas.microsoft.com/office/word/2010/wordprocessingShape" mc:Ignorable="w14 w15 w16se w16cid w16 w16cex w16sdtdh wp14">
   <w:abstractNum w:abstractNumId="0" w15:restartNumberingAfterBreak="0">
     <w:nsid w:val="FFFFFF88"/>
     <w:multiLevelType w:val="singleLevel"/>

</xml_diff>